<commit_message>
- Nambah Python Flask - Nambah file php untuk testing - Ubah millisecond to second - Dokumentasi diperbaharui - Note untuk python - Nambah dokumen result - Screenshot hasil
</commit_message>
<xml_diff>
--- a/doc/Final Paper.docx
+++ b/doc/Final Paper.docx
@@ -105,23 +105,7 @@
           <w:szCs w:val="20"/>
         </w:rPr>
         <w:tab/>
-        <w:t xml:space="preserve">  : Strata 1 (S1), </w:t>
-      </w:r>
-      <w:proofErr w:type="gramStart"/>
-      <w:r>
-        <w:rPr>
-          <w:rFonts w:cs="Arial"/>
-          <w:szCs w:val="20"/>
-        </w:rPr>
-        <w:t>NPM :</w:t>
-      </w:r>
-      <w:proofErr w:type="gramEnd"/>
-      <w:r>
-        <w:rPr>
-          <w:rFonts w:cs="Arial"/>
-          <w:szCs w:val="20"/>
-        </w:rPr>
-        <w:t xml:space="preserve"> 1512018</w:t>
+        <w:t xml:space="preserve">  : Strata 1 (S1), NPM : 1512018</w:t>
       </w:r>
     </w:p>
     <w:p>
@@ -164,7 +148,6 @@
           <w:szCs w:val="20"/>
         </w:rPr>
       </w:pPr>
-      <w:proofErr w:type="gramStart"/>
       <w:r>
         <w:rPr>
           <w:rFonts w:cs="Arial"/>
@@ -172,7 +155,6 @@
         </w:rPr>
         <w:t>Tanggal,................................................</w:t>
       </w:r>
-      <w:proofErr w:type="gramEnd"/>
       <w:r>
         <w:rPr>
           <w:rFonts w:cs="Arial"/>
@@ -335,7 +317,6 @@
           <w:szCs w:val="20"/>
         </w:rPr>
       </w:pPr>
-      <w:proofErr w:type="gramStart"/>
       <w:r>
         <w:rPr>
           <w:rFonts w:cs="Arial"/>
@@ -343,7 +324,6 @@
         </w:rPr>
         <w:t>Tanggal,................................................</w:t>
       </w:r>
-      <w:proofErr w:type="gramEnd"/>
       <w:r>
         <w:rPr>
           <w:rFonts w:cs="Arial"/>
@@ -512,7 +492,6 @@
           <w:szCs w:val="20"/>
         </w:rPr>
       </w:pPr>
-      <w:proofErr w:type="gramStart"/>
       <w:r>
         <w:rPr>
           <w:rFonts w:cs="Arial"/>
@@ -520,7 +499,6 @@
         </w:rPr>
         <w:t>Tanggal,................................................</w:t>
       </w:r>
-      <w:proofErr w:type="gramEnd"/>
       <w:r>
         <w:rPr>
           <w:rFonts w:cs="Arial"/>
@@ -661,19 +639,8 @@
           <w:szCs w:val="20"/>
           <w:u w:val="single"/>
         </w:rPr>
-        <w:t>Irmayansyah</w:t>
-      </w:r>
-      <w:proofErr w:type="gramStart"/>
-      <w:r>
-        <w:rPr>
-          <w:rFonts w:cs="Arial"/>
-          <w:b/>
-          <w:szCs w:val="20"/>
-          <w:u w:val="single"/>
-        </w:rPr>
-        <w:t>,S.Kom,M.Kom</w:t>
-      </w:r>
-      <w:proofErr w:type="gramEnd"/>
+        <w:t>Irmayansyah,S.Kom,M.Kom</w:t>
+      </w:r>
     </w:p>
     <w:p>
       <w:pPr>
@@ -795,15 +762,7 @@
         <w:t>Yanuar Nurcahyo lahir di Jakarta pada tanggal 26 Januari 1995.</w:t>
       </w:r>
       <w:r>
-        <w:t xml:space="preserve"> </w:t>
-      </w:r>
-      <w:proofErr w:type="gramStart"/>
-      <w:r>
-        <w:t>Ia</w:t>
-      </w:r>
-      <w:proofErr w:type="gramEnd"/>
-      <w:r>
-        <w:t xml:space="preserve"> tinggal di Jakarta hanya 5 bulan dan pindah ke daerah kabupaten Bojonggede kota Bogor.Pada tahun 2006 lulus Sekolah Dasar di SDN Bojonggede 3, tahun 2009 menyelesaikan Sekolah Menengah Pertama di SMP Al-Basyariah, kemudian menamatkan Sekolah Menengah Kejuruan di SMK Tri Dharma 2 Bogor, jurusan RPL (Rekayasa Perangkat Lunak) pada tahun 2012. Tahun 2012 melanjutkan pendidikan di S1 Jurusan Sistem Informasi di STIKOM BINANIAGA Bogor. </w:t>
+        <w:t xml:space="preserve"> Ia tinggal di Jakarta hanya 5 bulan dan pindah ke daerah kabupaten Bojonggede kota Bogor.Pada tahun 2006 lulus Sekolah Dasar di SDN Bojonggede 3, tahun 2009 menyelesaikan Sekolah Menengah Pertama di SMP Al-Basyariah, kemudian menamatkan Sekolah Menengah Kejuruan di SMK Tri Dharma 2 Bogor, jurusan RPL (Rekayasa Perangkat Lunak) pada tahun 2012. Tahun 2012 melanjutkan pendidikan di S1 Jurusan Sistem Informasi di STIKOM BINANIAGA Bogor. </w:t>
       </w:r>
     </w:p>
     <w:p>
@@ -811,38 +770,14 @@
         <w:spacing w:line="360" w:lineRule="auto"/>
       </w:pPr>
       <w:r>
-        <w:t xml:space="preserve">Sampai saat ini, </w:t>
-      </w:r>
-      <w:proofErr w:type="gramStart"/>
-      <w:r>
-        <w:t>ia</w:t>
-      </w:r>
-      <w:proofErr w:type="gramEnd"/>
-      <w:r>
-        <w:t xml:space="preserve"> masih melanjutkan kuliahnya dengan membuat karya tulis ilmiah. Karya ilmiah tersebut adalah “</w:t>
+        <w:t>Sampai saat ini, ia masih melanjutkan kuliahnya dengan membuat karya tulis ilmiah. Karya ilmiah tersebut adalah “</w:t>
       </w:r>
       <w:r>
         <w:rPr>
           <w:rFonts w:cs="Arial"/>
           <w:szCs w:val="20"/>
         </w:rPr>
-        <w:t xml:space="preserve">Resource Oriented Architecture Untuk Pendistribusian Data Menggunakan RESTful APIs Berbasis Multiplatform”. Disela-sela aktivitasnya, </w:t>
-      </w:r>
-      <w:proofErr w:type="gramStart"/>
-      <w:r>
-        <w:rPr>
-          <w:rFonts w:cs="Arial"/>
-          <w:szCs w:val="20"/>
-        </w:rPr>
-        <w:t>ia</w:t>
-      </w:r>
-      <w:proofErr w:type="gramEnd"/>
-      <w:r>
-        <w:rPr>
-          <w:rFonts w:cs="Arial"/>
-          <w:szCs w:val="20"/>
-        </w:rPr>
-        <w:t xml:space="preserve"> juga bekerja sebagai freelancer dibidang web programming sejak tahun 2014 sampai saat ini. </w:t>
+        <w:t xml:space="preserve">Resource Oriented Architecture Untuk Pendistribusian Data Menggunakan RESTful APIs Berbasis Multiplatform”. Disela-sela aktivitasnya, ia juga bekerja sebagai freelancer dibidang web programming sejak tahun 2014 sampai saat ini. </w:t>
       </w:r>
     </w:p>
     <w:p>
@@ -988,23 +923,7 @@
           <w:rFonts w:cs="Arial"/>
           <w:szCs w:val="20"/>
         </w:rPr>
-        <w:t xml:space="preserve">kemajuan pendidikan di masa yang </w:t>
-      </w:r>
-      <w:proofErr w:type="gramStart"/>
-      <w:r>
-        <w:rPr>
-          <w:rFonts w:cs="Arial"/>
-          <w:szCs w:val="20"/>
-        </w:rPr>
-        <w:t>akan</w:t>
-      </w:r>
-      <w:proofErr w:type="gramEnd"/>
-      <w:r>
-        <w:rPr>
-          <w:rFonts w:cs="Arial"/>
-          <w:szCs w:val="20"/>
-        </w:rPr>
-        <w:t xml:space="preserve"> datang</w:t>
+        <w:t>kemajuan pendidikan di masa yang akan datang</w:t>
       </w:r>
       <w:r>
         <w:rPr>
@@ -6048,23 +5967,7 @@
           <w:rFonts w:cs="Arial"/>
           <w:szCs w:val="20"/>
         </w:rPr>
-        <w:t xml:space="preserve"> JSON. File inilah yang </w:t>
-      </w:r>
-      <w:proofErr w:type="gramStart"/>
-      <w:r>
-        <w:rPr>
-          <w:rFonts w:cs="Arial"/>
-          <w:szCs w:val="20"/>
-        </w:rPr>
-        <w:t>akan</w:t>
-      </w:r>
-      <w:proofErr w:type="gramEnd"/>
-      <w:r>
-        <w:rPr>
-          <w:rFonts w:cs="Arial"/>
-          <w:szCs w:val="20"/>
-        </w:rPr>
-        <w:t xml:space="preserve"> menguraikan dan memuat konten yang hendak disajikan. </w:t>
+        <w:t xml:space="preserve"> JSON. File inilah yang akan menguraikan dan memuat konten yang hendak disajikan. </w:t>
       </w:r>
       <w:r>
         <w:rPr>
@@ -6406,9 +6309,8 @@
           <w:rFonts w:cs="Arial"/>
           <w:szCs w:val="20"/>
         </w:rPr>
-        <w:t>Belum ada sistem pendistribusian data yang bersifat multiplatform</w:t>
-      </w:r>
-      <w:proofErr w:type="gramStart"/>
+        <w:t>Belum ada sistem pendistribusian data yang bersifat multiplatform.</w:t>
+      </w:r>
       <w:r>
         <w:rPr>
           <w:rFonts w:cs="Arial"/>
@@ -6416,56 +6318,43 @@
         </w:rPr>
         <w:t>.</w:t>
       </w:r>
-      <w:r>
+    </w:p>
+    <w:p>
+      <w:pPr>
+        <w:pStyle w:val="Heading3"/>
+      </w:pPr>
+      <w:bookmarkStart w:id="26" w:name="_Toc459547210"/>
+      <w:r>
+        <w:t>Problem Statement</w:t>
+      </w:r>
+      <w:bookmarkEnd w:id="26"/>
+    </w:p>
+    <w:p>
+      <w:pPr>
+        <w:ind w:left="720"/>
         <w:rPr>
           <w:rFonts w:cs="Arial"/>
           <w:szCs w:val="20"/>
         </w:rPr>
+      </w:pPr>
+      <w:r>
+        <w:t>Belum adanya sistem pen</w:t>
+      </w:r>
+      <w:r>
+        <w:t>distribusi</w:t>
+      </w:r>
+      <w:r>
+        <w:t>an data</w:t>
+      </w:r>
+      <w:r>
+        <w:t>yang berbasis multiplatform</w:t>
+      </w:r>
+      <w:r>
+        <w:t xml:space="preserve"> sehingga journal diberbagai universitas lambat jika dilakukan secara konvensional </w:t>
+      </w:r>
+      <w:r>
         <w:t>.</w:t>
       </w:r>
-      <w:proofErr w:type="gramEnd"/>
-    </w:p>
-    <w:p>
-      <w:pPr>
-        <w:pStyle w:val="Heading3"/>
-      </w:pPr>
-      <w:bookmarkStart w:id="26" w:name="_Toc459547210"/>
-      <w:r>
-        <w:t>Problem Statement</w:t>
-      </w:r>
-      <w:bookmarkEnd w:id="26"/>
-    </w:p>
-    <w:p>
-      <w:pPr>
-        <w:ind w:left="720"/>
-        <w:rPr>
-          <w:rFonts w:cs="Arial"/>
-          <w:szCs w:val="20"/>
-        </w:rPr>
-      </w:pPr>
-      <w:r>
-        <w:t>Belum adanya sistem pen</w:t>
-      </w:r>
-      <w:r>
-        <w:t>distribusi</w:t>
-      </w:r>
-      <w:r>
-        <w:t>an data</w:t>
-      </w:r>
-      <w:r>
-        <w:t>yang berbasis multiplatform</w:t>
-      </w:r>
-      <w:r>
-        <w:t xml:space="preserve"> sehingga journal diberbagai universitas lambat jika dilakukan secara </w:t>
-      </w:r>
-      <w:proofErr w:type="gramStart"/>
-      <w:r>
-        <w:t xml:space="preserve">konvensional </w:t>
-      </w:r>
-      <w:r>
-        <w:t>.</w:t>
-      </w:r>
-      <w:proofErr w:type="gramEnd"/>
     </w:p>
     <w:p>
       <w:pPr>
@@ -6604,21 +6493,12 @@
           <w:szCs w:val="20"/>
         </w:rPr>
       </w:pPr>
-      <w:proofErr w:type="gramStart"/>
       <w:r>
         <w:rPr>
           <w:rFonts w:cs="Arial"/>
           <w:szCs w:val="20"/>
         </w:rPr>
-        <w:t>memberikan</w:t>
-      </w:r>
-      <w:proofErr w:type="gramEnd"/>
-      <w:r>
-        <w:rPr>
-          <w:rFonts w:cs="Arial"/>
-          <w:szCs w:val="20"/>
-        </w:rPr>
-        <w:t xml:space="preserve"> suatu solusi untuk pendistribusian data </w:t>
+        <w:t xml:space="preserve">memberikan suatu solusi untuk pendistribusian data </w:t>
       </w:r>
       <w:r>
         <w:rPr>
@@ -7204,15 +7084,7 @@
         <w:ind w:left="810" w:hanging="450"/>
       </w:pPr>
       <w:r>
-        <w:t xml:space="preserve">Representasi adalah proses dimana sebuah objek ditangkap oleh </w:t>
-      </w:r>
-      <w:proofErr w:type="gramStart"/>
-      <w:r>
-        <w:t>indra</w:t>
-      </w:r>
-      <w:proofErr w:type="gramEnd"/>
-      <w:r>
-        <w:t xml:space="preserve"> seseorang, lalu masuk ke akal untuk diproses yang hasilnya adalah sebuah konsep/ide yang dengan bahasa akan d</w:t>
+        <w:t>Representasi adalah proses dimana sebuah objek ditangkap oleh indra seseorang, lalu masuk ke akal untuk diproses yang hasilnya adalah sebuah konsep/ide yang dengan bahasa akan d</w:t>
       </w:r>
       <w:r>
         <w:t>isampaikan/diungkapkan kembali.</w:t>
@@ -7229,15 +7101,7 @@
         <w:ind w:left="810" w:hanging="450"/>
       </w:pPr>
       <w:r>
-        <w:t xml:space="preserve">Resources adalah segala informasi yang dapat diberikan </w:t>
-      </w:r>
-      <w:proofErr w:type="gramStart"/>
-      <w:r>
-        <w:t>nama</w:t>
-      </w:r>
-      <w:proofErr w:type="gramEnd"/>
-      <w:r>
-        <w:t>, seperti, dokumen, gambar atau daftar masalah terbuka dalam versi software.</w:t>
+        <w:t>Resources adalah segala informasi yang dapat diberikan nama, seperti, dokumen, gambar atau daftar masalah terbuka dalam versi software.</w:t>
       </w:r>
     </w:p>
     <w:p>
@@ -7493,19 +7357,11 @@
           <w:rFonts w:cs="Arial"/>
         </w:rPr>
       </w:pPr>
-      <w:proofErr w:type="gramStart"/>
-      <w:r>
-        <w:rPr>
-          <w:rFonts w:cs="Arial"/>
-        </w:rPr>
-        <w:t>[ Halaman</w:t>
-      </w:r>
-      <w:proofErr w:type="gramEnd"/>
-      <w:r>
-        <w:rPr>
-          <w:rFonts w:cs="Arial"/>
-        </w:rPr>
-        <w:t xml:space="preserve"> ini sengaja dikosongkan ]</w:t>
+      <w:r>
+        <w:rPr>
+          <w:rFonts w:cs="Arial"/>
+        </w:rPr>
+        <w:t>[ Halaman ini sengaja dikosongkan ]</w:t>
       </w:r>
     </w:p>
     <w:p>
@@ -7928,15 +7784,7 @@
         <w:t>, Yogyakarta, Indonesia, 2010. Pada penelitian ini peneliti membantu sebuah proses pengambilan keputusan kebijakan dan sector kesehatan dengan memanfaatkan teknologi komunikasi dan informasi. Penelitian ini juga bertujuan untuk merancang sebuah basis data dan layanan akses berbasis SOA untuk pusat data transaksional pada Dinas Kesehatan Kabupaten Sleman. Data transaksional dalam penelitian ini adalah data rekam medis pasien</w:t>
       </w:r>
       <w:r>
-        <w:t xml:space="preserve">, logistic alat-alat kesehatan, pengirimannya, catatan penyimpanan, catatan perpindahan tempat termasuk data tenaga medis </w:t>
-      </w:r>
-      <w:proofErr w:type="gramStart"/>
-      <w:r>
-        <w:t>disebuah  puskesmas</w:t>
-      </w:r>
-      <w:proofErr w:type="gramEnd"/>
-      <w:r>
-        <w:t xml:space="preserve">. Jalannya penelitian yang dilakukan meliputi tahap analisa kebutuhan dan tahap pengembangan sistem. Tahap analisa kebutuhan dilakukan dengan pengumpulan data studi literatur dan survey kondisi data yang tersedia dipuskesmas dan kebutuhan informasi Dinas Kesehatan Kabupaten Sleman. Sedangkan tahap pengembangan sistem meliputi: Melakukan analysis terhadap sistem informasi puskesmas dan basis data puskesmas, membuat rancangan basis data yang dapat mengintegrasikan data transaksional puskesmas, membuat </w:t>
+        <w:t xml:space="preserve">, logistic alat-alat kesehatan, pengirimannya, catatan penyimpanan, catatan perpindahan tempat termasuk data tenaga medis disebuah  puskesmas. Jalannya penelitian yang dilakukan meliputi tahap analisa kebutuhan dan tahap pengembangan sistem. Tahap analisa kebutuhan dilakukan dengan pengumpulan data studi literatur dan survey kondisi data yang tersedia dipuskesmas dan kebutuhan informasi Dinas Kesehatan Kabupaten Sleman. Sedangkan tahap pengembangan sistem meliputi: Melakukan analysis terhadap sistem informasi puskesmas dan basis data puskesmas, membuat rancangan basis data yang dapat mengintegrasikan data transaksional puskesmas, membuat </w:t>
       </w:r>
       <w:r>
         <w:rPr>
@@ -7988,15 +7836,7 @@
         <w:t xml:space="preserve">, Romania 2011. Pada penelitian ini </w:t>
       </w:r>
       <w:r>
-        <w:t xml:space="preserve">peneliti mereview REST style, konseptual dan karakteristik ROA, Security pada RESTful Web Service. Pada kesimpulannya peneliti menyimpulkan bahwa, REST adalah sebuah </w:t>
-      </w:r>
-      <w:proofErr w:type="gramStart"/>
-      <w:r>
-        <w:t>gaya</w:t>
-      </w:r>
-      <w:proofErr w:type="gramEnd"/>
-      <w:r>
-        <w:t xml:space="preserve"> arsitektur yang dibuat untuk menjelaskan sebuah hypermedia distributed system. </w:t>
+        <w:t xml:space="preserve">peneliti mereview REST style, konseptual dan karakteristik ROA, Security pada RESTful Web Service. Pada kesimpulannya peneliti menyimpulkan bahwa, REST adalah sebuah gaya arsitektur yang dibuat untuk menjelaskan sebuah hypermedia distributed system. </w:t>
       </w:r>
       <w:r>
         <w:t xml:space="preserve">Kontribusi utama pada journal ini adalah untuk meninjau aspek penting dari arsitektual REST dan Resource Oriented Architecture pada </w:t>
@@ -8165,6 +8005,7 @@
           <w:id w:val="-761760441"/>
           <w:citation/>
         </w:sdtPr>
+        <w:sdtEndPr/>
         <w:sdtContent>
           <w:r>
             <w:rPr>
@@ -8301,6 +8142,7 @@
           <w:id w:val="-1496873841"/>
           <w:citation/>
         </w:sdtPr>
+        <w:sdtEndPr/>
         <w:sdtContent>
           <w:r>
             <w:rPr>
@@ -8393,6 +8235,7 @@
           <w:id w:val="22612475"/>
           <w:citation/>
         </w:sdtPr>
+        <w:sdtEndPr/>
         <w:sdtContent>
           <w:r>
             <w:rPr>
@@ -8790,14 +8633,27 @@
       <w:r>
         <w:t xml:space="preserve">Table </w:t>
       </w:r>
-      <w:fldSimple w:instr=" SEQ Table \* ARABIC ">
-        <w:r>
-          <w:rPr>
-            <w:noProof/>
-          </w:rPr>
-          <w:t>1</w:t>
-        </w:r>
-      </w:fldSimple>
+      <w:r>
+        <w:fldChar w:fldCharType="begin"/>
+      </w:r>
+      <w:r>
+        <w:instrText xml:space="preserve"> SEQ Table \* ARABIC </w:instrText>
+      </w:r>
+      <w:r>
+        <w:fldChar w:fldCharType="separate"/>
+      </w:r>
+      <w:r>
+        <w:rPr>
+          <w:noProof/>
+        </w:rPr>
+        <w:t>1</w:t>
+      </w:r>
+      <w:r>
+        <w:rPr>
+          <w:noProof/>
+        </w:rPr>
+        <w:fldChar w:fldCharType="end"/>
+      </w:r>
       <w:r>
         <w:t>: HTTP methods</w:t>
       </w:r>
@@ -8809,6 +8665,7 @@
           <w:id w:val="-847947319"/>
           <w:citation/>
         </w:sdtPr>
+        <w:sdtEndPr/>
         <w:sdtContent>
           <w:r>
             <w:fldChar w:fldCharType="begin"/>
@@ -8871,6 +8728,7 @@
           <w:id w:val="-1309467688"/>
           <w:citation/>
         </w:sdtPr>
+        <w:sdtEndPr/>
         <w:sdtContent>
           <w:r>
             <w:rPr>
@@ -9333,14 +9191,27 @@
       <w:r>
         <w:t xml:space="preserve">Table </w:t>
       </w:r>
-      <w:fldSimple w:instr=" SEQ Table \* ARABIC ">
-        <w:r>
-          <w:rPr>
-            <w:noProof/>
-          </w:rPr>
-          <w:t>2</w:t>
-        </w:r>
-      </w:fldSimple>
+      <w:r>
+        <w:fldChar w:fldCharType="begin"/>
+      </w:r>
+      <w:r>
+        <w:instrText xml:space="preserve"> SEQ Table \* ARABIC </w:instrText>
+      </w:r>
+      <w:r>
+        <w:fldChar w:fldCharType="separate"/>
+      </w:r>
+      <w:r>
+        <w:rPr>
+          <w:noProof/>
+        </w:rPr>
+        <w:t>2</w:t>
+      </w:r>
+      <w:r>
+        <w:rPr>
+          <w:noProof/>
+        </w:rPr>
+        <w:fldChar w:fldCharType="end"/>
+      </w:r>
       <w:r>
         <w:t>: Menampilkan kode HTTP status</w:t>
       </w:r>
@@ -9352,6 +9223,7 @@
           <w:id w:val="-1261448855"/>
           <w:citation/>
         </w:sdtPr>
+        <w:sdtEndPr/>
         <w:sdtContent>
           <w:r>
             <w:fldChar w:fldCharType="begin"/>
@@ -9399,15 +9271,7 @@
         <w:t>resource</w:t>
       </w:r>
       <w:r>
-        <w:t xml:space="preserve"> memiliki </w:t>
-      </w:r>
-      <w:proofErr w:type="gramStart"/>
-      <w:r>
-        <w:t>nama</w:t>
-      </w:r>
-      <w:proofErr w:type="gramEnd"/>
-      <w:r>
-        <w:t xml:space="preserve"> alamat yang dapat direpresentasikan oleh URI (Universal Resource Identifier).</w:t>
+        <w:t xml:space="preserve"> memiliki nama alamat yang dapat direpresentasikan oleh URI (Universal Resource Identifier).</w:t>
       </w:r>
     </w:p>
     <w:p>
@@ -9444,6 +9308,7 @@
           <w:id w:val="-361211354"/>
           <w:citation/>
         </w:sdtPr>
+        <w:sdtEndPr/>
         <w:sdtContent>
           <w:r>
             <w:fldChar w:fldCharType="begin"/>
@@ -9474,13 +9339,8 @@
         </w:rPr>
         <w:t>Resource Oriented Architecture (ROA)</w:t>
       </w:r>
-      <w:proofErr w:type="gramStart"/>
-      <w:r>
-        <w:t>,  untuk</w:t>
-      </w:r>
-      <w:proofErr w:type="gramEnd"/>
-      <w:r>
-        <w:t xml:space="preserve"> mendevelop </w:t>
+      <w:r>
+        <w:t xml:space="preserve">,  untuk mendevelop </w:t>
       </w:r>
       <w:r>
         <w:t xml:space="preserve">sebuah </w:t>
@@ -9541,11 +9401,9 @@
         <w:pStyle w:val="Caption"/>
       </w:pPr>
       <w:bookmarkStart w:id="45" w:name="_Toc459547242"/>
-      <w:proofErr w:type="gramStart"/>
       <w:r>
         <w:t xml:space="preserve">Gambar  </w:t>
       </w:r>
-      <w:proofErr w:type="gramEnd"/>
       <w:r>
         <w:fldChar w:fldCharType="begin"/>
       </w:r>
@@ -9578,6 +9436,7 @@
           <w:id w:val="-296768897"/>
           <w:citation/>
         </w:sdtPr>
+        <w:sdtEndPr/>
         <w:sdtContent>
           <w:r>
             <w:fldChar w:fldCharType="begin"/>
@@ -9643,21 +9502,7 @@
         <w:rPr>
           <w:rFonts w:cs="Arial"/>
         </w:rPr>
-        <w:t xml:space="preserve"> adalah sebuah turunan dari Service Model: dengan </w:t>
-      </w:r>
-      <w:proofErr w:type="gramStart"/>
-      <w:r>
-        <w:rPr>
-          <w:rFonts w:cs="Arial"/>
-        </w:rPr>
-        <w:t>jenis  tertentu</w:t>
-      </w:r>
-      <w:proofErr w:type="gramEnd"/>
-      <w:r>
-        <w:rPr>
-          <w:rFonts w:cs="Arial"/>
-        </w:rPr>
-        <w:t xml:space="preserve"> pada </w:t>
+        <w:t xml:space="preserve"> adalah sebuah turunan dari Service Model: dengan jenis  tertentu pada </w:t>
       </w:r>
       <w:r>
         <w:rPr>
@@ -9687,6 +9532,7 @@
           <w:id w:val="1552497916"/>
           <w:citation/>
         </w:sdtPr>
+        <w:sdtEndPr/>
         <w:sdtContent>
           <w:r>
             <w:rPr>
@@ -9783,21 +9629,7 @@
         <w:rPr>
           <w:rFonts w:cs="Arial"/>
         </w:rPr>
-        <w:t xml:space="preserve">adalah suatu metode komunikasi yang sering diterapkan dalam pengembangan layanan berbasis web.REST, yang umumnya dijalankan via HTTP (Hypertext Transfer Protocol), melibatkan proses pembacaan laman web tertentu yang memuat sebuah file XML atau JSON. File inilah yang menguraikan dan memuat konten yang hendak disajikan. Setelah melalui sebuah proses definisi tertentu, konsumen </w:t>
-      </w:r>
-      <w:proofErr w:type="gramStart"/>
-      <w:r>
-        <w:rPr>
-          <w:rFonts w:cs="Arial"/>
-        </w:rPr>
-        <w:t>akan</w:t>
-      </w:r>
-      <w:proofErr w:type="gramEnd"/>
-      <w:r>
-        <w:rPr>
-          <w:rFonts w:cs="Arial"/>
-        </w:rPr>
-        <w:t xml:space="preserve"> bisa mengakses antarmuka aplikasi yang dimaksudkan</w:t>
+        <w:t>adalah suatu metode komunikasi yang sering diterapkan dalam pengembangan layanan berbasis web.REST, yang umumnya dijalankan via HTTP (Hypertext Transfer Protocol), melibatkan proses pembacaan laman web tertentu yang memuat sebuah file XML atau JSON. File inilah yang menguraikan dan memuat konten yang hendak disajikan. Setelah melalui sebuah proses definisi tertentu, konsumen akan bisa mengakses antarmuka aplikasi yang dimaksudkan</w:t>
       </w:r>
       <w:sdt>
         <w:sdtPr>
@@ -9807,6 +9639,7 @@
           <w:id w:val="-804936179"/>
           <w:citation/>
         </w:sdtPr>
+        <w:sdtEndPr/>
         <w:sdtContent>
           <w:r>
             <w:rPr>
@@ -9884,6 +9717,7 @@
           <w:id w:val="1493839216"/>
           <w:citation/>
         </w:sdtPr>
+        <w:sdtEndPr/>
         <w:sdtContent>
           <w:r>
             <w:rPr>
@@ -9968,6 +9802,7 @@
           <w:id w:val="2030065568"/>
           <w:citation/>
         </w:sdtPr>
+        <w:sdtEndPr/>
         <w:sdtContent>
           <w:r>
             <w:rPr>
@@ -10067,21 +9902,7 @@
         <w:rPr>
           <w:rFonts w:cs="Arial"/>
         </w:rPr>
-        <w:t xml:space="preserve"> telah menjadi bagian penting dari industri komputersejak awal. </w:t>
-      </w:r>
-      <w:proofErr w:type="gramStart"/>
-      <w:r>
-        <w:rPr>
-          <w:rFonts w:cs="Arial"/>
-        </w:rPr>
-        <w:t>mereka</w:t>
-      </w:r>
-      <w:proofErr w:type="gramEnd"/>
-      <w:r>
-        <w:rPr>
-          <w:rFonts w:cs="Arial"/>
-        </w:rPr>
-        <w:t xml:space="preserve"> mendasar untuk cara komputer, perangkat lunak, dan jaringanarsitektur telah berkembang. </w:t>
+        <w:t xml:space="preserve"> telah menjadi bagian penting dari industri komputersejak awal. mereka mendasar untuk cara komputer, perangkat lunak, dan jaringanarsitektur telah berkembang. </w:t>
       </w:r>
     </w:p>
     <w:p>
@@ -10116,6 +9937,7 @@
           <w:id w:val="-1241795418"/>
           <w:citation/>
         </w:sdtPr>
+        <w:sdtEndPr/>
         <w:sdtContent>
           <w:r>
             <w:fldChar w:fldCharType="begin"/>
@@ -10208,6 +10030,7 @@
           <w:id w:val="1934629134"/>
           <w:citation/>
         </w:sdtPr>
+        <w:sdtEndPr/>
         <w:sdtContent>
           <w:r>
             <w:fldChar w:fldCharType="begin"/>
@@ -10233,15 +10056,7 @@
         <w:t xml:space="preserve">. </w:t>
       </w:r>
       <w:r>
-        <w:t xml:space="preserve">JSON merupakan format teks yang tidak bergantung pada bahasa pemprograman apapun karena menggunakan </w:t>
-      </w:r>
-      <w:proofErr w:type="gramStart"/>
-      <w:r>
-        <w:t>gaya</w:t>
-      </w:r>
-      <w:proofErr w:type="gramEnd"/>
-      <w:r>
-        <w:t xml:space="preserve"> bahasa yang umum digunakan oleh programmer keluarga C termasuk C, C++, C#, Java, JavaScript, Perl, Python dll. Oleh karena sifat-sifat tersebut, menjadikan JSON ideal sebagai bahasa pertukaran-data.</w:t>
+        <w:t>JSON merupakan format teks yang tidak bergantung pada bahasa pemprograman apapun karena menggunakan gaya bahasa yang umum digunakan oleh programmer keluarga C termasuk C, C++, C#, Java, JavaScript, Perl, Python dll. Oleh karena sifat-sifat tersebut, menjadikan JSON ideal sebagai bahasa pertukaran-data.</w:t>
       </w:r>
     </w:p>
     <w:p>
@@ -10304,21 +10119,14 @@
         <w:t>semua bahasa pemprograman moder</w:t>
       </w:r>
       <w:r>
-        <w:t xml:space="preserve">n mendukung struktur data ini dalam bentuk yang </w:t>
-      </w:r>
-      <w:proofErr w:type="gramStart"/>
-      <w:r>
-        <w:t>sama</w:t>
-      </w:r>
-      <w:proofErr w:type="gramEnd"/>
-      <w:r>
-        <w:t xml:space="preserve"> maupun berlainan. Hal ini pantas disebut demikian karena format data mudah dipertukarkan dengan bahasa-bahasa pemprograman yang juga berdasarkan pada struktur data ini </w:t>
+        <w:t xml:space="preserve">n mendukung struktur data ini dalam bentuk yang sama maupun berlainan. Hal ini pantas disebut demikian karena format data mudah dipertukarkan dengan bahasa-bahasa pemprograman yang juga berdasarkan pada struktur data ini </w:t>
       </w:r>
       <w:sdt>
         <w:sdtPr>
           <w:id w:val="-321201082"/>
           <w:citation/>
         </w:sdtPr>
+        <w:sdtEndPr/>
         <w:sdtContent>
           <w:r>
             <w:fldChar w:fldCharType="begin"/>
@@ -10378,7 +10186,6 @@
       <w:r>
         <w:t xml:space="preserve">Object adalah sepasang nama/nilai yang tidak terurutkan. Biasa dimulai dengan </w:t>
       </w:r>
-      <w:proofErr w:type="gramStart"/>
       <w:r>
         <w:rPr>
           <w:rStyle w:val="HTMLTypewriter"/>
@@ -10393,14 +10200,7 @@
         <w:rPr>
           <w:szCs w:val="20"/>
         </w:rPr>
-        <w:t>(</w:t>
-      </w:r>
-      <w:proofErr w:type="gramEnd"/>
-      <w:r>
-        <w:rPr>
-          <w:szCs w:val="20"/>
-        </w:rPr>
-        <w:t>kurung kurawal buka)</w:t>
+        <w:t>(kurung kurawal buka)</w:t>
       </w:r>
       <w:r>
         <w:t xml:space="preserve"> dan diakhiri dengan </w:t>
@@ -10422,11 +10222,7 @@
         <w:t>(kurung kurawal tutup)</w:t>
       </w:r>
       <w:r>
-        <w:t xml:space="preserve">. Setiap nama diikuti </w:t>
-      </w:r>
-      <w:proofErr w:type="gramStart"/>
-      <w:r>
-        <w:t xml:space="preserve">dengan </w:t>
+        <w:t xml:space="preserve">. Setiap nama diikuti dengan </w:t>
       </w:r>
       <w:r>
         <w:rPr>
@@ -10435,7 +10231,6 @@
         </w:rPr>
         <w:t>:</w:t>
       </w:r>
-      <w:proofErr w:type="gramEnd"/>
       <w:r>
         <w:t> </w:t>
       </w:r>
@@ -10478,6 +10273,7 @@
           <w:id w:val="1071468639"/>
           <w:citation/>
         </w:sdtPr>
+        <w:sdtEndPr/>
         <w:sdtContent>
           <w:r>
             <w:rPr>
@@ -10570,11 +10366,9 @@
         <w:pStyle w:val="Caption"/>
       </w:pPr>
       <w:bookmarkStart w:id="46" w:name="_Toc459547243"/>
-      <w:proofErr w:type="gramStart"/>
       <w:r>
         <w:t xml:space="preserve">Gambar  </w:t>
       </w:r>
-      <w:proofErr w:type="gramEnd"/>
       <w:r>
         <w:fldChar w:fldCharType="begin"/>
       </w:r>
@@ -10604,6 +10398,7 @@
           <w:id w:val="-873690197"/>
           <w:citation/>
         </w:sdtPr>
+        <w:sdtEndPr/>
         <w:sdtContent>
           <w:r>
             <w:fldChar w:fldCharType="begin"/>
@@ -10758,32 +10553,17 @@
                               </w:rPr>
                             </w:pPr>
                             <w:bookmarkStart w:id="47" w:name="_Toc459547244"/>
-                            <w:proofErr w:type="gramStart"/>
                             <w:r>
                               <w:t xml:space="preserve">Gambar  </w:t>
                             </w:r>
-                            <w:proofErr w:type="gramEnd"/>
-                            <w:r>
-                              <w:fldChar w:fldCharType="begin"/>
-                            </w:r>
-                            <w:r>
-                              <w:instrText xml:space="preserve"> SEQ Gambar_ \* ARABIC </w:instrText>
-                            </w:r>
-                            <w:r>
-                              <w:fldChar w:fldCharType="separate"/>
-                            </w:r>
-                            <w:r>
-                              <w:rPr>
-                                <w:noProof/>
-                              </w:rPr>
-                              <w:t>3</w:t>
-                            </w:r>
-                            <w:r>
-                              <w:rPr>
-                                <w:noProof/>
-                              </w:rPr>
-                              <w:fldChar w:fldCharType="end"/>
-                            </w:r>
+                            <w:fldSimple w:instr=" SEQ Gambar_ \* ARABIC ">
+                              <w:r>
+                                <w:rPr>
+                                  <w:noProof/>
+                                </w:rPr>
+                                <w:t>3</w:t>
+                              </w:r>
+                            </w:fldSimple>
                             <w:r>
                               <w:t xml:space="preserve">: Struktur (array) pada format data JSON, </w:t>
                             </w:r>
@@ -10792,6 +10572,7 @@
                                 <w:id w:val="3028126"/>
                                 <w:citation/>
                               </w:sdtPr>
+                              <w:sdtEndPr/>
                               <w:sdtContent>
                                 <w:r>
                                   <w:fldChar w:fldCharType="begin"/>
@@ -10925,23 +10706,7 @@
         </mc:AlternateContent>
       </w:r>
       <w:r>
-        <w:t xml:space="preserve">Array adalah kumpulan nilai yang terurutkan. Larik dimulai dengan </w:t>
-      </w:r>
-      <w:proofErr w:type="gramStart"/>
-      <w:r>
-        <w:t>[ (</w:t>
-      </w:r>
-      <w:proofErr w:type="gramEnd"/>
-      <w:r>
-        <w:t xml:space="preserve">kurung kotak buka) dan diakhiri dengan ] (kurung kotak tutup). Setiap nilai dipisahkan </w:t>
-      </w:r>
-      <w:proofErr w:type="gramStart"/>
-      <w:r>
-        <w:t>oleh ,</w:t>
-      </w:r>
-      <w:proofErr w:type="gramEnd"/>
-      <w:r>
-        <w:t xml:space="preserve"> (koma)</w:t>
+        <w:t>Array adalah kumpulan nilai yang terurutkan. Larik dimulai dengan [ (kurung kotak buka) dan diakhiri dengan ] (kurung kotak tutup). Setiap nilai dipisahkan oleh , (koma)</w:t>
       </w:r>
       <w:r>
         <w:t xml:space="preserve">, </w:t>
@@ -10951,6 +10716,7 @@
           <w:id w:val="-457115476"/>
           <w:citation/>
         </w:sdtPr>
+        <w:sdtEndPr/>
         <w:sdtContent>
           <w:r>
             <w:fldChar w:fldCharType="begin"/>
@@ -11049,33 +10815,18 @@
                                 <w:noProof/>
                               </w:rPr>
                             </w:pPr>
-                            <w:bookmarkStart w:id="49" w:name="_Toc459547245"/>
-                            <w:proofErr w:type="gramStart"/>
+                            <w:bookmarkStart w:id="48" w:name="_Toc459547245"/>
                             <w:r>
                               <w:t xml:space="preserve">Gambar  </w:t>
                             </w:r>
-                            <w:proofErr w:type="gramEnd"/>
-                            <w:r>
-                              <w:fldChar w:fldCharType="begin"/>
-                            </w:r>
-                            <w:r>
-                              <w:instrText xml:space="preserve"> SEQ Gambar_ \* ARABIC </w:instrText>
-                            </w:r>
-                            <w:r>
-                              <w:fldChar w:fldCharType="separate"/>
-                            </w:r>
-                            <w:r>
-                              <w:rPr>
-                                <w:noProof/>
-                              </w:rPr>
-                              <w:t>4</w:t>
-                            </w:r>
-                            <w:r>
-                              <w:rPr>
-                                <w:noProof/>
-                              </w:rPr>
-                              <w:fldChar w:fldCharType="end"/>
-                            </w:r>
+                            <w:fldSimple w:instr=" SEQ Gambar_ \* ARABIC ">
+                              <w:r>
+                                <w:rPr>
+                                  <w:noProof/>
+                                </w:rPr>
+                                <w:t>4</w:t>
+                              </w:r>
+                            </w:fldSimple>
                             <w:r>
                               <w:t xml:space="preserve">: Struktur (value) pada format data JSON, </w:t>
                             </w:r>
@@ -11084,6 +10835,7 @@
                                 <w:id w:val="3028127"/>
                                 <w:citation/>
                               </w:sdtPr>
+                              <w:sdtEndPr/>
                               <w:sdtContent>
                                 <w:r>
                                   <w:fldChar w:fldCharType="begin"/>
@@ -11108,7 +10860,7 @@
                                 </w:r>
                               </w:sdtContent>
                             </w:sdt>
-                            <w:bookmarkEnd w:id="49"/>
+                            <w:bookmarkEnd w:id="48"/>
                           </w:p>
                         </w:txbxContent>
                       </wps:txbx>
@@ -11342,15 +11094,7 @@
         <w:t>null</w:t>
       </w:r>
       <w:r>
-        <w:t xml:space="preserve">, </w:t>
-      </w:r>
-      <w:proofErr w:type="gramStart"/>
-      <w:r>
-        <w:t>atau</w:t>
-      </w:r>
-      <w:proofErr w:type="gramEnd"/>
-      <w:r>
-        <w:t xml:space="preserve"> sebuah </w:t>
+        <w:t xml:space="preserve">, atau sebuah </w:t>
       </w:r>
       <w:r>
         <w:rPr>
@@ -11380,6 +11124,7 @@
           <w:id w:val="1789695197"/>
           <w:citation/>
         </w:sdtPr>
+        <w:sdtEndPr/>
         <w:sdtContent>
           <w:r>
             <w:fldChar w:fldCharType="begin"/>
@@ -11450,6 +11195,7 @@
           <w:id w:val="-1791344929"/>
           <w:citation/>
         </w:sdtPr>
+        <w:sdtEndPr/>
         <w:sdtContent>
           <w:r>
             <w:fldChar w:fldCharType="begin"/>
@@ -11554,6 +11300,7 @@
           <w:id w:val="-1722512360"/>
           <w:citation/>
         </w:sdtPr>
+        <w:sdtEndPr/>
         <w:sdtContent>
           <w:r>
             <w:fldChar w:fldCharType="begin"/>
@@ -11586,12 +11333,10 @@
       <w:pPr>
         <w:pStyle w:val="Caption"/>
       </w:pPr>
-      <w:bookmarkStart w:id="51" w:name="_Toc459547246"/>
-      <w:proofErr w:type="gramStart"/>
+      <w:bookmarkStart w:id="49" w:name="_Toc459547246"/>
       <w:r>
         <w:t xml:space="preserve">Gambar  </w:t>
       </w:r>
-      <w:proofErr w:type="gramEnd"/>
       <w:r>
         <w:fldChar w:fldCharType="begin"/>
       </w:r>
@@ -11621,6 +11366,7 @@
           <w:id w:val="-545217317"/>
           <w:citation/>
         </w:sdtPr>
+        <w:sdtEndPr/>
         <w:sdtContent>
           <w:r>
             <w:fldChar w:fldCharType="begin"/>
@@ -11642,7 +11388,7 @@
           </w:r>
         </w:sdtContent>
       </w:sdt>
-      <w:bookmarkEnd w:id="51"/>
+      <w:bookmarkEnd w:id="49"/>
     </w:p>
     <w:p>
       <w:pPr>
@@ -11663,6 +11409,7 @@
           <w:id w:val="1780599080"/>
           <w:citation/>
         </w:sdtPr>
+        <w:sdtEndPr/>
         <w:sdtContent>
           <w:r>
             <w:fldChar w:fldCharType="begin"/>
@@ -11784,6 +11531,7 @@
           <w:id w:val="1371649145"/>
           <w:citation/>
         </w:sdtPr>
+        <w:sdtEndPr/>
         <w:sdtContent>
           <w:r>
             <w:fldChar w:fldCharType="begin"/>
@@ -11830,12 +11578,10 @@
       <w:pPr>
         <w:pStyle w:val="Caption"/>
       </w:pPr>
-      <w:bookmarkStart w:id="52" w:name="_Toc459547247"/>
-      <w:proofErr w:type="gramStart"/>
+      <w:bookmarkStart w:id="50" w:name="_Toc459547247"/>
       <w:r>
         <w:t xml:space="preserve">Gambar  </w:t>
       </w:r>
-      <w:proofErr w:type="gramEnd"/>
       <w:r>
         <w:fldChar w:fldCharType="begin"/>
       </w:r>
@@ -11871,6 +11617,7 @@
           <w:id w:val="-1472206670"/>
           <w:citation/>
         </w:sdtPr>
+        <w:sdtEndPr/>
         <w:sdtContent>
           <w:r>
             <w:fldChar w:fldCharType="begin"/>
@@ -11892,7 +11639,7 @@
           </w:r>
         </w:sdtContent>
       </w:sdt>
-      <w:bookmarkEnd w:id="52"/>
+      <w:bookmarkEnd w:id="50"/>
     </w:p>
     <w:p>
       <w:pPr>
@@ -12009,15 +11756,7 @@
         <w:t xml:space="preserve">Cross platform development </w:t>
       </w:r>
       <w:r>
-        <w:t xml:space="preserve">yang muncul untuk menghadapi </w:t>
-      </w:r>
-      <w:proofErr w:type="gramStart"/>
-      <w:r>
-        <w:t>developers</w:t>
-      </w:r>
-      <w:proofErr w:type="gramEnd"/>
-      <w:r>
-        <w:t xml:space="preserve"> yang akan menerapkan aplikasi mereka dalam satu tahapan untuk berbagai platform</w:t>
+        <w:t>yang muncul untuk menghadapi developers yang akan menerapkan aplikasi mereka dalam satu tahapan untuk berbagai platform</w:t>
       </w:r>
       <w:r>
         <w:t xml:space="preserve">, menghindari pengulangan development dan meningkatkan produktivitas </w:t>
@@ -12027,6 +11766,7 @@
           <w:id w:val="3630239"/>
           <w:citation/>
         </w:sdtPr>
+        <w:sdtEndPr/>
         <w:sdtContent>
           <w:r>
             <w:fldChar w:fldCharType="begin"/>
@@ -12071,21 +11811,14 @@
         <w:t xml:space="preserve">cloud </w:t>
       </w:r>
       <w:r>
-        <w:t xml:space="preserve">infrstruktur dan kemampuan perangkat asli. Integrasi </w:t>
-      </w:r>
-      <w:proofErr w:type="gramStart"/>
-      <w:r>
-        <w:t>akan</w:t>
-      </w:r>
-      <w:proofErr w:type="gramEnd"/>
-      <w:r>
-        <w:t xml:space="preserve"> membantu memperluas fungsi dengan fitur tambahan yang bergantung pada system lain </w:t>
+        <w:t xml:space="preserve">infrstruktur dan kemampuan perangkat asli. Integrasi akan membantu memperluas fungsi dengan fitur tambahan yang bergantung pada system lain </w:t>
       </w:r>
       <w:sdt>
         <w:sdtPr>
           <w:id w:val="3630240"/>
           <w:citation/>
         </w:sdtPr>
+        <w:sdtEndPr/>
         <w:sdtContent>
           <w:r>
             <w:fldChar w:fldCharType="begin"/>
@@ -12176,33 +11909,18 @@
       <w:pPr>
         <w:pStyle w:val="Caption"/>
       </w:pPr>
-      <w:bookmarkStart w:id="53" w:name="_Toc459547248"/>
-      <w:proofErr w:type="gramStart"/>
+      <w:bookmarkStart w:id="51" w:name="_Toc459547248"/>
       <w:r>
         <w:t xml:space="preserve">Gambar  </w:t>
       </w:r>
-      <w:proofErr w:type="gramEnd"/>
-      <w:r>
-        <w:fldChar w:fldCharType="begin"/>
-      </w:r>
-      <w:r>
-        <w:instrText xml:space="preserve"> SEQ Gambar_ \* ARABIC </w:instrText>
-      </w:r>
-      <w:r>
-        <w:fldChar w:fldCharType="separate"/>
-      </w:r>
-      <w:r>
-        <w:rPr>
-          <w:noProof/>
-        </w:rPr>
-        <w:t>7</w:t>
-      </w:r>
-      <w:r>
-        <w:rPr>
-          <w:noProof/>
-        </w:rPr>
-        <w:fldChar w:fldCharType="end"/>
-      </w:r>
+      <w:fldSimple w:instr=" SEQ Gambar_ \* ARABIC ">
+        <w:r>
+          <w:rPr>
+            <w:noProof/>
+          </w:rPr>
+          <w:t>7</w:t>
+        </w:r>
+      </w:fldSimple>
       <w:r>
         <w:t>: Ilustrasi arsitektur</w:t>
       </w:r>
@@ -12217,6 +11935,7 @@
           <w:id w:val="6425097"/>
           <w:citation/>
         </w:sdtPr>
+        <w:sdtEndPr/>
         <w:sdtContent>
           <w:r>
             <w:fldChar w:fldCharType="begin"/>
@@ -12244,7 +11963,7 @@
       <w:r>
         <w:t>.</w:t>
       </w:r>
-      <w:bookmarkEnd w:id="53"/>
+      <w:bookmarkEnd w:id="51"/>
     </w:p>
     <w:p>
       <w:pPr>
@@ -12320,6 +12039,7 @@
           <w:id w:val="-274484931"/>
           <w:citation/>
         </w:sdtPr>
+        <w:sdtEndPr/>
         <w:sdtContent>
           <w:r>
             <w:fldChar w:fldCharType="begin"/>
@@ -12348,11 +12068,7 @@
         <w:br/>
       </w:r>
       <w:r>
-        <w:t>DBMS (Database Management System</w:t>
-      </w:r>
-      <w:proofErr w:type="gramStart"/>
-      <w:r>
-        <w:t>)</w:t>
+        <w:t>DBMS (Database Management System)</w:t>
       </w:r>
       <w:r>
         <w:t>a</w:t>
@@ -12361,20 +12077,14 @@
         <w:rPr>
           <w:lang w:val="id-ID"/>
         </w:rPr>
-        <w:t>dalah</w:t>
-      </w:r>
-      <w:proofErr w:type="gramEnd"/>
-      <w:r>
-        <w:rPr>
-          <w:lang w:val="id-ID"/>
-        </w:rPr>
-        <w:t xml:space="preserve"> sistem perangkat lunak untuk membuat dan mengelola database</w:t>
+        <w:t>dalah sistem perangkat lunak untuk membuat dan mengelola database</w:t>
       </w:r>
       <w:sdt>
         <w:sdtPr>
           <w:id w:val="820933200"/>
           <w:citation/>
         </w:sdtPr>
+        <w:sdtEndPr/>
         <w:sdtContent>
           <w:r>
             <w:fldChar w:fldCharType="begin"/>
@@ -12433,15 +12143,7 @@
         <w:ind w:left="1440"/>
       </w:pPr>
       <w:r>
-        <w:t xml:space="preserve">Digunakan oleh bagian lain dengan sedikit perintah sederhana. </w:t>
-      </w:r>
-      <w:proofErr w:type="gramStart"/>
-      <w:r>
-        <w:t>Contoh :</w:t>
-      </w:r>
-      <w:proofErr w:type="gramEnd"/>
-      <w:r>
-        <w:t xml:space="preserve"> SQL (Structure Query Language), QBE (Query By Example)</w:t>
+        <w:t>Digunakan oleh bagian lain dengan sedikit perintah sederhana. Contoh : SQL (Structure Query Language), QBE (Query By Example)</w:t>
       </w:r>
     </w:p>
     <w:p>
@@ -12489,15 +12191,7 @@
         <w:ind w:left="1440"/>
       </w:pPr>
       <w:r>
-        <w:t xml:space="preserve">Dengan bahasa ini kita dapat membuat tabel baru, membuat indeks, mengubah tabel, menentukan struktur tabel, dll. Hasil dari kompilasi perintah DDL menjadi Kamus Data, yaitu data yang menjelaskan data sesungguhnya. </w:t>
-      </w:r>
-      <w:proofErr w:type="gramStart"/>
-      <w:r>
-        <w:t>Contoh :</w:t>
-      </w:r>
-      <w:proofErr w:type="gramEnd"/>
-      <w:r>
-        <w:t xml:space="preserve"> Create, Modify report, Modify structure</w:t>
+        <w:t>Dengan bahasa ini kita dapat membuat tabel baru, membuat indeks, mengubah tabel, menentukan struktur tabel, dll. Hasil dari kompilasi perintah DDL menjadi Kamus Data, yaitu data yang menjelaskan data sesungguhnya. Contoh : Create, Modify report, Modify structure</w:t>
       </w:r>
     </w:p>
     <w:p>
@@ -12537,6 +12231,7 @@
           <w:id w:val="1812049513"/>
           <w:citation/>
         </w:sdtPr>
+        <w:sdtEndPr/>
         <w:sdtContent>
           <w:r>
             <w:fldChar w:fldCharType="begin"/>
@@ -12565,13 +12260,8 @@
         <w:t xml:space="preserve">Biasanya </w:t>
       </w:r>
       <w:r>
-        <w:t>(DDBS) digunakan bersama-sama untuk merujuk ke database terdistribusi dan DBMS terdistribusi. Dua istilah penting dalam definisi ini "secara logis saling terkait" dan "didistribusikan melalui jaringan komputer</w:t>
-      </w:r>
-      <w:proofErr w:type="gramStart"/>
-      <w:r>
-        <w:t>.“</w:t>
-      </w:r>
-      <w:proofErr w:type="gramEnd"/>
+        <w:t>(DDBS) digunakan bersama-sama untuk merujuk ke database terdistribusi dan DBMS terdistribusi. Dua istilah penting dalam definisi ini "secara logis saling terkait" dan "didistribusikan melalui jaringan komputer.“</w:t>
+      </w:r>
     </w:p>
     <w:p>
       <w:pPr>
@@ -12587,6 +12277,7 @@
           <w:id w:val="455451836"/>
           <w:citation/>
         </w:sdtPr>
+        <w:sdtEndPr/>
         <w:sdtContent>
           <w:r>
             <w:fldChar w:fldCharType="begin"/>
@@ -12663,12 +12354,10 @@
       <w:pPr>
         <w:pStyle w:val="Caption"/>
       </w:pPr>
-      <w:bookmarkStart w:id="54" w:name="_Toc459547249"/>
-      <w:proofErr w:type="gramStart"/>
+      <w:bookmarkStart w:id="52" w:name="_Toc459547249"/>
       <w:r>
         <w:t xml:space="preserve">Gambar  </w:t>
       </w:r>
-      <w:proofErr w:type="gramEnd"/>
       <w:r>
         <w:fldChar w:fldCharType="begin"/>
       </w:r>
@@ -12698,6 +12387,7 @@
           <w:id w:val="-1647125759"/>
           <w:citation/>
         </w:sdtPr>
+        <w:sdtEndPr/>
         <w:sdtContent>
           <w:r>
             <w:fldChar w:fldCharType="begin"/>
@@ -12719,7 +12409,7 @@
           </w:r>
         </w:sdtContent>
       </w:sdt>
-      <w:bookmarkEnd w:id="54"/>
+      <w:bookmarkEnd w:id="52"/>
     </w:p>
     <w:p>
       <w:pPr>
@@ -12731,11 +12421,11 @@
         <w:spacing w:line="360" w:lineRule="auto"/>
         <w:ind w:left="450" w:hanging="450"/>
       </w:pPr>
-      <w:bookmarkStart w:id="55" w:name="_Toc459547221"/>
+      <w:bookmarkStart w:id="53" w:name="_Toc459547221"/>
       <w:r>
         <w:t>KERANGKA PEMIKIRAN</w:t>
       </w:r>
-      <w:bookmarkEnd w:id="55"/>
+      <w:bookmarkEnd w:id="53"/>
     </w:p>
     <w:p>
       <w:pPr>
@@ -12813,12 +12503,10 @@
       <w:pPr>
         <w:pStyle w:val="Caption"/>
       </w:pPr>
-      <w:bookmarkStart w:id="56" w:name="_Toc459547250"/>
-      <w:proofErr w:type="gramStart"/>
+      <w:bookmarkStart w:id="54" w:name="_Toc459547250"/>
       <w:r>
         <w:t xml:space="preserve">Gambar  </w:t>
       </w:r>
-      <w:proofErr w:type="gramEnd"/>
       <w:r>
         <w:fldChar w:fldCharType="begin"/>
       </w:r>
@@ -12840,7 +12528,7 @@
       <w:r>
         <w:t>: Kerangka pemikiran</w:t>
       </w:r>
-      <w:bookmarkEnd w:id="56"/>
+      <w:bookmarkEnd w:id="54"/>
     </w:p>
     <w:p>
       <w:pPr>
@@ -13054,13 +12742,8 @@
         <w:ind w:left="450"/>
         <w:jc w:val="center"/>
       </w:pPr>
-      <w:proofErr w:type="gramStart"/>
-      <w:r>
-        <w:t>[ Halaman</w:t>
-      </w:r>
-      <w:proofErr w:type="gramEnd"/>
-      <w:r>
-        <w:t xml:space="preserve"> ini sengaja dikosongkan ]</w:t>
+      <w:r>
+        <w:t>[ Halaman ini sengaja dikosongkan ]</w:t>
       </w:r>
     </w:p>
     <w:p>
@@ -13073,9 +12756,9 @@
           <w:szCs w:val="32"/>
         </w:rPr>
       </w:pPr>
-      <w:bookmarkStart w:id="57" w:name="_Toc447814070"/>
-      <w:bookmarkStart w:id="58" w:name="_Toc447814110"/>
-      <w:bookmarkStart w:id="59" w:name="_Toc447814236"/>
+      <w:bookmarkStart w:id="55" w:name="_Toc447814070"/>
+      <w:bookmarkStart w:id="56" w:name="_Toc447814110"/>
+      <w:bookmarkStart w:id="57" w:name="_Toc447814236"/>
       <w:r>
         <w:br w:type="page"/>
       </w:r>
@@ -13099,32 +12782,32 @@
         <w:pStyle w:val="Heading1"/>
         <w:spacing w:line="360" w:lineRule="auto"/>
       </w:pPr>
-      <w:bookmarkStart w:id="60" w:name="_Toc459547222"/>
+      <w:bookmarkStart w:id="58" w:name="_Toc459547222"/>
       <w:r>
         <w:lastRenderedPageBreak/>
         <w:t>BAB III</w:t>
       </w:r>
+      <w:bookmarkEnd w:id="55"/>
+      <w:bookmarkEnd w:id="56"/>
       <w:bookmarkEnd w:id="57"/>
       <w:bookmarkEnd w:id="58"/>
+    </w:p>
+    <w:p>
+      <w:pPr>
+        <w:pStyle w:val="Heading2"/>
+        <w:jc w:val="center"/>
+      </w:pPr>
+      <w:bookmarkStart w:id="59" w:name="_Toc447814071"/>
+      <w:bookmarkStart w:id="60" w:name="_Toc447814111"/>
+      <w:bookmarkStart w:id="61" w:name="_Toc447814237"/>
+      <w:bookmarkStart w:id="62" w:name="_Toc459547223"/>
+      <w:r>
+        <w:t>METODE PENGEMBANGAN</w:t>
+      </w:r>
       <w:bookmarkEnd w:id="59"/>
       <w:bookmarkEnd w:id="60"/>
-    </w:p>
-    <w:p>
-      <w:pPr>
-        <w:pStyle w:val="Heading2"/>
-        <w:jc w:val="center"/>
-      </w:pPr>
-      <w:bookmarkStart w:id="61" w:name="_Toc447814071"/>
-      <w:bookmarkStart w:id="62" w:name="_Toc447814111"/>
-      <w:bookmarkStart w:id="63" w:name="_Toc447814237"/>
-      <w:bookmarkStart w:id="64" w:name="_Toc459547223"/>
-      <w:r>
-        <w:t>METODE PENGEMBANGAN</w:t>
-      </w:r>
       <w:bookmarkEnd w:id="61"/>
       <w:bookmarkEnd w:id="62"/>
-      <w:bookmarkEnd w:id="63"/>
-      <w:bookmarkEnd w:id="64"/>
     </w:p>
     <w:p>
       <w:pPr>
@@ -13136,11 +12819,11 @@
         <w:spacing w:line="360" w:lineRule="auto"/>
         <w:ind w:left="360"/>
       </w:pPr>
-      <w:bookmarkStart w:id="65" w:name="_Toc459547224"/>
+      <w:bookmarkStart w:id="63" w:name="_Toc459547224"/>
       <w:r>
         <w:t>MODEL DAN PROSEDUR PENGEMBANGAN</w:t>
       </w:r>
-      <w:bookmarkEnd w:id="65"/>
+      <w:bookmarkEnd w:id="63"/>
     </w:p>
     <w:p>
       <w:pPr>
@@ -13284,12 +12967,10 @@
       <w:pPr>
         <w:pStyle w:val="Caption"/>
       </w:pPr>
-      <w:bookmarkStart w:id="66" w:name="_Toc459547251"/>
-      <w:proofErr w:type="gramStart"/>
+      <w:bookmarkStart w:id="64" w:name="_Toc459547251"/>
       <w:r>
         <w:t xml:space="preserve">Gambar  </w:t>
       </w:r>
-      <w:proofErr w:type="gramEnd"/>
       <w:r>
         <w:fldChar w:fldCharType="begin"/>
       </w:r>
@@ -13311,7 +12992,7 @@
       <w:r>
         <w:t>: Model prototype menurut Roger S. Pressman</w:t>
       </w:r>
-      <w:bookmarkEnd w:id="66"/>
+      <w:bookmarkEnd w:id="64"/>
     </w:p>
     <w:p/>
     <w:p/>
@@ -13407,37 +13088,22 @@
                                 <w:noProof/>
                               </w:rPr>
                             </w:pPr>
-                            <w:bookmarkStart w:id="67" w:name="_Toc459547252"/>
-                            <w:proofErr w:type="gramStart"/>
+                            <w:bookmarkStart w:id="65" w:name="_Toc459547252"/>
                             <w:r>
                               <w:t xml:space="preserve">Gambar  </w:t>
                             </w:r>
-                            <w:proofErr w:type="gramEnd"/>
-                            <w:r>
-                              <w:fldChar w:fldCharType="begin"/>
-                            </w:r>
-                            <w:r>
-                              <w:instrText xml:space="preserve"> SEQ Gambar_ \* ARABIC </w:instrText>
-                            </w:r>
-                            <w:r>
-                              <w:fldChar w:fldCharType="separate"/>
-                            </w:r>
-                            <w:r>
-                              <w:rPr>
-                                <w:noProof/>
-                              </w:rPr>
-                              <w:t>11</w:t>
-                            </w:r>
-                            <w:r>
-                              <w:rPr>
-                                <w:noProof/>
-                              </w:rPr>
-                              <w:fldChar w:fldCharType="end"/>
-                            </w:r>
+                            <w:fldSimple w:instr=" SEQ Gambar_ \* ARABIC ">
+                              <w:r>
+                                <w:rPr>
+                                  <w:noProof/>
+                                </w:rPr>
+                                <w:t>11</w:t>
+                              </w:r>
+                            </w:fldSimple>
                             <w:r>
                               <w:t>: Prosedur pengembangan</w:t>
                             </w:r>
-                            <w:bookmarkEnd w:id="67"/>
+                            <w:bookmarkEnd w:id="65"/>
                           </w:p>
                         </w:txbxContent>
                       </wps:txbx>
@@ -13655,15 +13321,7 @@
         <w:t>Resource Oriented Architecture</w:t>
       </w:r>
       <w:r>
-        <w:t xml:space="preserve"> </w:t>
-      </w:r>
-      <w:proofErr w:type="gramStart"/>
-      <w:r>
-        <w:t>sebagai  komponen</w:t>
-      </w:r>
-      <w:proofErr w:type="gramEnd"/>
-      <w:r>
-        <w:t xml:space="preserve"> pendistribusian data berbasis </w:t>
+        <w:t xml:space="preserve"> sebagai  komponen pendistribusian data berbasis </w:t>
       </w:r>
       <w:r>
         <w:rPr>
@@ -13741,15 +13399,7 @@
         <w:ind w:left="1080"/>
       </w:pPr>
       <w:r>
-        <w:t xml:space="preserve">Pada penelitian pengembangan ini platform-platform adalah sebagai client yang nantinya </w:t>
-      </w:r>
-      <w:proofErr w:type="gramStart"/>
-      <w:r>
-        <w:t>akan</w:t>
-      </w:r>
-      <w:proofErr w:type="gramEnd"/>
-      <w:r>
-        <w:t xml:space="preserve"> menjadi experiment pendistribusian data</w:t>
+        <w:t>Pada penelitian pengembangan ini platform-platform adalah sebagai client yang nantinya akan menjadi experiment pendistribusian data</w:t>
       </w:r>
     </w:p>
     <w:p>
@@ -13791,12 +13441,12 @@
         </w:tabs>
         <w:spacing w:line="360" w:lineRule="auto"/>
       </w:pPr>
-      <w:bookmarkStart w:id="69" w:name="_Toc459547225"/>
+      <w:bookmarkStart w:id="66" w:name="_Toc459547225"/>
       <w:r>
         <w:lastRenderedPageBreak/>
         <w:t>UJI COBA PRODUK</w:t>
       </w:r>
-      <w:bookmarkEnd w:id="69"/>
+      <w:bookmarkEnd w:id="66"/>
     </w:p>
     <w:p>
       <w:pPr>
@@ -13806,17 +13456,17 @@
           <w:numId w:val="21"/>
         </w:numPr>
       </w:pPr>
-      <w:bookmarkStart w:id="70" w:name="_Toc447814079"/>
-      <w:bookmarkStart w:id="71" w:name="_Toc447814119"/>
-      <w:bookmarkStart w:id="72" w:name="_Toc447814245"/>
-      <w:bookmarkStart w:id="73" w:name="_Toc459547226"/>
+      <w:bookmarkStart w:id="67" w:name="_Toc447814079"/>
+      <w:bookmarkStart w:id="68" w:name="_Toc447814119"/>
+      <w:bookmarkStart w:id="69" w:name="_Toc447814245"/>
+      <w:bookmarkStart w:id="70" w:name="_Toc459547226"/>
       <w:r>
         <w:t>Desain Uji Coba</w:t>
       </w:r>
+      <w:bookmarkEnd w:id="67"/>
+      <w:bookmarkEnd w:id="68"/>
+      <w:bookmarkEnd w:id="69"/>
       <w:bookmarkEnd w:id="70"/>
-      <w:bookmarkEnd w:id="71"/>
-      <w:bookmarkEnd w:id="72"/>
-      <w:bookmarkEnd w:id="73"/>
     </w:p>
     <w:p>
       <w:pPr>
@@ -13845,17 +13495,17 @@
           <w:numId w:val="21"/>
         </w:numPr>
       </w:pPr>
-      <w:bookmarkStart w:id="74" w:name="_Toc447814080"/>
-      <w:bookmarkStart w:id="75" w:name="_Toc447814120"/>
-      <w:bookmarkStart w:id="76" w:name="_Toc447814246"/>
-      <w:bookmarkStart w:id="77" w:name="_Toc459547227"/>
+      <w:bookmarkStart w:id="71" w:name="_Toc447814080"/>
+      <w:bookmarkStart w:id="72" w:name="_Toc447814120"/>
+      <w:bookmarkStart w:id="73" w:name="_Toc447814246"/>
+      <w:bookmarkStart w:id="74" w:name="_Toc459547227"/>
       <w:r>
         <w:t>Subjek Uji Coba</w:t>
       </w:r>
+      <w:bookmarkEnd w:id="71"/>
+      <w:bookmarkEnd w:id="72"/>
+      <w:bookmarkEnd w:id="73"/>
       <w:bookmarkEnd w:id="74"/>
-      <w:bookmarkEnd w:id="75"/>
-      <w:bookmarkEnd w:id="76"/>
-      <w:bookmarkEnd w:id="77"/>
     </w:p>
     <w:p>
       <w:pPr>
@@ -13878,11 +13528,11 @@
           <w:numId w:val="21"/>
         </w:numPr>
       </w:pPr>
-      <w:bookmarkStart w:id="78" w:name="_Toc459547228"/>
+      <w:bookmarkStart w:id="75" w:name="_Toc459547228"/>
       <w:r>
         <w:t>INSTRUMEN PENGUMPULA DATA</w:t>
       </w:r>
-      <w:bookmarkEnd w:id="78"/>
+      <w:bookmarkEnd w:id="75"/>
     </w:p>
     <w:p>
       <w:pPr>
@@ -13909,11 +13559,11 @@
           <w:numId w:val="21"/>
         </w:numPr>
       </w:pPr>
-      <w:bookmarkStart w:id="79" w:name="_Toc459547229"/>
+      <w:bookmarkStart w:id="76" w:name="_Toc459547229"/>
       <w:r>
         <w:t>UJI ANALISIS DATA</w:t>
       </w:r>
-      <w:bookmarkEnd w:id="79"/>
+      <w:bookmarkEnd w:id="76"/>
     </w:p>
     <w:p>
       <w:pPr>
@@ -14413,14 +14063,27 @@
       <w:r>
         <w:t xml:space="preserve">Table </w:t>
       </w:r>
-      <w:fldSimple w:instr=" SEQ Table \* ARABIC ">
-        <w:r>
-          <w:rPr>
-            <w:noProof/>
-          </w:rPr>
-          <w:t>3</w:t>
-        </w:r>
-      </w:fldSimple>
+      <w:r>
+        <w:fldChar w:fldCharType="begin"/>
+      </w:r>
+      <w:r>
+        <w:instrText xml:space="preserve"> SEQ Table \* ARABIC </w:instrText>
+      </w:r>
+      <w:r>
+        <w:fldChar w:fldCharType="separate"/>
+      </w:r>
+      <w:r>
+        <w:rPr>
+          <w:noProof/>
+        </w:rPr>
+        <w:t>3</w:t>
+      </w:r>
+      <w:r>
+        <w:rPr>
+          <w:noProof/>
+        </w:rPr>
+        <w:fldChar w:fldCharType="end"/>
+      </w:r>
       <w:r>
         <w:rPr>
           <w:lang w:val="id-ID"/>
@@ -14516,11 +14179,11 @@
         </w:numPr>
         <w:spacing w:line="360" w:lineRule="auto"/>
       </w:pPr>
-      <w:bookmarkStart w:id="80" w:name="_Toc459547230"/>
+      <w:bookmarkStart w:id="77" w:name="_Toc459547230"/>
       <w:r>
         <w:t>PENJADWALAN</w:t>
       </w:r>
-      <w:bookmarkEnd w:id="80"/>
+      <w:bookmarkEnd w:id="77"/>
     </w:p>
     <w:p>
       <w:pPr>
@@ -14670,24 +14333,35 @@
                                 <w:noProof/>
                               </w:rPr>
                             </w:pPr>
-                            <w:bookmarkStart w:id="81" w:name="_Toc459547253"/>
-                            <w:proofErr w:type="gramStart"/>
+                            <w:bookmarkStart w:id="78" w:name="_Toc459547253"/>
                             <w:r>
                               <w:t xml:space="preserve">Gambar  </w:t>
                             </w:r>
-                            <w:proofErr w:type="gramEnd"/>
-                            <w:fldSimple w:instr=" SEQ Gambar_ \* ARABIC ">
-                              <w:r>
-                                <w:rPr>
-                                  <w:noProof/>
-                                </w:rPr>
-                                <w:t>12</w:t>
-                              </w:r>
-                            </w:fldSimple>
+                            <w:r>
+                              <w:fldChar w:fldCharType="begin"/>
+                            </w:r>
+                            <w:r>
+                              <w:instrText xml:space="preserve"> SEQ Gambar_ \* ARABIC </w:instrText>
+                            </w:r>
+                            <w:r>
+                              <w:fldChar w:fldCharType="separate"/>
+                            </w:r>
+                            <w:r>
+                              <w:rPr>
+                                <w:noProof/>
+                              </w:rPr>
+                              <w:t>12</w:t>
+                            </w:r>
+                            <w:r>
+                              <w:rPr>
+                                <w:noProof/>
+                              </w:rPr>
+                              <w:fldChar w:fldCharType="end"/>
+                            </w:r>
                             <w:r>
                               <w:t>: Penjadwalan</w:t>
                             </w:r>
-                            <w:bookmarkEnd w:id="81"/>
+                            <w:bookmarkEnd w:id="78"/>
                           </w:p>
                         </w:txbxContent>
                       </wps:txbx>
@@ -17313,25 +16987,38 @@
       <w:pPr>
         <w:pStyle w:val="Caption"/>
       </w:pPr>
-      <w:bookmarkStart w:id="83" w:name="_Toc459547241"/>
+      <w:bookmarkStart w:id="79" w:name="_Toc459547241"/>
       <w:r>
         <w:t xml:space="preserve">Table </w:t>
       </w:r>
-      <w:fldSimple w:instr=" SEQ Table \* ARABIC ">
-        <w:r>
-          <w:rPr>
-            <w:noProof/>
-          </w:rPr>
-          <w:t>4</w:t>
-        </w:r>
-      </w:fldSimple>
+      <w:r>
+        <w:fldChar w:fldCharType="begin"/>
+      </w:r>
+      <w:r>
+        <w:instrText xml:space="preserve"> SEQ Table \* ARABIC </w:instrText>
+      </w:r>
+      <w:r>
+        <w:fldChar w:fldCharType="separate"/>
+      </w:r>
+      <w:r>
+        <w:rPr>
+          <w:noProof/>
+        </w:rPr>
+        <w:t>4</w:t>
+      </w:r>
+      <w:r>
+        <w:rPr>
+          <w:noProof/>
+        </w:rPr>
+        <w:fldChar w:fldCharType="end"/>
+      </w:r>
       <w:r>
         <w:t xml:space="preserve">: </w:t>
       </w:r>
       <w:r>
         <w:t>Rincian jadwal kegiatan penelitian</w:t>
       </w:r>
-      <w:bookmarkEnd w:id="83"/>
+      <w:bookmarkEnd w:id="79"/>
     </w:p>
     <w:p>
       <w:pPr>
@@ -17356,12 +17043,12 @@
         </w:numPr>
         <w:spacing w:line="360" w:lineRule="auto"/>
       </w:pPr>
-      <w:bookmarkStart w:id="84" w:name="_Toc459547231"/>
+      <w:bookmarkStart w:id="80" w:name="_Toc459547231"/>
       <w:r>
         <w:lastRenderedPageBreak/>
         <w:t>SISTEMATIKA PENULISAN</w:t>
       </w:r>
-      <w:bookmarkEnd w:id="84"/>
+      <w:bookmarkEnd w:id="80"/>
     </w:p>
     <w:p>
       <w:pPr>
@@ -17396,23 +17083,7 @@
           <w:rFonts w:eastAsiaTheme="majorEastAsia" w:cstheme="majorBidi"/>
           <w:szCs w:val="32"/>
         </w:rPr>
-        <w:t xml:space="preserve">Dalam </w:t>
-      </w:r>
-      <w:proofErr w:type="gramStart"/>
-      <w:r>
-        <w:rPr>
-          <w:rFonts w:eastAsiaTheme="majorEastAsia" w:cstheme="majorBidi"/>
-          <w:szCs w:val="32"/>
-        </w:rPr>
-        <w:t>bab</w:t>
-      </w:r>
-      <w:proofErr w:type="gramEnd"/>
-      <w:r>
-        <w:rPr>
-          <w:rFonts w:eastAsiaTheme="majorEastAsia" w:cstheme="majorBidi"/>
-          <w:szCs w:val="32"/>
-        </w:rPr>
-        <w:t xml:space="preserve"> ini berisi latar belakang masalah, rumusah masalah, maksud dan tujuan penelitian, pentingnya penelitian, serta keterbatasan.</w:t>
+        <w:t>Dalam bab ini berisi latar belakang masalah, rumusah masalah, maksud dan tujuan penelitian, pentingnya penelitian, serta keterbatasan.</w:t>
       </w:r>
     </w:p>
     <w:p>
@@ -17448,23 +17119,7 @@
           <w:rFonts w:eastAsiaTheme="majorEastAsia" w:cstheme="majorBidi"/>
           <w:szCs w:val="32"/>
         </w:rPr>
-        <w:t xml:space="preserve">Dalam </w:t>
-      </w:r>
-      <w:proofErr w:type="gramStart"/>
-      <w:r>
-        <w:rPr>
-          <w:rFonts w:eastAsiaTheme="majorEastAsia" w:cstheme="majorBidi"/>
-          <w:szCs w:val="32"/>
-        </w:rPr>
-        <w:t>bab</w:t>
-      </w:r>
-      <w:proofErr w:type="gramEnd"/>
-      <w:r>
-        <w:rPr>
-          <w:rFonts w:eastAsiaTheme="majorEastAsia" w:cstheme="majorBidi"/>
-          <w:szCs w:val="32"/>
-        </w:rPr>
-        <w:t xml:space="preserve"> ini dibahas tentang tinjauan pustaka yang berkaitan dengan penelitian ini, landasan teori mengenai metode </w:t>
+        <w:t xml:space="preserve">Dalam bab ini dibahas tentang tinjauan pustaka yang berkaitan dengan penelitian ini, landasan teori mengenai metode </w:t>
       </w:r>
       <w:r>
         <w:rPr>
@@ -17516,23 +17171,7 @@
           <w:szCs w:val="32"/>
         </w:rPr>
         <w:tab/>
-        <w:t xml:space="preserve">Dalam </w:t>
-      </w:r>
-      <w:proofErr w:type="gramStart"/>
-      <w:r>
-        <w:rPr>
-          <w:rFonts w:eastAsiaTheme="majorEastAsia" w:cstheme="majorBidi"/>
-          <w:szCs w:val="32"/>
-        </w:rPr>
-        <w:t>bab</w:t>
-      </w:r>
-      <w:proofErr w:type="gramEnd"/>
-      <w:r>
-        <w:rPr>
-          <w:rFonts w:eastAsiaTheme="majorEastAsia" w:cstheme="majorBidi"/>
-          <w:szCs w:val="32"/>
-        </w:rPr>
-        <w:t xml:space="preserve"> ini diuraikan metode yang dipakai dalam pembuatan web service ini.</w:t>
+        <w:t>Dalam bab ini diuraikan metode yang dipakai dalam pembuatan web service ini.</w:t>
       </w:r>
     </w:p>
     <w:p>
@@ -17608,9 +17247,9 @@
         <w:tab/>
         <w:t>Bab ini berisi ke</w:t>
       </w:r>
-      <w:bookmarkStart w:id="85" w:name="_Toc447814084"/>
-      <w:bookmarkStart w:id="86" w:name="_Toc447814124"/>
-      <w:bookmarkStart w:id="87" w:name="_Toc447814250"/>
+      <w:bookmarkStart w:id="81" w:name="_Toc447814084"/>
+      <w:bookmarkStart w:id="82" w:name="_Toc447814124"/>
+      <w:bookmarkStart w:id="83" w:name="_Toc447814250"/>
       <w:r>
         <w:rPr>
           <w:rFonts w:eastAsiaTheme="majorEastAsia" w:cstheme="majorBidi"/>
@@ -17642,7 +17281,7 @@
           <w:lang w:val="id-ID"/>
         </w:rPr>
       </w:pPr>
-      <w:bookmarkStart w:id="88" w:name="_Toc459547232"/>
+      <w:bookmarkStart w:id="84" w:name="_Toc459547232"/>
       <w:r>
         <w:rPr>
           <w:lang w:val="id-ID"/>
@@ -17650,7 +17289,7 @@
         <w:lastRenderedPageBreak/>
         <w:t>BAB IV</w:t>
       </w:r>
-      <w:bookmarkEnd w:id="88"/>
+      <w:bookmarkEnd w:id="84"/>
     </w:p>
     <w:p>
       <w:pPr>
@@ -17660,14 +17299,14 @@
           <w:lang w:val="id-ID"/>
         </w:rPr>
       </w:pPr>
-      <w:bookmarkStart w:id="89" w:name="_Toc459547233"/>
+      <w:bookmarkStart w:id="85" w:name="_Toc459547233"/>
       <w:r>
         <w:rPr>
           <w:lang w:val="id-ID"/>
         </w:rPr>
         <w:t>HASIL dan PEMBAHASAN</w:t>
       </w:r>
-      <w:bookmarkEnd w:id="89"/>
+      <w:bookmarkEnd w:id="85"/>
     </w:p>
     <w:p>
       <w:pPr>
@@ -17681,14 +17320,14 @@
           <w:lang w:val="id-ID"/>
         </w:rPr>
       </w:pPr>
-      <w:bookmarkStart w:id="90" w:name="_Toc459547234"/>
+      <w:bookmarkStart w:id="86" w:name="_Toc459547234"/>
       <w:r>
         <w:rPr>
           <w:lang w:val="id-ID"/>
         </w:rPr>
         <w:t>DESKRIPSI OBJEK PENELITIAN</w:t>
       </w:r>
-      <w:bookmarkEnd w:id="90"/>
+      <w:bookmarkEnd w:id="86"/>
     </w:p>
     <w:p>
       <w:pPr>
@@ -17847,23 +17486,69 @@
     </w:p>
     <w:p>
       <w:pPr>
-        <w:pStyle w:val="Heading2"/>
-        <w:numPr>
-          <w:ilvl w:val="0"/>
-          <w:numId w:val="33"/>
-        </w:numPr>
+        <w:spacing w:line="360" w:lineRule="auto"/>
+        <w:ind w:left="426" w:firstLine="294"/>
         <w:rPr>
           <w:lang w:val="id-ID"/>
         </w:rPr>
       </w:pPr>
-      <w:bookmarkStart w:id="91" w:name="_Toc459547235"/>
       <w:r>
         <w:rPr>
           <w:lang w:val="id-ID"/>
         </w:rPr>
-        <w:t>Tentang Aplikasi</w:t>
-      </w:r>
-      <w:bookmarkEnd w:id="91"/>
+        <w:t>Aplikasi ini dibuat menggunakan NodeJS v4.4.7 dan menggunakan database MySQL. Beberapa plugin untuk mendukung aplikasi RESTful ini antara lain yaitu: express, mysql, body-parser, response-time, crypto.</w:t>
+      </w:r>
+    </w:p>
+    <w:p>
+      <w:pPr>
+        <w:spacing w:line="360" w:lineRule="auto"/>
+        <w:ind w:left="426" w:firstLine="294"/>
+        <w:rPr>
+          <w:lang w:val="id-ID"/>
+        </w:rPr>
+      </w:pPr>
+      <w:r>
+        <w:rPr>
+          <w:lang w:val="id-ID"/>
+        </w:rPr>
+        <w:t>Aplikasi ini lah</w:t>
+      </w:r>
+      <w:r>
+        <w:rPr>
+          <w:lang w:val="id-ID"/>
+        </w:rPr>
+        <w:t xml:space="preserve"> </w:t>
+      </w:r>
+      <w:r>
+        <w:rPr>
+          <w:lang w:val="id-ID"/>
+        </w:rPr>
+        <w:t xml:space="preserve">yang akan </w:t>
+      </w:r>
+      <w:r>
+        <w:rPr>
+          <w:lang w:val="id-ID"/>
+        </w:rPr>
+        <w:t>digunakan sebagai web server yang membuat resource-resource itu dapat didistribusikan kepada platform lain.</w:t>
+      </w:r>
+      <w:r>
+        <w:rPr>
+          <w:lang w:val="id-ID"/>
+        </w:rPr>
+        <w:t xml:space="preserve"> </w:t>
+      </w:r>
+      <w:r>
+        <w:rPr>
+          <w:lang w:val="id-ID"/>
+        </w:rPr>
+        <w:t>Beberapa resource yang dapat digunakan pada aplikasi ini diantaranya adalah memberikan seluruh data journal, mencari data journal, melihat isi journal, menyimpan data jou</w:t>
+      </w:r>
+      <w:r>
+        <w:rPr>
+          <w:lang w:val="id-ID"/>
+        </w:rPr>
+        <w:t>rnal dan mengedit data journal.</w:t>
+      </w:r>
     </w:p>
     <w:p>
       <w:pPr>
@@ -17877,58 +17562,7 @@
         <w:rPr>
           <w:lang w:val="id-ID"/>
         </w:rPr>
-        <w:t>Aplikasi ini dibuat menggunakan NodeJS v4.4.7 dan menggunakan database MySQL. Beberapa plugin untuk mendukung aplikasi RESTful ini antara lain yaitu: express, mysql, body-parser, response-time, crypto.</w:t>
-      </w:r>
-    </w:p>
-    <w:p>
-      <w:pPr>
-        <w:spacing w:line="360" w:lineRule="auto"/>
-        <w:ind w:left="426"/>
-        <w:rPr>
-          <w:lang w:val="id-ID"/>
-        </w:rPr>
-      </w:pPr>
-      <w:r>
-        <w:rPr>
-          <w:lang w:val="id-ID"/>
-        </w:rPr>
-        <w:t>Aplikasi ini lah</w:t>
-      </w:r>
-      <w:r>
-        <w:rPr>
-          <w:lang w:val="id-ID"/>
-        </w:rPr>
-        <w:t xml:space="preserve"> </w:t>
-      </w:r>
-      <w:r>
-        <w:rPr>
-          <w:lang w:val="id-ID"/>
-        </w:rPr>
-        <w:t xml:space="preserve">yang akan </w:t>
-      </w:r>
-      <w:r>
-        <w:rPr>
-          <w:lang w:val="id-ID"/>
-        </w:rPr>
-        <w:t>digunakan sebagai web server yang membuat resource-resource itu dapat didistribusikan kepada platform lain.</w:t>
-      </w:r>
-      <w:r>
-        <w:rPr>
-          <w:lang w:val="id-ID"/>
-        </w:rPr>
-        <w:t xml:space="preserve"> </w:t>
-      </w:r>
-      <w:r>
-        <w:rPr>
-          <w:lang w:val="id-ID"/>
-        </w:rPr>
-        <w:t>Beberapa resource yang dapat digunakan pada aplikasi ini diantaranya adalah memberikan seluruh data journal, mencari data journal, melihat isi journal, menyimpan data jou</w:t>
-      </w:r>
-      <w:r>
-        <w:rPr>
-          <w:lang w:val="id-ID"/>
-        </w:rPr>
-        <w:t>rnal dan mengedit data journal.</w:t>
+        <w:t>Resource – resouce tersebut terbentuk dalam sebuah URL yang berisi data journal bertipe JSON. Request URL yang dapat digunakan dan sesuai standar HTTP diantara lain yaitu:</w:t>
       </w:r>
     </w:p>
     <w:tbl>
@@ -17943,7 +17577,7 @@
       </w:tblPr>
       <w:tblGrid>
         <w:gridCol w:w="1591"/>
-        <w:gridCol w:w="3174"/>
+        <w:gridCol w:w="3175"/>
         <w:gridCol w:w="3452"/>
       </w:tblGrid>
       <w:tr>
@@ -18007,207 +17641,6 @@
                 <w:lang w:val="id-ID"/>
               </w:rPr>
               <w:t>Deskripsi</w:t>
-            </w:r>
-          </w:p>
-        </w:tc>
-      </w:tr>
-      <w:tr>
-        <w:tc>
-          <w:tcPr>
-            <w:tcW w:w="1591" w:type="dxa"/>
-            <w:vAlign w:val="bottom"/>
-          </w:tcPr>
-          <w:p>
-            <w:pPr>
-              <w:spacing w:line="360" w:lineRule="auto"/>
-              <w:jc w:val="center"/>
-              <w:rPr>
-                <w:lang w:val="id-ID"/>
-              </w:rPr>
-            </w:pPr>
-            <w:r>
-              <w:rPr>
-                <w:lang w:val="id-ID"/>
-              </w:rPr>
-              <w:t>GET</w:t>
-            </w:r>
-          </w:p>
-        </w:tc>
-        <w:tc>
-          <w:tcPr>
-            <w:tcW w:w="3174" w:type="dxa"/>
-            <w:vAlign w:val="bottom"/>
-          </w:tcPr>
-          <w:p>
-            <w:pPr>
-              <w:spacing w:line="360" w:lineRule="auto"/>
-              <w:jc w:val="left"/>
-              <w:rPr>
-                <w:lang w:val="id-ID"/>
-              </w:rPr>
-            </w:pPr>
-            <w:r>
-              <w:rPr>
-                <w:lang w:val="id-ID"/>
-              </w:rPr>
-              <w:t>{{host}}/books</w:t>
-            </w:r>
-          </w:p>
-        </w:tc>
-        <w:tc>
-          <w:tcPr>
-            <w:tcW w:w="3452" w:type="dxa"/>
-            <w:vAlign w:val="bottom"/>
-          </w:tcPr>
-          <w:p>
-            <w:pPr>
-              <w:spacing w:line="360" w:lineRule="auto"/>
-              <w:jc w:val="left"/>
-              <w:rPr>
-                <w:lang w:val="id-ID"/>
-              </w:rPr>
-            </w:pPr>
-            <w:r>
-              <w:rPr>
-                <w:lang w:val="id-ID"/>
-              </w:rPr>
-              <w:t>Untuk menampilkan seluruh journal</w:t>
-            </w:r>
-          </w:p>
-        </w:tc>
-      </w:tr>
-      <w:tr>
-        <w:tc>
-          <w:tcPr>
-            <w:tcW w:w="1591" w:type="dxa"/>
-            <w:vAlign w:val="bottom"/>
-          </w:tcPr>
-          <w:p>
-            <w:pPr>
-              <w:spacing w:line="360" w:lineRule="auto"/>
-              <w:jc w:val="center"/>
-              <w:rPr>
-                <w:lang w:val="id-ID"/>
-              </w:rPr>
-            </w:pPr>
-            <w:r>
-              <w:rPr>
-                <w:lang w:val="id-ID"/>
-              </w:rPr>
-              <w:t>GET</w:t>
-            </w:r>
-          </w:p>
-        </w:tc>
-        <w:tc>
-          <w:tcPr>
-            <w:tcW w:w="3174" w:type="dxa"/>
-            <w:vAlign w:val="bottom"/>
-          </w:tcPr>
-          <w:p>
-            <w:pPr>
-              <w:spacing w:line="360" w:lineRule="auto"/>
-              <w:jc w:val="left"/>
-              <w:rPr>
-                <w:lang w:val="id-ID"/>
-              </w:rPr>
-            </w:pPr>
-            <w:r>
-              <w:rPr>
-                <w:lang w:val="id-ID"/>
-              </w:rPr>
-              <w:t>{{host}}/books/search/{{keyword}}</w:t>
-            </w:r>
-          </w:p>
-        </w:tc>
-        <w:tc>
-          <w:tcPr>
-            <w:tcW w:w="3452" w:type="dxa"/>
-            <w:vAlign w:val="bottom"/>
-          </w:tcPr>
-          <w:p>
-            <w:pPr>
-              <w:spacing w:line="360" w:lineRule="auto"/>
-              <w:jc w:val="left"/>
-              <w:rPr>
-                <w:lang w:val="id-ID"/>
-              </w:rPr>
-            </w:pPr>
-            <w:r>
-              <w:rPr>
-                <w:lang w:val="id-ID"/>
-              </w:rPr>
-              <w:t>Untuk pencarian data journal</w:t>
-            </w:r>
-          </w:p>
-        </w:tc>
-      </w:tr>
-      <w:tr>
-        <w:tc>
-          <w:tcPr>
-            <w:tcW w:w="1591" w:type="dxa"/>
-            <w:vAlign w:val="bottom"/>
-          </w:tcPr>
-          <w:p>
-            <w:pPr>
-              <w:spacing w:line="360" w:lineRule="auto"/>
-              <w:jc w:val="center"/>
-              <w:rPr>
-                <w:lang w:val="id-ID"/>
-              </w:rPr>
-            </w:pPr>
-            <w:r>
-              <w:rPr>
-                <w:lang w:val="id-ID"/>
-              </w:rPr>
-              <w:t>GET</w:t>
-            </w:r>
-          </w:p>
-        </w:tc>
-        <w:tc>
-          <w:tcPr>
-            <w:tcW w:w="3174" w:type="dxa"/>
-            <w:vAlign w:val="bottom"/>
-          </w:tcPr>
-          <w:p>
-            <w:pPr>
-              <w:spacing w:line="360" w:lineRule="auto"/>
-              <w:jc w:val="left"/>
-              <w:rPr>
-                <w:lang w:val="id-ID"/>
-              </w:rPr>
-            </w:pPr>
-            <w:r>
-              <w:rPr>
-                <w:lang w:val="id-ID"/>
-              </w:rPr>
-              <w:t>{{host}}/books/detail/</w:t>
-            </w:r>
-            <w:r>
-              <w:rPr>
-                <w:lang w:val="id-ID"/>
-              </w:rPr>
-              <w:t>{{id_buku}}</w:t>
-            </w:r>
-          </w:p>
-        </w:tc>
-        <w:tc>
-          <w:tcPr>
-            <w:tcW w:w="3452" w:type="dxa"/>
-            <w:vAlign w:val="bottom"/>
-          </w:tcPr>
-          <w:p>
-            <w:pPr>
-              <w:spacing w:line="360" w:lineRule="auto"/>
-              <w:jc w:val="left"/>
-              <w:rPr>
-                <w:lang w:val="id-ID"/>
-              </w:rPr>
-            </w:pPr>
-            <w:r>
-              <w:rPr>
-                <w:lang w:val="id-ID"/>
-              </w:rPr>
-              <w:t>Untuk menampilkan detail pada journal</w:t>
             </w:r>
           </w:p>
         </w:tc>
@@ -18230,7 +17663,7 @@
               <w:rPr>
                 <w:lang w:val="id-ID"/>
               </w:rPr>
-              <w:t>POST</w:t>
+              <w:t>GET</w:t>
             </w:r>
           </w:p>
         </w:tc>
@@ -18251,7 +17684,7 @@
               <w:rPr>
                 <w:lang w:val="id-ID"/>
               </w:rPr>
-              <w:t>{{host}}/books/add</w:t>
+              <w:t>{{host}}/books</w:t>
             </w:r>
           </w:p>
           <w:p>
@@ -18262,10 +17695,34 @@
                 <w:lang w:val="id-ID"/>
               </w:rPr>
             </w:pPr>
+            <w:r>
+              <w:rPr>
+                <w:lang w:val="id-ID"/>
+              </w:rPr>
+              <w:t>P</w:t>
+            </w:r>
+            <w:r>
+              <w:rPr>
+                <w:lang w:val="id-ID"/>
+              </w:rPr>
+              <w:t>arameter</w:t>
+            </w:r>
+            <w:r>
+              <w:rPr>
+                <w:lang w:val="id-ID"/>
+              </w:rPr>
+              <w:t>:</w:t>
+            </w:r>
           </w:p>
           <w:p>
             <w:pPr>
+              <w:pStyle w:val="ListParagraph"/>
+              <w:numPr>
+                <w:ilvl w:val="0"/>
+                <w:numId w:val="26"/>
+              </w:numPr>
               <w:spacing w:line="360" w:lineRule="auto"/>
+              <w:ind w:left="281" w:hanging="218"/>
               <w:jc w:val="left"/>
               <w:rPr>
                 <w:lang w:val="id-ID"/>
@@ -18275,12 +17732,18 @@
               <w:rPr>
                 <w:lang w:val="id-ID"/>
               </w:rPr>
-              <w:t>Parameter:</w:t>
+              <w:t>page (page yang akan digunakan)</w:t>
             </w:r>
           </w:p>
           <w:p>
             <w:pPr>
+              <w:pStyle w:val="ListParagraph"/>
+              <w:numPr>
+                <w:ilvl w:val="0"/>
+                <w:numId w:val="26"/>
+              </w:numPr>
               <w:spacing w:line="360" w:lineRule="auto"/>
+              <w:ind w:left="281" w:hanging="218"/>
               <w:jc w:val="left"/>
               <w:rPr>
                 <w:lang w:val="id-ID"/>
@@ -18290,19 +17753,7 @@
               <w:rPr>
                 <w:lang w:val="id-ID"/>
               </w:rPr>
-              <w:t>t</w:t>
-            </w:r>
-            <w:r>
-              <w:rPr>
-                <w:lang w:val="id-ID"/>
-              </w:rPr>
-              <w:t>itle</w:t>
-            </w:r>
-            <w:r>
-              <w:rPr>
-                <w:lang w:val="id-ID"/>
-              </w:rPr>
-              <w:t xml:space="preserve">, author, abstract, keywords, image, file, issn, publisher, volume, page, number, year, month, date, </w:t>
+              <w:t>limit (batas data yang akan dikeluarkan)</w:t>
             </w:r>
           </w:p>
         </w:tc>
@@ -18322,7 +17773,7 @@
               <w:rPr>
                 <w:lang w:val="id-ID"/>
               </w:rPr>
-              <w:t>Untuk meyimpan data journal</w:t>
+              <w:t>Untuk menampilkan seluruh journal</w:t>
             </w:r>
           </w:p>
         </w:tc>
@@ -18331,7 +17782,7 @@
         <w:tc>
           <w:tcPr>
             <w:tcW w:w="1591" w:type="dxa"/>
-            <w:vAlign w:val="bottom"/>
+            <w:vAlign w:val="center"/>
           </w:tcPr>
           <w:p>
             <w:pPr>
@@ -18345,7 +17796,7 @@
               <w:rPr>
                 <w:lang w:val="id-ID"/>
               </w:rPr>
-              <w:t>PUT</w:t>
+              <w:t>GET</w:t>
             </w:r>
           </w:p>
         </w:tc>
@@ -18366,13 +17817,7 @@
               <w:rPr>
                 <w:lang w:val="id-ID"/>
               </w:rPr>
-              <w:t>{{host}}/</w:t>
-            </w:r>
-            <w:r>
-              <w:rPr>
-                <w:lang w:val="id-ID"/>
-              </w:rPr>
-              <w:t>books/edit/6</w:t>
+              <w:t>{{host}}/books/search/{{keyword}}</w:t>
             </w:r>
           </w:p>
         </w:tc>
@@ -18383,6 +17828,488 @@
           </w:tcPr>
           <w:p>
             <w:pPr>
+              <w:spacing w:line="360" w:lineRule="auto"/>
+              <w:jc w:val="left"/>
+              <w:rPr>
+                <w:lang w:val="id-ID"/>
+              </w:rPr>
+            </w:pPr>
+            <w:r>
+              <w:rPr>
+                <w:lang w:val="id-ID"/>
+              </w:rPr>
+              <w:t>Untuk pencarian data journal</w:t>
+            </w:r>
+          </w:p>
+        </w:tc>
+      </w:tr>
+      <w:tr>
+        <w:tc>
+          <w:tcPr>
+            <w:tcW w:w="1591" w:type="dxa"/>
+            <w:vAlign w:val="center"/>
+          </w:tcPr>
+          <w:p>
+            <w:pPr>
+              <w:spacing w:line="360" w:lineRule="auto"/>
+              <w:jc w:val="center"/>
+              <w:rPr>
+                <w:lang w:val="id-ID"/>
+              </w:rPr>
+            </w:pPr>
+            <w:r>
+              <w:rPr>
+                <w:lang w:val="id-ID"/>
+              </w:rPr>
+              <w:t>GET</w:t>
+            </w:r>
+          </w:p>
+        </w:tc>
+        <w:tc>
+          <w:tcPr>
+            <w:tcW w:w="3174" w:type="dxa"/>
+          </w:tcPr>
+          <w:p>
+            <w:pPr>
+              <w:spacing w:line="360" w:lineRule="auto"/>
+              <w:jc w:val="left"/>
+              <w:rPr>
+                <w:lang w:val="id-ID"/>
+              </w:rPr>
+            </w:pPr>
+            <w:r>
+              <w:rPr>
+                <w:lang w:val="id-ID"/>
+              </w:rPr>
+              <w:t>{{host}}/books/detail/</w:t>
+            </w:r>
+            <w:r>
+              <w:rPr>
+                <w:lang w:val="id-ID"/>
+              </w:rPr>
+              <w:t>{{id_</w:t>
+            </w:r>
+            <w:r>
+              <w:rPr>
+                <w:lang w:val="id-ID"/>
+              </w:rPr>
+              <w:t>journal</w:t>
+            </w:r>
+            <w:r>
+              <w:rPr>
+                <w:lang w:val="id-ID"/>
+              </w:rPr>
+              <w:t>}}</w:t>
+            </w:r>
+          </w:p>
+        </w:tc>
+        <w:tc>
+          <w:tcPr>
+            <w:tcW w:w="3452" w:type="dxa"/>
+            <w:vAlign w:val="bottom"/>
+          </w:tcPr>
+          <w:p>
+            <w:pPr>
+              <w:spacing w:line="360" w:lineRule="auto"/>
+              <w:jc w:val="left"/>
+              <w:rPr>
+                <w:lang w:val="id-ID"/>
+              </w:rPr>
+            </w:pPr>
+            <w:r>
+              <w:rPr>
+                <w:lang w:val="id-ID"/>
+              </w:rPr>
+              <w:t>Untuk menampilkan detail pada journal</w:t>
+            </w:r>
+          </w:p>
+        </w:tc>
+      </w:tr>
+      <w:tr>
+        <w:tc>
+          <w:tcPr>
+            <w:tcW w:w="1591" w:type="dxa"/>
+            <w:vAlign w:val="center"/>
+          </w:tcPr>
+          <w:p>
+            <w:pPr>
+              <w:spacing w:line="360" w:lineRule="auto"/>
+              <w:jc w:val="center"/>
+              <w:rPr>
+                <w:lang w:val="id-ID"/>
+              </w:rPr>
+            </w:pPr>
+            <w:r>
+              <w:rPr>
+                <w:lang w:val="id-ID"/>
+              </w:rPr>
+              <w:t>POST</w:t>
+            </w:r>
+          </w:p>
+        </w:tc>
+        <w:tc>
+          <w:tcPr>
+            <w:tcW w:w="3174" w:type="dxa"/>
+            <w:vAlign w:val="bottom"/>
+          </w:tcPr>
+          <w:p>
+            <w:pPr>
+              <w:spacing w:line="360" w:lineRule="auto"/>
+              <w:jc w:val="left"/>
+              <w:rPr>
+                <w:lang w:val="id-ID"/>
+              </w:rPr>
+            </w:pPr>
+            <w:r>
+              <w:rPr>
+                <w:lang w:val="id-ID"/>
+              </w:rPr>
+              <w:t>{{host}}/books/add</w:t>
+            </w:r>
+          </w:p>
+          <w:p>
+            <w:pPr>
+              <w:spacing w:line="360" w:lineRule="auto"/>
+              <w:jc w:val="left"/>
+              <w:rPr>
+                <w:lang w:val="id-ID"/>
+              </w:rPr>
+            </w:pPr>
+          </w:p>
+          <w:p>
+            <w:pPr>
+              <w:spacing w:line="360" w:lineRule="auto"/>
+              <w:jc w:val="left"/>
+              <w:rPr>
+                <w:lang w:val="id-ID"/>
+              </w:rPr>
+            </w:pPr>
+            <w:r>
+              <w:rPr>
+                <w:lang w:val="id-ID"/>
+              </w:rPr>
+              <w:t>Parameter:</w:t>
+            </w:r>
+          </w:p>
+          <w:p>
+            <w:pPr>
+              <w:spacing w:line="360" w:lineRule="auto"/>
+              <w:jc w:val="left"/>
+              <w:rPr>
+                <w:lang w:val="id-ID"/>
+              </w:rPr>
+            </w:pPr>
+            <w:r>
+              <w:rPr>
+                <w:lang w:val="id-ID"/>
+              </w:rPr>
+              <w:lastRenderedPageBreak/>
+              <w:t>t</w:t>
+            </w:r>
+            <w:r>
+              <w:rPr>
+                <w:lang w:val="id-ID"/>
+              </w:rPr>
+              <w:t>itle</w:t>
+            </w:r>
+            <w:r>
+              <w:rPr>
+                <w:lang w:val="id-ID"/>
+              </w:rPr>
+              <w:t xml:space="preserve"> (string)</w:t>
+            </w:r>
+            <w:r>
+              <w:rPr>
+                <w:lang w:val="id-ID"/>
+              </w:rPr>
+              <w:t>, author</w:t>
+            </w:r>
+            <w:r>
+              <w:rPr>
+                <w:lang w:val="id-ID"/>
+              </w:rPr>
+              <w:t xml:space="preserve"> (string)</w:t>
+            </w:r>
+            <w:r>
+              <w:rPr>
+                <w:lang w:val="id-ID"/>
+              </w:rPr>
+              <w:t>, abstract</w:t>
+            </w:r>
+            <w:r>
+              <w:rPr>
+                <w:lang w:val="id-ID"/>
+              </w:rPr>
+              <w:t xml:space="preserve"> (text)</w:t>
+            </w:r>
+            <w:r>
+              <w:rPr>
+                <w:lang w:val="id-ID"/>
+              </w:rPr>
+              <w:t>, keywords</w:t>
+            </w:r>
+            <w:r>
+              <w:rPr>
+                <w:lang w:val="id-ID"/>
+              </w:rPr>
+              <w:t xml:space="preserve"> (string)</w:t>
+            </w:r>
+            <w:r>
+              <w:rPr>
+                <w:lang w:val="id-ID"/>
+              </w:rPr>
+              <w:t>, image</w:t>
+            </w:r>
+            <w:r>
+              <w:rPr>
+                <w:lang w:val="id-ID"/>
+              </w:rPr>
+              <w:t xml:space="preserve"> (string | url)</w:t>
+            </w:r>
+            <w:r>
+              <w:rPr>
+                <w:lang w:val="id-ID"/>
+              </w:rPr>
+              <w:t>, file</w:t>
+            </w:r>
+            <w:r>
+              <w:rPr>
+                <w:lang w:val="id-ID"/>
+              </w:rPr>
+              <w:t xml:space="preserve"> (string | url)</w:t>
+            </w:r>
+            <w:r>
+              <w:rPr>
+                <w:lang w:val="id-ID"/>
+              </w:rPr>
+              <w:t>, issn</w:t>
+            </w:r>
+            <w:r>
+              <w:rPr>
+                <w:lang w:val="id-ID"/>
+              </w:rPr>
+              <w:t xml:space="preserve"> (string)</w:t>
+            </w:r>
+            <w:r>
+              <w:rPr>
+                <w:lang w:val="id-ID"/>
+              </w:rPr>
+              <w:t>, publisher</w:t>
+            </w:r>
+            <w:r>
+              <w:rPr>
+                <w:lang w:val="id-ID"/>
+              </w:rPr>
+              <w:t xml:space="preserve"> (string)</w:t>
+            </w:r>
+            <w:r>
+              <w:rPr>
+                <w:lang w:val="id-ID"/>
+              </w:rPr>
+              <w:t>, volume</w:t>
+            </w:r>
+            <w:r>
+              <w:rPr>
+                <w:lang w:val="id-ID"/>
+              </w:rPr>
+              <w:t xml:space="preserve"> (integer)</w:t>
+            </w:r>
+            <w:r>
+              <w:rPr>
+                <w:lang w:val="id-ID"/>
+              </w:rPr>
+              <w:t>, page</w:t>
+            </w:r>
+            <w:r>
+              <w:rPr>
+                <w:lang w:val="id-ID"/>
+              </w:rPr>
+              <w:t xml:space="preserve"> (integer)</w:t>
+            </w:r>
+            <w:r>
+              <w:rPr>
+                <w:lang w:val="id-ID"/>
+              </w:rPr>
+              <w:t>, number</w:t>
+            </w:r>
+            <w:r>
+              <w:rPr>
+                <w:lang w:val="id-ID"/>
+              </w:rPr>
+              <w:t xml:space="preserve"> (integer)</w:t>
+            </w:r>
+            <w:r>
+              <w:rPr>
+                <w:lang w:val="id-ID"/>
+              </w:rPr>
+              <w:t>, year</w:t>
+            </w:r>
+            <w:r>
+              <w:rPr>
+                <w:lang w:val="id-ID"/>
+              </w:rPr>
+              <w:t xml:space="preserve"> (integer)</w:t>
+            </w:r>
+            <w:r>
+              <w:rPr>
+                <w:lang w:val="id-ID"/>
+              </w:rPr>
+              <w:t>, month</w:t>
+            </w:r>
+            <w:r>
+              <w:rPr>
+                <w:lang w:val="id-ID"/>
+              </w:rPr>
+              <w:t xml:space="preserve"> (integer)</w:t>
+            </w:r>
+            <w:r>
+              <w:rPr>
+                <w:lang w:val="id-ID"/>
+              </w:rPr>
+              <w:t xml:space="preserve">, </w:t>
+            </w:r>
+            <w:r>
+              <w:rPr>
+                <w:lang w:val="id-ID"/>
+              </w:rPr>
+              <w:t>day (integer)</w:t>
+            </w:r>
+            <w:r>
+              <w:rPr>
+                <w:lang w:val="id-ID"/>
+              </w:rPr>
+              <w:t xml:space="preserve">, </w:t>
+            </w:r>
+          </w:p>
+        </w:tc>
+        <w:tc>
+          <w:tcPr>
+            <w:tcW w:w="3452" w:type="dxa"/>
+          </w:tcPr>
+          <w:p>
+            <w:pPr>
+              <w:spacing w:line="360" w:lineRule="auto"/>
+              <w:jc w:val="left"/>
+              <w:rPr>
+                <w:lang w:val="id-ID"/>
+              </w:rPr>
+            </w:pPr>
+            <w:r>
+              <w:rPr>
+                <w:lang w:val="id-ID"/>
+              </w:rPr>
+              <w:lastRenderedPageBreak/>
+              <w:t>Untuk meyimpan data journal</w:t>
+            </w:r>
+          </w:p>
+        </w:tc>
+      </w:tr>
+      <w:tr>
+        <w:tc>
+          <w:tcPr>
+            <w:tcW w:w="1591" w:type="dxa"/>
+            <w:vAlign w:val="center"/>
+          </w:tcPr>
+          <w:p>
+            <w:pPr>
+              <w:spacing w:line="360" w:lineRule="auto"/>
+              <w:jc w:val="center"/>
+              <w:rPr>
+                <w:lang w:val="id-ID"/>
+              </w:rPr>
+            </w:pPr>
+            <w:r>
+              <w:rPr>
+                <w:lang w:val="id-ID"/>
+              </w:rPr>
+              <w:t>PUT</w:t>
+            </w:r>
+          </w:p>
+        </w:tc>
+        <w:tc>
+          <w:tcPr>
+            <w:tcW w:w="3174" w:type="dxa"/>
+            <w:vAlign w:val="bottom"/>
+          </w:tcPr>
+          <w:p>
+            <w:pPr>
+              <w:spacing w:line="360" w:lineRule="auto"/>
+              <w:jc w:val="left"/>
+              <w:rPr>
+                <w:lang w:val="id-ID"/>
+              </w:rPr>
+            </w:pPr>
+            <w:r>
+              <w:rPr>
+                <w:lang w:val="id-ID"/>
+              </w:rPr>
+              <w:t>{{host}}/</w:t>
+            </w:r>
+            <w:r>
+              <w:rPr>
+                <w:lang w:val="id-ID"/>
+              </w:rPr>
+              <w:t>books/edit/{{id_journal}}</w:t>
+            </w:r>
+          </w:p>
+          <w:p>
+            <w:pPr>
+              <w:spacing w:line="360" w:lineRule="auto"/>
+              <w:jc w:val="left"/>
+              <w:rPr>
+                <w:lang w:val="id-ID"/>
+              </w:rPr>
+            </w:pPr>
+          </w:p>
+          <w:p>
+            <w:pPr>
+              <w:spacing w:line="360" w:lineRule="auto"/>
+              <w:jc w:val="left"/>
+              <w:rPr>
+                <w:lang w:val="id-ID"/>
+              </w:rPr>
+            </w:pPr>
+            <w:r>
+              <w:rPr>
+                <w:lang w:val="id-ID"/>
+              </w:rPr>
+              <w:t>Parameter:</w:t>
+            </w:r>
+          </w:p>
+          <w:p>
+            <w:pPr>
+              <w:spacing w:line="360" w:lineRule="auto"/>
+              <w:jc w:val="left"/>
+              <w:rPr>
+                <w:lang w:val="id-ID"/>
+              </w:rPr>
+            </w:pPr>
+            <w:r>
+              <w:rPr>
+                <w:lang w:val="id-ID"/>
+              </w:rPr>
+              <w:t>t</w:t>
+            </w:r>
+            <w:r>
+              <w:rPr>
+                <w:lang w:val="id-ID"/>
+              </w:rPr>
+              <w:t>itle</w:t>
+            </w:r>
+            <w:r>
+              <w:rPr>
+                <w:lang w:val="id-ID"/>
+              </w:rPr>
+              <w:t xml:space="preserve"> (string), author (string), abstract (text), keywords (string), image (string | url), file (string | url), issn (string), publisher (string), volume (integer), page (integer), number (integer), year (integer), month (integer), day (integer),</w:t>
+            </w:r>
+          </w:p>
+        </w:tc>
+        <w:tc>
+          <w:tcPr>
+            <w:tcW w:w="3452" w:type="dxa"/>
+          </w:tcPr>
+          <w:p>
+            <w:pPr>
               <w:keepNext/>
               <w:spacing w:line="360" w:lineRule="auto"/>
               <w:jc w:val="left"/>
@@ -18395,6 +18322,96 @@
                 <w:lang w:val="id-ID"/>
               </w:rPr>
               <w:t>Untuk mengedit data journal</w:t>
+            </w:r>
+          </w:p>
+        </w:tc>
+      </w:tr>
+      <w:tr>
+        <w:trPr>
+          <w:trHeight w:val="1781"/>
+        </w:trPr>
+        <w:tc>
+          <w:tcPr>
+            <w:tcW w:w="8217" w:type="dxa"/>
+            <w:gridSpan w:val="3"/>
+            <w:vAlign w:val="bottom"/>
+          </w:tcPr>
+          <w:p>
+            <w:pPr>
+              <w:keepNext/>
+              <w:spacing w:line="360" w:lineRule="auto"/>
+              <w:jc w:val="left"/>
+              <w:rPr>
+                <w:lang w:val="id-ID"/>
+              </w:rPr>
+            </w:pPr>
+            <w:r>
+              <w:rPr>
+                <w:lang w:val="id-ID"/>
+              </w:rPr>
+              <w:t>Keterangan:</w:t>
+            </w:r>
+          </w:p>
+          <w:p>
+            <w:pPr>
+              <w:keepNext/>
+              <w:spacing w:line="360" w:lineRule="auto"/>
+              <w:jc w:val="left"/>
+              <w:rPr>
+                <w:lang w:val="id-ID"/>
+              </w:rPr>
+            </w:pPr>
+            <w:r>
+              <w:rPr>
+                <w:lang w:val="id-ID"/>
+              </w:rPr>
+              <w:t>{{host}} adalah variable untuk memasukan hostname pada aplikasi berupa base URL.</w:t>
+            </w:r>
+          </w:p>
+          <w:p>
+            <w:pPr>
+              <w:keepNext/>
+              <w:spacing w:line="360" w:lineRule="auto"/>
+              <w:jc w:val="left"/>
+              <w:rPr>
+                <w:lang w:val="id-ID"/>
+              </w:rPr>
+            </w:pPr>
+            <w:r>
+              <w:rPr>
+                <w:lang w:val="id-ID"/>
+              </w:rPr>
+              <w:t>{{keyword}} adalah variable yang akan di isi sebagai keyword untuk pencarian data</w:t>
+            </w:r>
+          </w:p>
+          <w:p>
+            <w:pPr>
+              <w:keepNext/>
+              <w:spacing w:line="360" w:lineRule="auto"/>
+              <w:jc w:val="left"/>
+              <w:rPr>
+                <w:lang w:val="id-ID"/>
+              </w:rPr>
+            </w:pPr>
+            <w:r>
+              <w:rPr>
+                <w:lang w:val="id-ID"/>
+              </w:rPr>
+              <w:t xml:space="preserve">{{id_journal}} adalah variable yang berisi ID Journal pada database dengan type data </w:t>
+            </w:r>
+            <w:r>
+              <w:rPr>
+                <w:i/>
+                <w:lang w:val="id-ID"/>
+              </w:rPr>
+              <w:t>integer</w:t>
+            </w:r>
+            <w:r>
+              <w:rPr>
+                <w:i/>
+                <w:lang w:val="id-ID"/>
+              </w:rPr>
+              <w:t>|number</w:t>
             </w:r>
           </w:p>
         </w:tc>
@@ -18402,7 +18419,64 @@
     </w:tbl>
     <w:p>
       <w:pPr>
-        <w:spacing w:line="360" w:lineRule="auto"/>
+        <w:pStyle w:val="Caption"/>
+        <w:rPr>
+          <w:lang w:val="id-ID"/>
+        </w:rPr>
+      </w:pPr>
+      <w:r>
+        <w:t xml:space="preserve">Table </w:t>
+      </w:r>
+      <w:r>
+        <w:fldChar w:fldCharType="begin"/>
+      </w:r>
+      <w:r>
+        <w:instrText xml:space="preserve"> SEQ Table \* ARABIC </w:instrText>
+      </w:r>
+      <w:r>
+        <w:fldChar w:fldCharType="separate"/>
+      </w:r>
+      <w:r>
+        <w:rPr>
+          <w:noProof/>
+        </w:rPr>
+        <w:t>5</w:t>
+      </w:r>
+      <w:r>
+        <w:rPr>
+          <w:noProof/>
+        </w:rPr>
+        <w:fldChar w:fldCharType="end"/>
+      </w:r>
+      <w:r>
+        <w:rPr>
+          <w:lang w:val="id-ID"/>
+        </w:rPr>
+        <w:t xml:space="preserve">: </w:t>
+      </w:r>
+      <w:r>
+        <w:rPr>
+          <w:lang w:val="id-ID"/>
+        </w:rPr>
+        <w:t>URL yang dapat digunakan pada aplikasi. Dimana host yang digunakan pada aplikasi RESTful tersebut</w:t>
+      </w:r>
+    </w:p>
+    <w:p>
+      <w:pPr>
+        <w:jc w:val="left"/>
+        <w:rPr>
+          <w:lang w:val="id-ID"/>
+        </w:rPr>
+      </w:pPr>
+      <w:r>
+        <w:rPr>
+          <w:lang w:val="id-ID"/>
+        </w:rPr>
+        <w:br w:type="page"/>
+      </w:r>
+    </w:p>
+    <w:p>
+      <w:pPr>
         <w:ind w:left="426"/>
         <w:rPr>
           <w:lang w:val="id-ID"/>
@@ -18412,94 +18486,20 @@
         <w:rPr>
           <w:lang w:val="id-ID"/>
         </w:rPr>
-        <w:t xml:space="preserve">Resource – resouce tersebut terbentuk dalam sebuah URL yang berisi data journal bertipe JSON. Request URL yang dapat digunakan </w:t>
+        <w:lastRenderedPageBreak/>
+        <w:t xml:space="preserve">Untuk pengujian aplikasi ini saya menggunakan aplikasi POSTMAN sebagai tester pada resource-resource yang </w:t>
       </w:r>
       <w:r>
         <w:rPr>
           <w:lang w:val="id-ID"/>
         </w:rPr>
-        <w:t xml:space="preserve">dan sesuai standar HTTP </w:t>
+        <w:t xml:space="preserve">akan </w:t>
       </w:r>
       <w:r>
         <w:rPr>
           <w:lang w:val="id-ID"/>
         </w:rPr>
-        <w:t>diantara lain yaitu:</w:t>
-      </w:r>
-    </w:p>
-    <w:p>
-      <w:pPr>
-        <w:pStyle w:val="Caption"/>
-      </w:pPr>
-      <w:r>
-        <w:t xml:space="preserve">Table </w:t>
-      </w:r>
-      <w:fldSimple w:instr=" SEQ Table \* ARABIC ">
-        <w:r>
-          <w:rPr>
-            <w:noProof/>
-          </w:rPr>
-          <w:t>5</w:t>
-        </w:r>
-      </w:fldSimple>
-      <w:r>
-        <w:rPr>
-          <w:lang w:val="id-ID"/>
-        </w:rPr>
-        <w:t xml:space="preserve">: </w:t>
-      </w:r>
-      <w:r>
-        <w:rPr>
-          <w:lang w:val="id-ID"/>
-        </w:rPr>
-        <w:t>URL yang dapat digunakan pada aplikasi. Dimana host yang digunakan pada aplikasi RESTful tersebut</w:t>
-      </w:r>
-    </w:p>
-    <w:p>
-      <w:pPr>
-        <w:spacing w:line="360" w:lineRule="auto"/>
-        <w:ind w:left="426"/>
-        <w:rPr>
-          <w:lang w:val="id-ID"/>
-        </w:rPr>
-      </w:pPr>
-    </w:p>
-    <w:p>
-      <w:pPr>
-        <w:pStyle w:val="Heading2"/>
-        <w:numPr>
-          <w:ilvl w:val="0"/>
-          <w:numId w:val="33"/>
-        </w:numPr>
-        <w:rPr>
-          <w:lang w:val="id-ID"/>
-        </w:rPr>
-      </w:pPr>
-      <w:r>
-        <w:rPr>
-          <w:lang w:val="id-ID"/>
-        </w:rPr>
-        <w:t>Pengujian Aplikasi</w:t>
-      </w:r>
-      <w:r>
-        <w:rPr>
-          <w:lang w:val="id-ID"/>
-        </w:rPr>
-        <w:t xml:space="preserve"> </w:t>
-      </w:r>
-    </w:p>
-    <w:p>
-      <w:pPr>
-        <w:ind w:left="426"/>
-        <w:rPr>
-          <w:lang w:val="id-ID"/>
-        </w:rPr>
-      </w:pPr>
-      <w:r>
-        <w:rPr>
-          <w:lang w:val="id-ID"/>
-        </w:rPr>
-        <w:t>Untuk pengujian aplikasi ini saya menggunakan aplikasi POSTMAN sebagai tester pada resource-resource yang dapat digunakan.</w:t>
+        <w:t>digunakan.</w:t>
       </w:r>
     </w:p>
     <w:p>
@@ -18570,37 +18570,174 @@
           <w:lang w:val="id-ID"/>
         </w:rPr>
       </w:pPr>
-      <w:proofErr w:type="gramStart"/>
       <w:r>
         <w:t xml:space="preserve">Gambar  </w:t>
       </w:r>
-      <w:proofErr w:type="gramEnd"/>
-      <w:r>
-        <w:fldChar w:fldCharType="begin"/>
-      </w:r>
-      <w:r>
-        <w:instrText xml:space="preserve"> SEQ Gambar_ \* ARABIC </w:instrText>
-      </w:r>
-      <w:r>
-        <w:fldChar w:fldCharType="separate"/>
-      </w:r>
-      <w:r>
-        <w:rPr>
-          <w:noProof/>
-        </w:rPr>
-        <w:t>13</w:t>
-      </w:r>
-      <w:r>
-        <w:rPr>
-          <w:noProof/>
-        </w:rPr>
-        <w:fldChar w:fldCharType="end"/>
-      </w:r>
+      <w:fldSimple w:instr=" SEQ Gambar_ \* ARABIC ">
+        <w:r>
+          <w:rPr>
+            <w:noProof/>
+          </w:rPr>
+          <w:t>13</w:t>
+        </w:r>
+      </w:fldSimple>
       <w:r>
         <w:rPr>
           <w:lang w:val="id-ID"/>
         </w:rPr>
         <w:t>: Hasil dari menampilkan data journal</w:t>
+      </w:r>
+    </w:p>
+    <w:p>
+      <w:pPr>
+        <w:spacing w:line="360" w:lineRule="auto"/>
+        <w:rPr>
+          <w:lang w:val="id-ID"/>
+        </w:rPr>
+      </w:pPr>
+      <w:r>
+        <w:rPr>
+          <w:lang w:val="id-ID"/>
+        </w:rPr>
+        <w:t xml:space="preserve">Dari gambar tersebut bahwa resource journal dapat berjalan dengan baik. </w:t>
+      </w:r>
+      <w:r>
+        <w:rPr>
+          <w:lang w:val="id-ID"/>
+        </w:rPr>
+        <w:t xml:space="preserve">Dimana HTTP Method yang digunakan adalah GET. Gambar diatas menampilkan </w:t>
+      </w:r>
+      <w:r>
+        <w:rPr>
+          <w:lang w:val="id-ID"/>
+        </w:rPr>
+        <w:t xml:space="preserve">status { code, message, description, time } dimana code berisi 200 yang berarti </w:t>
+      </w:r>
+      <w:r>
+        <w:rPr>
+          <w:lang w:val="id-ID"/>
+        </w:rPr>
+        <w:t xml:space="preserve">link URI tersebut dapat digunakan atau URI tersebut tersedia sedangkan object time berisi lama waktu eksekusi pada aplikasi di server side. </w:t>
+      </w:r>
+    </w:p>
+    <w:p>
+      <w:pPr>
+        <w:spacing w:line="360" w:lineRule="auto"/>
+        <w:rPr>
+          <w:lang w:val="id-ID"/>
+        </w:rPr>
+      </w:pPr>
+      <w:r>
+        <w:rPr>
+          <w:lang w:val="id-ID"/>
+        </w:rPr>
+        <w:t>Sedangkan object data terdiri dari count, total_pages, current_pages, total_rows dan journals</w:t>
+      </w:r>
+      <w:r>
+        <w:rPr>
+          <w:lang w:val="id-ID"/>
+        </w:rPr>
+        <w:t>.</w:t>
+      </w:r>
+    </w:p>
+    <w:p>
+      <w:pPr>
+        <w:pStyle w:val="ListParagraph"/>
+        <w:numPr>
+          <w:ilvl w:val="0"/>
+          <w:numId w:val="34"/>
+        </w:numPr>
+        <w:spacing w:line="360" w:lineRule="auto"/>
+        <w:ind w:left="426"/>
+        <w:rPr>
+          <w:lang w:val="id-ID"/>
+        </w:rPr>
+      </w:pPr>
+      <w:r>
+        <w:rPr>
+          <w:lang w:val="id-ID"/>
+        </w:rPr>
+        <w:t>Count berisi total journal yang dapat digunakan</w:t>
+      </w:r>
+    </w:p>
+    <w:p>
+      <w:pPr>
+        <w:pStyle w:val="ListParagraph"/>
+        <w:numPr>
+          <w:ilvl w:val="0"/>
+          <w:numId w:val="34"/>
+        </w:numPr>
+        <w:spacing w:line="360" w:lineRule="auto"/>
+        <w:ind w:left="426"/>
+        <w:rPr>
+          <w:lang w:val="id-ID"/>
+        </w:rPr>
+      </w:pPr>
+      <w:r>
+        <w:rPr>
+          <w:lang w:val="id-ID"/>
+        </w:rPr>
+        <w:t>Total_pages berisi batas halaman-halaman yang dapat digunakan</w:t>
+      </w:r>
+    </w:p>
+    <w:p>
+      <w:pPr>
+        <w:pStyle w:val="ListParagraph"/>
+        <w:numPr>
+          <w:ilvl w:val="0"/>
+          <w:numId w:val="34"/>
+        </w:numPr>
+        <w:spacing w:line="360" w:lineRule="auto"/>
+        <w:ind w:left="426"/>
+        <w:rPr>
+          <w:lang w:val="id-ID"/>
+        </w:rPr>
+      </w:pPr>
+      <w:r>
+        <w:rPr>
+          <w:lang w:val="id-ID"/>
+        </w:rPr>
+        <w:t>Current_page berisi page yang sedang digunakan</w:t>
+      </w:r>
+    </w:p>
+    <w:p>
+      <w:pPr>
+        <w:pStyle w:val="ListParagraph"/>
+        <w:numPr>
+          <w:ilvl w:val="0"/>
+          <w:numId w:val="34"/>
+        </w:numPr>
+        <w:spacing w:line="360" w:lineRule="auto"/>
+        <w:ind w:left="426"/>
+        <w:rPr>
+          <w:lang w:val="id-ID"/>
+        </w:rPr>
+      </w:pPr>
+      <w:r>
+        <w:rPr>
+          <w:lang w:val="id-ID"/>
+        </w:rPr>
+        <w:t>Total_rows berisi total perhalaman</w:t>
+      </w:r>
+    </w:p>
+    <w:p>
+      <w:pPr>
+        <w:pStyle w:val="ListParagraph"/>
+        <w:numPr>
+          <w:ilvl w:val="0"/>
+          <w:numId w:val="34"/>
+        </w:numPr>
+        <w:spacing w:line="360" w:lineRule="auto"/>
+        <w:ind w:left="426"/>
+        <w:rPr>
+          <w:lang w:val="id-ID"/>
+        </w:rPr>
+      </w:pPr>
+      <w:r>
+        <w:rPr>
+          <w:lang w:val="id-ID"/>
+        </w:rPr>
+        <w:t>Journals berisi data journal-journal yang ditampilkan</w:t>
       </w:r>
     </w:p>
     <w:p>
@@ -18657,38 +18794,189 @@
           <w:lang w:val="id-ID"/>
         </w:rPr>
       </w:pPr>
-      <w:proofErr w:type="gramStart"/>
       <w:r>
         <w:t xml:space="preserve">Gambar  </w:t>
       </w:r>
-      <w:proofErr w:type="gramEnd"/>
-      <w:r>
-        <w:fldChar w:fldCharType="begin"/>
-      </w:r>
-      <w:r>
-        <w:instrText xml:space="preserve"> SEQ Gambar_ \* ARABIC </w:instrText>
-      </w:r>
-      <w:r>
-        <w:fldChar w:fldCharType="separate"/>
-      </w:r>
-      <w:r>
-        <w:rPr>
-          <w:noProof/>
-        </w:rPr>
-        <w:t>14</w:t>
-      </w:r>
-      <w:r>
-        <w:rPr>
-          <w:noProof/>
-        </w:rPr>
-        <w:fldChar w:fldCharType="end"/>
-      </w:r>
+      <w:fldSimple w:instr=" SEQ Gambar_ \* ARABIC ">
+        <w:r>
+          <w:rPr>
+            <w:noProof/>
+          </w:rPr>
+          <w:t>14</w:t>
+        </w:r>
+      </w:fldSimple>
       <w:r>
         <w:rPr>
           <w:lang w:val="id-ID"/>
         </w:rPr>
         <w:t>: Hasil dari menampilkan data pencarian journal</w:t>
       </w:r>
+    </w:p>
+    <w:p>
+      <w:pPr>
+        <w:spacing w:line="360" w:lineRule="auto"/>
+        <w:rPr>
+          <w:lang w:val="id-ID"/>
+        </w:rPr>
+      </w:pPr>
+      <w:r>
+        <w:rPr>
+          <w:lang w:val="id-ID"/>
+        </w:rPr>
+        <w:t xml:space="preserve">Gambar diatas menampilkan beberapa journal dimana </w:t>
+      </w:r>
+      <w:r>
+        <w:rPr>
+          <w:i/>
+          <w:lang w:val="id-ID"/>
+        </w:rPr>
+        <w:t xml:space="preserve">keyword </w:t>
+      </w:r>
+      <w:r>
+        <w:rPr>
+          <w:lang w:val="id-ID"/>
+        </w:rPr>
+        <w:t>sesuai dengan permintaan user. Objek-objek yang ditampilkan sama dengan gambar 13 dimana terdiri status, dan data. O</w:t>
+      </w:r>
+      <w:r>
+        <w:rPr>
+          <w:lang w:val="id-ID"/>
+        </w:rPr>
+        <w:t xml:space="preserve">bject data </w:t>
+      </w:r>
+      <w:r>
+        <w:rPr>
+          <w:lang w:val="id-ID"/>
+        </w:rPr>
+        <w:t xml:space="preserve"> tersebut </w:t>
+      </w:r>
+      <w:r>
+        <w:rPr>
+          <w:lang w:val="id-ID"/>
+        </w:rPr>
+        <w:t>terdiri dari count, total_pages, current_pages, total_rows dan journals.</w:t>
+      </w:r>
+    </w:p>
+    <w:p>
+      <w:pPr>
+        <w:spacing w:line="360" w:lineRule="auto"/>
+        <w:rPr>
+          <w:lang w:val="id-ID"/>
+        </w:rPr>
+      </w:pPr>
+      <w:r>
+        <w:rPr>
+          <w:lang w:val="id-ID"/>
+        </w:rPr>
+        <w:t>Dibawah ini adalah keterangan dari objek journal:</w:t>
+      </w:r>
+    </w:p>
+    <w:p>
+      <w:pPr>
+        <w:pStyle w:val="ListParagraph"/>
+        <w:numPr>
+          <w:ilvl w:val="0"/>
+          <w:numId w:val="34"/>
+        </w:numPr>
+        <w:spacing w:line="360" w:lineRule="auto"/>
+        <w:ind w:left="426"/>
+        <w:rPr>
+          <w:lang w:val="id-ID"/>
+        </w:rPr>
+      </w:pPr>
+      <w:r>
+        <w:rPr>
+          <w:lang w:val="id-ID"/>
+        </w:rPr>
+        <w:t>Count berisi total journal yang dapat digunakan</w:t>
+      </w:r>
+    </w:p>
+    <w:p>
+      <w:pPr>
+        <w:pStyle w:val="ListParagraph"/>
+        <w:numPr>
+          <w:ilvl w:val="0"/>
+          <w:numId w:val="34"/>
+        </w:numPr>
+        <w:spacing w:line="360" w:lineRule="auto"/>
+        <w:ind w:left="426"/>
+        <w:rPr>
+          <w:lang w:val="id-ID"/>
+        </w:rPr>
+      </w:pPr>
+      <w:r>
+        <w:rPr>
+          <w:lang w:val="id-ID"/>
+        </w:rPr>
+        <w:t>Total_pages berisi batas halaman-halaman yang dapat digunakan</w:t>
+      </w:r>
+    </w:p>
+    <w:p>
+      <w:pPr>
+        <w:pStyle w:val="ListParagraph"/>
+        <w:numPr>
+          <w:ilvl w:val="0"/>
+          <w:numId w:val="34"/>
+        </w:numPr>
+        <w:spacing w:line="360" w:lineRule="auto"/>
+        <w:ind w:left="426"/>
+        <w:rPr>
+          <w:lang w:val="id-ID"/>
+        </w:rPr>
+      </w:pPr>
+      <w:r>
+        <w:rPr>
+          <w:lang w:val="id-ID"/>
+        </w:rPr>
+        <w:t>Current_page berisi page yang sedang digunakan</w:t>
+      </w:r>
+    </w:p>
+    <w:p>
+      <w:pPr>
+        <w:pStyle w:val="ListParagraph"/>
+        <w:numPr>
+          <w:ilvl w:val="0"/>
+          <w:numId w:val="34"/>
+        </w:numPr>
+        <w:spacing w:line="360" w:lineRule="auto"/>
+        <w:ind w:left="426"/>
+        <w:rPr>
+          <w:lang w:val="id-ID"/>
+        </w:rPr>
+      </w:pPr>
+      <w:r>
+        <w:rPr>
+          <w:lang w:val="id-ID"/>
+        </w:rPr>
+        <w:t>Total_rows berisi total perhalaman</w:t>
+      </w:r>
+    </w:p>
+    <w:p>
+      <w:pPr>
+        <w:pStyle w:val="ListParagraph"/>
+        <w:numPr>
+          <w:ilvl w:val="0"/>
+          <w:numId w:val="34"/>
+        </w:numPr>
+        <w:spacing w:line="360" w:lineRule="auto"/>
+        <w:ind w:left="426"/>
+        <w:rPr>
+          <w:lang w:val="id-ID"/>
+        </w:rPr>
+      </w:pPr>
+      <w:r>
+        <w:rPr>
+          <w:lang w:val="id-ID"/>
+        </w:rPr>
+        <w:t>Journals berisi data journal-journal yang ditampilkan</w:t>
+      </w:r>
+    </w:p>
+    <w:p>
+      <w:pPr>
+        <w:rPr>
+          <w:lang w:val="id-ID"/>
+        </w:rPr>
+      </w:pPr>
     </w:p>
     <w:p>
       <w:pPr>
@@ -18701,10 +18989,10 @@
         </w:rPr>
         <w:lastRenderedPageBreak/>
         <w:drawing>
-          <wp:inline distT="0" distB="0" distL="0" distR="0" wp14:anchorId="4CAB921F" wp14:editId="6D119D2E">
-            <wp:extent cx="5732145" cy="5100955"/>
-            <wp:effectExtent l="0" t="0" r="1905" b="4445"/>
-            <wp:docPr id="19" name="Picture 19"/>
+          <wp:inline distT="0" distB="0" distL="0" distR="0" wp14:anchorId="30B994DF" wp14:editId="6955C47A">
+            <wp:extent cx="5732145" cy="5429250"/>
+            <wp:effectExtent l="0" t="0" r="1905" b="0"/>
+            <wp:docPr id="16" name="Picture 16"/>
             <wp:cNvGraphicFramePr>
               <a:graphicFrameLocks xmlns:a="http://schemas.openxmlformats.org/drawingml/2006/main" noChangeAspect="1"/>
             </wp:cNvGraphicFramePr>
@@ -18724,7 +19012,7 @@
                   <pic:spPr>
                     <a:xfrm>
                       <a:off x="0" y="0"/>
-                      <a:ext cx="5732145" cy="5100955"/>
+                      <a:ext cx="5732145" cy="5429250"/>
                     </a:xfrm>
                     <a:prstGeom prst="rect">
                       <a:avLst/>
@@ -18744,37 +19032,53 @@
           <w:lang w:val="id-ID"/>
         </w:rPr>
       </w:pPr>
-      <w:proofErr w:type="gramStart"/>
       <w:r>
         <w:t xml:space="preserve">Gambar  </w:t>
       </w:r>
-      <w:proofErr w:type="gramEnd"/>
-      <w:r>
-        <w:fldChar w:fldCharType="begin"/>
-      </w:r>
-      <w:r>
-        <w:instrText xml:space="preserve"> SEQ Gambar_ \* ARABIC </w:instrText>
-      </w:r>
-      <w:r>
-        <w:fldChar w:fldCharType="separate"/>
-      </w:r>
-      <w:r>
-        <w:rPr>
-          <w:noProof/>
-        </w:rPr>
-        <w:t>15</w:t>
-      </w:r>
-      <w:r>
-        <w:rPr>
-          <w:noProof/>
-        </w:rPr>
-        <w:fldChar w:fldCharType="end"/>
-      </w:r>
+      <w:fldSimple w:instr=" SEQ Gambar_ \* ARABIC ">
+        <w:r>
+          <w:rPr>
+            <w:noProof/>
+          </w:rPr>
+          <w:t>15</w:t>
+        </w:r>
+      </w:fldSimple>
       <w:r>
         <w:rPr>
           <w:lang w:val="id-ID"/>
         </w:rPr>
         <w:t>: Hasil menampilkan detail journal</w:t>
+      </w:r>
+    </w:p>
+    <w:p>
+      <w:pPr>
+        <w:rPr>
+          <w:lang w:val="id-ID"/>
+        </w:rPr>
+      </w:pPr>
+      <w:r>
+        <w:rPr>
+          <w:lang w:val="id-ID"/>
+        </w:rPr>
+        <w:t>Gambar diatas menampilkan detail data journal. Dimana objek yang ditampilkan diantara lain adalah status {code, message, description, time}, data{ journal{ id, title, author, absctract, keywords, image, file, issn, publisher, volume, page, number, year, month, day, row_status } }.</w:t>
+      </w:r>
+      <w:r>
+        <w:rPr>
+          <w:lang w:val="id-ID"/>
+        </w:rPr>
+        <w:t xml:space="preserve"> </w:t>
+      </w:r>
+      <w:r>
+        <w:rPr>
+          <w:lang w:val="id-ID"/>
+        </w:rPr>
+        <w:t xml:space="preserve">URI untuk detail journal harus memasukan </w:t>
+      </w:r>
+      <w:r>
+        <w:rPr>
+          <w:lang w:val="id-ID"/>
+        </w:rPr>
+        <w:t>id journal.</w:t>
       </w:r>
     </w:p>
     <w:p>
@@ -18831,37 +19135,43 @@
           <w:lang w:val="id-ID"/>
         </w:rPr>
       </w:pPr>
-      <w:proofErr w:type="gramStart"/>
       <w:r>
         <w:t xml:space="preserve">Gambar  </w:t>
       </w:r>
-      <w:proofErr w:type="gramEnd"/>
-      <w:r>
-        <w:fldChar w:fldCharType="begin"/>
-      </w:r>
-      <w:r>
-        <w:instrText xml:space="preserve"> SEQ Gambar_ \* ARABIC </w:instrText>
-      </w:r>
-      <w:r>
-        <w:fldChar w:fldCharType="separate"/>
-      </w:r>
-      <w:r>
-        <w:rPr>
-          <w:noProof/>
-        </w:rPr>
-        <w:t>16</w:t>
-      </w:r>
-      <w:r>
-        <w:rPr>
-          <w:noProof/>
-        </w:rPr>
-        <w:fldChar w:fldCharType="end"/>
-      </w:r>
+      <w:fldSimple w:instr=" SEQ Gambar_ \* ARABIC ">
+        <w:r>
+          <w:rPr>
+            <w:noProof/>
+          </w:rPr>
+          <w:t>16</w:t>
+        </w:r>
+      </w:fldSimple>
       <w:r>
         <w:rPr>
           <w:lang w:val="id-ID"/>
         </w:rPr>
         <w:t>: Hasil dari mengedit data journal</w:t>
+      </w:r>
+    </w:p>
+    <w:p>
+      <w:pPr>
+        <w:rPr>
+          <w:lang w:val="id-ID"/>
+        </w:rPr>
+      </w:pPr>
+      <w:r>
+        <w:rPr>
+          <w:lang w:val="id-ID"/>
+        </w:rPr>
+        <w:t>Dari gambar diatas menjelaskan bahwa method HTTP yang digunakan adalah PUT dengan parameter journal_id berisi 66 untuk mengedit/update sebuah data pada resource. Response pada resource tersebut antara lain yaitu; status { code, message, description, time } dan data { post { title, id }, message }. Objek post memiliki title dan id, nilai pada title tersebut berasal dari parameter title yang diberikan pada user pada saat men</w:t>
+      </w:r>
+      <w:bookmarkStart w:id="87" w:name="_GoBack"/>
+      <w:bookmarkEnd w:id="87"/>
+      <w:r>
+        <w:rPr>
+          <w:lang w:val="id-ID"/>
+        </w:rPr>
+        <w:t>gubah data.</w:t>
       </w:r>
     </w:p>
     <w:p>
@@ -18918,25 +19228,56 @@
           <w:lang w:val="id-ID"/>
         </w:rPr>
       </w:pPr>
-      <w:proofErr w:type="gramStart"/>
       <w:r>
         <w:t xml:space="preserve">Gambar  </w:t>
       </w:r>
-      <w:proofErr w:type="gramEnd"/>
-      <w:fldSimple w:instr=" SEQ Gambar_ \* ARABIC ">
-        <w:r>
-          <w:rPr>
-            <w:noProof/>
-          </w:rPr>
-          <w:t>17</w:t>
-        </w:r>
-      </w:fldSimple>
+      <w:r>
+        <w:fldChar w:fldCharType="begin"/>
+      </w:r>
+      <w:r>
+        <w:instrText xml:space="preserve"> SEQ Gambar_ \* ARABIC </w:instrText>
+      </w:r>
+      <w:r>
+        <w:fldChar w:fldCharType="separate"/>
+      </w:r>
+      <w:r>
+        <w:rPr>
+          <w:noProof/>
+        </w:rPr>
+        <w:t>17</w:t>
+      </w:r>
+      <w:r>
+        <w:rPr>
+          <w:noProof/>
+        </w:rPr>
+        <w:fldChar w:fldCharType="end"/>
+      </w:r>
       <w:r>
         <w:rPr>
           <w:lang w:val="id-ID"/>
         </w:rPr>
         <w:t>: Hasil dari menambahkan data journal</w:t>
       </w:r>
+    </w:p>
+    <w:p>
+      <w:pPr>
+        <w:rPr>
+          <w:lang w:val="id-ID"/>
+        </w:rPr>
+      </w:pPr>
+      <w:r>
+        <w:rPr>
+          <w:lang w:val="id-ID"/>
+        </w:rPr>
+        <w:t>Gambar diatas  adalah response pada resource penginputan data journal. Resource tersebut dikirimkan dengan method HTTP berupa POST. Response tersebut memiliki objek status{ code, message, description, time } dan data { message }.</w:t>
+      </w:r>
+    </w:p>
+    <w:p>
+      <w:pPr>
+        <w:rPr>
+          <w:lang w:val="id-ID"/>
+        </w:rPr>
+      </w:pPr>
     </w:p>
     <w:p>
       <w:pPr>
@@ -18950,14 +19291,14 @@
           <w:lang w:val="id-ID"/>
         </w:rPr>
       </w:pPr>
-      <w:bookmarkStart w:id="92" w:name="_Toc459547236"/>
+      <w:bookmarkStart w:id="88" w:name="_Toc459547236"/>
       <w:r>
         <w:rPr>
           <w:lang w:val="id-ID"/>
         </w:rPr>
         <w:t>HASIL PENGEMBANGAN</w:t>
       </w:r>
-      <w:bookmarkEnd w:id="92"/>
+      <w:bookmarkEnd w:id="88"/>
     </w:p>
     <w:p>
       <w:pPr>
@@ -18965,8 +19306,6 @@
           <w:lang w:val="id-ID"/>
         </w:rPr>
       </w:pPr>
-      <w:bookmarkStart w:id="93" w:name="_GoBack"/>
-      <w:bookmarkEnd w:id="93"/>
     </w:p>
     <w:p>
       <w:pPr>
@@ -18980,14 +19319,14 @@
           <w:lang w:val="id-ID"/>
         </w:rPr>
       </w:pPr>
-      <w:bookmarkStart w:id="94" w:name="_Toc459547237"/>
+      <w:bookmarkStart w:id="89" w:name="_Toc459547237"/>
       <w:r>
         <w:rPr>
           <w:lang w:val="id-ID"/>
         </w:rPr>
         <w:t>PEMBAHASAN</w:t>
       </w:r>
-      <w:bookmarkEnd w:id="94"/>
+      <w:bookmarkEnd w:id="89"/>
     </w:p>
     <w:p>
       <w:pPr>
@@ -19044,24 +19383,25 @@
             <w:pStyle w:val="Heading1"/>
             <w:spacing w:line="240" w:lineRule="auto"/>
           </w:pPr>
-          <w:bookmarkStart w:id="95" w:name="_Toc459547238"/>
+          <w:bookmarkStart w:id="90" w:name="_Toc459547238"/>
           <w:r>
             <w:lastRenderedPageBreak/>
             <w:t xml:space="preserve">DAFTAR </w:t>
           </w:r>
-          <w:bookmarkEnd w:id="85"/>
-          <w:bookmarkEnd w:id="86"/>
-          <w:bookmarkEnd w:id="87"/>
+          <w:bookmarkEnd w:id="81"/>
+          <w:bookmarkEnd w:id="82"/>
+          <w:bookmarkEnd w:id="83"/>
           <w:r>
             <w:t>PUSTAKA</w:t>
           </w:r>
-          <w:bookmarkEnd w:id="95"/>
+          <w:bookmarkEnd w:id="90"/>
         </w:p>
         <w:sdt>
           <w:sdtPr>
             <w:id w:val="-573587230"/>
             <w:bibliography/>
           </w:sdtPr>
+          <w:sdtEndPr/>
           <w:sdtContent>
             <w:p>
               <w:pPr>
@@ -19760,7 +20100,7 @@
           <w:rPr>
             <w:noProof/>
           </w:rPr>
-          <w:t>v</w:t>
+          <w:t>i</w:t>
         </w:r>
         <w:r>
           <w:rPr>
@@ -19812,7 +20152,7 @@
           <w:rPr>
             <w:noProof/>
           </w:rPr>
-          <w:t>24</w:t>
+          <w:t>26</w:t>
         </w:r>
         <w:r>
           <w:rPr>
@@ -21621,6 +21961,119 @@
     </w:lvl>
   </w:abstractNum>
   <w:abstractNum w:abstractNumId="19" w15:restartNumberingAfterBreak="0">
+    <w:nsid w:val="388F7982"/>
+    <w:multiLevelType w:val="hybridMultilevel"/>
+    <w:tmpl w:val="97BEE530"/>
+    <w:lvl w:ilvl="0" w:tplc="E768056C">
+      <w:start w:val="1"/>
+      <w:numFmt w:val="bullet"/>
+      <w:lvlText w:val="-"/>
+      <w:lvlJc w:val="left"/>
+      <w:pPr>
+        <w:ind w:left="1429" w:hanging="360"/>
+      </w:pPr>
+      <w:rPr>
+        <w:rFonts w:ascii="Arial" w:eastAsia="Calibri" w:hAnsi="Arial" w:cs="Arial" w:hint="default"/>
+      </w:rPr>
+    </w:lvl>
+    <w:lvl w:ilvl="1" w:tplc="04210003" w:tentative="1">
+      <w:start w:val="1"/>
+      <w:numFmt w:val="bullet"/>
+      <w:lvlText w:val="o"/>
+      <w:lvlJc w:val="left"/>
+      <w:pPr>
+        <w:ind w:left="1440" w:hanging="360"/>
+      </w:pPr>
+      <w:rPr>
+        <w:rFonts w:ascii="Courier New" w:hAnsi="Courier New" w:cs="Courier New" w:hint="default"/>
+      </w:rPr>
+    </w:lvl>
+    <w:lvl w:ilvl="2" w:tplc="04210005" w:tentative="1">
+      <w:start w:val="1"/>
+      <w:numFmt w:val="bullet"/>
+      <w:lvlText w:val=""/>
+      <w:lvlJc w:val="left"/>
+      <w:pPr>
+        <w:ind w:left="2160" w:hanging="360"/>
+      </w:pPr>
+      <w:rPr>
+        <w:rFonts w:ascii="Wingdings" w:hAnsi="Wingdings" w:hint="default"/>
+      </w:rPr>
+    </w:lvl>
+    <w:lvl w:ilvl="3" w:tplc="04210001" w:tentative="1">
+      <w:start w:val="1"/>
+      <w:numFmt w:val="bullet"/>
+      <w:lvlText w:val=""/>
+      <w:lvlJc w:val="left"/>
+      <w:pPr>
+        <w:ind w:left="2880" w:hanging="360"/>
+      </w:pPr>
+      <w:rPr>
+        <w:rFonts w:ascii="Symbol" w:hAnsi="Symbol" w:hint="default"/>
+      </w:rPr>
+    </w:lvl>
+    <w:lvl w:ilvl="4" w:tplc="04210003" w:tentative="1">
+      <w:start w:val="1"/>
+      <w:numFmt w:val="bullet"/>
+      <w:lvlText w:val="o"/>
+      <w:lvlJc w:val="left"/>
+      <w:pPr>
+        <w:ind w:left="3600" w:hanging="360"/>
+      </w:pPr>
+      <w:rPr>
+        <w:rFonts w:ascii="Courier New" w:hAnsi="Courier New" w:cs="Courier New" w:hint="default"/>
+      </w:rPr>
+    </w:lvl>
+    <w:lvl w:ilvl="5" w:tplc="04210005" w:tentative="1">
+      <w:start w:val="1"/>
+      <w:numFmt w:val="bullet"/>
+      <w:lvlText w:val=""/>
+      <w:lvlJc w:val="left"/>
+      <w:pPr>
+        <w:ind w:left="4320" w:hanging="360"/>
+      </w:pPr>
+      <w:rPr>
+        <w:rFonts w:ascii="Wingdings" w:hAnsi="Wingdings" w:hint="default"/>
+      </w:rPr>
+    </w:lvl>
+    <w:lvl w:ilvl="6" w:tplc="04210001" w:tentative="1">
+      <w:start w:val="1"/>
+      <w:numFmt w:val="bullet"/>
+      <w:lvlText w:val=""/>
+      <w:lvlJc w:val="left"/>
+      <w:pPr>
+        <w:ind w:left="5040" w:hanging="360"/>
+      </w:pPr>
+      <w:rPr>
+        <w:rFonts w:ascii="Symbol" w:hAnsi="Symbol" w:hint="default"/>
+      </w:rPr>
+    </w:lvl>
+    <w:lvl w:ilvl="7" w:tplc="04210003" w:tentative="1">
+      <w:start w:val="1"/>
+      <w:numFmt w:val="bullet"/>
+      <w:lvlText w:val="o"/>
+      <w:lvlJc w:val="left"/>
+      <w:pPr>
+        <w:ind w:left="5760" w:hanging="360"/>
+      </w:pPr>
+      <w:rPr>
+        <w:rFonts w:ascii="Courier New" w:hAnsi="Courier New" w:cs="Courier New" w:hint="default"/>
+      </w:rPr>
+    </w:lvl>
+    <w:lvl w:ilvl="8" w:tplc="04210005" w:tentative="1">
+      <w:start w:val="1"/>
+      <w:numFmt w:val="bullet"/>
+      <w:lvlText w:val=""/>
+      <w:lvlJc w:val="left"/>
+      <w:pPr>
+        <w:ind w:left="6480" w:hanging="360"/>
+      </w:pPr>
+      <w:rPr>
+        <w:rFonts w:ascii="Wingdings" w:hAnsi="Wingdings" w:hint="default"/>
+      </w:rPr>
+    </w:lvl>
+  </w:abstractNum>
+  <w:abstractNum w:abstractNumId="20" w15:restartNumberingAfterBreak="0">
     <w:nsid w:val="3FA6725C"/>
     <w:multiLevelType w:val="hybridMultilevel"/>
     <w:tmpl w:val="D1A8B7A0"/>
@@ -21706,7 +22159,7 @@
       </w:pPr>
     </w:lvl>
   </w:abstractNum>
-  <w:abstractNum w:abstractNumId="20" w15:restartNumberingAfterBreak="0">
+  <w:abstractNum w:abstractNumId="21" w15:restartNumberingAfterBreak="0">
     <w:nsid w:val="453A0CF3"/>
     <w:multiLevelType w:val="hybridMultilevel"/>
     <w:tmpl w:val="DEA05492"/>
@@ -21792,7 +22245,7 @@
       </w:pPr>
     </w:lvl>
   </w:abstractNum>
-  <w:abstractNum w:abstractNumId="21" w15:restartNumberingAfterBreak="0">
+  <w:abstractNum w:abstractNumId="22" w15:restartNumberingAfterBreak="0">
     <w:nsid w:val="45ED54D0"/>
     <w:multiLevelType w:val="hybridMultilevel"/>
     <w:tmpl w:val="EE92DC9C"/>
@@ -21878,7 +22331,7 @@
       </w:pPr>
     </w:lvl>
   </w:abstractNum>
-  <w:abstractNum w:abstractNumId="22" w15:restartNumberingAfterBreak="0">
+  <w:abstractNum w:abstractNumId="23" w15:restartNumberingAfterBreak="0">
     <w:nsid w:val="46347FB6"/>
     <w:multiLevelType w:val="hybridMultilevel"/>
     <w:tmpl w:val="F1D41186"/>
@@ -21967,7 +22420,7 @@
       </w:pPr>
     </w:lvl>
   </w:abstractNum>
-  <w:abstractNum w:abstractNumId="23" w15:restartNumberingAfterBreak="0">
+  <w:abstractNum w:abstractNumId="24" w15:restartNumberingAfterBreak="0">
     <w:nsid w:val="4E8A4067"/>
     <w:multiLevelType w:val="hybridMultilevel"/>
     <w:tmpl w:val="A18E48F6"/>
@@ -22057,7 +22510,7 @@
       </w:pPr>
     </w:lvl>
   </w:abstractNum>
-  <w:abstractNum w:abstractNumId="24" w15:restartNumberingAfterBreak="0">
+  <w:abstractNum w:abstractNumId="25" w15:restartNumberingAfterBreak="0">
     <w:nsid w:val="53536792"/>
     <w:multiLevelType w:val="hybridMultilevel"/>
     <w:tmpl w:val="9118F2F8"/>
@@ -22146,7 +22599,7 @@
       </w:pPr>
     </w:lvl>
   </w:abstractNum>
-  <w:abstractNum w:abstractNumId="25" w15:restartNumberingAfterBreak="0">
+  <w:abstractNum w:abstractNumId="26" w15:restartNumberingAfterBreak="0">
     <w:nsid w:val="5C4747B9"/>
     <w:multiLevelType w:val="hybridMultilevel"/>
     <w:tmpl w:val="56126C52"/>
@@ -22235,7 +22688,7 @@
       </w:pPr>
     </w:lvl>
   </w:abstractNum>
-  <w:abstractNum w:abstractNumId="26" w15:restartNumberingAfterBreak="0">
+  <w:abstractNum w:abstractNumId="27" w15:restartNumberingAfterBreak="0">
     <w:nsid w:val="5CD51E1E"/>
     <w:multiLevelType w:val="hybridMultilevel"/>
     <w:tmpl w:val="7076C4C6"/>
@@ -22324,7 +22777,7 @@
       </w:pPr>
     </w:lvl>
   </w:abstractNum>
-  <w:abstractNum w:abstractNumId="27" w15:restartNumberingAfterBreak="0">
+  <w:abstractNum w:abstractNumId="28" w15:restartNumberingAfterBreak="0">
     <w:nsid w:val="5D64118C"/>
     <w:multiLevelType w:val="hybridMultilevel"/>
     <w:tmpl w:val="52ECBD00"/>
@@ -22413,7 +22866,7 @@
       </w:pPr>
     </w:lvl>
   </w:abstractNum>
-  <w:abstractNum w:abstractNumId="28" w15:restartNumberingAfterBreak="0">
+  <w:abstractNum w:abstractNumId="29" w15:restartNumberingAfterBreak="0">
     <w:nsid w:val="5F800F19"/>
     <w:multiLevelType w:val="hybridMultilevel"/>
     <w:tmpl w:val="DD800370"/>
@@ -22505,7 +22958,7 @@
       </w:pPr>
     </w:lvl>
   </w:abstractNum>
-  <w:abstractNum w:abstractNumId="29" w15:restartNumberingAfterBreak="0">
+  <w:abstractNum w:abstractNumId="30" w15:restartNumberingAfterBreak="0">
     <w:nsid w:val="66A806EA"/>
     <w:multiLevelType w:val="hybridMultilevel"/>
     <w:tmpl w:val="F490DC56"/>
@@ -22591,7 +23044,7 @@
       </w:pPr>
     </w:lvl>
   </w:abstractNum>
-  <w:abstractNum w:abstractNumId="30" w15:restartNumberingAfterBreak="0">
+  <w:abstractNum w:abstractNumId="31" w15:restartNumberingAfterBreak="0">
     <w:nsid w:val="6B4C0EAD"/>
     <w:multiLevelType w:val="hybridMultilevel"/>
     <w:tmpl w:val="7DF46ED0"/>
@@ -22680,7 +23133,7 @@
       </w:pPr>
     </w:lvl>
   </w:abstractNum>
-  <w:abstractNum w:abstractNumId="31" w15:restartNumberingAfterBreak="0">
+  <w:abstractNum w:abstractNumId="32" w15:restartNumberingAfterBreak="0">
     <w:nsid w:val="7121557D"/>
     <w:multiLevelType w:val="hybridMultilevel"/>
     <w:tmpl w:val="C04CAED8"/>
@@ -22766,7 +23219,7 @@
       </w:pPr>
     </w:lvl>
   </w:abstractNum>
-  <w:abstractNum w:abstractNumId="32" w15:restartNumberingAfterBreak="0">
+  <w:abstractNum w:abstractNumId="33" w15:restartNumberingAfterBreak="0">
     <w:nsid w:val="7A666AC3"/>
     <w:multiLevelType w:val="hybridMultilevel"/>
     <w:tmpl w:val="431C0B2E"/>
@@ -22862,40 +23315,40 @@
     <w:abstractNumId w:val="16"/>
   </w:num>
   <w:num w:numId="3">
-    <w:abstractNumId w:val="19"/>
+    <w:abstractNumId w:val="20"/>
   </w:num>
   <w:num w:numId="4">
     <w:abstractNumId w:val="4"/>
   </w:num>
   <w:num w:numId="5">
-    <w:abstractNumId w:val="32"/>
+    <w:abstractNumId w:val="33"/>
   </w:num>
   <w:num w:numId="6">
-    <w:abstractNumId w:val="26"/>
+    <w:abstractNumId w:val="27"/>
   </w:num>
   <w:num w:numId="7">
     <w:abstractNumId w:val="13"/>
   </w:num>
   <w:num w:numId="8">
-    <w:abstractNumId w:val="25"/>
+    <w:abstractNumId w:val="26"/>
   </w:num>
   <w:num w:numId="9">
-    <w:abstractNumId w:val="23"/>
+    <w:abstractNumId w:val="24"/>
   </w:num>
   <w:num w:numId="10">
-    <w:abstractNumId w:val="28"/>
+    <w:abstractNumId w:val="29"/>
   </w:num>
   <w:num w:numId="11">
-    <w:abstractNumId w:val="22"/>
+    <w:abstractNumId w:val="23"/>
   </w:num>
   <w:num w:numId="12">
     <w:abstractNumId w:val="1"/>
   </w:num>
   <w:num w:numId="13">
-    <w:abstractNumId w:val="20"/>
+    <w:abstractNumId w:val="21"/>
   </w:num>
   <w:num w:numId="14">
-    <w:abstractNumId w:val="31"/>
+    <w:abstractNumId w:val="32"/>
   </w:num>
   <w:num w:numId="15">
     <w:abstractNumId w:val="9"/>
@@ -22919,13 +23372,13 @@
     <w:abstractNumId w:val="6"/>
   </w:num>
   <w:num w:numId="22">
-    <w:abstractNumId w:val="24"/>
+    <w:abstractNumId w:val="25"/>
   </w:num>
   <w:num w:numId="23">
     <w:abstractNumId w:val="7"/>
   </w:num>
   <w:num w:numId="24">
-    <w:abstractNumId w:val="27"/>
+    <w:abstractNumId w:val="28"/>
   </w:num>
   <w:num w:numId="25">
     <w:abstractNumId w:val="17"/>
@@ -22946,13 +23399,16 @@
     <w:abstractNumId w:val="8"/>
   </w:num>
   <w:num w:numId="31">
-    <w:abstractNumId w:val="29"/>
+    <w:abstractNumId w:val="30"/>
   </w:num>
   <w:num w:numId="32">
-    <w:abstractNumId w:val="21"/>
+    <w:abstractNumId w:val="22"/>
   </w:num>
   <w:num w:numId="33">
-    <w:abstractNumId w:val="30"/>
+    <w:abstractNumId w:val="31"/>
+  </w:num>
+  <w:num w:numId="34">
+    <w:abstractNumId w:val="19"/>
   </w:num>
 </w:numbering>
 </file>
@@ -24678,7 +25134,7 @@
 </file>
 
 <file path=customXml/itemProps1.xml><?xml version="1.0" encoding="utf-8"?>
-<ds:datastoreItem xmlns:ds="http://schemas.openxmlformats.org/officeDocument/2006/customXml" ds:itemID="{9C32141D-9DBD-4BB2-8653-7AA9DE63A00B}">
+<ds:datastoreItem xmlns:ds="http://schemas.openxmlformats.org/officeDocument/2006/customXml" ds:itemID="{ADDF3B47-3C97-4DC6-9CDF-854C2DCF2CA9}">
   <ds:schemaRefs>
     <ds:schemaRef ds:uri="http://schemas.openxmlformats.org/officeDocument/2006/bibliography"/>
   </ds:schemaRefs>

</xml_diff>

<commit_message>
Doc Final Paper Screenshot result
</commit_message>
<xml_diff>
--- a/doc/Final Paper.docx
+++ b/doc/Final Paper.docx
@@ -105,7 +105,23 @@
           <w:szCs w:val="20"/>
         </w:rPr>
         <w:tab/>
-        <w:t xml:space="preserve">  : Strata 1 (S1), NPM : 1512018</w:t>
+        <w:t xml:space="preserve">  : Strata 1 (S1), </w:t>
+      </w:r>
+      <w:proofErr w:type="gramStart"/>
+      <w:r>
+        <w:rPr>
+          <w:rFonts w:cs="Arial"/>
+          <w:szCs w:val="20"/>
+        </w:rPr>
+        <w:t>NPM :</w:t>
+      </w:r>
+      <w:proofErr w:type="gramEnd"/>
+      <w:r>
+        <w:rPr>
+          <w:rFonts w:cs="Arial"/>
+          <w:szCs w:val="20"/>
+        </w:rPr>
+        <w:t xml:space="preserve"> 1512018</w:t>
       </w:r>
     </w:p>
     <w:p>
@@ -148,6 +164,7 @@
           <w:szCs w:val="20"/>
         </w:rPr>
       </w:pPr>
+      <w:proofErr w:type="gramStart"/>
       <w:r>
         <w:rPr>
           <w:rFonts w:cs="Arial"/>
@@ -155,6 +172,7 @@
         </w:rPr>
         <w:t>Tanggal,................................................</w:t>
       </w:r>
+      <w:proofErr w:type="gramEnd"/>
       <w:r>
         <w:rPr>
           <w:rFonts w:cs="Arial"/>
@@ -317,6 +335,7 @@
           <w:szCs w:val="20"/>
         </w:rPr>
       </w:pPr>
+      <w:proofErr w:type="gramStart"/>
       <w:r>
         <w:rPr>
           <w:rFonts w:cs="Arial"/>
@@ -324,6 +343,7 @@
         </w:rPr>
         <w:t>Tanggal,................................................</w:t>
       </w:r>
+      <w:proofErr w:type="gramEnd"/>
       <w:r>
         <w:rPr>
           <w:rFonts w:cs="Arial"/>
@@ -492,6 +512,7 @@
           <w:szCs w:val="20"/>
         </w:rPr>
       </w:pPr>
+      <w:proofErr w:type="gramStart"/>
       <w:r>
         <w:rPr>
           <w:rFonts w:cs="Arial"/>
@@ -499,6 +520,7 @@
         </w:rPr>
         <w:t>Tanggal,................................................</w:t>
       </w:r>
+      <w:proofErr w:type="gramEnd"/>
       <w:r>
         <w:rPr>
           <w:rFonts w:cs="Arial"/>
@@ -639,8 +661,19 @@
           <w:szCs w:val="20"/>
           <w:u w:val="single"/>
         </w:rPr>
-        <w:t>Irmayansyah,S.Kom,M.Kom</w:t>
-      </w:r>
+        <w:t>Irmayansyah</w:t>
+      </w:r>
+      <w:proofErr w:type="gramStart"/>
+      <w:r>
+        <w:rPr>
+          <w:rFonts w:cs="Arial"/>
+          <w:b/>
+          <w:szCs w:val="20"/>
+          <w:u w:val="single"/>
+        </w:rPr>
+        <w:t>,S.Kom,M.Kom</w:t>
+      </w:r>
+      <w:proofErr w:type="gramEnd"/>
     </w:p>
     <w:p>
       <w:pPr>
@@ -762,7 +795,15 @@
         <w:t>Yanuar Nurcahyo lahir di Jakarta pada tanggal 26 Januari 1995.</w:t>
       </w:r>
       <w:r>
-        <w:t xml:space="preserve"> Ia tinggal di Jakarta hanya 5 bulan dan pindah ke daerah kabupaten Bojonggede kota Bogor.Pada tahun 2006 lulus Sekolah Dasar di SDN Bojonggede 3, tahun 2009 menyelesaikan Sekolah Menengah Pertama di SMP Al-Basyariah, kemudian menamatkan Sekolah Menengah Kejuruan di SMK Tri Dharma 2 Bogor, jurusan RPL (Rekayasa Perangkat Lunak) pada tahun 2012. Tahun 2012 melanjutkan pendidikan di S1 Jurusan Sistem Informasi di STIKOM BINANIAGA Bogor. </w:t>
+        <w:t xml:space="preserve"> </w:t>
+      </w:r>
+      <w:proofErr w:type="gramStart"/>
+      <w:r>
+        <w:t>Ia</w:t>
+      </w:r>
+      <w:proofErr w:type="gramEnd"/>
+      <w:r>
+        <w:t xml:space="preserve"> tinggal di Jakarta hanya 5 bulan dan pindah ke daerah kabupaten Bojonggede kota Bogor.Pada tahun 2006 lulus Sekolah Dasar di SDN Bojonggede 3, tahun 2009 menyelesaikan Sekolah Menengah Pertama di SMP Al-Basyariah, kemudian menamatkan Sekolah Menengah Kejuruan di SMK Tri Dharma 2 Bogor, jurusan RPL (Rekayasa Perangkat Lunak) pada tahun 2012. Tahun 2012 melanjutkan pendidikan di S1 Jurusan Sistem Informasi di STIKOM BINANIAGA Bogor. </w:t>
       </w:r>
     </w:p>
     <w:p>
@@ -770,14 +811,38 @@
         <w:spacing w:line="360" w:lineRule="auto"/>
       </w:pPr>
       <w:r>
-        <w:t>Sampai saat ini, ia masih melanjutkan kuliahnya dengan membuat karya tulis ilmiah. Karya ilmiah tersebut adalah “</w:t>
+        <w:t xml:space="preserve">Sampai saat ini, </w:t>
+      </w:r>
+      <w:proofErr w:type="gramStart"/>
+      <w:r>
+        <w:t>ia</w:t>
+      </w:r>
+      <w:proofErr w:type="gramEnd"/>
+      <w:r>
+        <w:t xml:space="preserve"> masih melanjutkan kuliahnya dengan membuat karya tulis ilmiah. Karya ilmiah tersebut adalah “</w:t>
       </w:r>
       <w:r>
         <w:rPr>
           <w:rFonts w:cs="Arial"/>
           <w:szCs w:val="20"/>
         </w:rPr>
-        <w:t xml:space="preserve">Resource Oriented Architecture Untuk Pendistribusian Data Menggunakan RESTful APIs Berbasis Multiplatform”. Disela-sela aktivitasnya, ia juga bekerja sebagai freelancer dibidang web programming sejak tahun 2014 sampai saat ini. </w:t>
+        <w:t xml:space="preserve">Resource Oriented Architecture Untuk Pendistribusian Data Menggunakan RESTful APIs Berbasis Multiplatform”. Disela-sela aktivitasnya, </w:t>
+      </w:r>
+      <w:proofErr w:type="gramStart"/>
+      <w:r>
+        <w:rPr>
+          <w:rFonts w:cs="Arial"/>
+          <w:szCs w:val="20"/>
+        </w:rPr>
+        <w:t>ia</w:t>
+      </w:r>
+      <w:proofErr w:type="gramEnd"/>
+      <w:r>
+        <w:rPr>
+          <w:rFonts w:cs="Arial"/>
+          <w:szCs w:val="20"/>
+        </w:rPr>
+        <w:t xml:space="preserve"> juga bekerja sebagai freelancer dibidang web programming sejak tahun 2014 sampai saat ini. </w:t>
       </w:r>
     </w:p>
     <w:p>
@@ -923,7 +988,23 @@
           <w:rFonts w:cs="Arial"/>
           <w:szCs w:val="20"/>
         </w:rPr>
-        <w:t>kemajuan pendidikan di masa yang akan datang</w:t>
+        <w:t xml:space="preserve">kemajuan pendidikan di masa yang </w:t>
+      </w:r>
+      <w:proofErr w:type="gramStart"/>
+      <w:r>
+        <w:rPr>
+          <w:rFonts w:cs="Arial"/>
+          <w:szCs w:val="20"/>
+        </w:rPr>
+        <w:t>akan</w:t>
+      </w:r>
+      <w:proofErr w:type="gramEnd"/>
+      <w:r>
+        <w:rPr>
+          <w:rFonts w:cs="Arial"/>
+          <w:szCs w:val="20"/>
+        </w:rPr>
+        <w:t xml:space="preserve"> datang</w:t>
       </w:r>
       <w:r>
         <w:rPr>
@@ -5967,7 +6048,23 @@
           <w:rFonts w:cs="Arial"/>
           <w:szCs w:val="20"/>
         </w:rPr>
-        <w:t xml:space="preserve"> JSON. File inilah yang akan menguraikan dan memuat konten yang hendak disajikan. </w:t>
+        <w:t xml:space="preserve"> JSON. File inilah yang </w:t>
+      </w:r>
+      <w:proofErr w:type="gramStart"/>
+      <w:r>
+        <w:rPr>
+          <w:rFonts w:cs="Arial"/>
+          <w:szCs w:val="20"/>
+        </w:rPr>
+        <w:t>akan</w:t>
+      </w:r>
+      <w:proofErr w:type="gramEnd"/>
+      <w:r>
+        <w:rPr>
+          <w:rFonts w:cs="Arial"/>
+          <w:szCs w:val="20"/>
+        </w:rPr>
+        <w:t xml:space="preserve"> menguraikan dan memuat konten yang hendak disajikan. </w:t>
       </w:r>
       <w:r>
         <w:rPr>
@@ -6309,8 +6406,9 @@
           <w:rFonts w:cs="Arial"/>
           <w:szCs w:val="20"/>
         </w:rPr>
-        <w:t>Belum ada sistem pendistribusian data yang bersifat multiplatform.</w:t>
-      </w:r>
+        <w:t>Belum ada sistem pendistribusian data yang bersifat multiplatform</w:t>
+      </w:r>
+      <w:proofErr w:type="gramStart"/>
       <w:r>
         <w:rPr>
           <w:rFonts w:cs="Arial"/>
@@ -6318,6 +6416,14 @@
         </w:rPr>
         <w:t>.</w:t>
       </w:r>
+      <w:r>
+        <w:rPr>
+          <w:rFonts w:cs="Arial"/>
+          <w:szCs w:val="20"/>
+        </w:rPr>
+        <w:t>.</w:t>
+      </w:r>
+      <w:proofErr w:type="gramEnd"/>
     </w:p>
     <w:p>
       <w:pPr>
@@ -6350,11 +6456,16 @@
         <w:t>yang berbasis multiplatform</w:t>
       </w:r>
       <w:r>
-        <w:t xml:space="preserve"> sehingga journal diberbagai universitas lambat jika dilakukan secara konvensional </w:t>
+        <w:t xml:space="preserve"> sehingga journal diberbagai universitas lambat jika dilakukan secara </w:t>
+      </w:r>
+      <w:proofErr w:type="gramStart"/>
+      <w:r>
+        <w:t xml:space="preserve">konvensional </w:t>
       </w:r>
       <w:r>
         <w:t>.</w:t>
       </w:r>
+      <w:proofErr w:type="gramEnd"/>
     </w:p>
     <w:p>
       <w:pPr>
@@ -6493,12 +6604,21 @@
           <w:szCs w:val="20"/>
         </w:rPr>
       </w:pPr>
+      <w:proofErr w:type="gramStart"/>
       <w:r>
         <w:rPr>
           <w:rFonts w:cs="Arial"/>
           <w:szCs w:val="20"/>
         </w:rPr>
-        <w:t xml:space="preserve">memberikan suatu solusi untuk pendistribusian data </w:t>
+        <w:t>memberikan</w:t>
+      </w:r>
+      <w:proofErr w:type="gramEnd"/>
+      <w:r>
+        <w:rPr>
+          <w:rFonts w:cs="Arial"/>
+          <w:szCs w:val="20"/>
+        </w:rPr>
+        <w:t xml:space="preserve"> suatu solusi untuk pendistribusian data </w:t>
       </w:r>
       <w:r>
         <w:rPr>
@@ -7084,7 +7204,15 @@
         <w:ind w:left="810" w:hanging="450"/>
       </w:pPr>
       <w:r>
-        <w:t>Representasi adalah proses dimana sebuah objek ditangkap oleh indra seseorang, lalu masuk ke akal untuk diproses yang hasilnya adalah sebuah konsep/ide yang dengan bahasa akan d</w:t>
+        <w:t xml:space="preserve">Representasi adalah proses dimana sebuah objek ditangkap oleh </w:t>
+      </w:r>
+      <w:proofErr w:type="gramStart"/>
+      <w:r>
+        <w:t>indra</w:t>
+      </w:r>
+      <w:proofErr w:type="gramEnd"/>
+      <w:r>
+        <w:t xml:space="preserve"> seseorang, lalu masuk ke akal untuk diproses yang hasilnya adalah sebuah konsep/ide yang dengan bahasa akan d</w:t>
       </w:r>
       <w:r>
         <w:t>isampaikan/diungkapkan kembali.</w:t>
@@ -7101,7 +7229,15 @@
         <w:ind w:left="810" w:hanging="450"/>
       </w:pPr>
       <w:r>
-        <w:t>Resources adalah segala informasi yang dapat diberikan nama, seperti, dokumen, gambar atau daftar masalah terbuka dalam versi software.</w:t>
+        <w:t xml:space="preserve">Resources adalah segala informasi yang dapat diberikan </w:t>
+      </w:r>
+      <w:proofErr w:type="gramStart"/>
+      <w:r>
+        <w:t>nama</w:t>
+      </w:r>
+      <w:proofErr w:type="gramEnd"/>
+      <w:r>
+        <w:t>, seperti, dokumen, gambar atau daftar masalah terbuka dalam versi software.</w:t>
       </w:r>
     </w:p>
     <w:p>
@@ -7357,11 +7493,19 @@
           <w:rFonts w:cs="Arial"/>
         </w:rPr>
       </w:pPr>
-      <w:r>
-        <w:rPr>
-          <w:rFonts w:cs="Arial"/>
-        </w:rPr>
-        <w:t>[ Halaman ini sengaja dikosongkan ]</w:t>
+      <w:proofErr w:type="gramStart"/>
+      <w:r>
+        <w:rPr>
+          <w:rFonts w:cs="Arial"/>
+        </w:rPr>
+        <w:t>[ Halaman</w:t>
+      </w:r>
+      <w:proofErr w:type="gramEnd"/>
+      <w:r>
+        <w:rPr>
+          <w:rFonts w:cs="Arial"/>
+        </w:rPr>
+        <w:t xml:space="preserve"> ini sengaja dikosongkan ]</w:t>
       </w:r>
     </w:p>
     <w:p>
@@ -7784,7 +7928,15 @@
         <w:t>, Yogyakarta, Indonesia, 2010. Pada penelitian ini peneliti membantu sebuah proses pengambilan keputusan kebijakan dan sector kesehatan dengan memanfaatkan teknologi komunikasi dan informasi. Penelitian ini juga bertujuan untuk merancang sebuah basis data dan layanan akses berbasis SOA untuk pusat data transaksional pada Dinas Kesehatan Kabupaten Sleman. Data transaksional dalam penelitian ini adalah data rekam medis pasien</w:t>
       </w:r>
       <w:r>
-        <w:t xml:space="preserve">, logistic alat-alat kesehatan, pengirimannya, catatan penyimpanan, catatan perpindahan tempat termasuk data tenaga medis disebuah  puskesmas. Jalannya penelitian yang dilakukan meliputi tahap analisa kebutuhan dan tahap pengembangan sistem. Tahap analisa kebutuhan dilakukan dengan pengumpulan data studi literatur dan survey kondisi data yang tersedia dipuskesmas dan kebutuhan informasi Dinas Kesehatan Kabupaten Sleman. Sedangkan tahap pengembangan sistem meliputi: Melakukan analysis terhadap sistem informasi puskesmas dan basis data puskesmas, membuat rancangan basis data yang dapat mengintegrasikan data transaksional puskesmas, membuat </w:t>
+        <w:t xml:space="preserve">, logistic alat-alat kesehatan, pengirimannya, catatan penyimpanan, catatan perpindahan tempat termasuk data tenaga medis </w:t>
+      </w:r>
+      <w:proofErr w:type="gramStart"/>
+      <w:r>
+        <w:t>disebuah  puskesmas</w:t>
+      </w:r>
+      <w:proofErr w:type="gramEnd"/>
+      <w:r>
+        <w:t xml:space="preserve">. Jalannya penelitian yang dilakukan meliputi tahap analisa kebutuhan dan tahap pengembangan sistem. Tahap analisa kebutuhan dilakukan dengan pengumpulan data studi literatur dan survey kondisi data yang tersedia dipuskesmas dan kebutuhan informasi Dinas Kesehatan Kabupaten Sleman. Sedangkan tahap pengembangan sistem meliputi: Melakukan analysis terhadap sistem informasi puskesmas dan basis data puskesmas, membuat rancangan basis data yang dapat mengintegrasikan data transaksional puskesmas, membuat </w:t>
       </w:r>
       <w:r>
         <w:rPr>
@@ -7836,7 +7988,15 @@
         <w:t xml:space="preserve">, Romania 2011. Pada penelitian ini </w:t>
       </w:r>
       <w:r>
-        <w:t xml:space="preserve">peneliti mereview REST style, konseptual dan karakteristik ROA, Security pada RESTful Web Service. Pada kesimpulannya peneliti menyimpulkan bahwa, REST adalah sebuah gaya arsitektur yang dibuat untuk menjelaskan sebuah hypermedia distributed system. </w:t>
+        <w:t xml:space="preserve">peneliti mereview REST style, konseptual dan karakteristik ROA, Security pada RESTful Web Service. Pada kesimpulannya peneliti menyimpulkan bahwa, REST adalah sebuah </w:t>
+      </w:r>
+      <w:proofErr w:type="gramStart"/>
+      <w:r>
+        <w:t>gaya</w:t>
+      </w:r>
+      <w:proofErr w:type="gramEnd"/>
+      <w:r>
+        <w:t xml:space="preserve"> arsitektur yang dibuat untuk menjelaskan sebuah hypermedia distributed system. </w:t>
       </w:r>
       <w:r>
         <w:t xml:space="preserve">Kontribusi utama pada journal ini adalah untuk meninjau aspek penting dari arsitektual REST dan Resource Oriented Architecture pada </w:t>
@@ -8005,7 +8165,6 @@
           <w:id w:val="-761760441"/>
           <w:citation/>
         </w:sdtPr>
-        <w:sdtEndPr/>
         <w:sdtContent>
           <w:r>
             <w:rPr>
@@ -8142,7 +8301,6 @@
           <w:id w:val="-1496873841"/>
           <w:citation/>
         </w:sdtPr>
-        <w:sdtEndPr/>
         <w:sdtContent>
           <w:r>
             <w:rPr>
@@ -8235,7 +8393,6 @@
           <w:id w:val="22612475"/>
           <w:citation/>
         </w:sdtPr>
-        <w:sdtEndPr/>
         <w:sdtContent>
           <w:r>
             <w:rPr>
@@ -8665,7 +8822,6 @@
           <w:id w:val="-847947319"/>
           <w:citation/>
         </w:sdtPr>
-        <w:sdtEndPr/>
         <w:sdtContent>
           <w:r>
             <w:fldChar w:fldCharType="begin"/>
@@ -8728,7 +8884,6 @@
           <w:id w:val="-1309467688"/>
           <w:citation/>
         </w:sdtPr>
-        <w:sdtEndPr/>
         <w:sdtContent>
           <w:r>
             <w:rPr>
@@ -9223,7 +9378,6 @@
           <w:id w:val="-1261448855"/>
           <w:citation/>
         </w:sdtPr>
-        <w:sdtEndPr/>
         <w:sdtContent>
           <w:r>
             <w:fldChar w:fldCharType="begin"/>
@@ -9271,7 +9425,15 @@
         <w:t>resource</w:t>
       </w:r>
       <w:r>
-        <w:t xml:space="preserve"> memiliki nama alamat yang dapat direpresentasikan oleh URI (Universal Resource Identifier).</w:t>
+        <w:t xml:space="preserve"> memiliki </w:t>
+      </w:r>
+      <w:proofErr w:type="gramStart"/>
+      <w:r>
+        <w:t>nama</w:t>
+      </w:r>
+      <w:proofErr w:type="gramEnd"/>
+      <w:r>
+        <w:t xml:space="preserve"> alamat yang dapat direpresentasikan oleh URI (Universal Resource Identifier).</w:t>
       </w:r>
     </w:p>
     <w:p>
@@ -9308,7 +9470,6 @@
           <w:id w:val="-361211354"/>
           <w:citation/>
         </w:sdtPr>
-        <w:sdtEndPr/>
         <w:sdtContent>
           <w:r>
             <w:fldChar w:fldCharType="begin"/>
@@ -9339,8 +9500,13 @@
         </w:rPr>
         <w:t>Resource Oriented Architecture (ROA)</w:t>
       </w:r>
-      <w:r>
-        <w:t xml:space="preserve">,  untuk mendevelop </w:t>
+      <w:proofErr w:type="gramStart"/>
+      <w:r>
+        <w:t>,  untuk</w:t>
+      </w:r>
+      <w:proofErr w:type="gramEnd"/>
+      <w:r>
+        <w:t xml:space="preserve"> mendevelop </w:t>
       </w:r>
       <w:r>
         <w:t xml:space="preserve">sebuah </w:t>
@@ -9360,7 +9526,7 @@
           <w:lang w:val="id-ID" w:eastAsia="id-ID"/>
         </w:rPr>
         <w:drawing>
-          <wp:inline distT="0" distB="0" distL="0" distR="0" wp14:anchorId="6FBA1892" wp14:editId="514D7E0B">
+          <wp:inline distT="0" distB="0" distL="0" distR="0" wp14:anchorId="1955FFAC" wp14:editId="133E1937">
             <wp:extent cx="5400675" cy="3093085"/>
             <wp:effectExtent l="0" t="0" r="9525" b="0"/>
             <wp:docPr id="4" name="Picture 4"/>
@@ -9401,9 +9567,11 @@
         <w:pStyle w:val="Caption"/>
       </w:pPr>
       <w:bookmarkStart w:id="45" w:name="_Toc459547242"/>
+      <w:proofErr w:type="gramStart"/>
       <w:r>
         <w:t xml:space="preserve">Gambar  </w:t>
       </w:r>
+      <w:proofErr w:type="gramEnd"/>
       <w:r>
         <w:fldChar w:fldCharType="begin"/>
       </w:r>
@@ -9436,7 +9604,6 @@
           <w:id w:val="-296768897"/>
           <w:citation/>
         </w:sdtPr>
-        <w:sdtEndPr/>
         <w:sdtContent>
           <w:r>
             <w:fldChar w:fldCharType="begin"/>
@@ -9502,7 +9669,21 @@
         <w:rPr>
           <w:rFonts w:cs="Arial"/>
         </w:rPr>
-        <w:t xml:space="preserve"> adalah sebuah turunan dari Service Model: dengan jenis  tertentu pada </w:t>
+        <w:t xml:space="preserve"> adalah sebuah turunan dari Service Model: dengan </w:t>
+      </w:r>
+      <w:proofErr w:type="gramStart"/>
+      <w:r>
+        <w:rPr>
+          <w:rFonts w:cs="Arial"/>
+        </w:rPr>
+        <w:t>jenis  tertentu</w:t>
+      </w:r>
+      <w:proofErr w:type="gramEnd"/>
+      <w:r>
+        <w:rPr>
+          <w:rFonts w:cs="Arial"/>
+        </w:rPr>
+        <w:t xml:space="preserve"> pada </w:t>
       </w:r>
       <w:r>
         <w:rPr>
@@ -9532,7 +9713,6 @@
           <w:id w:val="1552497916"/>
           <w:citation/>
         </w:sdtPr>
-        <w:sdtEndPr/>
         <w:sdtContent>
           <w:r>
             <w:rPr>
@@ -9629,7 +9809,21 @@
         <w:rPr>
           <w:rFonts w:cs="Arial"/>
         </w:rPr>
-        <w:t>adalah suatu metode komunikasi yang sering diterapkan dalam pengembangan layanan berbasis web.REST, yang umumnya dijalankan via HTTP (Hypertext Transfer Protocol), melibatkan proses pembacaan laman web tertentu yang memuat sebuah file XML atau JSON. File inilah yang menguraikan dan memuat konten yang hendak disajikan. Setelah melalui sebuah proses definisi tertentu, konsumen akan bisa mengakses antarmuka aplikasi yang dimaksudkan</w:t>
+        <w:t xml:space="preserve">adalah suatu metode komunikasi yang sering diterapkan dalam pengembangan layanan berbasis web.REST, yang umumnya dijalankan via HTTP (Hypertext Transfer Protocol), melibatkan proses pembacaan laman web tertentu yang memuat sebuah file XML atau JSON. File inilah yang menguraikan dan memuat konten yang hendak disajikan. Setelah melalui sebuah proses definisi tertentu, konsumen </w:t>
+      </w:r>
+      <w:proofErr w:type="gramStart"/>
+      <w:r>
+        <w:rPr>
+          <w:rFonts w:cs="Arial"/>
+        </w:rPr>
+        <w:t>akan</w:t>
+      </w:r>
+      <w:proofErr w:type="gramEnd"/>
+      <w:r>
+        <w:rPr>
+          <w:rFonts w:cs="Arial"/>
+        </w:rPr>
+        <w:t xml:space="preserve"> bisa mengakses antarmuka aplikasi yang dimaksudkan</w:t>
       </w:r>
       <w:sdt>
         <w:sdtPr>
@@ -9639,7 +9833,6 @@
           <w:id w:val="-804936179"/>
           <w:citation/>
         </w:sdtPr>
-        <w:sdtEndPr/>
         <w:sdtContent>
           <w:r>
             <w:rPr>
@@ -9717,7 +9910,6 @@
           <w:id w:val="1493839216"/>
           <w:citation/>
         </w:sdtPr>
-        <w:sdtEndPr/>
         <w:sdtContent>
           <w:r>
             <w:rPr>
@@ -9802,7 +9994,6 @@
           <w:id w:val="2030065568"/>
           <w:citation/>
         </w:sdtPr>
-        <w:sdtEndPr/>
         <w:sdtContent>
           <w:r>
             <w:rPr>
@@ -9902,7 +10093,21 @@
         <w:rPr>
           <w:rFonts w:cs="Arial"/>
         </w:rPr>
-        <w:t xml:space="preserve"> telah menjadi bagian penting dari industri komputersejak awal. mereka mendasar untuk cara komputer, perangkat lunak, dan jaringanarsitektur telah berkembang. </w:t>
+        <w:t xml:space="preserve"> telah menjadi bagian penting dari industri komputersejak awal. </w:t>
+      </w:r>
+      <w:proofErr w:type="gramStart"/>
+      <w:r>
+        <w:rPr>
+          <w:rFonts w:cs="Arial"/>
+        </w:rPr>
+        <w:t>mereka</w:t>
+      </w:r>
+      <w:proofErr w:type="gramEnd"/>
+      <w:r>
+        <w:rPr>
+          <w:rFonts w:cs="Arial"/>
+        </w:rPr>
+        <w:t xml:space="preserve"> mendasar untuk cara komputer, perangkat lunak, dan jaringanarsitektur telah berkembang. </w:t>
       </w:r>
     </w:p>
     <w:p>
@@ -9937,7 +10142,6 @@
           <w:id w:val="-1241795418"/>
           <w:citation/>
         </w:sdtPr>
-        <w:sdtEndPr/>
         <w:sdtContent>
           <w:r>
             <w:fldChar w:fldCharType="begin"/>
@@ -10030,7 +10234,6 @@
           <w:id w:val="1934629134"/>
           <w:citation/>
         </w:sdtPr>
-        <w:sdtEndPr/>
         <w:sdtContent>
           <w:r>
             <w:fldChar w:fldCharType="begin"/>
@@ -10056,7 +10259,15 @@
         <w:t xml:space="preserve">. </w:t>
       </w:r>
       <w:r>
-        <w:t>JSON merupakan format teks yang tidak bergantung pada bahasa pemprograman apapun karena menggunakan gaya bahasa yang umum digunakan oleh programmer keluarga C termasuk C, C++, C#, Java, JavaScript, Perl, Python dll. Oleh karena sifat-sifat tersebut, menjadikan JSON ideal sebagai bahasa pertukaran-data.</w:t>
+        <w:t xml:space="preserve">JSON merupakan format teks yang tidak bergantung pada bahasa pemprograman apapun karena menggunakan </w:t>
+      </w:r>
+      <w:proofErr w:type="gramStart"/>
+      <w:r>
+        <w:t>gaya</w:t>
+      </w:r>
+      <w:proofErr w:type="gramEnd"/>
+      <w:r>
+        <w:t xml:space="preserve"> bahasa yang umum digunakan oleh programmer keluarga C termasuk C, C++, C#, Java, JavaScript, Perl, Python dll. Oleh karena sifat-sifat tersebut, menjadikan JSON ideal sebagai bahasa pertukaran-data.</w:t>
       </w:r>
     </w:p>
     <w:p>
@@ -10119,14 +10330,21 @@
         <w:t>semua bahasa pemprograman moder</w:t>
       </w:r>
       <w:r>
-        <w:t xml:space="preserve">n mendukung struktur data ini dalam bentuk yang sama maupun berlainan. Hal ini pantas disebut demikian karena format data mudah dipertukarkan dengan bahasa-bahasa pemprograman yang juga berdasarkan pada struktur data ini </w:t>
+        <w:t xml:space="preserve">n mendukung struktur data ini dalam bentuk yang </w:t>
+      </w:r>
+      <w:proofErr w:type="gramStart"/>
+      <w:r>
+        <w:t>sama</w:t>
+      </w:r>
+      <w:proofErr w:type="gramEnd"/>
+      <w:r>
+        <w:t xml:space="preserve"> maupun berlainan. Hal ini pantas disebut demikian karena format data mudah dipertukarkan dengan bahasa-bahasa pemprograman yang juga berdasarkan pada struktur data ini </w:t>
       </w:r>
       <w:sdt>
         <w:sdtPr>
           <w:id w:val="-321201082"/>
           <w:citation/>
         </w:sdtPr>
-        <w:sdtEndPr/>
         <w:sdtContent>
           <w:r>
             <w:fldChar w:fldCharType="begin"/>
@@ -10186,6 +10404,7 @@
       <w:r>
         <w:t xml:space="preserve">Object adalah sepasang nama/nilai yang tidak terurutkan. Biasa dimulai dengan </w:t>
       </w:r>
+      <w:proofErr w:type="gramStart"/>
       <w:r>
         <w:rPr>
           <w:rStyle w:val="HTMLTypewriter"/>
@@ -10200,7 +10419,14 @@
         <w:rPr>
           <w:szCs w:val="20"/>
         </w:rPr>
-        <w:t>(kurung kurawal buka)</w:t>
+        <w:t>(</w:t>
+      </w:r>
+      <w:proofErr w:type="gramEnd"/>
+      <w:r>
+        <w:rPr>
+          <w:szCs w:val="20"/>
+        </w:rPr>
+        <w:t>kurung kurawal buka)</w:t>
       </w:r>
       <w:r>
         <w:t xml:space="preserve"> dan diakhiri dengan </w:t>
@@ -10222,7 +10448,11 @@
         <w:t>(kurung kurawal tutup)</w:t>
       </w:r>
       <w:r>
-        <w:t xml:space="preserve">. Setiap nama diikuti dengan </w:t>
+        <w:t xml:space="preserve">. Setiap nama diikuti </w:t>
+      </w:r>
+      <w:proofErr w:type="gramStart"/>
+      <w:r>
+        <w:t xml:space="preserve">dengan </w:t>
       </w:r>
       <w:r>
         <w:rPr>
@@ -10231,6 +10461,7 @@
         </w:rPr>
         <w:t>:</w:t>
       </w:r>
+      <w:proofErr w:type="gramEnd"/>
       <w:r>
         <w:t> </w:t>
       </w:r>
@@ -10273,7 +10504,6 @@
           <w:id w:val="1071468639"/>
           <w:citation/>
         </w:sdtPr>
-        <w:sdtEndPr/>
         <w:sdtContent>
           <w:r>
             <w:rPr>
@@ -10323,7 +10553,7 @@
           <w:lang w:val="id-ID" w:eastAsia="id-ID"/>
         </w:rPr>
         <w:drawing>
-          <wp:inline distT="0" distB="0" distL="0" distR="0" wp14:anchorId="24E94024" wp14:editId="234E7E3F">
+          <wp:inline distT="0" distB="0" distL="0" distR="0" wp14:anchorId="505A2181" wp14:editId="2CC4397E">
             <wp:extent cx="5400675" cy="1140460"/>
             <wp:effectExtent l="0" t="0" r="9525" b="2540"/>
             <wp:docPr id="7" name="Picture 7"/>
@@ -10366,9 +10596,11 @@
         <w:pStyle w:val="Caption"/>
       </w:pPr>
       <w:bookmarkStart w:id="46" w:name="_Toc459547243"/>
+      <w:proofErr w:type="gramStart"/>
       <w:r>
         <w:t xml:space="preserve">Gambar  </w:t>
       </w:r>
+      <w:proofErr w:type="gramEnd"/>
       <w:r>
         <w:fldChar w:fldCharType="begin"/>
       </w:r>
@@ -10398,7 +10630,6 @@
           <w:id w:val="-873690197"/>
           <w:citation/>
         </w:sdtPr>
-        <w:sdtEndPr/>
         <w:sdtContent>
           <w:r>
             <w:fldChar w:fldCharType="begin"/>
@@ -10448,7 +10679,7 @@
           <w:lang w:val="id-ID" w:eastAsia="id-ID"/>
         </w:rPr>
         <w:drawing>
-          <wp:anchor distT="0" distB="0" distL="114300" distR="114300" simplePos="0" relativeHeight="251655680" behindDoc="0" locked="0" layoutInCell="1" allowOverlap="1" wp14:anchorId="154DF036" wp14:editId="6A04F95E">
+          <wp:anchor distT="0" distB="0" distL="114300" distR="114300" simplePos="0" relativeHeight="251655680" behindDoc="0" locked="0" layoutInCell="1" allowOverlap="1" wp14:anchorId="7EDE5243" wp14:editId="3206DD16">
             <wp:simplePos x="0" y="0"/>
             <wp:positionH relativeFrom="column">
               <wp:posOffset>91440</wp:posOffset>
@@ -10506,7 +10737,7 @@
         <mc:AlternateContent>
           <mc:Choice Requires="wps">
             <w:drawing>
-              <wp:anchor distT="0" distB="0" distL="114300" distR="114300" simplePos="0" relativeHeight="251652608" behindDoc="0" locked="0" layoutInCell="1" allowOverlap="1" wp14:anchorId="5BDF7C5D" wp14:editId="27B2E73C">
+              <wp:anchor distT="0" distB="0" distL="114300" distR="114300" simplePos="0" relativeHeight="251652608" behindDoc="0" locked="0" layoutInCell="1" allowOverlap="1" wp14:anchorId="4C5C5B80" wp14:editId="0E2F146C">
                 <wp:simplePos x="0" y="0"/>
                 <wp:positionH relativeFrom="column">
                   <wp:posOffset>91440</wp:posOffset>
@@ -10553,17 +10784,32 @@
                               </w:rPr>
                             </w:pPr>
                             <w:bookmarkStart w:id="47" w:name="_Toc459547244"/>
+                            <w:proofErr w:type="gramStart"/>
                             <w:r>
                               <w:t xml:space="preserve">Gambar  </w:t>
                             </w:r>
-                            <w:fldSimple w:instr=" SEQ Gambar_ \* ARABIC ">
-                              <w:r>
-                                <w:rPr>
-                                  <w:noProof/>
-                                </w:rPr>
-                                <w:t>3</w:t>
-                              </w:r>
-                            </w:fldSimple>
+                            <w:proofErr w:type="gramEnd"/>
+                            <w:r>
+                              <w:fldChar w:fldCharType="begin"/>
+                            </w:r>
+                            <w:r>
+                              <w:instrText xml:space="preserve"> SEQ Gambar_ \* ARABIC </w:instrText>
+                            </w:r>
+                            <w:r>
+                              <w:fldChar w:fldCharType="separate"/>
+                            </w:r>
+                            <w:r>
+                              <w:rPr>
+                                <w:noProof/>
+                              </w:rPr>
+                              <w:t>3</w:t>
+                            </w:r>
+                            <w:r>
+                              <w:rPr>
+                                <w:noProof/>
+                              </w:rPr>
+                              <w:fldChar w:fldCharType="end"/>
+                            </w:r>
                             <w:r>
                               <w:t xml:space="preserve">: Struktur (array) pada format data JSON, </w:t>
                             </w:r>
@@ -10572,7 +10818,6 @@
                                 <w:id w:val="3028126"/>
                                 <w:citation/>
                               </w:sdtPr>
-                              <w:sdtEndPr/>
                               <w:sdtContent>
                                 <w:r>
                                   <w:fldChar w:fldCharType="begin"/>
@@ -10621,7 +10866,7 @@
           </mc:Choice>
           <mc:Fallback>
             <w:pict>
-              <v:shapetype w14:anchorId="5BDF7C5D" id="_x0000_t202" coordsize="21600,21600" o:spt="202" path="m,l,21600r21600,l21600,xe">
+              <v:shapetype w14:anchorId="4C5C5B80" id="_x0000_t202" coordsize="21600,21600" o:spt="202" path="m,l,21600r21600,l21600,xe">
                 <v:stroke joinstyle="miter"/>
                 <v:path gradientshapeok="t" o:connecttype="rect"/>
               </v:shapetype>
@@ -10706,7 +10951,23 @@
         </mc:AlternateContent>
       </w:r>
       <w:r>
-        <w:t>Array adalah kumpulan nilai yang terurutkan. Larik dimulai dengan [ (kurung kotak buka) dan diakhiri dengan ] (kurung kotak tutup). Setiap nilai dipisahkan oleh , (koma)</w:t>
+        <w:t xml:space="preserve">Array adalah kumpulan nilai yang terurutkan. Larik dimulai dengan </w:t>
+      </w:r>
+      <w:proofErr w:type="gramStart"/>
+      <w:r>
+        <w:t>[ (</w:t>
+      </w:r>
+      <w:proofErr w:type="gramEnd"/>
+      <w:r>
+        <w:t xml:space="preserve">kurung kotak buka) dan diakhiri dengan ] (kurung kotak tutup). Setiap nilai dipisahkan </w:t>
+      </w:r>
+      <w:proofErr w:type="gramStart"/>
+      <w:r>
+        <w:t>oleh ,</w:t>
+      </w:r>
+      <w:proofErr w:type="gramEnd"/>
+      <w:r>
+        <w:t xml:space="preserve"> (koma)</w:t>
       </w:r>
       <w:r>
         <w:t xml:space="preserve">, </w:t>
@@ -10716,7 +10977,6 @@
           <w:id w:val="-457115476"/>
           <w:citation/>
         </w:sdtPr>
-        <w:sdtEndPr/>
         <w:sdtContent>
           <w:r>
             <w:fldChar w:fldCharType="begin"/>
@@ -10769,7 +11029,7 @@
         <mc:AlternateContent>
           <mc:Choice Requires="wps">
             <w:drawing>
-              <wp:anchor distT="0" distB="0" distL="114300" distR="114300" simplePos="0" relativeHeight="251653632" behindDoc="0" locked="0" layoutInCell="1" allowOverlap="1" wp14:anchorId="155DAE68" wp14:editId="45F89BCE">
+              <wp:anchor distT="0" distB="0" distL="114300" distR="114300" simplePos="0" relativeHeight="251653632" behindDoc="0" locked="0" layoutInCell="1" allowOverlap="1" wp14:anchorId="3F2F1B52" wp14:editId="0D37F973">
                 <wp:simplePos x="0" y="0"/>
                 <wp:positionH relativeFrom="margin">
                   <wp:align>right</wp:align>
@@ -10815,18 +11075,33 @@
                                 <w:noProof/>
                               </w:rPr>
                             </w:pPr>
-                            <w:bookmarkStart w:id="48" w:name="_Toc459547245"/>
+                            <w:bookmarkStart w:id="49" w:name="_Toc459547245"/>
+                            <w:proofErr w:type="gramStart"/>
                             <w:r>
                               <w:t xml:space="preserve">Gambar  </w:t>
                             </w:r>
-                            <w:fldSimple w:instr=" SEQ Gambar_ \* ARABIC ">
-                              <w:r>
-                                <w:rPr>
-                                  <w:noProof/>
-                                </w:rPr>
-                                <w:t>4</w:t>
-                              </w:r>
-                            </w:fldSimple>
+                            <w:proofErr w:type="gramEnd"/>
+                            <w:r>
+                              <w:fldChar w:fldCharType="begin"/>
+                            </w:r>
+                            <w:r>
+                              <w:instrText xml:space="preserve"> SEQ Gambar_ \* ARABIC </w:instrText>
+                            </w:r>
+                            <w:r>
+                              <w:fldChar w:fldCharType="separate"/>
+                            </w:r>
+                            <w:r>
+                              <w:rPr>
+                                <w:noProof/>
+                              </w:rPr>
+                              <w:t>4</w:t>
+                            </w:r>
+                            <w:r>
+                              <w:rPr>
+                                <w:noProof/>
+                              </w:rPr>
+                              <w:fldChar w:fldCharType="end"/>
+                            </w:r>
                             <w:r>
                               <w:t xml:space="preserve">: Struktur (value) pada format data JSON, </w:t>
                             </w:r>
@@ -10835,7 +11110,6 @@
                                 <w:id w:val="3028127"/>
                                 <w:citation/>
                               </w:sdtPr>
-                              <w:sdtEndPr/>
                               <w:sdtContent>
                                 <w:r>
                                   <w:fldChar w:fldCharType="begin"/>
@@ -10860,7 +11134,7 @@
                                 </w:r>
                               </w:sdtContent>
                             </w:sdt>
-                            <w:bookmarkEnd w:id="48"/>
+                            <w:bookmarkEnd w:id="49"/>
                           </w:p>
                         </w:txbxContent>
                       </wps:txbx>
@@ -10884,7 +11158,7 @@
           </mc:Choice>
           <mc:Fallback>
             <w:pict>
-              <v:shape w14:anchorId="155DAE68" id="Text Box 11" o:spid="_x0000_s1027" type="#_x0000_t202" style="position:absolute;left:0;text-align:left;margin-left:374.05pt;margin-top:224.65pt;width:425.25pt;height:33.5pt;z-index:251653632;visibility:visible;mso-wrap-style:square;mso-width-percent:0;mso-height-percent:0;mso-wrap-distance-left:9pt;mso-wrap-distance-top:0;mso-wrap-distance-right:9pt;mso-wrap-distance-bottom:0;mso-position-horizontal:right;mso-position-horizontal-relative:margin;mso-position-vertical:absolute;mso-position-vertical-relative:text;mso-width-percent:0;mso-height-percent:0;mso-width-relative:page;mso-height-relative:page;v-text-anchor:top" o:gfxdata="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" stroked="f">
+              <v:shape w14:anchorId="3F2F1B52" id="Text Box 11" o:spid="_x0000_s1027" type="#_x0000_t202" style="position:absolute;left:0;text-align:left;margin-left:374.05pt;margin-top:224.65pt;width:425.25pt;height:33.5pt;z-index:251653632;visibility:visible;mso-wrap-style:square;mso-width-percent:0;mso-height-percent:0;mso-wrap-distance-left:9pt;mso-wrap-distance-top:0;mso-wrap-distance-right:9pt;mso-wrap-distance-bottom:0;mso-position-horizontal:right;mso-position-horizontal-relative:margin;mso-position-vertical:absolute;mso-position-vertical-relative:text;mso-width-percent:0;mso-height-percent:0;mso-width-relative:page;mso-height-relative:page;v-text-anchor:top" o:gfxdata="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" stroked="f">
                 <v:path arrowok="t"/>
                 <v:textbox style="mso-fit-shape-to-text:t" inset="0,0,0,0">
                   <w:txbxContent>
@@ -10970,7 +11244,7 @@
           <w:lang w:val="id-ID" w:eastAsia="id-ID"/>
         </w:rPr>
         <w:drawing>
-          <wp:anchor distT="0" distB="0" distL="114300" distR="114300" simplePos="0" relativeHeight="251656704" behindDoc="0" locked="0" layoutInCell="1" allowOverlap="1" wp14:anchorId="6D7E075F" wp14:editId="16EDCA0A">
+          <wp:anchor distT="0" distB="0" distL="114300" distR="114300" simplePos="0" relativeHeight="251656704" behindDoc="0" locked="0" layoutInCell="1" allowOverlap="1" wp14:anchorId="37697064" wp14:editId="63098E55">
             <wp:simplePos x="0" y="0"/>
             <wp:positionH relativeFrom="margin">
               <wp:align>left</wp:align>
@@ -11094,7 +11368,15 @@
         <w:t>null</w:t>
       </w:r>
       <w:r>
-        <w:t xml:space="preserve">, atau sebuah </w:t>
+        <w:t xml:space="preserve">, </w:t>
+      </w:r>
+      <w:proofErr w:type="gramStart"/>
+      <w:r>
+        <w:t>atau</w:t>
+      </w:r>
+      <w:proofErr w:type="gramEnd"/>
+      <w:r>
+        <w:t xml:space="preserve"> sebuah </w:t>
       </w:r>
       <w:r>
         <w:rPr>
@@ -11124,7 +11406,6 @@
           <w:id w:val="1789695197"/>
           <w:citation/>
         </w:sdtPr>
-        <w:sdtEndPr/>
         <w:sdtContent>
           <w:r>
             <w:fldChar w:fldCharType="begin"/>
@@ -11195,7 +11476,6 @@
           <w:id w:val="-1791344929"/>
           <w:citation/>
         </w:sdtPr>
-        <w:sdtEndPr/>
         <w:sdtContent>
           <w:r>
             <w:fldChar w:fldCharType="begin"/>
@@ -11237,7 +11517,7 @@
           <w:lang w:val="id-ID" w:eastAsia="id-ID"/>
         </w:rPr>
         <w:drawing>
-          <wp:anchor distT="0" distB="0" distL="114300" distR="114300" simplePos="0" relativeHeight="251654656" behindDoc="0" locked="0" layoutInCell="1" allowOverlap="1" wp14:anchorId="3B6CA54B" wp14:editId="520E08E9">
+          <wp:anchor distT="0" distB="0" distL="114300" distR="114300" simplePos="0" relativeHeight="251654656" behindDoc="0" locked="0" layoutInCell="1" allowOverlap="1" wp14:anchorId="00A64333" wp14:editId="056CB9B9">
             <wp:simplePos x="0" y="0"/>
             <wp:positionH relativeFrom="margin">
               <wp:align>right</wp:align>
@@ -11300,7 +11580,6 @@
           <w:id w:val="-1722512360"/>
           <w:citation/>
         </w:sdtPr>
-        <w:sdtEndPr/>
         <w:sdtContent>
           <w:r>
             <w:fldChar w:fldCharType="begin"/>
@@ -11333,10 +11612,12 @@
       <w:pPr>
         <w:pStyle w:val="Caption"/>
       </w:pPr>
-      <w:bookmarkStart w:id="49" w:name="_Toc459547246"/>
+      <w:bookmarkStart w:id="51" w:name="_Toc459547246"/>
+      <w:proofErr w:type="gramStart"/>
       <w:r>
         <w:t xml:space="preserve">Gambar  </w:t>
       </w:r>
+      <w:proofErr w:type="gramEnd"/>
       <w:r>
         <w:fldChar w:fldCharType="begin"/>
       </w:r>
@@ -11366,7 +11647,6 @@
           <w:id w:val="-545217317"/>
           <w:citation/>
         </w:sdtPr>
-        <w:sdtEndPr/>
         <w:sdtContent>
           <w:r>
             <w:fldChar w:fldCharType="begin"/>
@@ -11388,7 +11668,7 @@
           </w:r>
         </w:sdtContent>
       </w:sdt>
-      <w:bookmarkEnd w:id="49"/>
+      <w:bookmarkEnd w:id="51"/>
     </w:p>
     <w:p>
       <w:pPr>
@@ -11409,7 +11689,6 @@
           <w:id w:val="1780599080"/>
           <w:citation/>
         </w:sdtPr>
-        <w:sdtEndPr/>
         <w:sdtContent>
           <w:r>
             <w:fldChar w:fldCharType="begin"/>
@@ -11465,7 +11744,7 @@
         </w:rPr>
         <w:lastRenderedPageBreak/>
         <w:drawing>
-          <wp:anchor distT="0" distB="0" distL="114300" distR="114300" simplePos="0" relativeHeight="251657728" behindDoc="0" locked="0" layoutInCell="1" allowOverlap="1" wp14:anchorId="7F78A43D" wp14:editId="5241B0F2">
+          <wp:anchor distT="0" distB="0" distL="114300" distR="114300" simplePos="0" relativeHeight="251657728" behindDoc="0" locked="0" layoutInCell="1" allowOverlap="1" wp14:anchorId="371D988B" wp14:editId="0571E386">
             <wp:simplePos x="0" y="0"/>
             <wp:positionH relativeFrom="margin">
               <wp:align>left</wp:align>
@@ -11531,7 +11810,6 @@
           <w:id w:val="1371649145"/>
           <w:citation/>
         </w:sdtPr>
-        <w:sdtEndPr/>
         <w:sdtContent>
           <w:r>
             <w:fldChar w:fldCharType="begin"/>
@@ -11578,10 +11856,12 @@
       <w:pPr>
         <w:pStyle w:val="Caption"/>
       </w:pPr>
-      <w:bookmarkStart w:id="50" w:name="_Toc459547247"/>
+      <w:bookmarkStart w:id="52" w:name="_Toc459547247"/>
+      <w:proofErr w:type="gramStart"/>
       <w:r>
         <w:t xml:space="preserve">Gambar  </w:t>
       </w:r>
+      <w:proofErr w:type="gramEnd"/>
       <w:r>
         <w:fldChar w:fldCharType="begin"/>
       </w:r>
@@ -11617,7 +11897,6 @@
           <w:id w:val="-1472206670"/>
           <w:citation/>
         </w:sdtPr>
-        <w:sdtEndPr/>
         <w:sdtContent>
           <w:r>
             <w:fldChar w:fldCharType="begin"/>
@@ -11639,7 +11918,7 @@
           </w:r>
         </w:sdtContent>
       </w:sdt>
-      <w:bookmarkEnd w:id="50"/>
+      <w:bookmarkEnd w:id="52"/>
     </w:p>
     <w:p>
       <w:pPr>
@@ -11756,7 +12035,15 @@
         <w:t xml:space="preserve">Cross platform development </w:t>
       </w:r>
       <w:r>
-        <w:t>yang muncul untuk menghadapi developers yang akan menerapkan aplikasi mereka dalam satu tahapan untuk berbagai platform</w:t>
+        <w:t xml:space="preserve">yang muncul untuk menghadapi </w:t>
+      </w:r>
+      <w:proofErr w:type="gramStart"/>
+      <w:r>
+        <w:t>developers</w:t>
+      </w:r>
+      <w:proofErr w:type="gramEnd"/>
+      <w:r>
+        <w:t xml:space="preserve"> yang akan menerapkan aplikasi mereka dalam satu tahapan untuk berbagai platform</w:t>
       </w:r>
       <w:r>
         <w:t xml:space="preserve">, menghindari pengulangan development dan meningkatkan produktivitas </w:t>
@@ -11766,7 +12053,6 @@
           <w:id w:val="3630239"/>
           <w:citation/>
         </w:sdtPr>
-        <w:sdtEndPr/>
         <w:sdtContent>
           <w:r>
             <w:fldChar w:fldCharType="begin"/>
@@ -11811,14 +12097,21 @@
         <w:t xml:space="preserve">cloud </w:t>
       </w:r>
       <w:r>
-        <w:t xml:space="preserve">infrstruktur dan kemampuan perangkat asli. Integrasi akan membantu memperluas fungsi dengan fitur tambahan yang bergantung pada system lain </w:t>
+        <w:t xml:space="preserve">infrstruktur dan kemampuan perangkat asli. Integrasi </w:t>
+      </w:r>
+      <w:proofErr w:type="gramStart"/>
+      <w:r>
+        <w:t>akan</w:t>
+      </w:r>
+      <w:proofErr w:type="gramEnd"/>
+      <w:r>
+        <w:t xml:space="preserve"> membantu memperluas fungsi dengan fitur tambahan yang bergantung pada system lain </w:t>
       </w:r>
       <w:sdt>
         <w:sdtPr>
           <w:id w:val="3630240"/>
           <w:citation/>
         </w:sdtPr>
-        <w:sdtEndPr/>
         <w:sdtContent>
           <w:r>
             <w:fldChar w:fldCharType="begin"/>
@@ -11859,7 +12152,7 @@
         </w:rPr>
         <w:lastRenderedPageBreak/>
         <w:drawing>
-          <wp:inline distT="0" distB="0" distL="0" distR="0" wp14:anchorId="3D2E0643" wp14:editId="29B303B8">
+          <wp:inline distT="0" distB="0" distL="0" distR="0" wp14:anchorId="7D3249CB" wp14:editId="0D45E0D8">
             <wp:extent cx="5732145" cy="3176317"/>
             <wp:effectExtent l="19050" t="0" r="1905" b="0"/>
             <wp:docPr id="91" name="Picture 91" descr="https://developer.xamarin.com/guides/cross-platform/application_fundamentals/building_cross_platform_applications/part_3_-_setting_up_a_xamarin_cross_platform_solution/Images/ConceptualArchitecture.png"/>
@@ -11909,18 +12202,33 @@
       <w:pPr>
         <w:pStyle w:val="Caption"/>
       </w:pPr>
-      <w:bookmarkStart w:id="51" w:name="_Toc459547248"/>
+      <w:bookmarkStart w:id="53" w:name="_Toc459547248"/>
+      <w:proofErr w:type="gramStart"/>
       <w:r>
         <w:t xml:space="preserve">Gambar  </w:t>
       </w:r>
-      <w:fldSimple w:instr=" SEQ Gambar_ \* ARABIC ">
-        <w:r>
-          <w:rPr>
-            <w:noProof/>
-          </w:rPr>
-          <w:t>7</w:t>
-        </w:r>
-      </w:fldSimple>
+      <w:proofErr w:type="gramEnd"/>
+      <w:r>
+        <w:fldChar w:fldCharType="begin"/>
+      </w:r>
+      <w:r>
+        <w:instrText xml:space="preserve"> SEQ Gambar_ \* ARABIC </w:instrText>
+      </w:r>
+      <w:r>
+        <w:fldChar w:fldCharType="separate"/>
+      </w:r>
+      <w:r>
+        <w:rPr>
+          <w:noProof/>
+        </w:rPr>
+        <w:t>7</w:t>
+      </w:r>
+      <w:r>
+        <w:rPr>
+          <w:noProof/>
+        </w:rPr>
+        <w:fldChar w:fldCharType="end"/>
+      </w:r>
       <w:r>
         <w:t>: Ilustrasi arsitektur</w:t>
       </w:r>
@@ -11935,7 +12243,6 @@
           <w:id w:val="6425097"/>
           <w:citation/>
         </w:sdtPr>
-        <w:sdtEndPr/>
         <w:sdtContent>
           <w:r>
             <w:fldChar w:fldCharType="begin"/>
@@ -11963,7 +12270,7 @@
       <w:r>
         <w:t>.</w:t>
       </w:r>
-      <w:bookmarkEnd w:id="51"/>
+      <w:bookmarkEnd w:id="53"/>
     </w:p>
     <w:p>
       <w:pPr>
@@ -12039,7 +12346,6 @@
           <w:id w:val="-274484931"/>
           <w:citation/>
         </w:sdtPr>
-        <w:sdtEndPr/>
         <w:sdtContent>
           <w:r>
             <w:fldChar w:fldCharType="begin"/>
@@ -12068,7 +12374,11 @@
         <w:br/>
       </w:r>
       <w:r>
-        <w:t>DBMS (Database Management System)</w:t>
+        <w:t>DBMS (Database Management System</w:t>
+      </w:r>
+      <w:proofErr w:type="gramStart"/>
+      <w:r>
+        <w:t>)</w:t>
       </w:r>
       <w:r>
         <w:t>a</w:t>
@@ -12077,14 +12387,20 @@
         <w:rPr>
           <w:lang w:val="id-ID"/>
         </w:rPr>
-        <w:t>dalah sistem perangkat lunak untuk membuat dan mengelola database</w:t>
+        <w:t>dalah</w:t>
+      </w:r>
+      <w:proofErr w:type="gramEnd"/>
+      <w:r>
+        <w:rPr>
+          <w:lang w:val="id-ID"/>
+        </w:rPr>
+        <w:t xml:space="preserve"> sistem perangkat lunak untuk membuat dan mengelola database</w:t>
       </w:r>
       <w:sdt>
         <w:sdtPr>
           <w:id w:val="820933200"/>
           <w:citation/>
         </w:sdtPr>
-        <w:sdtEndPr/>
         <w:sdtContent>
           <w:r>
             <w:fldChar w:fldCharType="begin"/>
@@ -12143,7 +12459,15 @@
         <w:ind w:left="1440"/>
       </w:pPr>
       <w:r>
-        <w:t>Digunakan oleh bagian lain dengan sedikit perintah sederhana. Contoh : SQL (Structure Query Language), QBE (Query By Example)</w:t>
+        <w:t xml:space="preserve">Digunakan oleh bagian lain dengan sedikit perintah sederhana. </w:t>
+      </w:r>
+      <w:proofErr w:type="gramStart"/>
+      <w:r>
+        <w:t>Contoh :</w:t>
+      </w:r>
+      <w:proofErr w:type="gramEnd"/>
+      <w:r>
+        <w:t xml:space="preserve"> SQL (Structure Query Language), QBE (Query By Example)</w:t>
       </w:r>
     </w:p>
     <w:p>
@@ -12191,7 +12515,15 @@
         <w:ind w:left="1440"/>
       </w:pPr>
       <w:r>
-        <w:t>Dengan bahasa ini kita dapat membuat tabel baru, membuat indeks, mengubah tabel, menentukan struktur tabel, dll. Hasil dari kompilasi perintah DDL menjadi Kamus Data, yaitu data yang menjelaskan data sesungguhnya. Contoh : Create, Modify report, Modify structure</w:t>
+        <w:t xml:space="preserve">Dengan bahasa ini kita dapat membuat tabel baru, membuat indeks, mengubah tabel, menentukan struktur tabel, dll. Hasil dari kompilasi perintah DDL menjadi Kamus Data, yaitu data yang menjelaskan data sesungguhnya. </w:t>
+      </w:r>
+      <w:proofErr w:type="gramStart"/>
+      <w:r>
+        <w:t>Contoh :</w:t>
+      </w:r>
+      <w:proofErr w:type="gramEnd"/>
+      <w:r>
+        <w:t xml:space="preserve"> Create, Modify report, Modify structure</w:t>
       </w:r>
     </w:p>
     <w:p>
@@ -12231,7 +12563,6 @@
           <w:id w:val="1812049513"/>
           <w:citation/>
         </w:sdtPr>
-        <w:sdtEndPr/>
         <w:sdtContent>
           <w:r>
             <w:fldChar w:fldCharType="begin"/>
@@ -12260,8 +12591,13 @@
         <w:t xml:space="preserve">Biasanya </w:t>
       </w:r>
       <w:r>
-        <w:t>(DDBS) digunakan bersama-sama untuk merujuk ke database terdistribusi dan DBMS terdistribusi. Dua istilah penting dalam definisi ini "secara logis saling terkait" dan "didistribusikan melalui jaringan komputer.“</w:t>
-      </w:r>
+        <w:t>(DDBS) digunakan bersama-sama untuk merujuk ke database terdistribusi dan DBMS terdistribusi. Dua istilah penting dalam definisi ini "secara logis saling terkait" dan "didistribusikan melalui jaringan komputer</w:t>
+      </w:r>
+      <w:proofErr w:type="gramStart"/>
+      <w:r>
+        <w:t>.“</w:t>
+      </w:r>
+      <w:proofErr w:type="gramEnd"/>
     </w:p>
     <w:p>
       <w:pPr>
@@ -12277,7 +12613,6 @@
           <w:id w:val="455451836"/>
           <w:citation/>
         </w:sdtPr>
-        <w:sdtEndPr/>
         <w:sdtContent>
           <w:r>
             <w:fldChar w:fldCharType="begin"/>
@@ -12314,7 +12649,7 @@
           <w:lang w:val="id-ID" w:eastAsia="id-ID"/>
         </w:rPr>
         <w:drawing>
-          <wp:inline distT="0" distB="0" distL="0" distR="0" wp14:anchorId="53A27957" wp14:editId="1B15F418">
+          <wp:inline distT="0" distB="0" distL="0" distR="0" wp14:anchorId="4CCF67C1" wp14:editId="4BCC342C">
             <wp:extent cx="5400675" cy="2969895"/>
             <wp:effectExtent l="0" t="0" r="9525" b="1905"/>
             <wp:docPr id="1" name="Picture 1"/>
@@ -12354,10 +12689,12 @@
       <w:pPr>
         <w:pStyle w:val="Caption"/>
       </w:pPr>
-      <w:bookmarkStart w:id="52" w:name="_Toc459547249"/>
+      <w:bookmarkStart w:id="54" w:name="_Toc459547249"/>
+      <w:proofErr w:type="gramStart"/>
       <w:r>
         <w:t xml:space="preserve">Gambar  </w:t>
       </w:r>
+      <w:proofErr w:type="gramEnd"/>
       <w:r>
         <w:fldChar w:fldCharType="begin"/>
       </w:r>
@@ -12387,7 +12724,6 @@
           <w:id w:val="-1647125759"/>
           <w:citation/>
         </w:sdtPr>
-        <w:sdtEndPr/>
         <w:sdtContent>
           <w:r>
             <w:fldChar w:fldCharType="begin"/>
@@ -12409,7 +12745,7 @@
           </w:r>
         </w:sdtContent>
       </w:sdt>
-      <w:bookmarkEnd w:id="52"/>
+      <w:bookmarkEnd w:id="54"/>
     </w:p>
     <w:p>
       <w:pPr>
@@ -12421,11 +12757,11 @@
         <w:spacing w:line="360" w:lineRule="auto"/>
         <w:ind w:left="450" w:hanging="450"/>
       </w:pPr>
-      <w:bookmarkStart w:id="53" w:name="_Toc459547221"/>
+      <w:bookmarkStart w:id="55" w:name="_Toc459547221"/>
       <w:r>
         <w:t>KERANGKA PEMIKIRAN</w:t>
       </w:r>
-      <w:bookmarkEnd w:id="53"/>
+      <w:bookmarkEnd w:id="55"/>
     </w:p>
     <w:p>
       <w:pPr>
@@ -12450,7 +12786,7 @@
         </w:rPr>
         <w:lastRenderedPageBreak/>
         <w:drawing>
-          <wp:inline distT="0" distB="0" distL="0" distR="0" wp14:anchorId="34420F5E" wp14:editId="65544A09">
+          <wp:inline distT="0" distB="0" distL="0" distR="0" wp14:anchorId="73FA6CC0" wp14:editId="692AE9C0">
             <wp:extent cx="5400675" cy="2286000"/>
             <wp:effectExtent l="0" t="0" r="9525" b="0"/>
             <wp:docPr id="6" name="Picture 6" descr="C:\Users\ZakyYP\Pictures\peler.png"/>
@@ -12503,10 +12839,12 @@
       <w:pPr>
         <w:pStyle w:val="Caption"/>
       </w:pPr>
-      <w:bookmarkStart w:id="54" w:name="_Toc459547250"/>
+      <w:bookmarkStart w:id="56" w:name="_Toc459547250"/>
+      <w:proofErr w:type="gramStart"/>
       <w:r>
         <w:t xml:space="preserve">Gambar  </w:t>
       </w:r>
+      <w:proofErr w:type="gramEnd"/>
       <w:r>
         <w:fldChar w:fldCharType="begin"/>
       </w:r>
@@ -12528,7 +12866,7 @@
       <w:r>
         <w:t>: Kerangka pemikiran</w:t>
       </w:r>
-      <w:bookmarkEnd w:id="54"/>
+      <w:bookmarkEnd w:id="56"/>
     </w:p>
     <w:p>
       <w:pPr>
@@ -12742,8 +13080,13 @@
         <w:ind w:left="450"/>
         <w:jc w:val="center"/>
       </w:pPr>
-      <w:r>
-        <w:t>[ Halaman ini sengaja dikosongkan ]</w:t>
+      <w:proofErr w:type="gramStart"/>
+      <w:r>
+        <w:t>[ Halaman</w:t>
+      </w:r>
+      <w:proofErr w:type="gramEnd"/>
+      <w:r>
+        <w:t xml:space="preserve"> ini sengaja dikosongkan ]</w:t>
       </w:r>
     </w:p>
     <w:p>
@@ -12756,9 +13099,9 @@
           <w:szCs w:val="32"/>
         </w:rPr>
       </w:pPr>
-      <w:bookmarkStart w:id="55" w:name="_Toc447814070"/>
-      <w:bookmarkStart w:id="56" w:name="_Toc447814110"/>
-      <w:bookmarkStart w:id="57" w:name="_Toc447814236"/>
+      <w:bookmarkStart w:id="57" w:name="_Toc447814070"/>
+      <w:bookmarkStart w:id="58" w:name="_Toc447814110"/>
+      <w:bookmarkStart w:id="59" w:name="_Toc447814236"/>
       <w:r>
         <w:br w:type="page"/>
       </w:r>
@@ -12782,32 +13125,32 @@
         <w:pStyle w:val="Heading1"/>
         <w:spacing w:line="360" w:lineRule="auto"/>
       </w:pPr>
-      <w:bookmarkStart w:id="58" w:name="_Toc459547222"/>
+      <w:bookmarkStart w:id="60" w:name="_Toc459547222"/>
       <w:r>
         <w:lastRenderedPageBreak/>
         <w:t>BAB III</w:t>
       </w:r>
-      <w:bookmarkEnd w:id="55"/>
-      <w:bookmarkEnd w:id="56"/>
       <w:bookmarkEnd w:id="57"/>
       <w:bookmarkEnd w:id="58"/>
+      <w:bookmarkEnd w:id="59"/>
+      <w:bookmarkEnd w:id="60"/>
     </w:p>
     <w:p>
       <w:pPr>
         <w:pStyle w:val="Heading2"/>
         <w:jc w:val="center"/>
       </w:pPr>
-      <w:bookmarkStart w:id="59" w:name="_Toc447814071"/>
-      <w:bookmarkStart w:id="60" w:name="_Toc447814111"/>
-      <w:bookmarkStart w:id="61" w:name="_Toc447814237"/>
-      <w:bookmarkStart w:id="62" w:name="_Toc459547223"/>
+      <w:bookmarkStart w:id="61" w:name="_Toc447814071"/>
+      <w:bookmarkStart w:id="62" w:name="_Toc447814111"/>
+      <w:bookmarkStart w:id="63" w:name="_Toc447814237"/>
+      <w:bookmarkStart w:id="64" w:name="_Toc459547223"/>
       <w:r>
         <w:t>METODE PENGEMBANGAN</w:t>
       </w:r>
-      <w:bookmarkEnd w:id="59"/>
-      <w:bookmarkEnd w:id="60"/>
       <w:bookmarkEnd w:id="61"/>
       <w:bookmarkEnd w:id="62"/>
+      <w:bookmarkEnd w:id="63"/>
+      <w:bookmarkEnd w:id="64"/>
     </w:p>
     <w:p>
       <w:pPr>
@@ -12819,11 +13162,11 @@
         <w:spacing w:line="360" w:lineRule="auto"/>
         <w:ind w:left="360"/>
       </w:pPr>
-      <w:bookmarkStart w:id="63" w:name="_Toc459547224"/>
+      <w:bookmarkStart w:id="65" w:name="_Toc459547224"/>
       <w:r>
         <w:t>MODEL DAN PROSEDUR PENGEMBANGAN</w:t>
       </w:r>
-      <w:bookmarkEnd w:id="63"/>
+      <w:bookmarkEnd w:id="65"/>
     </w:p>
     <w:p>
       <w:pPr>
@@ -12914,7 +13257,7 @@
           <w:lang w:val="id-ID" w:eastAsia="id-ID"/>
         </w:rPr>
         <w:drawing>
-          <wp:inline distT="0" distB="0" distL="0" distR="0" wp14:anchorId="6DA920A5" wp14:editId="0C5650EE">
+          <wp:inline distT="0" distB="0" distL="0" distR="0" wp14:anchorId="2E564916" wp14:editId="3F3E9EC5">
             <wp:extent cx="4438650" cy="3152775"/>
             <wp:effectExtent l="0" t="0" r="0" b="0"/>
             <wp:docPr id="12" name="Picture 12" descr="figure 2.5"/>
@@ -12967,10 +13310,12 @@
       <w:pPr>
         <w:pStyle w:val="Caption"/>
       </w:pPr>
-      <w:bookmarkStart w:id="64" w:name="_Toc459547251"/>
+      <w:bookmarkStart w:id="66" w:name="_Toc459547251"/>
+      <w:proofErr w:type="gramStart"/>
       <w:r>
         <w:t xml:space="preserve">Gambar  </w:t>
       </w:r>
+      <w:proofErr w:type="gramEnd"/>
       <w:r>
         <w:fldChar w:fldCharType="begin"/>
       </w:r>
@@ -12992,7 +13337,7 @@
       <w:r>
         <w:t>: Model prototype menurut Roger S. Pressman</w:t>
       </w:r>
-      <w:bookmarkEnd w:id="64"/>
+      <w:bookmarkEnd w:id="66"/>
     </w:p>
     <w:p/>
     <w:p/>
@@ -13088,22 +13433,37 @@
                                 <w:noProof/>
                               </w:rPr>
                             </w:pPr>
-                            <w:bookmarkStart w:id="65" w:name="_Toc459547252"/>
+                            <w:bookmarkStart w:id="67" w:name="_Toc459547252"/>
+                            <w:proofErr w:type="gramStart"/>
                             <w:r>
                               <w:t xml:space="preserve">Gambar  </w:t>
                             </w:r>
-                            <w:fldSimple w:instr=" SEQ Gambar_ \* ARABIC ">
-                              <w:r>
-                                <w:rPr>
-                                  <w:noProof/>
-                                </w:rPr>
-                                <w:t>11</w:t>
-                              </w:r>
-                            </w:fldSimple>
+                            <w:proofErr w:type="gramEnd"/>
+                            <w:r>
+                              <w:fldChar w:fldCharType="begin"/>
+                            </w:r>
+                            <w:r>
+                              <w:instrText xml:space="preserve"> SEQ Gambar_ \* ARABIC </w:instrText>
+                            </w:r>
+                            <w:r>
+                              <w:fldChar w:fldCharType="separate"/>
+                            </w:r>
+                            <w:r>
+                              <w:rPr>
+                                <w:noProof/>
+                              </w:rPr>
+                              <w:t>11</w:t>
+                            </w:r>
+                            <w:r>
+                              <w:rPr>
+                                <w:noProof/>
+                              </w:rPr>
+                              <w:fldChar w:fldCharType="end"/>
+                            </w:r>
                             <w:r>
                               <w:t>: Prosedur pengembangan</w:t>
                             </w:r>
-                            <w:bookmarkEnd w:id="65"/>
+                            <w:bookmarkEnd w:id="67"/>
                           </w:p>
                         </w:txbxContent>
                       </wps:txbx>
@@ -13321,7 +13681,15 @@
         <w:t>Resource Oriented Architecture</w:t>
       </w:r>
       <w:r>
-        <w:t xml:space="preserve"> sebagai  komponen pendistribusian data berbasis </w:t>
+        <w:t xml:space="preserve"> </w:t>
+      </w:r>
+      <w:proofErr w:type="gramStart"/>
+      <w:r>
+        <w:t>sebagai  komponen</w:t>
+      </w:r>
+      <w:proofErr w:type="gramEnd"/>
+      <w:r>
+        <w:t xml:space="preserve"> pendistribusian data berbasis </w:t>
       </w:r>
       <w:r>
         <w:rPr>
@@ -13399,7 +13767,15 @@
         <w:ind w:left="1080"/>
       </w:pPr>
       <w:r>
-        <w:t>Pada penelitian pengembangan ini platform-platform adalah sebagai client yang nantinya akan menjadi experiment pendistribusian data</w:t>
+        <w:t xml:space="preserve">Pada penelitian pengembangan ini platform-platform adalah sebagai client yang nantinya </w:t>
+      </w:r>
+      <w:proofErr w:type="gramStart"/>
+      <w:r>
+        <w:t>akan</w:t>
+      </w:r>
+      <w:proofErr w:type="gramEnd"/>
+      <w:r>
+        <w:t xml:space="preserve"> menjadi experiment pendistribusian data</w:t>
       </w:r>
     </w:p>
     <w:p>
@@ -13441,12 +13817,12 @@
         </w:tabs>
         <w:spacing w:line="360" w:lineRule="auto"/>
       </w:pPr>
-      <w:bookmarkStart w:id="66" w:name="_Toc459547225"/>
+      <w:bookmarkStart w:id="69" w:name="_Toc459547225"/>
       <w:r>
         <w:lastRenderedPageBreak/>
         <w:t>UJI COBA PRODUK</w:t>
       </w:r>
-      <w:bookmarkEnd w:id="66"/>
+      <w:bookmarkEnd w:id="69"/>
     </w:p>
     <w:p>
       <w:pPr>
@@ -13456,17 +13832,17 @@
           <w:numId w:val="21"/>
         </w:numPr>
       </w:pPr>
-      <w:bookmarkStart w:id="67" w:name="_Toc447814079"/>
-      <w:bookmarkStart w:id="68" w:name="_Toc447814119"/>
-      <w:bookmarkStart w:id="69" w:name="_Toc447814245"/>
-      <w:bookmarkStart w:id="70" w:name="_Toc459547226"/>
+      <w:bookmarkStart w:id="70" w:name="_Toc447814079"/>
+      <w:bookmarkStart w:id="71" w:name="_Toc447814119"/>
+      <w:bookmarkStart w:id="72" w:name="_Toc447814245"/>
+      <w:bookmarkStart w:id="73" w:name="_Toc459547226"/>
       <w:r>
         <w:t>Desain Uji Coba</w:t>
       </w:r>
-      <w:bookmarkEnd w:id="67"/>
-      <w:bookmarkEnd w:id="68"/>
-      <w:bookmarkEnd w:id="69"/>
       <w:bookmarkEnd w:id="70"/>
+      <w:bookmarkEnd w:id="71"/>
+      <w:bookmarkEnd w:id="72"/>
+      <w:bookmarkEnd w:id="73"/>
     </w:p>
     <w:p>
       <w:pPr>
@@ -13495,17 +13871,17 @@
           <w:numId w:val="21"/>
         </w:numPr>
       </w:pPr>
-      <w:bookmarkStart w:id="71" w:name="_Toc447814080"/>
-      <w:bookmarkStart w:id="72" w:name="_Toc447814120"/>
-      <w:bookmarkStart w:id="73" w:name="_Toc447814246"/>
-      <w:bookmarkStart w:id="74" w:name="_Toc459547227"/>
+      <w:bookmarkStart w:id="74" w:name="_Toc447814080"/>
+      <w:bookmarkStart w:id="75" w:name="_Toc447814120"/>
+      <w:bookmarkStart w:id="76" w:name="_Toc447814246"/>
+      <w:bookmarkStart w:id="77" w:name="_Toc459547227"/>
       <w:r>
         <w:t>Subjek Uji Coba</w:t>
       </w:r>
-      <w:bookmarkEnd w:id="71"/>
-      <w:bookmarkEnd w:id="72"/>
-      <w:bookmarkEnd w:id="73"/>
       <w:bookmarkEnd w:id="74"/>
+      <w:bookmarkEnd w:id="75"/>
+      <w:bookmarkEnd w:id="76"/>
+      <w:bookmarkEnd w:id="77"/>
     </w:p>
     <w:p>
       <w:pPr>
@@ -13528,11 +13904,11 @@
           <w:numId w:val="21"/>
         </w:numPr>
       </w:pPr>
-      <w:bookmarkStart w:id="75" w:name="_Toc459547228"/>
+      <w:bookmarkStart w:id="78" w:name="_Toc459547228"/>
       <w:r>
         <w:t>INSTRUMEN PENGUMPULA DATA</w:t>
       </w:r>
-      <w:bookmarkEnd w:id="75"/>
+      <w:bookmarkEnd w:id="78"/>
     </w:p>
     <w:p>
       <w:pPr>
@@ -13559,11 +13935,11 @@
           <w:numId w:val="21"/>
         </w:numPr>
       </w:pPr>
-      <w:bookmarkStart w:id="76" w:name="_Toc459547229"/>
+      <w:bookmarkStart w:id="79" w:name="_Toc459547229"/>
       <w:r>
         <w:t>UJI ANALISIS DATA</w:t>
       </w:r>
-      <w:bookmarkEnd w:id="76"/>
+      <w:bookmarkEnd w:id="79"/>
     </w:p>
     <w:p>
       <w:pPr>
@@ -14179,11 +14555,11 @@
         </w:numPr>
         <w:spacing w:line="360" w:lineRule="auto"/>
       </w:pPr>
-      <w:bookmarkStart w:id="77" w:name="_Toc459547230"/>
+      <w:bookmarkStart w:id="80" w:name="_Toc459547230"/>
       <w:r>
         <w:t>PENJADWALAN</w:t>
       </w:r>
-      <w:bookmarkEnd w:id="77"/>
+      <w:bookmarkEnd w:id="80"/>
     </w:p>
     <w:p>
       <w:pPr>
@@ -14333,10 +14709,12 @@
                                 <w:noProof/>
                               </w:rPr>
                             </w:pPr>
-                            <w:bookmarkStart w:id="78" w:name="_Toc459547253"/>
+                            <w:bookmarkStart w:id="81" w:name="_Toc459547253"/>
+                            <w:proofErr w:type="gramStart"/>
                             <w:r>
                               <w:t xml:space="preserve">Gambar  </w:t>
                             </w:r>
+                            <w:proofErr w:type="gramEnd"/>
                             <w:r>
                               <w:fldChar w:fldCharType="begin"/>
                             </w:r>
@@ -14361,7 +14739,7 @@
                             <w:r>
                               <w:t>: Penjadwalan</w:t>
                             </w:r>
-                            <w:bookmarkEnd w:id="78"/>
+                            <w:bookmarkEnd w:id="81"/>
                           </w:p>
                         </w:txbxContent>
                       </wps:txbx>
@@ -14392,14 +14770,27 @@
                         <w:t xml:space="preserve">Gambar  </w:t>
                       </w:r>
                       <w:proofErr w:type="gramEnd"/>
-                      <w:fldSimple w:instr=" SEQ Gambar_ \* ARABIC ">
-                        <w:r>
-                          <w:rPr>
-                            <w:noProof/>
-                          </w:rPr>
-                          <w:t>12</w:t>
-                        </w:r>
-                      </w:fldSimple>
+                      <w:r>
+                        <w:fldChar w:fldCharType="begin"/>
+                      </w:r>
+                      <w:r>
+                        <w:instrText xml:space="preserve"> SEQ Gambar_ \* ARABIC </w:instrText>
+                      </w:r>
+                      <w:r>
+                        <w:fldChar w:fldCharType="separate"/>
+                      </w:r>
+                      <w:r>
+                        <w:rPr>
+                          <w:noProof/>
+                        </w:rPr>
+                        <w:t>12</w:t>
+                      </w:r>
+                      <w:r>
+                        <w:rPr>
+                          <w:noProof/>
+                        </w:rPr>
+                        <w:fldChar w:fldCharType="end"/>
+                      </w:r>
                       <w:r>
                         <w:t>: Penjadwalan</w:t>
                       </w:r>
@@ -16987,7 +17378,7 @@
       <w:pPr>
         <w:pStyle w:val="Caption"/>
       </w:pPr>
-      <w:bookmarkStart w:id="79" w:name="_Toc459547241"/>
+      <w:bookmarkStart w:id="83" w:name="_Toc459547241"/>
       <w:r>
         <w:t xml:space="preserve">Table </w:t>
       </w:r>
@@ -17018,7 +17409,7 @@
       <w:r>
         <w:t>Rincian jadwal kegiatan penelitian</w:t>
       </w:r>
-      <w:bookmarkEnd w:id="79"/>
+      <w:bookmarkEnd w:id="83"/>
     </w:p>
     <w:p>
       <w:pPr>
@@ -17043,12 +17434,12 @@
         </w:numPr>
         <w:spacing w:line="360" w:lineRule="auto"/>
       </w:pPr>
-      <w:bookmarkStart w:id="80" w:name="_Toc459547231"/>
+      <w:bookmarkStart w:id="84" w:name="_Toc459547231"/>
       <w:r>
         <w:lastRenderedPageBreak/>
         <w:t>SISTEMATIKA PENULISAN</w:t>
       </w:r>
-      <w:bookmarkEnd w:id="80"/>
+      <w:bookmarkEnd w:id="84"/>
     </w:p>
     <w:p>
       <w:pPr>
@@ -17083,7 +17474,23 @@
           <w:rFonts w:eastAsiaTheme="majorEastAsia" w:cstheme="majorBidi"/>
           <w:szCs w:val="32"/>
         </w:rPr>
-        <w:t>Dalam bab ini berisi latar belakang masalah, rumusah masalah, maksud dan tujuan penelitian, pentingnya penelitian, serta keterbatasan.</w:t>
+        <w:t xml:space="preserve">Dalam </w:t>
+      </w:r>
+      <w:proofErr w:type="gramStart"/>
+      <w:r>
+        <w:rPr>
+          <w:rFonts w:eastAsiaTheme="majorEastAsia" w:cstheme="majorBidi"/>
+          <w:szCs w:val="32"/>
+        </w:rPr>
+        <w:t>bab</w:t>
+      </w:r>
+      <w:proofErr w:type="gramEnd"/>
+      <w:r>
+        <w:rPr>
+          <w:rFonts w:eastAsiaTheme="majorEastAsia" w:cstheme="majorBidi"/>
+          <w:szCs w:val="32"/>
+        </w:rPr>
+        <w:t xml:space="preserve"> ini berisi latar belakang masalah, rumusah masalah, maksud dan tujuan penelitian, pentingnya penelitian, serta keterbatasan.</w:t>
       </w:r>
     </w:p>
     <w:p>
@@ -17119,7 +17526,23 @@
           <w:rFonts w:eastAsiaTheme="majorEastAsia" w:cstheme="majorBidi"/>
           <w:szCs w:val="32"/>
         </w:rPr>
-        <w:t xml:space="preserve">Dalam bab ini dibahas tentang tinjauan pustaka yang berkaitan dengan penelitian ini, landasan teori mengenai metode </w:t>
+        <w:t xml:space="preserve">Dalam </w:t>
+      </w:r>
+      <w:proofErr w:type="gramStart"/>
+      <w:r>
+        <w:rPr>
+          <w:rFonts w:eastAsiaTheme="majorEastAsia" w:cstheme="majorBidi"/>
+          <w:szCs w:val="32"/>
+        </w:rPr>
+        <w:t>bab</w:t>
+      </w:r>
+      <w:proofErr w:type="gramEnd"/>
+      <w:r>
+        <w:rPr>
+          <w:rFonts w:eastAsiaTheme="majorEastAsia" w:cstheme="majorBidi"/>
+          <w:szCs w:val="32"/>
+        </w:rPr>
+        <w:t xml:space="preserve"> ini dibahas tentang tinjauan pustaka yang berkaitan dengan penelitian ini, landasan teori mengenai metode </w:t>
       </w:r>
       <w:r>
         <w:rPr>
@@ -17171,7 +17594,23 @@
           <w:szCs w:val="32"/>
         </w:rPr>
         <w:tab/>
-        <w:t>Dalam bab ini diuraikan metode yang dipakai dalam pembuatan web service ini.</w:t>
+        <w:t xml:space="preserve">Dalam </w:t>
+      </w:r>
+      <w:proofErr w:type="gramStart"/>
+      <w:r>
+        <w:rPr>
+          <w:rFonts w:eastAsiaTheme="majorEastAsia" w:cstheme="majorBidi"/>
+          <w:szCs w:val="32"/>
+        </w:rPr>
+        <w:t>bab</w:t>
+      </w:r>
+      <w:proofErr w:type="gramEnd"/>
+      <w:r>
+        <w:rPr>
+          <w:rFonts w:eastAsiaTheme="majorEastAsia" w:cstheme="majorBidi"/>
+          <w:szCs w:val="32"/>
+        </w:rPr>
+        <w:t xml:space="preserve"> ini diuraikan metode yang dipakai dalam pembuatan web service ini.</w:t>
       </w:r>
     </w:p>
     <w:p>
@@ -17247,9 +17686,9 @@
         <w:tab/>
         <w:t>Bab ini berisi ke</w:t>
       </w:r>
-      <w:bookmarkStart w:id="81" w:name="_Toc447814084"/>
-      <w:bookmarkStart w:id="82" w:name="_Toc447814124"/>
-      <w:bookmarkStart w:id="83" w:name="_Toc447814250"/>
+      <w:bookmarkStart w:id="85" w:name="_Toc447814084"/>
+      <w:bookmarkStart w:id="86" w:name="_Toc447814124"/>
+      <w:bookmarkStart w:id="87" w:name="_Toc447814250"/>
       <w:r>
         <w:rPr>
           <w:rFonts w:eastAsiaTheme="majorEastAsia" w:cstheme="majorBidi"/>
@@ -17281,7 +17720,7 @@
           <w:lang w:val="id-ID"/>
         </w:rPr>
       </w:pPr>
-      <w:bookmarkStart w:id="84" w:name="_Toc459547232"/>
+      <w:bookmarkStart w:id="88" w:name="_Toc459547232"/>
       <w:r>
         <w:rPr>
           <w:lang w:val="id-ID"/>
@@ -17289,7 +17728,7 @@
         <w:lastRenderedPageBreak/>
         <w:t>BAB IV</w:t>
       </w:r>
-      <w:bookmarkEnd w:id="84"/>
+      <w:bookmarkEnd w:id="88"/>
     </w:p>
     <w:p>
       <w:pPr>
@@ -17299,14 +17738,14 @@
           <w:lang w:val="id-ID"/>
         </w:rPr>
       </w:pPr>
-      <w:bookmarkStart w:id="85" w:name="_Toc459547233"/>
+      <w:bookmarkStart w:id="89" w:name="_Toc459547233"/>
       <w:r>
         <w:rPr>
           <w:lang w:val="id-ID"/>
         </w:rPr>
         <w:t>HASIL dan PEMBAHASAN</w:t>
       </w:r>
-      <w:bookmarkEnd w:id="85"/>
+      <w:bookmarkEnd w:id="89"/>
     </w:p>
     <w:p>
       <w:pPr>
@@ -17320,14 +17759,14 @@
           <w:lang w:val="id-ID"/>
         </w:rPr>
       </w:pPr>
-      <w:bookmarkStart w:id="86" w:name="_Toc459547234"/>
+      <w:bookmarkStart w:id="90" w:name="_Toc459547234"/>
       <w:r>
         <w:rPr>
           <w:lang w:val="id-ID"/>
         </w:rPr>
         <w:t>DESKRIPSI OBJEK PENELITIAN</w:t>
       </w:r>
-      <w:bookmarkEnd w:id="86"/>
+      <w:bookmarkEnd w:id="90"/>
     </w:p>
     <w:p>
       <w:pPr>
@@ -18570,17 +19009,32 @@
           <w:lang w:val="id-ID"/>
         </w:rPr>
       </w:pPr>
+      <w:proofErr w:type="gramStart"/>
       <w:r>
         <w:t xml:space="preserve">Gambar  </w:t>
       </w:r>
-      <w:fldSimple w:instr=" SEQ Gambar_ \* ARABIC ">
-        <w:r>
-          <w:rPr>
-            <w:noProof/>
-          </w:rPr>
-          <w:t>13</w:t>
-        </w:r>
-      </w:fldSimple>
+      <w:proofErr w:type="gramEnd"/>
+      <w:r>
+        <w:fldChar w:fldCharType="begin"/>
+      </w:r>
+      <w:r>
+        <w:instrText xml:space="preserve"> SEQ Gambar_ \* ARABIC </w:instrText>
+      </w:r>
+      <w:r>
+        <w:fldChar w:fldCharType="separate"/>
+      </w:r>
+      <w:r>
+        <w:rPr>
+          <w:noProof/>
+        </w:rPr>
+        <w:t>13</w:t>
+      </w:r>
+      <w:r>
+        <w:rPr>
+          <w:noProof/>
+        </w:rPr>
+        <w:fldChar w:fldCharType="end"/>
+      </w:r>
       <w:r>
         <w:rPr>
           <w:lang w:val="id-ID"/>
@@ -18794,17 +19248,32 @@
           <w:lang w:val="id-ID"/>
         </w:rPr>
       </w:pPr>
+      <w:proofErr w:type="gramStart"/>
       <w:r>
         <w:t xml:space="preserve">Gambar  </w:t>
       </w:r>
-      <w:fldSimple w:instr=" SEQ Gambar_ \* ARABIC ">
-        <w:r>
-          <w:rPr>
-            <w:noProof/>
-          </w:rPr>
-          <w:t>14</w:t>
-        </w:r>
-      </w:fldSimple>
+      <w:proofErr w:type="gramEnd"/>
+      <w:r>
+        <w:fldChar w:fldCharType="begin"/>
+      </w:r>
+      <w:r>
+        <w:instrText xml:space="preserve"> SEQ Gambar_ \* ARABIC </w:instrText>
+      </w:r>
+      <w:r>
+        <w:fldChar w:fldCharType="separate"/>
+      </w:r>
+      <w:r>
+        <w:rPr>
+          <w:noProof/>
+        </w:rPr>
+        <w:t>14</w:t>
+      </w:r>
+      <w:r>
+        <w:rPr>
+          <w:noProof/>
+        </w:rPr>
+        <w:fldChar w:fldCharType="end"/>
+      </w:r>
       <w:r>
         <w:rPr>
           <w:lang w:val="id-ID"/>
@@ -19032,17 +19501,32 @@
           <w:lang w:val="id-ID"/>
         </w:rPr>
       </w:pPr>
+      <w:proofErr w:type="gramStart"/>
       <w:r>
         <w:t xml:space="preserve">Gambar  </w:t>
       </w:r>
-      <w:fldSimple w:instr=" SEQ Gambar_ \* ARABIC ">
-        <w:r>
-          <w:rPr>
-            <w:noProof/>
-          </w:rPr>
-          <w:t>15</w:t>
-        </w:r>
-      </w:fldSimple>
+      <w:proofErr w:type="gramEnd"/>
+      <w:r>
+        <w:fldChar w:fldCharType="begin"/>
+      </w:r>
+      <w:r>
+        <w:instrText xml:space="preserve"> SEQ Gambar_ \* ARABIC </w:instrText>
+      </w:r>
+      <w:r>
+        <w:fldChar w:fldCharType="separate"/>
+      </w:r>
+      <w:r>
+        <w:rPr>
+          <w:noProof/>
+        </w:rPr>
+        <w:t>15</w:t>
+      </w:r>
+      <w:r>
+        <w:rPr>
+          <w:noProof/>
+        </w:rPr>
+        <w:fldChar w:fldCharType="end"/>
+      </w:r>
       <w:r>
         <w:rPr>
           <w:lang w:val="id-ID"/>
@@ -19135,17 +19619,32 @@
           <w:lang w:val="id-ID"/>
         </w:rPr>
       </w:pPr>
+      <w:proofErr w:type="gramStart"/>
       <w:r>
         <w:t xml:space="preserve">Gambar  </w:t>
       </w:r>
-      <w:fldSimple w:instr=" SEQ Gambar_ \* ARABIC ">
-        <w:r>
-          <w:rPr>
-            <w:noProof/>
-          </w:rPr>
-          <w:t>16</w:t>
-        </w:r>
-      </w:fldSimple>
+      <w:proofErr w:type="gramEnd"/>
+      <w:r>
+        <w:fldChar w:fldCharType="begin"/>
+      </w:r>
+      <w:r>
+        <w:instrText xml:space="preserve"> SEQ Gambar_ \* ARABIC </w:instrText>
+      </w:r>
+      <w:r>
+        <w:fldChar w:fldCharType="separate"/>
+      </w:r>
+      <w:r>
+        <w:rPr>
+          <w:noProof/>
+        </w:rPr>
+        <w:t>16</w:t>
+      </w:r>
+      <w:r>
+        <w:rPr>
+          <w:noProof/>
+        </w:rPr>
+        <w:fldChar w:fldCharType="end"/>
+      </w:r>
       <w:r>
         <w:rPr>
           <w:lang w:val="id-ID"/>
@@ -19163,15 +19662,7 @@
         <w:rPr>
           <w:lang w:val="id-ID"/>
         </w:rPr>
-        <w:t>Dari gambar diatas menjelaskan bahwa method HTTP yang digunakan adalah PUT dengan parameter journal_id berisi 66 untuk mengedit/update sebuah data pada resource. Response pada resource tersebut antara lain yaitu; status { code, message, description, time } dan data { post { title, id }, message }. Objek post memiliki title dan id, nilai pada title tersebut berasal dari parameter title yang diberikan pada user pada saat men</w:t>
-      </w:r>
-      <w:bookmarkStart w:id="87" w:name="_GoBack"/>
-      <w:bookmarkEnd w:id="87"/>
-      <w:r>
-        <w:rPr>
-          <w:lang w:val="id-ID"/>
-        </w:rPr>
-        <w:t>gubah data.</w:t>
+        <w:t>Dari gambar diatas menjelaskan bahwa method HTTP yang digunakan adalah PUT dengan parameter journal_id berisi 66 untuk mengedit/update sebuah data pada resource. Response pada resource tersebut antara lain yaitu; status { code, message, description, time } dan data { post { title, id }, message }. Objek post memiliki title dan id, nilai pada title tersebut berasal dari parameter title yang diberikan pada user pada saat mengubah data.</w:t>
       </w:r>
     </w:p>
     <w:p>
@@ -19228,9 +19719,11 @@
           <w:lang w:val="id-ID"/>
         </w:rPr>
       </w:pPr>
+      <w:proofErr w:type="gramStart"/>
       <w:r>
         <w:t xml:space="preserve">Gambar  </w:t>
       </w:r>
+      <w:proofErr w:type="gramEnd"/>
       <w:r>
         <w:fldChar w:fldCharType="begin"/>
       </w:r>
@@ -19291,21 +19784,1535 @@
           <w:lang w:val="id-ID"/>
         </w:rPr>
       </w:pPr>
-      <w:bookmarkStart w:id="88" w:name="_Toc459547236"/>
+      <w:bookmarkStart w:id="91" w:name="_Toc459547236"/>
       <w:r>
         <w:rPr>
           <w:lang w:val="id-ID"/>
         </w:rPr>
         <w:t>HASIL PENGEMBANGAN</w:t>
       </w:r>
-      <w:bookmarkEnd w:id="88"/>
-    </w:p>
-    <w:p>
-      <w:pPr>
+      <w:bookmarkEnd w:id="91"/>
+    </w:p>
+    <w:p>
+      <w:pPr>
+        <w:pStyle w:val="ListParagraph"/>
+        <w:numPr>
+          <w:ilvl w:val="1"/>
+          <w:numId w:val="30"/>
+        </w:numPr>
+        <w:ind w:left="851"/>
         <w:rPr>
           <w:lang w:val="id-ID"/>
         </w:rPr>
       </w:pPr>
+      <w:r>
+        <w:rPr>
+          <w:lang w:val="id-ID"/>
+        </w:rPr>
+        <w:t>PHP</w:t>
+      </w:r>
+    </w:p>
+    <w:p>
+      <w:pPr>
+        <w:pStyle w:val="ListParagraph"/>
+        <w:ind w:left="851"/>
+        <w:rPr>
+          <w:lang w:val="id-ID"/>
+        </w:rPr>
+      </w:pPr>
+      <w:r>
+        <w:rPr>
+          <w:lang w:val="id-ID"/>
+        </w:rPr>
+        <w:t>PHP Native version 5.6.14, Apache 2.0</w:t>
+      </w:r>
+    </w:p>
+    <w:p>
+      <w:pPr>
+        <w:pStyle w:val="ListParagraph"/>
+        <w:ind w:left="851"/>
+        <w:rPr>
+          <w:lang w:val="id-ID"/>
+        </w:rPr>
+      </w:pPr>
+      <w:r>
+        <w:rPr>
+          <w:lang w:val="id-ID"/>
+        </w:rPr>
+        <w:t>Windows 8.1 Home Premium 64bit, AMD10, RAM 4GB, HDD 1T</w:t>
+      </w:r>
+    </w:p>
+    <w:p>
+      <w:pPr>
+        <w:pStyle w:val="ListParagraph"/>
+        <w:keepNext/>
+        <w:ind w:left="851"/>
+      </w:pPr>
+      <w:r>
+        <w:rPr>
+          <w:lang w:val="id-ID"/>
+        </w:rPr>
+        <w:lastRenderedPageBreak/>
+        <w:pict>
+          <v:shapetype id="_x0000_t75" coordsize="21600,21600" o:spt="75" o:preferrelative="t" path="m@4@5l@4@11@9@11@9@5xe" filled="f" stroked="f">
+            <v:stroke joinstyle="miter"/>
+            <v:formulas>
+              <v:f eqn="if lineDrawn pixelLineWidth 0"/>
+              <v:f eqn="sum @0 1 0"/>
+              <v:f eqn="sum 0 0 @1"/>
+              <v:f eqn="prod @2 1 2"/>
+              <v:f eqn="prod @3 21600 pixelWidth"/>
+              <v:f eqn="prod @3 21600 pixelHeight"/>
+              <v:f eqn="sum @0 0 1"/>
+              <v:f eqn="prod @6 1 2"/>
+              <v:f eqn="prod @7 21600 pixelWidth"/>
+              <v:f eqn="sum @8 21600 0"/>
+              <v:f eqn="prod @7 21600 pixelHeight"/>
+              <v:f eqn="sum @10 21600 0"/>
+            </v:formulas>
+            <v:path o:extrusionok="f" gradientshapeok="t" o:connecttype="rect"/>
+            <o:lock v:ext="edit" aspectratio="t"/>
+          </v:shapetype>
+          <v:shape id="_x0000_i1025" type="#_x0000_t75" style="width:382.7pt;height:249.05pt">
+            <v:imagedata r:id="rId34" o:title="php-get-100datas"/>
+          </v:shape>
+        </w:pict>
+      </w:r>
+    </w:p>
+    <w:p>
+      <w:pPr>
+        <w:pStyle w:val="Caption"/>
+        <w:rPr>
+          <w:lang w:val="id-ID"/>
+        </w:rPr>
+      </w:pPr>
+      <w:proofErr w:type="gramStart"/>
+      <w:r>
+        <w:t xml:space="preserve">Gambar  </w:t>
+      </w:r>
+      <w:proofErr w:type="gramEnd"/>
+      <w:r>
+        <w:fldChar w:fldCharType="begin"/>
+      </w:r>
+      <w:r>
+        <w:instrText xml:space="preserve"> SEQ Gambar_ \* ARABIC </w:instrText>
+      </w:r>
+      <w:r>
+        <w:fldChar w:fldCharType="separate"/>
+      </w:r>
+      <w:r>
+        <w:rPr>
+          <w:noProof/>
+        </w:rPr>
+        <w:t>18</w:t>
+      </w:r>
+      <w:r>
+        <w:fldChar w:fldCharType="end"/>
+      </w:r>
+      <w:r>
+        <w:rPr>
+          <w:lang w:val="id-ID"/>
+        </w:rPr>
+        <w:t xml:space="preserve">: Output dari programming </w:t>
+      </w:r>
+      <w:r>
+        <w:rPr>
+          <w:b/>
+          <w:lang w:val="id-ID"/>
+        </w:rPr>
+        <w:t>PHP</w:t>
+      </w:r>
+      <w:r>
+        <w:rPr>
+          <w:lang w:val="id-ID"/>
+        </w:rPr>
+        <w:t xml:space="preserve"> dengan merequest 100 data journal menggunakan HTTP Method GET</w:t>
+      </w:r>
+    </w:p>
+    <w:p>
+      <w:pPr>
+        <w:keepNext/>
+        <w:jc w:val="center"/>
+      </w:pPr>
+      <w:r>
+        <w:rPr>
+          <w:lang w:val="id-ID"/>
+        </w:rPr>
+        <w:pict>
+          <v:shape id="_x0000_i1026" type="#_x0000_t75" style="width:356.35pt;height:274.65pt">
+            <v:imagedata r:id="rId35" o:title="php-get-detail-1datas"/>
+          </v:shape>
+        </w:pict>
+      </w:r>
+    </w:p>
+    <w:p>
+      <w:pPr>
+        <w:pStyle w:val="Caption"/>
+        <w:rPr>
+          <w:lang w:val="id-ID"/>
+        </w:rPr>
+      </w:pPr>
+      <w:proofErr w:type="gramStart"/>
+      <w:r>
+        <w:t xml:space="preserve">Gambar  </w:t>
+      </w:r>
+      <w:proofErr w:type="gramEnd"/>
+      <w:r>
+        <w:fldChar w:fldCharType="begin"/>
+      </w:r>
+      <w:r>
+        <w:instrText xml:space="preserve"> SEQ Gambar_ \* ARABIC </w:instrText>
+      </w:r>
+      <w:r>
+        <w:fldChar w:fldCharType="separate"/>
+      </w:r>
+      <w:r>
+        <w:rPr>
+          <w:noProof/>
+        </w:rPr>
+        <w:t>19</w:t>
+      </w:r>
+      <w:r>
+        <w:fldChar w:fldCharType="end"/>
+      </w:r>
+      <w:r>
+        <w:rPr>
+          <w:lang w:val="id-ID"/>
+        </w:rPr>
+        <w:t xml:space="preserve">: </w:t>
+      </w:r>
+      <w:r>
+        <w:t xml:space="preserve">Output dari programming </w:t>
+      </w:r>
+      <w:r>
+        <w:rPr>
+          <w:b/>
+        </w:rPr>
+        <w:t>PHP</w:t>
+      </w:r>
+      <w:r>
+        <w:t xml:space="preserve"> dengan merequest </w:t>
+      </w:r>
+      <w:r>
+        <w:rPr>
+          <w:lang w:val="id-ID"/>
+        </w:rPr>
+        <w:t>detail</w:t>
+      </w:r>
+      <w:r>
+        <w:t xml:space="preserve"> journal menggunakan HTTP Method GET</w:t>
+      </w:r>
+    </w:p>
+    <w:p>
+      <w:pPr>
+        <w:pStyle w:val="ListParagraph"/>
+        <w:keepNext/>
+        <w:ind w:left="851"/>
+      </w:pPr>
+      <w:r>
+        <w:rPr>
+          <w:lang w:val="id-ID"/>
+        </w:rPr>
+        <w:lastRenderedPageBreak/>
+        <w:pict>
+          <v:shape id="_x0000_i1027" type="#_x0000_t75" style="width:374.2pt;height:330.15pt">
+            <v:imagedata r:id="rId36" o:title="php-get-search-2datas"/>
+          </v:shape>
+        </w:pict>
+      </w:r>
+    </w:p>
+    <w:p>
+      <w:pPr>
+        <w:pStyle w:val="Caption"/>
+        <w:rPr>
+          <w:lang w:val="id-ID"/>
+        </w:rPr>
+      </w:pPr>
+      <w:proofErr w:type="gramStart"/>
+      <w:r>
+        <w:t xml:space="preserve">Gambar  </w:t>
+      </w:r>
+      <w:proofErr w:type="gramEnd"/>
+      <w:r>
+        <w:fldChar w:fldCharType="begin"/>
+      </w:r>
+      <w:r>
+        <w:instrText xml:space="preserve"> SEQ Gambar_ \* ARABIC </w:instrText>
+      </w:r>
+      <w:r>
+        <w:fldChar w:fldCharType="separate"/>
+      </w:r>
+      <w:r>
+        <w:rPr>
+          <w:noProof/>
+        </w:rPr>
+        <w:t>20</w:t>
+      </w:r>
+      <w:r>
+        <w:fldChar w:fldCharType="end"/>
+      </w:r>
+      <w:r>
+        <w:rPr>
+          <w:lang w:val="id-ID"/>
+        </w:rPr>
+        <w:t xml:space="preserve">: </w:t>
+      </w:r>
+      <w:r>
+        <w:rPr>
+          <w:lang w:val="id-ID"/>
+        </w:rPr>
+        <w:t xml:space="preserve">Output dari programming </w:t>
+      </w:r>
+      <w:r>
+        <w:rPr>
+          <w:b/>
+          <w:lang w:val="id-ID"/>
+        </w:rPr>
+        <w:t>PHP</w:t>
+      </w:r>
+      <w:r>
+        <w:rPr>
+          <w:lang w:val="id-ID"/>
+        </w:rPr>
+        <w:t xml:space="preserve"> dengan merequest </w:t>
+      </w:r>
+      <w:r>
+        <w:rPr>
+          <w:lang w:val="id-ID"/>
+        </w:rPr>
+        <w:t>pencarian data</w:t>
+      </w:r>
+      <w:r>
+        <w:rPr>
+          <w:lang w:val="id-ID"/>
+        </w:rPr>
+        <w:t xml:space="preserve"> journal menggunakan HTTP Method GET</w:t>
+      </w:r>
+    </w:p>
+    <w:p>
+      <w:pPr>
+        <w:keepNext/>
+        <w:jc w:val="center"/>
+      </w:pPr>
+      <w:r>
+        <w:rPr>
+          <w:lang w:val="id-ID"/>
+        </w:rPr>
+        <w:pict>
+          <v:shape id="_x0000_i1028" type="#_x0000_t75" style="width:339pt;height:244.4pt">
+            <v:imagedata r:id="rId37" o:title="php-post"/>
+          </v:shape>
+        </w:pict>
+      </w:r>
+    </w:p>
+    <w:p>
+      <w:pPr>
+        <w:pStyle w:val="Caption"/>
+        <w:rPr>
+          <w:lang w:val="id-ID"/>
+        </w:rPr>
+      </w:pPr>
+      <w:proofErr w:type="gramStart"/>
+      <w:r>
+        <w:t xml:space="preserve">Gambar  </w:t>
+      </w:r>
+      <w:proofErr w:type="gramEnd"/>
+      <w:r>
+        <w:fldChar w:fldCharType="begin"/>
+      </w:r>
+      <w:r>
+        <w:instrText xml:space="preserve"> SEQ Gambar_ \* ARABIC </w:instrText>
+      </w:r>
+      <w:r>
+        <w:fldChar w:fldCharType="separate"/>
+      </w:r>
+      <w:r>
+        <w:rPr>
+          <w:noProof/>
+        </w:rPr>
+        <w:t>21</w:t>
+      </w:r>
+      <w:r>
+        <w:fldChar w:fldCharType="end"/>
+      </w:r>
+      <w:r>
+        <w:rPr>
+          <w:lang w:val="id-ID"/>
+        </w:rPr>
+        <w:t xml:space="preserve">: </w:t>
+      </w:r>
+      <w:r>
+        <w:rPr>
+          <w:lang w:val="id-ID"/>
+        </w:rPr>
+        <w:t xml:space="preserve">Output dari programming </w:t>
+      </w:r>
+      <w:r>
+        <w:rPr>
+          <w:b/>
+          <w:lang w:val="id-ID"/>
+        </w:rPr>
+        <w:t>PHP</w:t>
+      </w:r>
+      <w:r>
+        <w:rPr>
+          <w:lang w:val="id-ID"/>
+        </w:rPr>
+        <w:t xml:space="preserve"> dengan </w:t>
+      </w:r>
+      <w:r>
+        <w:rPr>
+          <w:lang w:val="id-ID"/>
+        </w:rPr>
+        <w:t>rmethod POST ke resource Input journal</w:t>
+      </w:r>
+    </w:p>
+    <w:p>
+      <w:pPr>
+        <w:keepNext/>
+        <w:jc w:val="center"/>
+      </w:pPr>
+      <w:r>
+        <w:rPr>
+          <w:lang w:val="id-ID"/>
+        </w:rPr>
+        <w:lastRenderedPageBreak/>
+        <w:pict>
+          <v:shape id="_x0000_i1029" type="#_x0000_t75" style="width:330pt;height:251.3pt">
+            <v:imagedata r:id="rId38" o:title="php-put"/>
+          </v:shape>
+        </w:pict>
+      </w:r>
+    </w:p>
+    <w:p>
+      <w:pPr>
+        <w:pStyle w:val="Caption"/>
+        <w:rPr>
+          <w:lang w:val="id-ID"/>
+        </w:rPr>
+      </w:pPr>
+      <w:proofErr w:type="gramStart"/>
+      <w:r>
+        <w:t xml:space="preserve">Gambar  </w:t>
+      </w:r>
+      <w:proofErr w:type="gramEnd"/>
+      <w:r>
+        <w:fldChar w:fldCharType="begin"/>
+      </w:r>
+      <w:r>
+        <w:instrText xml:space="preserve"> SEQ Gambar_ \* ARABIC </w:instrText>
+      </w:r>
+      <w:r>
+        <w:fldChar w:fldCharType="separate"/>
+      </w:r>
+      <w:r>
+        <w:rPr>
+          <w:noProof/>
+        </w:rPr>
+        <w:t>22</w:t>
+      </w:r>
+      <w:r>
+        <w:fldChar w:fldCharType="end"/>
+      </w:r>
+      <w:r>
+        <w:rPr>
+          <w:lang w:val="id-ID"/>
+        </w:rPr>
+        <w:t xml:space="preserve">: </w:t>
+      </w:r>
+      <w:r>
+        <w:rPr>
+          <w:lang w:val="id-ID"/>
+        </w:rPr>
+        <w:t xml:space="preserve">Output dari programming </w:t>
+      </w:r>
+      <w:r>
+        <w:rPr>
+          <w:b/>
+          <w:lang w:val="id-ID"/>
+        </w:rPr>
+        <w:t>PHP</w:t>
+      </w:r>
+      <w:r>
+        <w:rPr>
+          <w:lang w:val="id-ID"/>
+        </w:rPr>
+        <w:t xml:space="preserve"> dengan rmethod </w:t>
+      </w:r>
+      <w:r>
+        <w:rPr>
+          <w:lang w:val="id-ID"/>
+        </w:rPr>
+        <w:t>PUT</w:t>
+      </w:r>
+      <w:r>
+        <w:rPr>
+          <w:lang w:val="id-ID"/>
+        </w:rPr>
+        <w:t xml:space="preserve"> ke resource </w:t>
+      </w:r>
+      <w:r>
+        <w:rPr>
+          <w:lang w:val="id-ID"/>
+        </w:rPr>
+        <w:t>Update</w:t>
+      </w:r>
+      <w:r>
+        <w:rPr>
+          <w:lang w:val="id-ID"/>
+        </w:rPr>
+        <w:t xml:space="preserve"> journal</w:t>
+      </w:r>
+    </w:p>
+    <w:p>
+      <w:pPr>
+        <w:rPr>
+          <w:lang w:val="id-ID"/>
+        </w:rPr>
+      </w:pPr>
+    </w:p>
+    <w:p>
+      <w:pPr>
+        <w:pStyle w:val="ListParagraph"/>
+        <w:numPr>
+          <w:ilvl w:val="1"/>
+          <w:numId w:val="30"/>
+        </w:numPr>
+        <w:ind w:left="851"/>
+        <w:rPr>
+          <w:lang w:val="id-ID"/>
+        </w:rPr>
+      </w:pPr>
+      <w:r>
+        <w:rPr>
+          <w:lang w:val="id-ID"/>
+        </w:rPr>
+        <w:t>Python</w:t>
+      </w:r>
+    </w:p>
+    <w:p>
+      <w:pPr>
+        <w:pStyle w:val="ListParagraph"/>
+        <w:ind w:left="851"/>
+        <w:rPr>
+          <w:lang w:val="id-ID"/>
+        </w:rPr>
+      </w:pPr>
+      <w:r>
+        <w:rPr>
+          <w:lang w:val="id-ID"/>
+        </w:rPr>
+        <w:t>Python 2.7, Flask 0.11</w:t>
+      </w:r>
+    </w:p>
+    <w:p>
+      <w:pPr>
+        <w:pStyle w:val="ListParagraph"/>
+        <w:ind w:left="851"/>
+        <w:rPr>
+          <w:lang w:val="id-ID"/>
+        </w:rPr>
+      </w:pPr>
+      <w:r>
+        <w:rPr>
+          <w:lang w:val="id-ID"/>
+        </w:rPr>
+        <w:t>Windows 8.1 Home Premium 64bit, AMD10, RAM 4GB, HDD 1T</w:t>
+      </w:r>
+    </w:p>
+    <w:p>
+      <w:pPr>
+        <w:pStyle w:val="ListParagraph"/>
+        <w:keepNext/>
+        <w:ind w:left="851"/>
+      </w:pPr>
+      <w:r>
+        <w:rPr>
+          <w:noProof/>
+          <w:lang w:val="id-ID" w:eastAsia="id-ID"/>
+        </w:rPr>
+        <w:drawing>
+          <wp:inline distT="0" distB="0" distL="0" distR="0" wp14:anchorId="1AB22070" wp14:editId="3E931E09">
+            <wp:extent cx="4133850" cy="3048000"/>
+            <wp:effectExtent l="0" t="0" r="0" b="0"/>
+            <wp:docPr id="19" name="Picture 19" descr="C:\Users\YanuarNC\AppData\Local\Microsoft\Windows\INetCache\Content.Word\python-get-100datas.jpg"/>
+            <wp:cNvGraphicFramePr>
+              <a:graphicFrameLocks xmlns:a="http://schemas.openxmlformats.org/drawingml/2006/main" noChangeAspect="1"/>
+            </wp:cNvGraphicFramePr>
+            <a:graphic xmlns:a="http://schemas.openxmlformats.org/drawingml/2006/main">
+              <a:graphicData uri="http://schemas.openxmlformats.org/drawingml/2006/picture">
+                <pic:pic xmlns:pic="http://schemas.openxmlformats.org/drawingml/2006/picture">
+                  <pic:nvPicPr>
+                    <pic:cNvPr id="0" name="Picture 33" descr="C:\Users\YanuarNC\AppData\Local\Microsoft\Windows\INetCache\Content.Word\python-get-100datas.jpg"/>
+                    <pic:cNvPicPr>
+                      <a:picLocks noChangeAspect="1" noChangeArrowheads="1"/>
+                    </pic:cNvPicPr>
+                  </pic:nvPicPr>
+                  <pic:blipFill>
+                    <a:blip r:embed="rId39">
+                      <a:extLst>
+                        <a:ext uri="{28A0092B-C50C-407E-A947-70E740481C1C}">
+                          <a14:useLocalDpi xmlns:a14="http://schemas.microsoft.com/office/drawing/2010/main" val="0"/>
+                        </a:ext>
+                      </a:extLst>
+                    </a:blip>
+                    <a:srcRect/>
+                    <a:stretch>
+                      <a:fillRect/>
+                    </a:stretch>
+                  </pic:blipFill>
+                  <pic:spPr bwMode="auto">
+                    <a:xfrm>
+                      <a:off x="0" y="0"/>
+                      <a:ext cx="4133850" cy="3048000"/>
+                    </a:xfrm>
+                    <a:prstGeom prst="rect">
+                      <a:avLst/>
+                    </a:prstGeom>
+                    <a:noFill/>
+                    <a:ln>
+                      <a:noFill/>
+                    </a:ln>
+                  </pic:spPr>
+                </pic:pic>
+              </a:graphicData>
+            </a:graphic>
+          </wp:inline>
+        </w:drawing>
+      </w:r>
+    </w:p>
+    <w:p>
+      <w:pPr>
+        <w:pStyle w:val="Caption"/>
+      </w:pPr>
+      <w:proofErr w:type="gramStart"/>
+      <w:r>
+        <w:t xml:space="preserve">Gambar  </w:t>
+      </w:r>
+      <w:proofErr w:type="gramEnd"/>
+      <w:r>
+        <w:fldChar w:fldCharType="begin"/>
+      </w:r>
+      <w:r>
+        <w:instrText xml:space="preserve"> SEQ Gambar_ \* ARABIC </w:instrText>
+      </w:r>
+      <w:r>
+        <w:fldChar w:fldCharType="separate"/>
+      </w:r>
+      <w:r>
+        <w:rPr>
+          <w:noProof/>
+        </w:rPr>
+        <w:t>23</w:t>
+      </w:r>
+      <w:r>
+        <w:fldChar w:fldCharType="end"/>
+      </w:r>
+      <w:r>
+        <w:rPr>
+          <w:lang w:val="id-ID"/>
+        </w:rPr>
+        <w:t xml:space="preserve">: </w:t>
+      </w:r>
+      <w:r>
+        <w:t xml:space="preserve">Output dari programming </w:t>
+      </w:r>
+      <w:r>
+        <w:rPr>
+          <w:b/>
+          <w:lang w:val="id-ID"/>
+        </w:rPr>
+        <w:t>Python</w:t>
+      </w:r>
+      <w:r>
+        <w:t xml:space="preserve"> dengan merequest 100 data journal menggunakan HTTP Method GET</w:t>
+      </w:r>
+    </w:p>
+    <w:p>
+      <w:pPr>
+        <w:keepNext/>
+        <w:jc w:val="center"/>
+      </w:pPr>
+      <w:r>
+        <w:lastRenderedPageBreak/>
+        <w:pict>
+          <v:shape id="_x0000_i1030" type="#_x0000_t75" style="width:322.5pt;height:263.25pt">
+            <v:imagedata r:id="rId40" o:title="python-get-detail-1datas"/>
+          </v:shape>
+        </w:pict>
+      </w:r>
+    </w:p>
+    <w:p>
+      <w:pPr>
+        <w:pStyle w:val="Caption"/>
+        <w:rPr>
+          <w:lang w:val="id-ID"/>
+        </w:rPr>
+      </w:pPr>
+      <w:proofErr w:type="gramStart"/>
+      <w:r>
+        <w:t xml:space="preserve">Gambar  </w:t>
+      </w:r>
+      <w:proofErr w:type="gramEnd"/>
+      <w:r>
+        <w:fldChar w:fldCharType="begin"/>
+      </w:r>
+      <w:r>
+        <w:instrText xml:space="preserve"> SEQ Gambar_ \* ARABIC </w:instrText>
+      </w:r>
+      <w:r>
+        <w:fldChar w:fldCharType="separate"/>
+      </w:r>
+      <w:r>
+        <w:rPr>
+          <w:noProof/>
+        </w:rPr>
+        <w:t>24</w:t>
+      </w:r>
+      <w:r>
+        <w:fldChar w:fldCharType="end"/>
+      </w:r>
+      <w:r>
+        <w:rPr>
+          <w:lang w:val="id-ID"/>
+        </w:rPr>
+        <w:t xml:space="preserve">: </w:t>
+      </w:r>
+      <w:r>
+        <w:rPr>
+          <w:lang w:val="id-ID"/>
+        </w:rPr>
+        <w:t xml:space="preserve">Output dari programming </w:t>
+      </w:r>
+      <w:r>
+        <w:rPr>
+          <w:b/>
+          <w:lang w:val="id-ID"/>
+        </w:rPr>
+        <w:t>Python</w:t>
+      </w:r>
+      <w:r>
+        <w:rPr>
+          <w:lang w:val="id-ID"/>
+        </w:rPr>
+        <w:t xml:space="preserve"> dengan merequest detail journal menggunakan HTTP Method GET</w:t>
+      </w:r>
+    </w:p>
+    <w:p>
+      <w:pPr>
+        <w:keepNext/>
+        <w:jc w:val="center"/>
+      </w:pPr>
+      <w:r>
+        <w:rPr>
+          <w:lang w:val="id-ID"/>
+        </w:rPr>
+        <w:pict>
+          <v:shape id="_x0000_i1031" type="#_x0000_t75" style="width:324pt;height:297.65pt">
+            <v:imagedata r:id="rId41" o:title="python-get-search-2datas"/>
+          </v:shape>
+        </w:pict>
+      </w:r>
+    </w:p>
+    <w:p>
+      <w:pPr>
+        <w:pStyle w:val="Caption"/>
+        <w:rPr>
+          <w:lang w:val="id-ID"/>
+        </w:rPr>
+      </w:pPr>
+      <w:proofErr w:type="gramStart"/>
+      <w:r>
+        <w:t xml:space="preserve">Gambar  </w:t>
+      </w:r>
+      <w:proofErr w:type="gramEnd"/>
+      <w:r>
+        <w:fldChar w:fldCharType="begin"/>
+      </w:r>
+      <w:r>
+        <w:instrText xml:space="preserve"> SEQ Gambar_ \* ARABIC </w:instrText>
+      </w:r>
+      <w:r>
+        <w:fldChar w:fldCharType="separate"/>
+      </w:r>
+      <w:r>
+        <w:rPr>
+          <w:noProof/>
+        </w:rPr>
+        <w:t>25</w:t>
+      </w:r>
+      <w:r>
+        <w:fldChar w:fldCharType="end"/>
+      </w:r>
+      <w:r>
+        <w:rPr>
+          <w:lang w:val="id-ID"/>
+        </w:rPr>
+        <w:t xml:space="preserve">: </w:t>
+      </w:r>
+      <w:r>
+        <w:rPr>
+          <w:lang w:val="id-ID"/>
+        </w:rPr>
+        <w:t xml:space="preserve">Output dari programming </w:t>
+      </w:r>
+      <w:r>
+        <w:rPr>
+          <w:b/>
+          <w:lang w:val="id-ID"/>
+        </w:rPr>
+        <w:t>Python</w:t>
+      </w:r>
+      <w:r>
+        <w:rPr>
+          <w:lang w:val="id-ID"/>
+        </w:rPr>
+        <w:t xml:space="preserve"> dengan merequest pencarian data journal menggunakan HTTP Method GET</w:t>
+      </w:r>
+    </w:p>
+    <w:p>
+      <w:pPr>
+        <w:rPr>
+          <w:lang w:val="id-ID"/>
+        </w:rPr>
+      </w:pPr>
+    </w:p>
+    <w:p>
+      <w:pPr>
+        <w:rPr>
+          <w:lang w:val="id-ID"/>
+        </w:rPr>
+      </w:pPr>
+    </w:p>
+    <w:p>
+      <w:pPr>
+        <w:keepNext/>
+        <w:jc w:val="center"/>
+      </w:pPr>
+      <w:r>
+        <w:rPr>
+          <w:lang w:val="id-ID"/>
+        </w:rPr>
+        <w:lastRenderedPageBreak/>
+        <w:pict>
+          <v:shape id="_x0000_i1032" type="#_x0000_t75" style="width:354.75pt;height:208.6pt">
+            <v:imagedata r:id="rId42" o:title="python-post"/>
+          </v:shape>
+        </w:pict>
+      </w:r>
+    </w:p>
+    <w:p>
+      <w:pPr>
+        <w:pStyle w:val="Caption"/>
+        <w:rPr>
+          <w:lang w:val="id-ID"/>
+        </w:rPr>
+      </w:pPr>
+      <w:proofErr w:type="gramStart"/>
+      <w:r>
+        <w:t xml:space="preserve">Gambar  </w:t>
+      </w:r>
+      <w:proofErr w:type="gramEnd"/>
+      <w:r>
+        <w:fldChar w:fldCharType="begin"/>
+      </w:r>
+      <w:r>
+        <w:instrText xml:space="preserve"> SEQ Gambar_ \* ARABIC </w:instrText>
+      </w:r>
+      <w:r>
+        <w:fldChar w:fldCharType="separate"/>
+      </w:r>
+      <w:r>
+        <w:rPr>
+          <w:noProof/>
+        </w:rPr>
+        <w:t>26</w:t>
+      </w:r>
+      <w:r>
+        <w:fldChar w:fldCharType="end"/>
+      </w:r>
+      <w:r>
+        <w:rPr>
+          <w:lang w:val="id-ID"/>
+        </w:rPr>
+        <w:t xml:space="preserve">: </w:t>
+      </w:r>
+      <w:r>
+        <w:rPr>
+          <w:lang w:val="id-ID"/>
+        </w:rPr>
+        <w:t xml:space="preserve">Output dari programming </w:t>
+      </w:r>
+      <w:r>
+        <w:rPr>
+          <w:b/>
+          <w:lang w:val="id-ID"/>
+        </w:rPr>
+        <w:t>Python</w:t>
+      </w:r>
+      <w:r>
+        <w:rPr>
+          <w:lang w:val="id-ID"/>
+        </w:rPr>
+        <w:t xml:space="preserve"> dengan rmethod POST ke resource Input journal</w:t>
+      </w:r>
+    </w:p>
+    <w:p>
+      <w:pPr>
+        <w:keepNext/>
+        <w:jc w:val="center"/>
+      </w:pPr>
+      <w:r>
+        <w:rPr>
+          <w:lang w:val="id-ID"/>
+        </w:rPr>
+        <w:pict>
+          <v:shape id="_x0000_i1033" type="#_x0000_t75" style="width:306.75pt;height:228pt">
+            <v:imagedata r:id="rId43" o:title="python-put"/>
+          </v:shape>
+        </w:pict>
+      </w:r>
+    </w:p>
+    <w:p>
+      <w:pPr>
+        <w:pStyle w:val="Caption"/>
+        <w:rPr>
+          <w:lang w:val="id-ID"/>
+        </w:rPr>
+      </w:pPr>
+      <w:proofErr w:type="gramStart"/>
+      <w:r>
+        <w:t xml:space="preserve">Gambar  </w:t>
+      </w:r>
+      <w:proofErr w:type="gramEnd"/>
+      <w:r>
+        <w:fldChar w:fldCharType="begin"/>
+      </w:r>
+      <w:r>
+        <w:instrText xml:space="preserve"> SEQ Gambar_ \* ARABIC </w:instrText>
+      </w:r>
+      <w:r>
+        <w:fldChar w:fldCharType="separate"/>
+      </w:r>
+      <w:r>
+        <w:rPr>
+          <w:noProof/>
+        </w:rPr>
+        <w:t>27</w:t>
+      </w:r>
+      <w:r>
+        <w:fldChar w:fldCharType="end"/>
+      </w:r>
+      <w:r>
+        <w:rPr>
+          <w:lang w:val="id-ID"/>
+        </w:rPr>
+        <w:t xml:space="preserve">: </w:t>
+      </w:r>
+      <w:r>
+        <w:rPr>
+          <w:lang w:val="id-ID"/>
+        </w:rPr>
+        <w:t xml:space="preserve">Output dari programming </w:t>
+      </w:r>
+      <w:r>
+        <w:rPr>
+          <w:b/>
+          <w:lang w:val="id-ID"/>
+        </w:rPr>
+        <w:t>Python</w:t>
+      </w:r>
+      <w:r>
+        <w:rPr>
+          <w:lang w:val="id-ID"/>
+        </w:rPr>
+        <w:t xml:space="preserve"> dengan rmethod PUT ke resource Update journal</w:t>
+      </w:r>
+    </w:p>
+    <w:p>
+      <w:pPr>
+        <w:rPr>
+          <w:lang w:val="id-ID"/>
+        </w:rPr>
+      </w:pPr>
+    </w:p>
+    <w:p>
+      <w:pPr>
+        <w:rPr>
+          <w:lang w:val="id-ID"/>
+        </w:rPr>
+      </w:pPr>
+    </w:p>
+    <w:p>
+      <w:pPr>
+        <w:rPr>
+          <w:lang w:val="id-ID"/>
+        </w:rPr>
+      </w:pPr>
+    </w:p>
+    <w:p>
+      <w:pPr>
+        <w:rPr>
+          <w:lang w:val="id-ID"/>
+        </w:rPr>
+      </w:pPr>
+    </w:p>
+    <w:p>
+      <w:pPr>
+        <w:rPr>
+          <w:lang w:val="id-ID"/>
+        </w:rPr>
+      </w:pPr>
+    </w:p>
+    <w:p>
+      <w:pPr>
+        <w:rPr>
+          <w:lang w:val="id-ID"/>
+        </w:rPr>
+      </w:pPr>
+    </w:p>
+    <w:p>
+      <w:pPr>
+        <w:rPr>
+          <w:lang w:val="id-ID"/>
+        </w:rPr>
+      </w:pPr>
+    </w:p>
+    <w:p>
+      <w:pPr>
+        <w:rPr>
+          <w:lang w:val="id-ID"/>
+        </w:rPr>
+      </w:pPr>
+    </w:p>
+    <w:p>
+      <w:pPr>
+        <w:rPr>
+          <w:lang w:val="id-ID"/>
+        </w:rPr>
+      </w:pPr>
+    </w:p>
+    <w:p>
+      <w:pPr>
+        <w:pStyle w:val="ListParagraph"/>
+        <w:numPr>
+          <w:ilvl w:val="1"/>
+          <w:numId w:val="30"/>
+        </w:numPr>
+        <w:ind w:left="851"/>
+        <w:rPr>
+          <w:lang w:val="id-ID"/>
+        </w:rPr>
+      </w:pPr>
+      <w:r>
+        <w:rPr>
+          <w:lang w:val="id-ID"/>
+        </w:rPr>
+        <w:lastRenderedPageBreak/>
+        <w:t>Android</w:t>
+      </w:r>
+      <w:r>
+        <w:rPr>
+          <w:lang w:val="id-ID"/>
+        </w:rPr>
+        <w:br/>
+        <w:t xml:space="preserve">Kitkat v4.4.4, Kernel version 3.4.0 </w:t>
+      </w:r>
+    </w:p>
+    <w:p>
+      <w:pPr>
+        <w:pStyle w:val="ListParagraph"/>
+        <w:ind w:left="851"/>
+        <w:rPr>
+          <w:lang w:val="id-ID"/>
+        </w:rPr>
+      </w:pPr>
+      <w:r>
+        <w:rPr>
+          <w:lang w:val="id-ID"/>
+        </w:rPr>
+        <w:t xml:space="preserve">Sony Xperia Z1, RAM 1GB, </w:t>
+      </w:r>
+      <w:r>
+        <w:rPr>
+          <w:lang w:val="id-ID"/>
+        </w:rPr>
+        <w:t>Memory Internal 12GB</w:t>
+      </w:r>
+    </w:p>
+    <w:p>
+      <w:pPr>
+        <w:pStyle w:val="ListParagraph"/>
+        <w:ind w:left="851"/>
+        <w:rPr>
+          <w:lang w:val="id-ID"/>
+        </w:rPr>
+      </w:pPr>
+    </w:p>
+    <w:p>
+      <w:pPr>
+        <w:pStyle w:val="ListParagraph"/>
+        <w:keepNext/>
+        <w:ind w:left="851"/>
+        <w:jc w:val="center"/>
+      </w:pPr>
+      <w:r>
+        <w:rPr>
+          <w:lang w:val="id-ID"/>
+        </w:rPr>
+        <w:pict>
+          <v:shape id="_x0000_i1034" type="#_x0000_t75" style="width:268.9pt;height:442.1pt">
+            <v:imagedata r:id="rId44" o:title="android-get-100data"/>
+          </v:shape>
+        </w:pict>
+      </w:r>
+    </w:p>
+    <w:p>
+      <w:pPr>
+        <w:pStyle w:val="Caption"/>
+        <w:rPr>
+          <w:lang w:val="id-ID"/>
+        </w:rPr>
+      </w:pPr>
+      <w:proofErr w:type="gramStart"/>
+      <w:r>
+        <w:t xml:space="preserve">Gambar  </w:t>
+      </w:r>
+      <w:proofErr w:type="gramEnd"/>
+      <w:r>
+        <w:fldChar w:fldCharType="begin"/>
+      </w:r>
+      <w:r>
+        <w:instrText xml:space="preserve"> SEQ Gambar_ \* ARABIC </w:instrText>
+      </w:r>
+      <w:r>
+        <w:fldChar w:fldCharType="separate"/>
+      </w:r>
+      <w:r>
+        <w:rPr>
+          <w:noProof/>
+        </w:rPr>
+        <w:t>28</w:t>
+      </w:r>
+      <w:r>
+        <w:fldChar w:fldCharType="end"/>
+      </w:r>
+      <w:r>
+        <w:rPr>
+          <w:lang w:val="id-ID"/>
+        </w:rPr>
+        <w:t xml:space="preserve">: </w:t>
+      </w:r>
+      <w:r>
+        <w:rPr>
+          <w:lang w:val="id-ID"/>
+        </w:rPr>
+        <w:t xml:space="preserve">Output dari programming </w:t>
+      </w:r>
+      <w:r>
+        <w:rPr>
+          <w:b/>
+          <w:lang w:val="id-ID"/>
+        </w:rPr>
+        <w:t>Android</w:t>
+      </w:r>
+      <w:r>
+        <w:rPr>
+          <w:lang w:val="id-ID"/>
+        </w:rPr>
+        <w:t xml:space="preserve"> dengan merequest 100 data journal menggunakan HTTP Method GET</w:t>
+      </w:r>
+    </w:p>
+    <w:p>
+      <w:pPr>
+        <w:keepNext/>
+        <w:jc w:val="center"/>
+      </w:pPr>
+      <w:r>
+        <w:rPr>
+          <w:noProof/>
+          <w:lang w:val="id-ID" w:eastAsia="id-ID"/>
+        </w:rPr>
+        <w:lastRenderedPageBreak/>
+        <w:drawing>
+          <wp:inline distT="0" distB="0" distL="0" distR="0" wp14:anchorId="35721181" wp14:editId="74164CCA">
+            <wp:extent cx="3429000" cy="3124200"/>
+            <wp:effectExtent l="0" t="0" r="0" b="0"/>
+            <wp:docPr id="23" name="Picture 23" descr="C:\Users\YanuarNC\AppData\Local\Microsoft\Windows\INetCache\Content.Word\android-get-detail-1data.png"/>
+            <wp:cNvGraphicFramePr>
+              <a:graphicFrameLocks xmlns:a="http://schemas.openxmlformats.org/drawingml/2006/main" noChangeAspect="1"/>
+            </wp:cNvGraphicFramePr>
+            <a:graphic xmlns:a="http://schemas.openxmlformats.org/drawingml/2006/main">
+              <a:graphicData uri="http://schemas.openxmlformats.org/drawingml/2006/picture">
+                <pic:pic xmlns:pic="http://schemas.openxmlformats.org/drawingml/2006/picture">
+                  <pic:nvPicPr>
+                    <pic:cNvPr id="0" name="Picture 88" descr="C:\Users\YanuarNC\AppData\Local\Microsoft\Windows\INetCache\Content.Word\android-get-detail-1data.png"/>
+                    <pic:cNvPicPr>
+                      <a:picLocks noChangeAspect="1" noChangeArrowheads="1"/>
+                    </pic:cNvPicPr>
+                  </pic:nvPicPr>
+                  <pic:blipFill>
+                    <a:blip r:embed="rId45" cstate="print">
+                      <a:extLst>
+                        <a:ext uri="{28A0092B-C50C-407E-A947-70E740481C1C}">
+                          <a14:useLocalDpi xmlns:a14="http://schemas.microsoft.com/office/drawing/2010/main" val="0"/>
+                        </a:ext>
+                      </a:extLst>
+                    </a:blip>
+                    <a:srcRect/>
+                    <a:stretch>
+                      <a:fillRect/>
+                    </a:stretch>
+                  </pic:blipFill>
+                  <pic:spPr bwMode="auto">
+                    <a:xfrm>
+                      <a:off x="0" y="0"/>
+                      <a:ext cx="3429000" cy="3124200"/>
+                    </a:xfrm>
+                    <a:prstGeom prst="rect">
+                      <a:avLst/>
+                    </a:prstGeom>
+                    <a:noFill/>
+                    <a:ln>
+                      <a:noFill/>
+                    </a:ln>
+                  </pic:spPr>
+                </pic:pic>
+              </a:graphicData>
+            </a:graphic>
+          </wp:inline>
+        </w:drawing>
+      </w:r>
+    </w:p>
+    <w:p>
+      <w:pPr>
+        <w:pStyle w:val="Caption"/>
+        <w:rPr>
+          <w:lang w:val="id-ID"/>
+        </w:rPr>
+      </w:pPr>
+      <w:proofErr w:type="gramStart"/>
+      <w:r>
+        <w:t xml:space="preserve">Gambar  </w:t>
+      </w:r>
+      <w:proofErr w:type="gramEnd"/>
+      <w:r>
+        <w:fldChar w:fldCharType="begin"/>
+      </w:r>
+      <w:r>
+        <w:instrText xml:space="preserve"> SEQ Gambar_ \* ARABIC </w:instrText>
+      </w:r>
+      <w:r>
+        <w:fldChar w:fldCharType="separate"/>
+      </w:r>
+      <w:r>
+        <w:rPr>
+          <w:noProof/>
+        </w:rPr>
+        <w:t>29</w:t>
+      </w:r>
+      <w:r>
+        <w:fldChar w:fldCharType="end"/>
+      </w:r>
+      <w:r>
+        <w:rPr>
+          <w:lang w:val="id-ID"/>
+        </w:rPr>
+        <w:t xml:space="preserve">: </w:t>
+      </w:r>
+      <w:r>
+        <w:rPr>
+          <w:lang w:val="id-ID"/>
+        </w:rPr>
+        <w:t xml:space="preserve">Output dari programming </w:t>
+      </w:r>
+      <w:r>
+        <w:rPr>
+          <w:b/>
+          <w:lang w:val="id-ID"/>
+        </w:rPr>
+        <w:t>Android</w:t>
+      </w:r>
+      <w:r>
+        <w:rPr>
+          <w:lang w:val="id-ID"/>
+        </w:rPr>
+        <w:t xml:space="preserve"> dengan merequest detail journal menggunakan HTTP Method GET</w:t>
+      </w:r>
+    </w:p>
+    <w:p>
+      <w:pPr>
+        <w:pStyle w:val="ListParagraph"/>
+        <w:keepNext/>
+        <w:ind w:left="851"/>
+        <w:jc w:val="center"/>
+      </w:pPr>
+      <w:r>
+        <w:rPr>
+          <w:lang w:val="id-ID"/>
+        </w:rPr>
+        <w:pict>
+          <v:shape id="_x0000_i1035" type="#_x0000_t75" style="width:269.75pt;height:240.5pt">
+            <v:imagedata r:id="rId46" o:title="android-get-search-2"/>
+          </v:shape>
+        </w:pict>
+      </w:r>
+    </w:p>
+    <w:p>
+      <w:pPr>
+        <w:pStyle w:val="Caption"/>
+        <w:rPr>
+          <w:lang w:val="id-ID"/>
+        </w:rPr>
+      </w:pPr>
+      <w:proofErr w:type="gramStart"/>
+      <w:r>
+        <w:t xml:space="preserve">Gambar  </w:t>
+      </w:r>
+      <w:proofErr w:type="gramEnd"/>
+      <w:r>
+        <w:fldChar w:fldCharType="begin"/>
+      </w:r>
+      <w:r>
+        <w:instrText xml:space="preserve"> SEQ Gambar_ \* ARABIC </w:instrText>
+      </w:r>
+      <w:r>
+        <w:fldChar w:fldCharType="separate"/>
+      </w:r>
+      <w:r>
+        <w:rPr>
+          <w:noProof/>
+        </w:rPr>
+        <w:t>30</w:t>
+      </w:r>
+      <w:r>
+        <w:fldChar w:fldCharType="end"/>
+      </w:r>
+      <w:r>
+        <w:rPr>
+          <w:lang w:val="id-ID"/>
+        </w:rPr>
+        <w:t xml:space="preserve">: </w:t>
+      </w:r>
+      <w:r>
+        <w:rPr>
+          <w:lang w:val="id-ID"/>
+        </w:rPr>
+        <w:t xml:space="preserve">Output dari programming </w:t>
+      </w:r>
+      <w:r>
+        <w:rPr>
+          <w:b/>
+          <w:lang w:val="id-ID"/>
+        </w:rPr>
+        <w:t>Android</w:t>
+      </w:r>
+      <w:r>
+        <w:rPr>
+          <w:b/>
+          <w:lang w:val="id-ID"/>
+        </w:rPr>
+        <w:t xml:space="preserve"> </w:t>
+      </w:r>
+      <w:r>
+        <w:rPr>
+          <w:lang w:val="id-ID"/>
+        </w:rPr>
+        <w:t>dengan merequest pencarian data journal menggunakan HTTP Method GET</w:t>
+      </w:r>
+    </w:p>
+    <w:p>
+      <w:pPr>
+        <w:keepNext/>
+        <w:jc w:val="center"/>
+      </w:pPr>
+      <w:bookmarkStart w:id="92" w:name="_GoBack"/>
+      <w:r>
+        <w:rPr>
+          <w:noProof/>
+          <w:lang w:val="id-ID" w:eastAsia="id-ID"/>
+        </w:rPr>
+        <w:lastRenderedPageBreak/>
+        <w:drawing>
+          <wp:inline distT="0" distB="0" distL="0" distR="0" wp14:anchorId="09556DBA" wp14:editId="2D5F3E41">
+            <wp:extent cx="2952750" cy="3771900"/>
+            <wp:effectExtent l="0" t="0" r="0" b="0"/>
+            <wp:docPr id="24" name="Picture 24" descr="C:\Users\YanuarNC\AppData\Local\Microsoft\Windows\INetCache\Content.Word\android-post.png"/>
+            <wp:cNvGraphicFramePr>
+              <a:graphicFrameLocks xmlns:a="http://schemas.openxmlformats.org/drawingml/2006/main" noChangeAspect="1"/>
+            </wp:cNvGraphicFramePr>
+            <a:graphic xmlns:a="http://schemas.openxmlformats.org/drawingml/2006/main">
+              <a:graphicData uri="http://schemas.openxmlformats.org/drawingml/2006/picture">
+                <pic:pic xmlns:pic="http://schemas.openxmlformats.org/drawingml/2006/picture">
+                  <pic:nvPicPr>
+                    <pic:cNvPr id="0" name="Picture 92" descr="C:\Users\YanuarNC\AppData\Local\Microsoft\Windows\INetCache\Content.Word\android-post.png"/>
+                    <pic:cNvPicPr>
+                      <a:picLocks noChangeAspect="1" noChangeArrowheads="1"/>
+                    </pic:cNvPicPr>
+                  </pic:nvPicPr>
+                  <pic:blipFill>
+                    <a:blip r:embed="rId47" cstate="print">
+                      <a:extLst>
+                        <a:ext uri="{28A0092B-C50C-407E-A947-70E740481C1C}">
+                          <a14:useLocalDpi xmlns:a14="http://schemas.microsoft.com/office/drawing/2010/main" val="0"/>
+                        </a:ext>
+                      </a:extLst>
+                    </a:blip>
+                    <a:srcRect/>
+                    <a:stretch>
+                      <a:fillRect/>
+                    </a:stretch>
+                  </pic:blipFill>
+                  <pic:spPr bwMode="auto">
+                    <a:xfrm>
+                      <a:off x="0" y="0"/>
+                      <a:ext cx="2952750" cy="3771900"/>
+                    </a:xfrm>
+                    <a:prstGeom prst="rect">
+                      <a:avLst/>
+                    </a:prstGeom>
+                    <a:noFill/>
+                    <a:ln>
+                      <a:noFill/>
+                    </a:ln>
+                  </pic:spPr>
+                </pic:pic>
+              </a:graphicData>
+            </a:graphic>
+          </wp:inline>
+        </w:drawing>
+      </w:r>
+      <w:bookmarkEnd w:id="92"/>
+    </w:p>
+    <w:p>
+      <w:pPr>
+        <w:pStyle w:val="Caption"/>
+        <w:rPr>
+          <w:lang w:val="id-ID"/>
+        </w:rPr>
+      </w:pPr>
+      <w:proofErr w:type="gramStart"/>
+      <w:r>
+        <w:t xml:space="preserve">Gambar  </w:t>
+      </w:r>
+      <w:proofErr w:type="gramEnd"/>
+      <w:r>
+        <w:fldChar w:fldCharType="begin"/>
+      </w:r>
+      <w:r>
+        <w:instrText xml:space="preserve"> SEQ Gambar_ \* ARABIC </w:instrText>
+      </w:r>
+      <w:r>
+        <w:fldChar w:fldCharType="separate"/>
+      </w:r>
+      <w:r>
+        <w:rPr>
+          <w:noProof/>
+        </w:rPr>
+        <w:t>31</w:t>
+      </w:r>
+      <w:r>
+        <w:fldChar w:fldCharType="end"/>
+      </w:r>
+      <w:r>
+        <w:rPr>
+          <w:lang w:val="id-ID"/>
+        </w:rPr>
+        <w:t xml:space="preserve">: </w:t>
+      </w:r>
+      <w:r>
+        <w:rPr>
+          <w:lang w:val="id-ID"/>
+        </w:rPr>
+        <w:t xml:space="preserve">Output dari programming </w:t>
+      </w:r>
+      <w:r>
+        <w:rPr>
+          <w:b/>
+          <w:lang w:val="id-ID"/>
+        </w:rPr>
+        <w:t xml:space="preserve">Android </w:t>
+      </w:r>
+      <w:r>
+        <w:rPr>
+          <w:lang w:val="id-ID"/>
+        </w:rPr>
+        <w:t>dengan rmethod POST ke resource Input journal</w:t>
+      </w:r>
+    </w:p>
+    <w:p>
+      <w:pPr>
+        <w:pStyle w:val="ListParagraph"/>
+        <w:keepNext/>
+        <w:ind w:left="851"/>
+        <w:jc w:val="center"/>
+      </w:pPr>
+      <w:r>
+        <w:rPr>
+          <w:lang w:val="id-ID"/>
+        </w:rPr>
+        <w:pict>
+          <v:shape id="_x0000_i1036" type="#_x0000_t75" style="width:237.35pt;height:300.95pt">
+            <v:imagedata r:id="rId48" o:title="android-put"/>
+          </v:shape>
+        </w:pict>
+      </w:r>
+    </w:p>
+    <w:p>
+      <w:pPr>
+        <w:pStyle w:val="Caption"/>
+        <w:rPr>
+          <w:lang w:val="id-ID"/>
+        </w:rPr>
+      </w:pPr>
+      <w:proofErr w:type="gramStart"/>
+      <w:r>
+        <w:t xml:space="preserve">Gambar  </w:t>
+      </w:r>
+      <w:proofErr w:type="gramEnd"/>
+      <w:r>
+        <w:fldChar w:fldCharType="begin"/>
+      </w:r>
+      <w:r>
+        <w:instrText xml:space="preserve"> SEQ Gambar_ \* ARABIC </w:instrText>
+      </w:r>
+      <w:r>
+        <w:fldChar w:fldCharType="separate"/>
+      </w:r>
+      <w:r>
+        <w:rPr>
+          <w:noProof/>
+        </w:rPr>
+        <w:t>32</w:t>
+      </w:r>
+      <w:r>
+        <w:fldChar w:fldCharType="end"/>
+      </w:r>
+      <w:r>
+        <w:rPr>
+          <w:lang w:val="id-ID"/>
+        </w:rPr>
+        <w:t xml:space="preserve">: </w:t>
+      </w:r>
+      <w:r>
+        <w:rPr>
+          <w:lang w:val="id-ID"/>
+        </w:rPr>
+        <w:t xml:space="preserve">Output dari programming </w:t>
+      </w:r>
+      <w:r>
+        <w:rPr>
+          <w:b/>
+          <w:lang w:val="id-ID"/>
+        </w:rPr>
+        <w:t>Python</w:t>
+      </w:r>
+      <w:r>
+        <w:rPr>
+          <w:lang w:val="id-ID"/>
+        </w:rPr>
+        <w:t xml:space="preserve"> dengan rmethod PUT ke resource Update journal</w:t>
+      </w:r>
     </w:p>
     <w:p>
       <w:pPr>
@@ -19319,14 +21326,15 @@
           <w:lang w:val="id-ID"/>
         </w:rPr>
       </w:pPr>
-      <w:bookmarkStart w:id="89" w:name="_Toc459547237"/>
+      <w:bookmarkStart w:id="93" w:name="_Toc459547237"/>
       <w:r>
         <w:rPr>
           <w:lang w:val="id-ID"/>
         </w:rPr>
+        <w:lastRenderedPageBreak/>
         <w:t>PEMBAHASAN</w:t>
       </w:r>
-      <w:bookmarkEnd w:id="89"/>
+      <w:bookmarkEnd w:id="93"/>
     </w:p>
     <w:p>
       <w:pPr>
@@ -19383,25 +21391,24 @@
             <w:pStyle w:val="Heading1"/>
             <w:spacing w:line="240" w:lineRule="auto"/>
           </w:pPr>
-          <w:bookmarkStart w:id="90" w:name="_Toc459547238"/>
+          <w:bookmarkStart w:id="94" w:name="_Toc459547238"/>
           <w:r>
             <w:lastRenderedPageBreak/>
             <w:t xml:space="preserve">DAFTAR </w:t>
           </w:r>
-          <w:bookmarkEnd w:id="81"/>
-          <w:bookmarkEnd w:id="82"/>
-          <w:bookmarkEnd w:id="83"/>
+          <w:bookmarkEnd w:id="85"/>
+          <w:bookmarkEnd w:id="86"/>
+          <w:bookmarkEnd w:id="87"/>
           <w:r>
             <w:t>PUSTAKA</w:t>
           </w:r>
-          <w:bookmarkEnd w:id="90"/>
+          <w:bookmarkEnd w:id="94"/>
         </w:p>
         <w:sdt>
           <w:sdtPr>
             <w:id w:val="-573587230"/>
             <w:bibliography/>
           </w:sdtPr>
-          <w:sdtEndPr/>
           <w:sdtContent>
             <w:p>
               <w:pPr>
@@ -20100,7 +22107,7 @@
           <w:rPr>
             <w:noProof/>
           </w:rPr>
-          <w:t>i</w:t>
+          <w:t>v</w:t>
         </w:r>
         <w:r>
           <w:rPr>
@@ -20152,7 +22159,7 @@
           <w:rPr>
             <w:noProof/>
           </w:rPr>
-          <w:t>26</w:t>
+          <w:t>40</w:t>
         </w:r>
         <w:r>
           <w:rPr>
@@ -20211,7 +22218,7 @@
           <w:rPr>
             <w:noProof/>
           </w:rPr>
-          <w:t>25</w:t>
+          <w:t>41</w:t>
         </w:r>
         <w:r>
           <w:rPr>
@@ -20990,7 +22997,7 @@
   <w:abstractNum w:abstractNumId="8" w15:restartNumberingAfterBreak="0">
     <w:nsid w:val="179F5A6A"/>
     <w:multiLevelType w:val="hybridMultilevel"/>
-    <w:tmpl w:val="66821A76"/>
+    <w:tmpl w:val="6FA4768A"/>
     <w:lvl w:ilvl="0" w:tplc="04210015">
       <w:start w:val="1"/>
       <w:numFmt w:val="upperLetter"/>
@@ -21003,16 +23010,16 @@
         <w:rFonts w:hint="default"/>
       </w:rPr>
     </w:lvl>
-    <w:lvl w:ilvl="1" w:tplc="04210019" w:tentative="1">
-      <w:start w:val="1"/>
-      <w:numFmt w:val="lowerLetter"/>
+    <w:lvl w:ilvl="1" w:tplc="0421000F">
+      <w:start w:val="1"/>
+      <w:numFmt w:val="decimal"/>
       <w:lvlText w:val="%2."/>
       <w:lvlJc w:val="left"/>
       <w:pPr>
         <w:ind w:left="1440" w:hanging="360"/>
       </w:pPr>
     </w:lvl>
-    <w:lvl w:ilvl="2" w:tplc="0421001B" w:tentative="1">
+    <w:lvl w:ilvl="2" w:tplc="0421001B">
       <w:start w:val="1"/>
       <w:numFmt w:val="lowerRoman"/>
       <w:lvlText w:val="%3."/>
@@ -24012,7 +26019,7 @@
     <w:uiPriority w:val="35"/>
     <w:unhideWhenUsed/>
     <w:qFormat/>
-    <w:rsid w:val="00356153"/>
+    <w:rsid w:val="00604F4D"/>
     <w:pPr>
       <w:spacing w:before="120" w:after="320" w:line="240" w:lineRule="auto"/>
       <w:jc w:val="center"/>
@@ -25134,7 +27141,7 @@
 </file>
 
 <file path=customXml/itemProps1.xml><?xml version="1.0" encoding="utf-8"?>
-<ds:datastoreItem xmlns:ds="http://schemas.openxmlformats.org/officeDocument/2006/customXml" ds:itemID="{ADDF3B47-3C97-4DC6-9CDF-854C2DCF2CA9}">
+<ds:datastoreItem xmlns:ds="http://schemas.openxmlformats.org/officeDocument/2006/customXml" ds:itemID="{6A68D0CE-C11D-44D8-AB7E-F7742DB30223}">
   <ds:schemaRefs>
     <ds:schemaRef ds:uri="http://schemas.openxmlformats.org/officeDocument/2006/bibliography"/>
   </ds:schemaRefs>

</xml_diff>

<commit_message>
Update API untuk journal. update result. add insert query. add get detail dan get search untuk python. update note untuk running python.
</commit_message>
<xml_diff>
--- a/doc/Final Paper.docx
+++ b/doc/Final Paper.docx
@@ -105,23 +105,7 @@
           <w:szCs w:val="20"/>
         </w:rPr>
         <w:tab/>
-        <w:t xml:space="preserve">  : Strata 1 (S1), </w:t>
-      </w:r>
-      <w:proofErr w:type="gramStart"/>
-      <w:r>
-        <w:rPr>
-          <w:rFonts w:cs="Arial"/>
-          <w:szCs w:val="20"/>
-        </w:rPr>
-        <w:t>NPM :</w:t>
-      </w:r>
-      <w:proofErr w:type="gramEnd"/>
-      <w:r>
-        <w:rPr>
-          <w:rFonts w:cs="Arial"/>
-          <w:szCs w:val="20"/>
-        </w:rPr>
-        <w:t xml:space="preserve"> 1512018</w:t>
+        <w:t xml:space="preserve">  : Strata 1 (S1), NPM : 1512018</w:t>
       </w:r>
     </w:p>
     <w:p>
@@ -164,7 +148,6 @@
           <w:szCs w:val="20"/>
         </w:rPr>
       </w:pPr>
-      <w:proofErr w:type="gramStart"/>
       <w:r>
         <w:rPr>
           <w:rFonts w:cs="Arial"/>
@@ -172,7 +155,6 @@
         </w:rPr>
         <w:t>Tanggal,................................................</w:t>
       </w:r>
-      <w:proofErr w:type="gramEnd"/>
       <w:r>
         <w:rPr>
           <w:rFonts w:cs="Arial"/>
@@ -335,7 +317,6 @@
           <w:szCs w:val="20"/>
         </w:rPr>
       </w:pPr>
-      <w:proofErr w:type="gramStart"/>
       <w:r>
         <w:rPr>
           <w:rFonts w:cs="Arial"/>
@@ -343,7 +324,6 @@
         </w:rPr>
         <w:t>Tanggal,................................................</w:t>
       </w:r>
-      <w:proofErr w:type="gramEnd"/>
       <w:r>
         <w:rPr>
           <w:rFonts w:cs="Arial"/>
@@ -512,7 +492,6 @@
           <w:szCs w:val="20"/>
         </w:rPr>
       </w:pPr>
-      <w:proofErr w:type="gramStart"/>
       <w:r>
         <w:rPr>
           <w:rFonts w:cs="Arial"/>
@@ -520,7 +499,6 @@
         </w:rPr>
         <w:t>Tanggal,................................................</w:t>
       </w:r>
-      <w:proofErr w:type="gramEnd"/>
       <w:r>
         <w:rPr>
           <w:rFonts w:cs="Arial"/>
@@ -661,19 +639,8 @@
           <w:szCs w:val="20"/>
           <w:u w:val="single"/>
         </w:rPr>
-        <w:t>Irmayansyah</w:t>
-      </w:r>
-      <w:proofErr w:type="gramStart"/>
-      <w:r>
-        <w:rPr>
-          <w:rFonts w:cs="Arial"/>
-          <w:b/>
-          <w:szCs w:val="20"/>
-          <w:u w:val="single"/>
-        </w:rPr>
-        <w:t>,S.Kom,M.Kom</w:t>
-      </w:r>
-      <w:proofErr w:type="gramEnd"/>
+        <w:t>Irmayansyah,S.Kom,M.Kom</w:t>
+      </w:r>
     </w:p>
     <w:p>
       <w:pPr>
@@ -795,15 +762,7 @@
         <w:t>Yanuar Nurcahyo lahir di Jakarta pada tanggal 26 Januari 1995.</w:t>
       </w:r>
       <w:r>
-        <w:t xml:space="preserve"> </w:t>
-      </w:r>
-      <w:proofErr w:type="gramStart"/>
-      <w:r>
-        <w:t>Ia</w:t>
-      </w:r>
-      <w:proofErr w:type="gramEnd"/>
-      <w:r>
-        <w:t xml:space="preserve"> tinggal di Jakarta hanya 5 bulan dan pindah ke daerah kabupaten Bojonggede kota Bogor.Pada tahun 2006 lulus Sekolah Dasar di SDN Bojonggede 3, tahun 2009 menyelesaikan Sekolah Menengah Pertama di SMP Al-Basyariah, kemudian menamatkan Sekolah Menengah Kejuruan di SMK Tri Dharma 2 Bogor, jurusan RPL (Rekayasa Perangkat Lunak) pada tahun 2012. Tahun 2012 melanjutkan pendidikan di S1 Jurusan Sistem Informasi di STIKOM BINANIAGA Bogor. </w:t>
+        <w:t xml:space="preserve"> Ia tinggal di Jakarta hanya 5 bulan dan pindah ke daerah kabupaten Bojonggede kota Bogor.Pada tahun 2006 lulus Sekolah Dasar di SDN Bojonggede 3, tahun 2009 menyelesaikan Sekolah Menengah Pertama di SMP Al-Basyariah, kemudian menamatkan Sekolah Menengah Kejuruan di SMK Tri Dharma 2 Bogor, jurusan RPL (Rekayasa Perangkat Lunak) pada tahun 2012. Tahun 2012 melanjutkan pendidikan di S1 Jurusan Sistem Informasi di STIKOM BINANIAGA Bogor. </w:t>
       </w:r>
     </w:p>
     <w:p>
@@ -811,38 +770,14 @@
         <w:spacing w:line="360" w:lineRule="auto"/>
       </w:pPr>
       <w:r>
-        <w:t xml:space="preserve">Sampai saat ini, </w:t>
-      </w:r>
-      <w:proofErr w:type="gramStart"/>
-      <w:r>
-        <w:t>ia</w:t>
-      </w:r>
-      <w:proofErr w:type="gramEnd"/>
-      <w:r>
-        <w:t xml:space="preserve"> masih melanjutkan kuliahnya dengan membuat karya tulis ilmiah. Karya ilmiah tersebut adalah “</w:t>
+        <w:t>Sampai saat ini, ia masih melanjutkan kuliahnya dengan membuat karya tulis ilmiah. Karya ilmiah tersebut adalah “</w:t>
       </w:r>
       <w:r>
         <w:rPr>
           <w:rFonts w:cs="Arial"/>
           <w:szCs w:val="20"/>
         </w:rPr>
-        <w:t xml:space="preserve">Resource Oriented Architecture Untuk Pendistribusian Data Menggunakan RESTful APIs Berbasis Multiplatform”. Disela-sela aktivitasnya, </w:t>
-      </w:r>
-      <w:proofErr w:type="gramStart"/>
-      <w:r>
-        <w:rPr>
-          <w:rFonts w:cs="Arial"/>
-          <w:szCs w:val="20"/>
-        </w:rPr>
-        <w:t>ia</w:t>
-      </w:r>
-      <w:proofErr w:type="gramEnd"/>
-      <w:r>
-        <w:rPr>
-          <w:rFonts w:cs="Arial"/>
-          <w:szCs w:val="20"/>
-        </w:rPr>
-        <w:t xml:space="preserve"> juga bekerja sebagai freelancer dibidang web programming sejak tahun 2014 sampai saat ini. </w:t>
+        <w:t xml:space="preserve">Resource Oriented Architecture Untuk Pendistribusian Data Menggunakan RESTful APIs Berbasis Multiplatform”. Disela-sela aktivitasnya, ia juga bekerja sebagai freelancer dibidang web programming sejak tahun 2014 sampai saat ini. </w:t>
       </w:r>
     </w:p>
     <w:p>
@@ -988,23 +923,7 @@
           <w:rFonts w:cs="Arial"/>
           <w:szCs w:val="20"/>
         </w:rPr>
-        <w:t xml:space="preserve">kemajuan pendidikan di masa yang </w:t>
-      </w:r>
-      <w:proofErr w:type="gramStart"/>
-      <w:r>
-        <w:rPr>
-          <w:rFonts w:cs="Arial"/>
-          <w:szCs w:val="20"/>
-        </w:rPr>
-        <w:t>akan</w:t>
-      </w:r>
-      <w:proofErr w:type="gramEnd"/>
-      <w:r>
-        <w:rPr>
-          <w:rFonts w:cs="Arial"/>
-          <w:szCs w:val="20"/>
-        </w:rPr>
-        <w:t xml:space="preserve"> datang</w:t>
+        <w:t>kemajuan pendidikan di masa yang akan datang</w:t>
       </w:r>
       <w:r>
         <w:rPr>
@@ -4138,20 +4057,16 @@
                 <w:noProof/>
                 <w:webHidden/>
               </w:rPr>
-            </w:r>
-            <w:r>
-              <w:rPr>
-                <w:noProof/>
-                <w:webHidden/>
-              </w:rPr>
               <w:fldChar w:fldCharType="separate"/>
             </w:r>
             <w:r>
               <w:rPr>
-                <w:noProof/>
-                <w:webHidden/>
-              </w:rPr>
-              <w:t>25</w:t>
+                <w:b/>
+                <w:bCs/>
+                <w:noProof/>
+                <w:webHidden/>
+              </w:rPr>
+              <w:t>Error! Bookmark not defined.</w:t>
             </w:r>
             <w:r>
               <w:rPr>
@@ -4241,7 +4156,7 @@
                 <w:noProof/>
                 <w:webHidden/>
               </w:rPr>
-              <w:t>25</w:t>
+              <w:t>32</w:t>
             </w:r>
             <w:r>
               <w:rPr>
@@ -4331,7 +4246,7 @@
                 <w:noProof/>
                 <w:webHidden/>
               </w:rPr>
-              <w:t>25</w:t>
+              <w:t>40</w:t>
             </w:r>
             <w:r>
               <w:rPr>
@@ -4402,7 +4317,7 @@
                 <w:noProof/>
                 <w:webHidden/>
               </w:rPr>
-              <w:t>26</w:t>
+              <w:t>41</w:t>
             </w:r>
             <w:r>
               <w:rPr>
@@ -6048,23 +5963,7 @@
           <w:rFonts w:cs="Arial"/>
           <w:szCs w:val="20"/>
         </w:rPr>
-        <w:t xml:space="preserve"> JSON. File inilah yang </w:t>
-      </w:r>
-      <w:proofErr w:type="gramStart"/>
-      <w:r>
-        <w:rPr>
-          <w:rFonts w:cs="Arial"/>
-          <w:szCs w:val="20"/>
-        </w:rPr>
-        <w:t>akan</w:t>
-      </w:r>
-      <w:proofErr w:type="gramEnd"/>
-      <w:r>
-        <w:rPr>
-          <w:rFonts w:cs="Arial"/>
-          <w:szCs w:val="20"/>
-        </w:rPr>
-        <w:t xml:space="preserve"> menguraikan dan memuat konten yang hendak disajikan. </w:t>
+        <w:t xml:space="preserve"> JSON. File inilah yang akan menguraikan dan memuat konten yang hendak disajikan. </w:t>
       </w:r>
       <w:r>
         <w:rPr>
@@ -6406,9 +6305,8 @@
           <w:rFonts w:cs="Arial"/>
           <w:szCs w:val="20"/>
         </w:rPr>
-        <w:t>Belum ada sistem pendistribusian data yang bersifat multiplatform</w:t>
-      </w:r>
-      <w:proofErr w:type="gramStart"/>
+        <w:t>Belum ada sistem pendistribusian data yang bersifat multiplatform.</w:t>
+      </w:r>
       <w:r>
         <w:rPr>
           <w:rFonts w:cs="Arial"/>
@@ -6416,56 +6314,43 @@
         </w:rPr>
         <w:t>.</w:t>
       </w:r>
-      <w:r>
+    </w:p>
+    <w:p>
+      <w:pPr>
+        <w:pStyle w:val="Heading3"/>
+      </w:pPr>
+      <w:bookmarkStart w:id="26" w:name="_Toc459547210"/>
+      <w:r>
+        <w:t>Problem Statement</w:t>
+      </w:r>
+      <w:bookmarkEnd w:id="26"/>
+    </w:p>
+    <w:p>
+      <w:pPr>
+        <w:ind w:left="720"/>
         <w:rPr>
           <w:rFonts w:cs="Arial"/>
           <w:szCs w:val="20"/>
         </w:rPr>
+      </w:pPr>
+      <w:r>
+        <w:t>Belum adanya sistem pen</w:t>
+      </w:r>
+      <w:r>
+        <w:t>distribusi</w:t>
+      </w:r>
+      <w:r>
+        <w:t>an data</w:t>
+      </w:r>
+      <w:r>
+        <w:t>yang berbasis multiplatform</w:t>
+      </w:r>
+      <w:r>
+        <w:t xml:space="preserve"> sehingga journal diberbagai universitas lambat jika dilakukan secara konvensional </w:t>
+      </w:r>
+      <w:r>
         <w:t>.</w:t>
       </w:r>
-      <w:proofErr w:type="gramEnd"/>
-    </w:p>
-    <w:p>
-      <w:pPr>
-        <w:pStyle w:val="Heading3"/>
-      </w:pPr>
-      <w:bookmarkStart w:id="26" w:name="_Toc459547210"/>
-      <w:r>
-        <w:t>Problem Statement</w:t>
-      </w:r>
-      <w:bookmarkEnd w:id="26"/>
-    </w:p>
-    <w:p>
-      <w:pPr>
-        <w:ind w:left="720"/>
-        <w:rPr>
-          <w:rFonts w:cs="Arial"/>
-          <w:szCs w:val="20"/>
-        </w:rPr>
-      </w:pPr>
-      <w:r>
-        <w:t>Belum adanya sistem pen</w:t>
-      </w:r>
-      <w:r>
-        <w:t>distribusi</w:t>
-      </w:r>
-      <w:r>
-        <w:t>an data</w:t>
-      </w:r>
-      <w:r>
-        <w:t>yang berbasis multiplatform</w:t>
-      </w:r>
-      <w:r>
-        <w:t xml:space="preserve"> sehingga journal diberbagai universitas lambat jika dilakukan secara </w:t>
-      </w:r>
-      <w:proofErr w:type="gramStart"/>
-      <w:r>
-        <w:t xml:space="preserve">konvensional </w:t>
-      </w:r>
-      <w:r>
-        <w:t>.</w:t>
-      </w:r>
-      <w:proofErr w:type="gramEnd"/>
     </w:p>
     <w:p>
       <w:pPr>
@@ -6604,21 +6489,12 @@
           <w:szCs w:val="20"/>
         </w:rPr>
       </w:pPr>
-      <w:proofErr w:type="gramStart"/>
       <w:r>
         <w:rPr>
           <w:rFonts w:cs="Arial"/>
           <w:szCs w:val="20"/>
         </w:rPr>
-        <w:t>memberikan</w:t>
-      </w:r>
-      <w:proofErr w:type="gramEnd"/>
-      <w:r>
-        <w:rPr>
-          <w:rFonts w:cs="Arial"/>
-          <w:szCs w:val="20"/>
-        </w:rPr>
-        <w:t xml:space="preserve"> suatu solusi untuk pendistribusian data </w:t>
+        <w:t xml:space="preserve">memberikan suatu solusi untuk pendistribusian data </w:t>
       </w:r>
       <w:r>
         <w:rPr>
@@ -7204,15 +7080,7 @@
         <w:ind w:left="810" w:hanging="450"/>
       </w:pPr>
       <w:r>
-        <w:t xml:space="preserve">Representasi adalah proses dimana sebuah objek ditangkap oleh </w:t>
-      </w:r>
-      <w:proofErr w:type="gramStart"/>
-      <w:r>
-        <w:t>indra</w:t>
-      </w:r>
-      <w:proofErr w:type="gramEnd"/>
-      <w:r>
-        <w:t xml:space="preserve"> seseorang, lalu masuk ke akal untuk diproses yang hasilnya adalah sebuah konsep/ide yang dengan bahasa akan d</w:t>
+        <w:t>Representasi adalah proses dimana sebuah objek ditangkap oleh indra seseorang, lalu masuk ke akal untuk diproses yang hasilnya adalah sebuah konsep/ide yang dengan bahasa akan d</w:t>
       </w:r>
       <w:r>
         <w:t>isampaikan/diungkapkan kembali.</w:t>
@@ -7229,15 +7097,7 @@
         <w:ind w:left="810" w:hanging="450"/>
       </w:pPr>
       <w:r>
-        <w:t xml:space="preserve">Resources adalah segala informasi yang dapat diberikan </w:t>
-      </w:r>
-      <w:proofErr w:type="gramStart"/>
-      <w:r>
-        <w:t>nama</w:t>
-      </w:r>
-      <w:proofErr w:type="gramEnd"/>
-      <w:r>
-        <w:t>, seperti, dokumen, gambar atau daftar masalah terbuka dalam versi software.</w:t>
+        <w:t>Resources adalah segala informasi yang dapat diberikan nama, seperti, dokumen, gambar atau daftar masalah terbuka dalam versi software.</w:t>
       </w:r>
     </w:p>
     <w:p>
@@ -7493,19 +7353,11 @@
           <w:rFonts w:cs="Arial"/>
         </w:rPr>
       </w:pPr>
-      <w:proofErr w:type="gramStart"/>
-      <w:r>
-        <w:rPr>
-          <w:rFonts w:cs="Arial"/>
-        </w:rPr>
-        <w:t>[ Halaman</w:t>
-      </w:r>
-      <w:proofErr w:type="gramEnd"/>
-      <w:r>
-        <w:rPr>
-          <w:rFonts w:cs="Arial"/>
-        </w:rPr>
-        <w:t xml:space="preserve"> ini sengaja dikosongkan ]</w:t>
+      <w:r>
+        <w:rPr>
+          <w:rFonts w:cs="Arial"/>
+        </w:rPr>
+        <w:t>[ Halaman ini sengaja dikosongkan ]</w:t>
       </w:r>
     </w:p>
     <w:p>
@@ -7928,15 +7780,7 @@
         <w:t>, Yogyakarta, Indonesia, 2010. Pada penelitian ini peneliti membantu sebuah proses pengambilan keputusan kebijakan dan sector kesehatan dengan memanfaatkan teknologi komunikasi dan informasi. Penelitian ini juga bertujuan untuk merancang sebuah basis data dan layanan akses berbasis SOA untuk pusat data transaksional pada Dinas Kesehatan Kabupaten Sleman. Data transaksional dalam penelitian ini adalah data rekam medis pasien</w:t>
       </w:r>
       <w:r>
-        <w:t xml:space="preserve">, logistic alat-alat kesehatan, pengirimannya, catatan penyimpanan, catatan perpindahan tempat termasuk data tenaga medis </w:t>
-      </w:r>
-      <w:proofErr w:type="gramStart"/>
-      <w:r>
-        <w:t>disebuah  puskesmas</w:t>
-      </w:r>
-      <w:proofErr w:type="gramEnd"/>
-      <w:r>
-        <w:t xml:space="preserve">. Jalannya penelitian yang dilakukan meliputi tahap analisa kebutuhan dan tahap pengembangan sistem. Tahap analisa kebutuhan dilakukan dengan pengumpulan data studi literatur dan survey kondisi data yang tersedia dipuskesmas dan kebutuhan informasi Dinas Kesehatan Kabupaten Sleman. Sedangkan tahap pengembangan sistem meliputi: Melakukan analysis terhadap sistem informasi puskesmas dan basis data puskesmas, membuat rancangan basis data yang dapat mengintegrasikan data transaksional puskesmas, membuat </w:t>
+        <w:t xml:space="preserve">, logistic alat-alat kesehatan, pengirimannya, catatan penyimpanan, catatan perpindahan tempat termasuk data tenaga medis disebuah  puskesmas. Jalannya penelitian yang dilakukan meliputi tahap analisa kebutuhan dan tahap pengembangan sistem. Tahap analisa kebutuhan dilakukan dengan pengumpulan data studi literatur dan survey kondisi data yang tersedia dipuskesmas dan kebutuhan informasi Dinas Kesehatan Kabupaten Sleman. Sedangkan tahap pengembangan sistem meliputi: Melakukan analysis terhadap sistem informasi puskesmas dan basis data puskesmas, membuat rancangan basis data yang dapat mengintegrasikan data transaksional puskesmas, membuat </w:t>
       </w:r>
       <w:r>
         <w:rPr>
@@ -7988,15 +7832,7 @@
         <w:t xml:space="preserve">, Romania 2011. Pada penelitian ini </w:t>
       </w:r>
       <w:r>
-        <w:t xml:space="preserve">peneliti mereview REST style, konseptual dan karakteristik ROA, Security pada RESTful Web Service. Pada kesimpulannya peneliti menyimpulkan bahwa, REST adalah sebuah </w:t>
-      </w:r>
-      <w:proofErr w:type="gramStart"/>
-      <w:r>
-        <w:t>gaya</w:t>
-      </w:r>
-      <w:proofErr w:type="gramEnd"/>
-      <w:r>
-        <w:t xml:space="preserve"> arsitektur yang dibuat untuk menjelaskan sebuah hypermedia distributed system. </w:t>
+        <w:t xml:space="preserve">peneliti mereview REST style, konseptual dan karakteristik ROA, Security pada RESTful Web Service. Pada kesimpulannya peneliti menyimpulkan bahwa, REST adalah sebuah gaya arsitektur yang dibuat untuk menjelaskan sebuah hypermedia distributed system. </w:t>
       </w:r>
       <w:r>
         <w:t xml:space="preserve">Kontribusi utama pada journal ini adalah untuk meninjau aspek penting dari arsitektual REST dan Resource Oriented Architecture pada </w:t>
@@ -8790,27 +8626,14 @@
       <w:r>
         <w:t xml:space="preserve">Table </w:t>
       </w:r>
-      <w:r>
-        <w:fldChar w:fldCharType="begin"/>
-      </w:r>
-      <w:r>
-        <w:instrText xml:space="preserve"> SEQ Table \* ARABIC </w:instrText>
-      </w:r>
-      <w:r>
-        <w:fldChar w:fldCharType="separate"/>
-      </w:r>
-      <w:r>
-        <w:rPr>
-          <w:noProof/>
-        </w:rPr>
-        <w:t>1</w:t>
-      </w:r>
-      <w:r>
-        <w:rPr>
-          <w:noProof/>
-        </w:rPr>
-        <w:fldChar w:fldCharType="end"/>
-      </w:r>
+      <w:fldSimple w:instr=" SEQ Table \* ARABIC ">
+        <w:r>
+          <w:rPr>
+            <w:noProof/>
+          </w:rPr>
+          <w:t>1</w:t>
+        </w:r>
+      </w:fldSimple>
       <w:r>
         <w:t>: HTTP methods</w:t>
       </w:r>
@@ -9346,27 +9169,14 @@
       <w:r>
         <w:t xml:space="preserve">Table </w:t>
       </w:r>
-      <w:r>
-        <w:fldChar w:fldCharType="begin"/>
-      </w:r>
-      <w:r>
-        <w:instrText xml:space="preserve"> SEQ Table \* ARABIC </w:instrText>
-      </w:r>
-      <w:r>
-        <w:fldChar w:fldCharType="separate"/>
-      </w:r>
-      <w:r>
-        <w:rPr>
-          <w:noProof/>
-        </w:rPr>
-        <w:t>2</w:t>
-      </w:r>
-      <w:r>
-        <w:rPr>
-          <w:noProof/>
-        </w:rPr>
-        <w:fldChar w:fldCharType="end"/>
-      </w:r>
+      <w:fldSimple w:instr=" SEQ Table \* ARABIC ">
+        <w:r>
+          <w:rPr>
+            <w:noProof/>
+          </w:rPr>
+          <w:t>2</w:t>
+        </w:r>
+      </w:fldSimple>
       <w:r>
         <w:t>: Menampilkan kode HTTP status</w:t>
       </w:r>
@@ -9425,15 +9235,7 @@
         <w:t>resource</w:t>
       </w:r>
       <w:r>
-        <w:t xml:space="preserve"> memiliki </w:t>
-      </w:r>
-      <w:proofErr w:type="gramStart"/>
-      <w:r>
-        <w:t>nama</w:t>
-      </w:r>
-      <w:proofErr w:type="gramEnd"/>
-      <w:r>
-        <w:t xml:space="preserve"> alamat yang dapat direpresentasikan oleh URI (Universal Resource Identifier).</w:t>
+        <w:t xml:space="preserve"> memiliki nama alamat yang dapat direpresentasikan oleh URI (Universal Resource Identifier).</w:t>
       </w:r>
     </w:p>
     <w:p>
@@ -9500,13 +9302,8 @@
         </w:rPr>
         <w:t>Resource Oriented Architecture (ROA)</w:t>
       </w:r>
-      <w:proofErr w:type="gramStart"/>
-      <w:r>
-        <w:t>,  untuk</w:t>
-      </w:r>
-      <w:proofErr w:type="gramEnd"/>
-      <w:r>
-        <w:t xml:space="preserve"> mendevelop </w:t>
+      <w:r>
+        <w:t xml:space="preserve">,  untuk mendevelop </w:t>
       </w:r>
       <w:r>
         <w:t xml:space="preserve">sebuah </w:t>
@@ -9567,11 +9364,9 @@
         <w:pStyle w:val="Caption"/>
       </w:pPr>
       <w:bookmarkStart w:id="45" w:name="_Toc459547242"/>
-      <w:proofErr w:type="gramStart"/>
       <w:r>
         <w:t xml:space="preserve">Gambar  </w:t>
       </w:r>
-      <w:proofErr w:type="gramEnd"/>
       <w:r>
         <w:fldChar w:fldCharType="begin"/>
       </w:r>
@@ -9669,21 +9464,7 @@
         <w:rPr>
           <w:rFonts w:cs="Arial"/>
         </w:rPr>
-        <w:t xml:space="preserve"> adalah sebuah turunan dari Service Model: dengan </w:t>
-      </w:r>
-      <w:proofErr w:type="gramStart"/>
-      <w:r>
-        <w:rPr>
-          <w:rFonts w:cs="Arial"/>
-        </w:rPr>
-        <w:t>jenis  tertentu</w:t>
-      </w:r>
-      <w:proofErr w:type="gramEnd"/>
-      <w:r>
-        <w:rPr>
-          <w:rFonts w:cs="Arial"/>
-        </w:rPr>
-        <w:t xml:space="preserve"> pada </w:t>
+        <w:t xml:space="preserve"> adalah sebuah turunan dari Service Model: dengan jenis  tertentu pada </w:t>
       </w:r>
       <w:r>
         <w:rPr>
@@ -9809,21 +9590,7 @@
         <w:rPr>
           <w:rFonts w:cs="Arial"/>
         </w:rPr>
-        <w:t xml:space="preserve">adalah suatu metode komunikasi yang sering diterapkan dalam pengembangan layanan berbasis web.REST, yang umumnya dijalankan via HTTP (Hypertext Transfer Protocol), melibatkan proses pembacaan laman web tertentu yang memuat sebuah file XML atau JSON. File inilah yang menguraikan dan memuat konten yang hendak disajikan. Setelah melalui sebuah proses definisi tertentu, konsumen </w:t>
-      </w:r>
-      <w:proofErr w:type="gramStart"/>
-      <w:r>
-        <w:rPr>
-          <w:rFonts w:cs="Arial"/>
-        </w:rPr>
-        <w:t>akan</w:t>
-      </w:r>
-      <w:proofErr w:type="gramEnd"/>
-      <w:r>
-        <w:rPr>
-          <w:rFonts w:cs="Arial"/>
-        </w:rPr>
-        <w:t xml:space="preserve"> bisa mengakses antarmuka aplikasi yang dimaksudkan</w:t>
+        <w:t>adalah suatu metode komunikasi yang sering diterapkan dalam pengembangan layanan berbasis web.REST, yang umumnya dijalankan via HTTP (Hypertext Transfer Protocol), melibatkan proses pembacaan laman web tertentu yang memuat sebuah file XML atau JSON. File inilah yang menguraikan dan memuat konten yang hendak disajikan. Setelah melalui sebuah proses definisi tertentu, konsumen akan bisa mengakses antarmuka aplikasi yang dimaksudkan</w:t>
       </w:r>
       <w:sdt>
         <w:sdtPr>
@@ -10093,21 +9860,7 @@
         <w:rPr>
           <w:rFonts w:cs="Arial"/>
         </w:rPr>
-        <w:t xml:space="preserve"> telah menjadi bagian penting dari industri komputersejak awal. </w:t>
-      </w:r>
-      <w:proofErr w:type="gramStart"/>
-      <w:r>
-        <w:rPr>
-          <w:rFonts w:cs="Arial"/>
-        </w:rPr>
-        <w:t>mereka</w:t>
-      </w:r>
-      <w:proofErr w:type="gramEnd"/>
-      <w:r>
-        <w:rPr>
-          <w:rFonts w:cs="Arial"/>
-        </w:rPr>
-        <w:t xml:space="preserve"> mendasar untuk cara komputer, perangkat lunak, dan jaringanarsitektur telah berkembang. </w:t>
+        <w:t xml:space="preserve"> telah menjadi bagian penting dari industri komputersejak awal. mereka mendasar untuk cara komputer, perangkat lunak, dan jaringanarsitektur telah berkembang. </w:t>
       </w:r>
     </w:p>
     <w:p>
@@ -10259,15 +10012,7 @@
         <w:t xml:space="preserve">. </w:t>
       </w:r>
       <w:r>
-        <w:t xml:space="preserve">JSON merupakan format teks yang tidak bergantung pada bahasa pemprograman apapun karena menggunakan </w:t>
-      </w:r>
-      <w:proofErr w:type="gramStart"/>
-      <w:r>
-        <w:t>gaya</w:t>
-      </w:r>
-      <w:proofErr w:type="gramEnd"/>
-      <w:r>
-        <w:t xml:space="preserve"> bahasa yang umum digunakan oleh programmer keluarga C termasuk C, C++, C#, Java, JavaScript, Perl, Python dll. Oleh karena sifat-sifat tersebut, menjadikan JSON ideal sebagai bahasa pertukaran-data.</w:t>
+        <w:t>JSON merupakan format teks yang tidak bergantung pada bahasa pemprograman apapun karena menggunakan gaya bahasa yang umum digunakan oleh programmer keluarga C termasuk C, C++, C#, Java, JavaScript, Perl, Python dll. Oleh karena sifat-sifat tersebut, menjadikan JSON ideal sebagai bahasa pertukaran-data.</w:t>
       </w:r>
     </w:p>
     <w:p>
@@ -10330,15 +10075,7 @@
         <w:t>semua bahasa pemprograman moder</w:t>
       </w:r>
       <w:r>
-        <w:t xml:space="preserve">n mendukung struktur data ini dalam bentuk yang </w:t>
-      </w:r>
-      <w:proofErr w:type="gramStart"/>
-      <w:r>
-        <w:t>sama</w:t>
-      </w:r>
-      <w:proofErr w:type="gramEnd"/>
-      <w:r>
-        <w:t xml:space="preserve"> maupun berlainan. Hal ini pantas disebut demikian karena format data mudah dipertukarkan dengan bahasa-bahasa pemprograman yang juga berdasarkan pada struktur data ini </w:t>
+        <w:t xml:space="preserve">n mendukung struktur data ini dalam bentuk yang sama maupun berlainan. Hal ini pantas disebut demikian karena format data mudah dipertukarkan dengan bahasa-bahasa pemprograman yang juga berdasarkan pada struktur data ini </w:t>
       </w:r>
       <w:sdt>
         <w:sdtPr>
@@ -10404,7 +10141,6 @@
       <w:r>
         <w:t xml:space="preserve">Object adalah sepasang nama/nilai yang tidak terurutkan. Biasa dimulai dengan </w:t>
       </w:r>
-      <w:proofErr w:type="gramStart"/>
       <w:r>
         <w:rPr>
           <w:rStyle w:val="HTMLTypewriter"/>
@@ -10419,14 +10155,7 @@
         <w:rPr>
           <w:szCs w:val="20"/>
         </w:rPr>
-        <w:t>(</w:t>
-      </w:r>
-      <w:proofErr w:type="gramEnd"/>
-      <w:r>
-        <w:rPr>
-          <w:szCs w:val="20"/>
-        </w:rPr>
-        <w:t>kurung kurawal buka)</w:t>
+        <w:t>(kurung kurawal buka)</w:t>
       </w:r>
       <w:r>
         <w:t xml:space="preserve"> dan diakhiri dengan </w:t>
@@ -10448,11 +10177,7 @@
         <w:t>(kurung kurawal tutup)</w:t>
       </w:r>
       <w:r>
-        <w:t xml:space="preserve">. Setiap nama diikuti </w:t>
-      </w:r>
-      <w:proofErr w:type="gramStart"/>
-      <w:r>
-        <w:t xml:space="preserve">dengan </w:t>
+        <w:t xml:space="preserve">. Setiap nama diikuti dengan </w:t>
       </w:r>
       <w:r>
         <w:rPr>
@@ -10461,7 +10186,6 @@
         </w:rPr>
         <w:t>:</w:t>
       </w:r>
-      <w:proofErr w:type="gramEnd"/>
       <w:r>
         <w:t> </w:t>
       </w:r>
@@ -10596,11 +10320,9 @@
         <w:pStyle w:val="Caption"/>
       </w:pPr>
       <w:bookmarkStart w:id="46" w:name="_Toc459547243"/>
-      <w:proofErr w:type="gramStart"/>
       <w:r>
         <w:t xml:space="preserve">Gambar  </w:t>
       </w:r>
-      <w:proofErr w:type="gramEnd"/>
       <w:r>
         <w:fldChar w:fldCharType="begin"/>
       </w:r>
@@ -10784,32 +10506,17 @@
                               </w:rPr>
                             </w:pPr>
                             <w:bookmarkStart w:id="47" w:name="_Toc459547244"/>
-                            <w:proofErr w:type="gramStart"/>
                             <w:r>
                               <w:t xml:space="preserve">Gambar  </w:t>
                             </w:r>
-                            <w:proofErr w:type="gramEnd"/>
-                            <w:r>
-                              <w:fldChar w:fldCharType="begin"/>
-                            </w:r>
-                            <w:r>
-                              <w:instrText xml:space="preserve"> SEQ Gambar_ \* ARABIC </w:instrText>
-                            </w:r>
-                            <w:r>
-                              <w:fldChar w:fldCharType="separate"/>
-                            </w:r>
-                            <w:r>
-                              <w:rPr>
-                                <w:noProof/>
-                              </w:rPr>
-                              <w:t>3</w:t>
-                            </w:r>
-                            <w:r>
-                              <w:rPr>
-                                <w:noProof/>
-                              </w:rPr>
-                              <w:fldChar w:fldCharType="end"/>
-                            </w:r>
+                            <w:fldSimple w:instr=" SEQ Gambar_ \* ARABIC ">
+                              <w:r>
+                                <w:rPr>
+                                  <w:noProof/>
+                                </w:rPr>
+                                <w:t>3</w:t>
+                              </w:r>
+                            </w:fldSimple>
                             <w:r>
                               <w:t xml:space="preserve">: Struktur (array) pada format data JSON, </w:t>
                             </w:r>
@@ -10882,32 +10589,17 @@
                         </w:rPr>
                       </w:pPr>
                       <w:bookmarkStart w:id="48" w:name="_Toc459547244"/>
-                      <w:proofErr w:type="gramStart"/>
                       <w:r>
                         <w:t xml:space="preserve">Gambar  </w:t>
                       </w:r>
-                      <w:proofErr w:type="gramEnd"/>
-                      <w:r>
-                        <w:fldChar w:fldCharType="begin"/>
-                      </w:r>
-                      <w:r>
-                        <w:instrText xml:space="preserve"> SEQ Gambar_ \* ARABIC </w:instrText>
-                      </w:r>
-                      <w:r>
-                        <w:fldChar w:fldCharType="separate"/>
-                      </w:r>
-                      <w:r>
-                        <w:rPr>
-                          <w:noProof/>
-                        </w:rPr>
-                        <w:t>3</w:t>
-                      </w:r>
-                      <w:r>
-                        <w:rPr>
-                          <w:noProof/>
-                        </w:rPr>
-                        <w:fldChar w:fldCharType="end"/>
-                      </w:r>
+                      <w:fldSimple w:instr=" SEQ Gambar_ \* ARABIC ">
+                        <w:r>
+                          <w:rPr>
+                            <w:noProof/>
+                          </w:rPr>
+                          <w:t>3</w:t>
+                        </w:r>
+                      </w:fldSimple>
                       <w:r>
                         <w:t xml:space="preserve">: Struktur (array) pada format data JSON, </w:t>
                       </w:r>
@@ -10951,23 +10643,7 @@
         </mc:AlternateContent>
       </w:r>
       <w:r>
-        <w:t xml:space="preserve">Array adalah kumpulan nilai yang terurutkan. Larik dimulai dengan </w:t>
-      </w:r>
-      <w:proofErr w:type="gramStart"/>
-      <w:r>
-        <w:t>[ (</w:t>
-      </w:r>
-      <w:proofErr w:type="gramEnd"/>
-      <w:r>
-        <w:t xml:space="preserve">kurung kotak buka) dan diakhiri dengan ] (kurung kotak tutup). Setiap nilai dipisahkan </w:t>
-      </w:r>
-      <w:proofErr w:type="gramStart"/>
-      <w:r>
-        <w:t>oleh ,</w:t>
-      </w:r>
-      <w:proofErr w:type="gramEnd"/>
-      <w:r>
-        <w:t xml:space="preserve"> (koma)</w:t>
+        <w:t>Array adalah kumpulan nilai yang terurutkan. Larik dimulai dengan [ (kurung kotak buka) dan diakhiri dengan ] (kurung kotak tutup). Setiap nilai dipisahkan oleh , (koma)</w:t>
       </w:r>
       <w:r>
         <w:t xml:space="preserve">, </w:t>
@@ -11076,32 +10752,17 @@
                               </w:rPr>
                             </w:pPr>
                             <w:bookmarkStart w:id="49" w:name="_Toc459547245"/>
-                            <w:proofErr w:type="gramStart"/>
                             <w:r>
                               <w:t xml:space="preserve">Gambar  </w:t>
                             </w:r>
-                            <w:proofErr w:type="gramEnd"/>
-                            <w:r>
-                              <w:fldChar w:fldCharType="begin"/>
-                            </w:r>
-                            <w:r>
-                              <w:instrText xml:space="preserve"> SEQ Gambar_ \* ARABIC </w:instrText>
-                            </w:r>
-                            <w:r>
-                              <w:fldChar w:fldCharType="separate"/>
-                            </w:r>
-                            <w:r>
-                              <w:rPr>
-                                <w:noProof/>
-                              </w:rPr>
-                              <w:t>4</w:t>
-                            </w:r>
-                            <w:r>
-                              <w:rPr>
-                                <w:noProof/>
-                              </w:rPr>
-                              <w:fldChar w:fldCharType="end"/>
-                            </w:r>
+                            <w:fldSimple w:instr=" SEQ Gambar_ \* ARABIC ">
+                              <w:r>
+                                <w:rPr>
+                                  <w:noProof/>
+                                </w:rPr>
+                                <w:t>4</w:t>
+                              </w:r>
+                            </w:fldSimple>
                             <w:r>
                               <w:t xml:space="preserve">: Struktur (value) pada format data JSON, </w:t>
                             </w:r>
@@ -11170,32 +10831,17 @@
                         </w:rPr>
                       </w:pPr>
                       <w:bookmarkStart w:id="50" w:name="_Toc459547245"/>
-                      <w:proofErr w:type="gramStart"/>
                       <w:r>
                         <w:t xml:space="preserve">Gambar  </w:t>
                       </w:r>
-                      <w:proofErr w:type="gramEnd"/>
-                      <w:r>
-                        <w:fldChar w:fldCharType="begin"/>
-                      </w:r>
-                      <w:r>
-                        <w:instrText xml:space="preserve"> SEQ Gambar_ \* ARABIC </w:instrText>
-                      </w:r>
-                      <w:r>
-                        <w:fldChar w:fldCharType="separate"/>
-                      </w:r>
-                      <w:r>
-                        <w:rPr>
-                          <w:noProof/>
-                        </w:rPr>
-                        <w:t>4</w:t>
-                      </w:r>
-                      <w:r>
-                        <w:rPr>
-                          <w:noProof/>
-                        </w:rPr>
-                        <w:fldChar w:fldCharType="end"/>
-                      </w:r>
+                      <w:fldSimple w:instr=" SEQ Gambar_ \* ARABIC ">
+                        <w:r>
+                          <w:rPr>
+                            <w:noProof/>
+                          </w:rPr>
+                          <w:t>4</w:t>
+                        </w:r>
+                      </w:fldSimple>
                       <w:r>
                         <w:t xml:space="preserve">: Struktur (value) pada format data JSON, </w:t>
                       </w:r>
@@ -11368,15 +11014,7 @@
         <w:t>null</w:t>
       </w:r>
       <w:r>
-        <w:t xml:space="preserve">, </w:t>
-      </w:r>
-      <w:proofErr w:type="gramStart"/>
-      <w:r>
-        <w:t>atau</w:t>
-      </w:r>
-      <w:proofErr w:type="gramEnd"/>
-      <w:r>
-        <w:t xml:space="preserve"> sebuah </w:t>
+        <w:t xml:space="preserve">, atau sebuah </w:t>
       </w:r>
       <w:r>
         <w:rPr>
@@ -11613,11 +11251,9 @@
         <w:pStyle w:val="Caption"/>
       </w:pPr>
       <w:bookmarkStart w:id="51" w:name="_Toc459547246"/>
-      <w:proofErr w:type="gramStart"/>
       <w:r>
         <w:t xml:space="preserve">Gambar  </w:t>
       </w:r>
-      <w:proofErr w:type="gramEnd"/>
       <w:r>
         <w:fldChar w:fldCharType="begin"/>
       </w:r>
@@ -11857,11 +11493,9 @@
         <w:pStyle w:val="Caption"/>
       </w:pPr>
       <w:bookmarkStart w:id="52" w:name="_Toc459547247"/>
-      <w:proofErr w:type="gramStart"/>
       <w:r>
         <w:t xml:space="preserve">Gambar  </w:t>
       </w:r>
-      <w:proofErr w:type="gramEnd"/>
       <w:r>
         <w:fldChar w:fldCharType="begin"/>
       </w:r>
@@ -12035,15 +11669,7 @@
         <w:t xml:space="preserve">Cross platform development </w:t>
       </w:r>
       <w:r>
-        <w:t xml:space="preserve">yang muncul untuk menghadapi </w:t>
-      </w:r>
-      <w:proofErr w:type="gramStart"/>
-      <w:r>
-        <w:t>developers</w:t>
-      </w:r>
-      <w:proofErr w:type="gramEnd"/>
-      <w:r>
-        <w:t xml:space="preserve"> yang akan menerapkan aplikasi mereka dalam satu tahapan untuk berbagai platform</w:t>
+        <w:t>yang muncul untuk menghadapi developers yang akan menerapkan aplikasi mereka dalam satu tahapan untuk berbagai platform</w:t>
       </w:r>
       <w:r>
         <w:t xml:space="preserve">, menghindari pengulangan development dan meningkatkan produktivitas </w:t>
@@ -12097,15 +11723,7 @@
         <w:t xml:space="preserve">cloud </w:t>
       </w:r>
       <w:r>
-        <w:t xml:space="preserve">infrstruktur dan kemampuan perangkat asli. Integrasi </w:t>
-      </w:r>
-      <w:proofErr w:type="gramStart"/>
-      <w:r>
-        <w:t>akan</w:t>
-      </w:r>
-      <w:proofErr w:type="gramEnd"/>
-      <w:r>
-        <w:t xml:space="preserve"> membantu memperluas fungsi dengan fitur tambahan yang bergantung pada system lain </w:t>
+        <w:t xml:space="preserve">infrstruktur dan kemampuan perangkat asli. Integrasi akan membantu memperluas fungsi dengan fitur tambahan yang bergantung pada system lain </w:t>
       </w:r>
       <w:sdt>
         <w:sdtPr>
@@ -12203,32 +11821,17 @@
         <w:pStyle w:val="Caption"/>
       </w:pPr>
       <w:bookmarkStart w:id="53" w:name="_Toc459547248"/>
-      <w:proofErr w:type="gramStart"/>
       <w:r>
         <w:t xml:space="preserve">Gambar  </w:t>
       </w:r>
-      <w:proofErr w:type="gramEnd"/>
-      <w:r>
-        <w:fldChar w:fldCharType="begin"/>
-      </w:r>
-      <w:r>
-        <w:instrText xml:space="preserve"> SEQ Gambar_ \* ARABIC </w:instrText>
-      </w:r>
-      <w:r>
-        <w:fldChar w:fldCharType="separate"/>
-      </w:r>
-      <w:r>
-        <w:rPr>
-          <w:noProof/>
-        </w:rPr>
-        <w:t>7</w:t>
-      </w:r>
-      <w:r>
-        <w:rPr>
-          <w:noProof/>
-        </w:rPr>
-        <w:fldChar w:fldCharType="end"/>
-      </w:r>
+      <w:fldSimple w:instr=" SEQ Gambar_ \* ARABIC ">
+        <w:r>
+          <w:rPr>
+            <w:noProof/>
+          </w:rPr>
+          <w:t>7</w:t>
+        </w:r>
+      </w:fldSimple>
       <w:r>
         <w:t>: Ilustrasi arsitektur</w:t>
       </w:r>
@@ -12374,11 +11977,7 @@
         <w:br/>
       </w:r>
       <w:r>
-        <w:t>DBMS (Database Management System</w:t>
-      </w:r>
-      <w:proofErr w:type="gramStart"/>
-      <w:r>
-        <w:t>)</w:t>
+        <w:t>DBMS (Database Management System)</w:t>
       </w:r>
       <w:r>
         <w:t>a</w:t>
@@ -12387,14 +11986,7 @@
         <w:rPr>
           <w:lang w:val="id-ID"/>
         </w:rPr>
-        <w:t>dalah</w:t>
-      </w:r>
-      <w:proofErr w:type="gramEnd"/>
-      <w:r>
-        <w:rPr>
-          <w:lang w:val="id-ID"/>
-        </w:rPr>
-        <w:t xml:space="preserve"> sistem perangkat lunak untuk membuat dan mengelola database</w:t>
+        <w:t>dalah sistem perangkat lunak untuk membuat dan mengelola database</w:t>
       </w:r>
       <w:sdt>
         <w:sdtPr>
@@ -12459,15 +12051,7 @@
         <w:ind w:left="1440"/>
       </w:pPr>
       <w:r>
-        <w:t xml:space="preserve">Digunakan oleh bagian lain dengan sedikit perintah sederhana. </w:t>
-      </w:r>
-      <w:proofErr w:type="gramStart"/>
-      <w:r>
-        <w:t>Contoh :</w:t>
-      </w:r>
-      <w:proofErr w:type="gramEnd"/>
-      <w:r>
-        <w:t xml:space="preserve"> SQL (Structure Query Language), QBE (Query By Example)</w:t>
+        <w:t>Digunakan oleh bagian lain dengan sedikit perintah sederhana. Contoh : SQL (Structure Query Language), QBE (Query By Example)</w:t>
       </w:r>
     </w:p>
     <w:p>
@@ -12515,15 +12099,7 @@
         <w:ind w:left="1440"/>
       </w:pPr>
       <w:r>
-        <w:t xml:space="preserve">Dengan bahasa ini kita dapat membuat tabel baru, membuat indeks, mengubah tabel, menentukan struktur tabel, dll. Hasil dari kompilasi perintah DDL menjadi Kamus Data, yaitu data yang menjelaskan data sesungguhnya. </w:t>
-      </w:r>
-      <w:proofErr w:type="gramStart"/>
-      <w:r>
-        <w:t>Contoh :</w:t>
-      </w:r>
-      <w:proofErr w:type="gramEnd"/>
-      <w:r>
-        <w:t xml:space="preserve"> Create, Modify report, Modify structure</w:t>
+        <w:t>Dengan bahasa ini kita dapat membuat tabel baru, membuat indeks, mengubah tabel, menentukan struktur tabel, dll. Hasil dari kompilasi perintah DDL menjadi Kamus Data, yaitu data yang menjelaskan data sesungguhnya. Contoh : Create, Modify report, Modify structure</w:t>
       </w:r>
     </w:p>
     <w:p>
@@ -12591,13 +12167,8 @@
         <w:t xml:space="preserve">Biasanya </w:t>
       </w:r>
       <w:r>
-        <w:t>(DDBS) digunakan bersama-sama untuk merujuk ke database terdistribusi dan DBMS terdistribusi. Dua istilah penting dalam definisi ini "secara logis saling terkait" dan "didistribusikan melalui jaringan komputer</w:t>
-      </w:r>
-      <w:proofErr w:type="gramStart"/>
-      <w:r>
-        <w:t>.“</w:t>
-      </w:r>
-      <w:proofErr w:type="gramEnd"/>
+        <w:t>(DDBS) digunakan bersama-sama untuk merujuk ke database terdistribusi dan DBMS terdistribusi. Dua istilah penting dalam definisi ini "secara logis saling terkait" dan "didistribusikan melalui jaringan komputer.“</w:t>
+      </w:r>
     </w:p>
     <w:p>
       <w:pPr>
@@ -12690,11 +12261,9 @@
         <w:pStyle w:val="Caption"/>
       </w:pPr>
       <w:bookmarkStart w:id="54" w:name="_Toc459547249"/>
-      <w:proofErr w:type="gramStart"/>
       <w:r>
         <w:t xml:space="preserve">Gambar  </w:t>
       </w:r>
-      <w:proofErr w:type="gramEnd"/>
       <w:r>
         <w:fldChar w:fldCharType="begin"/>
       </w:r>
@@ -12840,11 +12409,9 @@
         <w:pStyle w:val="Caption"/>
       </w:pPr>
       <w:bookmarkStart w:id="56" w:name="_Toc459547250"/>
-      <w:proofErr w:type="gramStart"/>
       <w:r>
         <w:t xml:space="preserve">Gambar  </w:t>
       </w:r>
-      <w:proofErr w:type="gramEnd"/>
       <w:r>
         <w:fldChar w:fldCharType="begin"/>
       </w:r>
@@ -13080,13 +12647,8 @@
         <w:ind w:left="450"/>
         <w:jc w:val="center"/>
       </w:pPr>
-      <w:proofErr w:type="gramStart"/>
-      <w:r>
-        <w:t>[ Halaman</w:t>
-      </w:r>
-      <w:proofErr w:type="gramEnd"/>
-      <w:r>
-        <w:t xml:space="preserve"> ini sengaja dikosongkan ]</w:t>
+      <w:r>
+        <w:t>[ Halaman ini sengaja dikosongkan ]</w:t>
       </w:r>
     </w:p>
     <w:p>
@@ -13311,11 +12873,9 @@
         <w:pStyle w:val="Caption"/>
       </w:pPr>
       <w:bookmarkStart w:id="66" w:name="_Toc459547251"/>
-      <w:proofErr w:type="gramStart"/>
       <w:r>
         <w:t xml:space="preserve">Gambar  </w:t>
       </w:r>
-      <w:proofErr w:type="gramEnd"/>
       <w:r>
         <w:fldChar w:fldCharType="begin"/>
       </w:r>
@@ -13434,32 +12994,17 @@
                               </w:rPr>
                             </w:pPr>
                             <w:bookmarkStart w:id="67" w:name="_Toc459547252"/>
-                            <w:proofErr w:type="gramStart"/>
                             <w:r>
                               <w:t xml:space="preserve">Gambar  </w:t>
                             </w:r>
-                            <w:proofErr w:type="gramEnd"/>
-                            <w:r>
-                              <w:fldChar w:fldCharType="begin"/>
-                            </w:r>
-                            <w:r>
-                              <w:instrText xml:space="preserve"> SEQ Gambar_ \* ARABIC </w:instrText>
-                            </w:r>
-                            <w:r>
-                              <w:fldChar w:fldCharType="separate"/>
-                            </w:r>
-                            <w:r>
-                              <w:rPr>
-                                <w:noProof/>
-                              </w:rPr>
-                              <w:t>11</w:t>
-                            </w:r>
-                            <w:r>
-                              <w:rPr>
-                                <w:noProof/>
-                              </w:rPr>
-                              <w:fldChar w:fldCharType="end"/>
-                            </w:r>
+                            <w:fldSimple w:instr=" SEQ Gambar_ \* ARABIC ">
+                              <w:r>
+                                <w:rPr>
+                                  <w:noProof/>
+                                </w:rPr>
+                                <w:t>11</w:t>
+                              </w:r>
+                            </w:fldSimple>
                             <w:r>
                               <w:t>: Prosedur pengembangan</w:t>
                             </w:r>
@@ -13495,32 +13040,17 @@
                         </w:rPr>
                       </w:pPr>
                       <w:bookmarkStart w:id="68" w:name="_Toc459547252"/>
-                      <w:proofErr w:type="gramStart"/>
                       <w:r>
                         <w:t xml:space="preserve">Gambar  </w:t>
                       </w:r>
-                      <w:proofErr w:type="gramEnd"/>
-                      <w:r>
-                        <w:fldChar w:fldCharType="begin"/>
-                      </w:r>
-                      <w:r>
-                        <w:instrText xml:space="preserve"> SEQ Gambar_ \* ARABIC </w:instrText>
-                      </w:r>
-                      <w:r>
-                        <w:fldChar w:fldCharType="separate"/>
-                      </w:r>
-                      <w:r>
-                        <w:rPr>
-                          <w:noProof/>
-                        </w:rPr>
-                        <w:t>11</w:t>
-                      </w:r>
-                      <w:r>
-                        <w:rPr>
-                          <w:noProof/>
-                        </w:rPr>
-                        <w:fldChar w:fldCharType="end"/>
-                      </w:r>
+                      <w:fldSimple w:instr=" SEQ Gambar_ \* ARABIC ">
+                        <w:r>
+                          <w:rPr>
+                            <w:noProof/>
+                          </w:rPr>
+                          <w:t>11</w:t>
+                        </w:r>
+                      </w:fldSimple>
                       <w:r>
                         <w:t>: Prosedur pengembangan</w:t>
                       </w:r>
@@ -13681,15 +13211,7 @@
         <w:t>Resource Oriented Architecture</w:t>
       </w:r>
       <w:r>
-        <w:t xml:space="preserve"> </w:t>
-      </w:r>
-      <w:proofErr w:type="gramStart"/>
-      <w:r>
-        <w:t>sebagai  komponen</w:t>
-      </w:r>
-      <w:proofErr w:type="gramEnd"/>
-      <w:r>
-        <w:t xml:space="preserve"> pendistribusian data berbasis </w:t>
+        <w:t xml:space="preserve"> sebagai  komponen pendistribusian data berbasis </w:t>
       </w:r>
       <w:r>
         <w:rPr>
@@ -13767,15 +13289,7 @@
         <w:ind w:left="1080"/>
       </w:pPr>
       <w:r>
-        <w:t xml:space="preserve">Pada penelitian pengembangan ini platform-platform adalah sebagai client yang nantinya </w:t>
-      </w:r>
-      <w:proofErr w:type="gramStart"/>
-      <w:r>
-        <w:t>akan</w:t>
-      </w:r>
-      <w:proofErr w:type="gramEnd"/>
-      <w:r>
-        <w:t xml:space="preserve"> menjadi experiment pendistribusian data</w:t>
+        <w:t>Pada penelitian pengembangan ini platform-platform adalah sebagai client yang nantinya akan menjadi experiment pendistribusian data</w:t>
       </w:r>
     </w:p>
     <w:p>
@@ -14439,27 +13953,14 @@
       <w:r>
         <w:t xml:space="preserve">Table </w:t>
       </w:r>
-      <w:r>
-        <w:fldChar w:fldCharType="begin"/>
-      </w:r>
-      <w:r>
-        <w:instrText xml:space="preserve"> SEQ Table \* ARABIC </w:instrText>
-      </w:r>
-      <w:r>
-        <w:fldChar w:fldCharType="separate"/>
-      </w:r>
-      <w:r>
-        <w:rPr>
-          <w:noProof/>
-        </w:rPr>
-        <w:t>3</w:t>
-      </w:r>
-      <w:r>
-        <w:rPr>
-          <w:noProof/>
-        </w:rPr>
-        <w:fldChar w:fldCharType="end"/>
-      </w:r>
+      <w:fldSimple w:instr=" SEQ Table \* ARABIC ">
+        <w:r>
+          <w:rPr>
+            <w:noProof/>
+          </w:rPr>
+          <w:t>3</w:t>
+        </w:r>
+      </w:fldSimple>
       <w:r>
         <w:rPr>
           <w:lang w:val="id-ID"/>
@@ -14710,32 +14211,17 @@
                               </w:rPr>
                             </w:pPr>
                             <w:bookmarkStart w:id="81" w:name="_Toc459547253"/>
-                            <w:proofErr w:type="gramStart"/>
                             <w:r>
                               <w:t xml:space="preserve">Gambar  </w:t>
                             </w:r>
-                            <w:proofErr w:type="gramEnd"/>
-                            <w:r>
-                              <w:fldChar w:fldCharType="begin"/>
-                            </w:r>
-                            <w:r>
-                              <w:instrText xml:space="preserve"> SEQ Gambar_ \* ARABIC </w:instrText>
-                            </w:r>
-                            <w:r>
-                              <w:fldChar w:fldCharType="separate"/>
-                            </w:r>
-                            <w:r>
-                              <w:rPr>
-                                <w:noProof/>
-                              </w:rPr>
-                              <w:t>12</w:t>
-                            </w:r>
-                            <w:r>
-                              <w:rPr>
-                                <w:noProof/>
-                              </w:rPr>
-                              <w:fldChar w:fldCharType="end"/>
-                            </w:r>
+                            <w:fldSimple w:instr=" SEQ Gambar_ \* ARABIC ">
+                              <w:r>
+                                <w:rPr>
+                                  <w:noProof/>
+                                </w:rPr>
+                                <w:t>12</w:t>
+                              </w:r>
+                            </w:fldSimple>
                             <w:r>
                               <w:t>: Penjadwalan</w:t>
                             </w:r>
@@ -14765,32 +14251,17 @@
                         </w:rPr>
                       </w:pPr>
                       <w:bookmarkStart w:id="82" w:name="_Toc459547253"/>
-                      <w:proofErr w:type="gramStart"/>
                       <w:r>
                         <w:t xml:space="preserve">Gambar  </w:t>
                       </w:r>
-                      <w:proofErr w:type="gramEnd"/>
-                      <w:r>
-                        <w:fldChar w:fldCharType="begin"/>
-                      </w:r>
-                      <w:r>
-                        <w:instrText xml:space="preserve"> SEQ Gambar_ \* ARABIC </w:instrText>
-                      </w:r>
-                      <w:r>
-                        <w:fldChar w:fldCharType="separate"/>
-                      </w:r>
-                      <w:r>
-                        <w:rPr>
-                          <w:noProof/>
-                        </w:rPr>
-                        <w:t>12</w:t>
-                      </w:r>
-                      <w:r>
-                        <w:rPr>
-                          <w:noProof/>
-                        </w:rPr>
-                        <w:fldChar w:fldCharType="end"/>
-                      </w:r>
+                      <w:fldSimple w:instr=" SEQ Gambar_ \* ARABIC ">
+                        <w:r>
+                          <w:rPr>
+                            <w:noProof/>
+                          </w:rPr>
+                          <w:t>12</w:t>
+                        </w:r>
+                      </w:fldSimple>
                       <w:r>
                         <w:t>: Penjadwalan</w:t>
                       </w:r>
@@ -17382,27 +16853,14 @@
       <w:r>
         <w:t xml:space="preserve">Table </w:t>
       </w:r>
-      <w:r>
-        <w:fldChar w:fldCharType="begin"/>
-      </w:r>
-      <w:r>
-        <w:instrText xml:space="preserve"> SEQ Table \* ARABIC </w:instrText>
-      </w:r>
-      <w:r>
-        <w:fldChar w:fldCharType="separate"/>
-      </w:r>
-      <w:r>
-        <w:rPr>
-          <w:noProof/>
-        </w:rPr>
-        <w:t>4</w:t>
-      </w:r>
-      <w:r>
-        <w:rPr>
-          <w:noProof/>
-        </w:rPr>
-        <w:fldChar w:fldCharType="end"/>
-      </w:r>
+      <w:fldSimple w:instr=" SEQ Table \* ARABIC ">
+        <w:r>
+          <w:rPr>
+            <w:noProof/>
+          </w:rPr>
+          <w:t>4</w:t>
+        </w:r>
+      </w:fldSimple>
       <w:r>
         <w:t xml:space="preserve">: </w:t>
       </w:r>
@@ -17474,23 +16932,7 @@
           <w:rFonts w:eastAsiaTheme="majorEastAsia" w:cstheme="majorBidi"/>
           <w:szCs w:val="32"/>
         </w:rPr>
-        <w:t xml:space="preserve">Dalam </w:t>
-      </w:r>
-      <w:proofErr w:type="gramStart"/>
-      <w:r>
-        <w:rPr>
-          <w:rFonts w:eastAsiaTheme="majorEastAsia" w:cstheme="majorBidi"/>
-          <w:szCs w:val="32"/>
-        </w:rPr>
-        <w:t>bab</w:t>
-      </w:r>
-      <w:proofErr w:type="gramEnd"/>
-      <w:r>
-        <w:rPr>
-          <w:rFonts w:eastAsiaTheme="majorEastAsia" w:cstheme="majorBidi"/>
-          <w:szCs w:val="32"/>
-        </w:rPr>
-        <w:t xml:space="preserve"> ini berisi latar belakang masalah, rumusah masalah, maksud dan tujuan penelitian, pentingnya penelitian, serta keterbatasan.</w:t>
+        <w:t>Dalam bab ini berisi latar belakang masalah, rumusah masalah, maksud dan tujuan penelitian, pentingnya penelitian, serta keterbatasan.</w:t>
       </w:r>
     </w:p>
     <w:p>
@@ -17526,23 +16968,7 @@
           <w:rFonts w:eastAsiaTheme="majorEastAsia" w:cstheme="majorBidi"/>
           <w:szCs w:val="32"/>
         </w:rPr>
-        <w:t xml:space="preserve">Dalam </w:t>
-      </w:r>
-      <w:proofErr w:type="gramStart"/>
-      <w:r>
-        <w:rPr>
-          <w:rFonts w:eastAsiaTheme="majorEastAsia" w:cstheme="majorBidi"/>
-          <w:szCs w:val="32"/>
-        </w:rPr>
-        <w:t>bab</w:t>
-      </w:r>
-      <w:proofErr w:type="gramEnd"/>
-      <w:r>
-        <w:rPr>
-          <w:rFonts w:eastAsiaTheme="majorEastAsia" w:cstheme="majorBidi"/>
-          <w:szCs w:val="32"/>
-        </w:rPr>
-        <w:t xml:space="preserve"> ini dibahas tentang tinjauan pustaka yang berkaitan dengan penelitian ini, landasan teori mengenai metode </w:t>
+        <w:t xml:space="preserve">Dalam bab ini dibahas tentang tinjauan pustaka yang berkaitan dengan penelitian ini, landasan teori mengenai metode </w:t>
       </w:r>
       <w:r>
         <w:rPr>
@@ -17594,23 +17020,7 @@
           <w:szCs w:val="32"/>
         </w:rPr>
         <w:tab/>
-        <w:t xml:space="preserve">Dalam </w:t>
-      </w:r>
-      <w:proofErr w:type="gramStart"/>
-      <w:r>
-        <w:rPr>
-          <w:rFonts w:eastAsiaTheme="majorEastAsia" w:cstheme="majorBidi"/>
-          <w:szCs w:val="32"/>
-        </w:rPr>
-        <w:t>bab</w:t>
-      </w:r>
-      <w:proofErr w:type="gramEnd"/>
-      <w:r>
-        <w:rPr>
-          <w:rFonts w:eastAsiaTheme="majorEastAsia" w:cstheme="majorBidi"/>
-          <w:szCs w:val="32"/>
-        </w:rPr>
-        <w:t xml:space="preserve"> ini diuraikan metode yang dipakai dalam pembuatan web service ini.</w:t>
+        <w:t>Dalam bab ini diuraikan metode yang dipakai dalam pembuatan web service ini.</w:t>
       </w:r>
     </w:p>
     <w:p>
@@ -18866,27 +18276,14 @@
       <w:r>
         <w:t xml:space="preserve">Table </w:t>
       </w:r>
-      <w:r>
-        <w:fldChar w:fldCharType="begin"/>
-      </w:r>
-      <w:r>
-        <w:instrText xml:space="preserve"> SEQ Table \* ARABIC </w:instrText>
-      </w:r>
-      <w:r>
-        <w:fldChar w:fldCharType="separate"/>
-      </w:r>
-      <w:r>
-        <w:rPr>
-          <w:noProof/>
-        </w:rPr>
-        <w:t>5</w:t>
-      </w:r>
-      <w:r>
-        <w:rPr>
-          <w:noProof/>
-        </w:rPr>
-        <w:fldChar w:fldCharType="end"/>
-      </w:r>
+      <w:fldSimple w:instr=" SEQ Table \* ARABIC ">
+        <w:r>
+          <w:rPr>
+            <w:noProof/>
+          </w:rPr>
+          <w:t>5</w:t>
+        </w:r>
+      </w:fldSimple>
       <w:r>
         <w:rPr>
           <w:lang w:val="id-ID"/>
@@ -19009,32 +18406,17 @@
           <w:lang w:val="id-ID"/>
         </w:rPr>
       </w:pPr>
-      <w:proofErr w:type="gramStart"/>
       <w:r>
         <w:t xml:space="preserve">Gambar  </w:t>
       </w:r>
-      <w:proofErr w:type="gramEnd"/>
-      <w:r>
-        <w:fldChar w:fldCharType="begin"/>
-      </w:r>
-      <w:r>
-        <w:instrText xml:space="preserve"> SEQ Gambar_ \* ARABIC </w:instrText>
-      </w:r>
-      <w:r>
-        <w:fldChar w:fldCharType="separate"/>
-      </w:r>
-      <w:r>
-        <w:rPr>
-          <w:noProof/>
-        </w:rPr>
-        <w:t>13</w:t>
-      </w:r>
-      <w:r>
-        <w:rPr>
-          <w:noProof/>
-        </w:rPr>
-        <w:fldChar w:fldCharType="end"/>
-      </w:r>
+      <w:fldSimple w:instr=" SEQ Gambar_ \* ARABIC ">
+        <w:r>
+          <w:rPr>
+            <w:noProof/>
+          </w:rPr>
+          <w:t>13</w:t>
+        </w:r>
+      </w:fldSimple>
       <w:r>
         <w:rPr>
           <w:lang w:val="id-ID"/>
@@ -19248,32 +18630,17 @@
           <w:lang w:val="id-ID"/>
         </w:rPr>
       </w:pPr>
-      <w:proofErr w:type="gramStart"/>
       <w:r>
         <w:t xml:space="preserve">Gambar  </w:t>
       </w:r>
-      <w:proofErr w:type="gramEnd"/>
-      <w:r>
-        <w:fldChar w:fldCharType="begin"/>
-      </w:r>
-      <w:r>
-        <w:instrText xml:space="preserve"> SEQ Gambar_ \* ARABIC </w:instrText>
-      </w:r>
-      <w:r>
-        <w:fldChar w:fldCharType="separate"/>
-      </w:r>
-      <w:r>
-        <w:rPr>
-          <w:noProof/>
-        </w:rPr>
-        <w:t>14</w:t>
-      </w:r>
-      <w:r>
-        <w:rPr>
-          <w:noProof/>
-        </w:rPr>
-        <w:fldChar w:fldCharType="end"/>
-      </w:r>
+      <w:fldSimple w:instr=" SEQ Gambar_ \* ARABIC ">
+        <w:r>
+          <w:rPr>
+            <w:noProof/>
+          </w:rPr>
+          <w:t>14</w:t>
+        </w:r>
+      </w:fldSimple>
       <w:r>
         <w:rPr>
           <w:lang w:val="id-ID"/>
@@ -19501,32 +18868,17 @@
           <w:lang w:val="id-ID"/>
         </w:rPr>
       </w:pPr>
-      <w:proofErr w:type="gramStart"/>
       <w:r>
         <w:t xml:space="preserve">Gambar  </w:t>
       </w:r>
-      <w:proofErr w:type="gramEnd"/>
-      <w:r>
-        <w:fldChar w:fldCharType="begin"/>
-      </w:r>
-      <w:r>
-        <w:instrText xml:space="preserve"> SEQ Gambar_ \* ARABIC </w:instrText>
-      </w:r>
-      <w:r>
-        <w:fldChar w:fldCharType="separate"/>
-      </w:r>
-      <w:r>
-        <w:rPr>
-          <w:noProof/>
-        </w:rPr>
-        <w:t>15</w:t>
-      </w:r>
-      <w:r>
-        <w:rPr>
-          <w:noProof/>
-        </w:rPr>
-        <w:fldChar w:fldCharType="end"/>
-      </w:r>
+      <w:fldSimple w:instr=" SEQ Gambar_ \* ARABIC ">
+        <w:r>
+          <w:rPr>
+            <w:noProof/>
+          </w:rPr>
+          <w:t>15</w:t>
+        </w:r>
+      </w:fldSimple>
       <w:r>
         <w:rPr>
           <w:lang w:val="id-ID"/>
@@ -19619,32 +18971,17 @@
           <w:lang w:val="id-ID"/>
         </w:rPr>
       </w:pPr>
-      <w:proofErr w:type="gramStart"/>
       <w:r>
         <w:t xml:space="preserve">Gambar  </w:t>
       </w:r>
-      <w:proofErr w:type="gramEnd"/>
-      <w:r>
-        <w:fldChar w:fldCharType="begin"/>
-      </w:r>
-      <w:r>
-        <w:instrText xml:space="preserve"> SEQ Gambar_ \* ARABIC </w:instrText>
-      </w:r>
-      <w:r>
-        <w:fldChar w:fldCharType="separate"/>
-      </w:r>
-      <w:r>
-        <w:rPr>
-          <w:noProof/>
-        </w:rPr>
-        <w:t>16</w:t>
-      </w:r>
-      <w:r>
-        <w:rPr>
-          <w:noProof/>
-        </w:rPr>
-        <w:fldChar w:fldCharType="end"/>
-      </w:r>
+      <w:fldSimple w:instr=" SEQ Gambar_ \* ARABIC ">
+        <w:r>
+          <w:rPr>
+            <w:noProof/>
+          </w:rPr>
+          <w:t>16</w:t>
+        </w:r>
+      </w:fldSimple>
       <w:r>
         <w:rPr>
           <w:lang w:val="id-ID"/>
@@ -19719,32 +19056,17 @@
           <w:lang w:val="id-ID"/>
         </w:rPr>
       </w:pPr>
-      <w:proofErr w:type="gramStart"/>
       <w:r>
         <w:t xml:space="preserve">Gambar  </w:t>
       </w:r>
-      <w:proofErr w:type="gramEnd"/>
-      <w:r>
-        <w:fldChar w:fldCharType="begin"/>
-      </w:r>
-      <w:r>
-        <w:instrText xml:space="preserve"> SEQ Gambar_ \* ARABIC </w:instrText>
-      </w:r>
-      <w:r>
-        <w:fldChar w:fldCharType="separate"/>
-      </w:r>
-      <w:r>
-        <w:rPr>
-          <w:noProof/>
-        </w:rPr>
-        <w:t>17</w:t>
-      </w:r>
-      <w:r>
-        <w:rPr>
-          <w:noProof/>
-        </w:rPr>
-        <w:fldChar w:fldCharType="end"/>
-      </w:r>
+      <w:fldSimple w:instr=" SEQ Gambar_ \* ARABIC ">
+        <w:r>
+          <w:rPr>
+            <w:noProof/>
+          </w:rPr>
+          <w:t>17</w:t>
+        </w:r>
+      </w:fldSimple>
       <w:r>
         <w:rPr>
           <w:lang w:val="id-ID"/>
@@ -19767,10 +19089,17 @@
     </w:p>
     <w:p>
       <w:pPr>
+        <w:jc w:val="left"/>
         <w:rPr>
           <w:lang w:val="id-ID"/>
         </w:rPr>
       </w:pPr>
+      <w:r>
+        <w:rPr>
+          <w:lang w:val="id-ID"/>
+        </w:rPr>
+        <w:br w:type="page"/>
+      </w:r>
     </w:p>
     <w:p>
       <w:pPr>
@@ -19785,10 +19114,13 @@
         </w:rPr>
       </w:pPr>
       <w:bookmarkStart w:id="91" w:name="_Toc459547236"/>
+      <w:bookmarkStart w:id="92" w:name="_GoBack"/>
+      <w:bookmarkEnd w:id="92"/>
       <w:r>
         <w:rPr>
           <w:lang w:val="id-ID"/>
         </w:rPr>
+        <w:lastRenderedPageBreak/>
         <w:t>HASIL PENGEMBANGAN</w:t>
       </w:r>
       <w:bookmarkEnd w:id="91"/>
@@ -19852,7 +19184,6 @@
         <w:rPr>
           <w:lang w:val="id-ID"/>
         </w:rPr>
-        <w:lastRenderedPageBreak/>
         <w:pict>
           <v:shapetype id="_x0000_t75" coordsize="21600,21600" o:spt="75" o:preferrelative="t" path="m@4@5l@4@11@9@11@9@5xe" filled="f" stroked="f">
             <v:stroke joinstyle="miter"/>
@@ -19886,29 +19217,17 @@
           <w:lang w:val="id-ID"/>
         </w:rPr>
       </w:pPr>
-      <w:proofErr w:type="gramStart"/>
       <w:r>
         <w:t xml:space="preserve">Gambar  </w:t>
       </w:r>
-      <w:proofErr w:type="gramEnd"/>
-      <w:r>
-        <w:fldChar w:fldCharType="begin"/>
-      </w:r>
-      <w:r>
-        <w:instrText xml:space="preserve"> SEQ Gambar_ \* ARABIC </w:instrText>
-      </w:r>
-      <w:r>
-        <w:fldChar w:fldCharType="separate"/>
-      </w:r>
-      <w:r>
-        <w:rPr>
-          <w:noProof/>
-        </w:rPr>
-        <w:t>18</w:t>
-      </w:r>
-      <w:r>
-        <w:fldChar w:fldCharType="end"/>
-      </w:r>
+      <w:fldSimple w:instr=" SEQ Gambar_ \* ARABIC ">
+        <w:r>
+          <w:rPr>
+            <w:noProof/>
+          </w:rPr>
+          <w:t>18</w:t>
+        </w:r>
+      </w:fldSimple>
       <w:r>
         <w:rPr>
           <w:lang w:val="id-ID"/>
@@ -19952,29 +19271,17 @@
           <w:lang w:val="id-ID"/>
         </w:rPr>
       </w:pPr>
-      <w:proofErr w:type="gramStart"/>
       <w:r>
         <w:t xml:space="preserve">Gambar  </w:t>
       </w:r>
-      <w:proofErr w:type="gramEnd"/>
-      <w:r>
-        <w:fldChar w:fldCharType="begin"/>
-      </w:r>
-      <w:r>
-        <w:instrText xml:space="preserve"> SEQ Gambar_ \* ARABIC </w:instrText>
-      </w:r>
-      <w:r>
-        <w:fldChar w:fldCharType="separate"/>
-      </w:r>
-      <w:r>
-        <w:rPr>
-          <w:noProof/>
-        </w:rPr>
-        <w:t>19</w:t>
-      </w:r>
-      <w:r>
-        <w:fldChar w:fldCharType="end"/>
-      </w:r>
+      <w:fldSimple w:instr=" SEQ Gambar_ \* ARABIC ">
+        <w:r>
+          <w:rPr>
+            <w:noProof/>
+          </w:rPr>
+          <w:t>19</w:t>
+        </w:r>
+      </w:fldSimple>
       <w:r>
         <w:rPr>
           <w:lang w:val="id-ID"/>
@@ -20028,29 +19335,17 @@
           <w:lang w:val="id-ID"/>
         </w:rPr>
       </w:pPr>
-      <w:proofErr w:type="gramStart"/>
       <w:r>
         <w:t xml:space="preserve">Gambar  </w:t>
       </w:r>
-      <w:proofErr w:type="gramEnd"/>
-      <w:r>
-        <w:fldChar w:fldCharType="begin"/>
-      </w:r>
-      <w:r>
-        <w:instrText xml:space="preserve"> SEQ Gambar_ \* ARABIC </w:instrText>
-      </w:r>
-      <w:r>
-        <w:fldChar w:fldCharType="separate"/>
-      </w:r>
-      <w:r>
-        <w:rPr>
-          <w:noProof/>
-        </w:rPr>
-        <w:t>20</w:t>
-      </w:r>
-      <w:r>
-        <w:fldChar w:fldCharType="end"/>
-      </w:r>
+      <w:fldSimple w:instr=" SEQ Gambar_ \* ARABIC ">
+        <w:r>
+          <w:rPr>
+            <w:noProof/>
+          </w:rPr>
+          <w:t>20</w:t>
+        </w:r>
+      </w:fldSimple>
       <w:r>
         <w:rPr>
           <w:lang w:val="id-ID"/>
@@ -20112,29 +19407,17 @@
           <w:lang w:val="id-ID"/>
         </w:rPr>
       </w:pPr>
-      <w:proofErr w:type="gramStart"/>
       <w:r>
         <w:t xml:space="preserve">Gambar  </w:t>
       </w:r>
-      <w:proofErr w:type="gramEnd"/>
-      <w:r>
-        <w:fldChar w:fldCharType="begin"/>
-      </w:r>
-      <w:r>
-        <w:instrText xml:space="preserve"> SEQ Gambar_ \* ARABIC </w:instrText>
-      </w:r>
-      <w:r>
-        <w:fldChar w:fldCharType="separate"/>
-      </w:r>
-      <w:r>
-        <w:rPr>
-          <w:noProof/>
-        </w:rPr>
-        <w:t>21</w:t>
-      </w:r>
-      <w:r>
-        <w:fldChar w:fldCharType="end"/>
-      </w:r>
+      <w:fldSimple w:instr=" SEQ Gambar_ \* ARABIC ">
+        <w:r>
+          <w:rPr>
+            <w:noProof/>
+          </w:rPr>
+          <w:t>21</w:t>
+        </w:r>
+      </w:fldSimple>
       <w:r>
         <w:rPr>
           <w:lang w:val="id-ID"/>
@@ -20191,29 +19474,17 @@
           <w:lang w:val="id-ID"/>
         </w:rPr>
       </w:pPr>
-      <w:proofErr w:type="gramStart"/>
       <w:r>
         <w:t xml:space="preserve">Gambar  </w:t>
       </w:r>
-      <w:proofErr w:type="gramEnd"/>
-      <w:r>
-        <w:fldChar w:fldCharType="begin"/>
-      </w:r>
-      <w:r>
-        <w:instrText xml:space="preserve"> SEQ Gambar_ \* ARABIC </w:instrText>
-      </w:r>
-      <w:r>
-        <w:fldChar w:fldCharType="separate"/>
-      </w:r>
-      <w:r>
-        <w:rPr>
-          <w:noProof/>
-        </w:rPr>
-        <w:t>22</w:t>
-      </w:r>
-      <w:r>
-        <w:fldChar w:fldCharType="end"/>
-      </w:r>
+      <w:fldSimple w:instr=" SEQ Gambar_ \* ARABIC ">
+        <w:r>
+          <w:rPr>
+            <w:noProof/>
+          </w:rPr>
+          <w:t>22</w:t>
+        </w:r>
+      </w:fldSimple>
       <w:r>
         <w:rPr>
           <w:lang w:val="id-ID"/>
@@ -20385,29 +19656,17 @@
       <w:pPr>
         <w:pStyle w:val="Caption"/>
       </w:pPr>
-      <w:proofErr w:type="gramStart"/>
       <w:r>
         <w:t xml:space="preserve">Gambar  </w:t>
       </w:r>
-      <w:proofErr w:type="gramEnd"/>
-      <w:r>
-        <w:fldChar w:fldCharType="begin"/>
-      </w:r>
-      <w:r>
-        <w:instrText xml:space="preserve"> SEQ Gambar_ \* ARABIC </w:instrText>
-      </w:r>
-      <w:r>
-        <w:fldChar w:fldCharType="separate"/>
-      </w:r>
-      <w:r>
-        <w:rPr>
-          <w:noProof/>
-        </w:rPr>
-        <w:t>23</w:t>
-      </w:r>
-      <w:r>
-        <w:fldChar w:fldCharType="end"/>
-      </w:r>
+      <w:fldSimple w:instr=" SEQ Gambar_ \* ARABIC ">
+        <w:r>
+          <w:rPr>
+            <w:noProof/>
+          </w:rPr>
+          <w:t>23</w:t>
+        </w:r>
+      </w:fldSimple>
       <w:r>
         <w:rPr>
           <w:lang w:val="id-ID"/>
@@ -20449,29 +19708,17 @@
           <w:lang w:val="id-ID"/>
         </w:rPr>
       </w:pPr>
-      <w:proofErr w:type="gramStart"/>
       <w:r>
         <w:t xml:space="preserve">Gambar  </w:t>
       </w:r>
-      <w:proofErr w:type="gramEnd"/>
-      <w:r>
-        <w:fldChar w:fldCharType="begin"/>
-      </w:r>
-      <w:r>
-        <w:instrText xml:space="preserve"> SEQ Gambar_ \* ARABIC </w:instrText>
-      </w:r>
-      <w:r>
-        <w:fldChar w:fldCharType="separate"/>
-      </w:r>
-      <w:r>
-        <w:rPr>
-          <w:noProof/>
-        </w:rPr>
-        <w:t>24</w:t>
-      </w:r>
-      <w:r>
-        <w:fldChar w:fldCharType="end"/>
-      </w:r>
+      <w:fldSimple w:instr=" SEQ Gambar_ \* ARABIC ">
+        <w:r>
+          <w:rPr>
+            <w:noProof/>
+          </w:rPr>
+          <w:t>24</w:t>
+        </w:r>
+      </w:fldSimple>
       <w:r>
         <w:rPr>
           <w:lang w:val="id-ID"/>
@@ -20521,29 +19768,17 @@
           <w:lang w:val="id-ID"/>
         </w:rPr>
       </w:pPr>
-      <w:proofErr w:type="gramStart"/>
       <w:r>
         <w:t xml:space="preserve">Gambar  </w:t>
       </w:r>
-      <w:proofErr w:type="gramEnd"/>
-      <w:r>
-        <w:fldChar w:fldCharType="begin"/>
-      </w:r>
-      <w:r>
-        <w:instrText xml:space="preserve"> SEQ Gambar_ \* ARABIC </w:instrText>
-      </w:r>
-      <w:r>
-        <w:fldChar w:fldCharType="separate"/>
-      </w:r>
-      <w:r>
-        <w:rPr>
-          <w:noProof/>
-        </w:rPr>
-        <w:t>25</w:t>
-      </w:r>
-      <w:r>
-        <w:fldChar w:fldCharType="end"/>
-      </w:r>
+      <w:fldSimple w:instr=" SEQ Gambar_ \* ARABIC ">
+        <w:r>
+          <w:rPr>
+            <w:noProof/>
+          </w:rPr>
+          <w:t>25</w:t>
+        </w:r>
+      </w:fldSimple>
       <w:r>
         <w:rPr>
           <w:lang w:val="id-ID"/>
@@ -20608,29 +19843,17 @@
           <w:lang w:val="id-ID"/>
         </w:rPr>
       </w:pPr>
-      <w:proofErr w:type="gramStart"/>
       <w:r>
         <w:t xml:space="preserve">Gambar  </w:t>
       </w:r>
-      <w:proofErr w:type="gramEnd"/>
-      <w:r>
-        <w:fldChar w:fldCharType="begin"/>
-      </w:r>
-      <w:r>
-        <w:instrText xml:space="preserve"> SEQ Gambar_ \* ARABIC </w:instrText>
-      </w:r>
-      <w:r>
-        <w:fldChar w:fldCharType="separate"/>
-      </w:r>
-      <w:r>
-        <w:rPr>
-          <w:noProof/>
-        </w:rPr>
-        <w:t>26</w:t>
-      </w:r>
-      <w:r>
-        <w:fldChar w:fldCharType="end"/>
-      </w:r>
+      <w:fldSimple w:instr=" SEQ Gambar_ \* ARABIC ">
+        <w:r>
+          <w:rPr>
+            <w:noProof/>
+          </w:rPr>
+          <w:t>26</w:t>
+        </w:r>
+      </w:fldSimple>
       <w:r>
         <w:rPr>
           <w:lang w:val="id-ID"/>
@@ -20680,29 +19903,17 @@
           <w:lang w:val="id-ID"/>
         </w:rPr>
       </w:pPr>
-      <w:proofErr w:type="gramStart"/>
       <w:r>
         <w:t xml:space="preserve">Gambar  </w:t>
       </w:r>
-      <w:proofErr w:type="gramEnd"/>
-      <w:r>
-        <w:fldChar w:fldCharType="begin"/>
-      </w:r>
-      <w:r>
-        <w:instrText xml:space="preserve"> SEQ Gambar_ \* ARABIC </w:instrText>
-      </w:r>
-      <w:r>
-        <w:fldChar w:fldCharType="separate"/>
-      </w:r>
-      <w:r>
-        <w:rPr>
-          <w:noProof/>
-        </w:rPr>
-        <w:t>27</w:t>
-      </w:r>
-      <w:r>
-        <w:fldChar w:fldCharType="end"/>
-      </w:r>
+      <w:fldSimple w:instr=" SEQ Gambar_ \* ARABIC ">
+        <w:r>
+          <w:rPr>
+            <w:noProof/>
+          </w:rPr>
+          <w:t>27</w:t>
+        </w:r>
+      </w:fldSimple>
       <w:r>
         <w:rPr>
           <w:lang w:val="id-ID"/>
@@ -20874,29 +20085,17 @@
           <w:lang w:val="id-ID"/>
         </w:rPr>
       </w:pPr>
-      <w:proofErr w:type="gramStart"/>
       <w:r>
         <w:t xml:space="preserve">Gambar  </w:t>
       </w:r>
-      <w:proofErr w:type="gramEnd"/>
-      <w:r>
-        <w:fldChar w:fldCharType="begin"/>
-      </w:r>
-      <w:r>
-        <w:instrText xml:space="preserve"> SEQ Gambar_ \* ARABIC </w:instrText>
-      </w:r>
-      <w:r>
-        <w:fldChar w:fldCharType="separate"/>
-      </w:r>
-      <w:r>
-        <w:rPr>
-          <w:noProof/>
-        </w:rPr>
-        <w:t>28</w:t>
-      </w:r>
-      <w:r>
-        <w:fldChar w:fldCharType="end"/>
-      </w:r>
+      <w:fldSimple w:instr=" SEQ Gambar_ \* ARABIC ">
+        <w:r>
+          <w:rPr>
+            <w:noProof/>
+          </w:rPr>
+          <w:t>28</w:t>
+        </w:r>
+      </w:fldSimple>
       <w:r>
         <w:rPr>
           <w:lang w:val="id-ID"/>
@@ -20991,29 +20190,17 @@
           <w:lang w:val="id-ID"/>
         </w:rPr>
       </w:pPr>
-      <w:proofErr w:type="gramStart"/>
       <w:r>
         <w:t xml:space="preserve">Gambar  </w:t>
       </w:r>
-      <w:proofErr w:type="gramEnd"/>
-      <w:r>
-        <w:fldChar w:fldCharType="begin"/>
-      </w:r>
-      <w:r>
-        <w:instrText xml:space="preserve"> SEQ Gambar_ \* ARABIC </w:instrText>
-      </w:r>
-      <w:r>
-        <w:fldChar w:fldCharType="separate"/>
-      </w:r>
-      <w:r>
-        <w:rPr>
-          <w:noProof/>
-        </w:rPr>
-        <w:t>29</w:t>
-      </w:r>
-      <w:r>
-        <w:fldChar w:fldCharType="end"/>
-      </w:r>
+      <w:fldSimple w:instr=" SEQ Gambar_ \* ARABIC ">
+        <w:r>
+          <w:rPr>
+            <w:noProof/>
+          </w:rPr>
+          <w:t>29</w:t>
+        </w:r>
+      </w:fldSimple>
       <w:r>
         <w:rPr>
           <w:lang w:val="id-ID"/>
@@ -21065,29 +20252,17 @@
           <w:lang w:val="id-ID"/>
         </w:rPr>
       </w:pPr>
-      <w:proofErr w:type="gramStart"/>
       <w:r>
         <w:t xml:space="preserve">Gambar  </w:t>
       </w:r>
-      <w:proofErr w:type="gramEnd"/>
-      <w:r>
-        <w:fldChar w:fldCharType="begin"/>
-      </w:r>
-      <w:r>
-        <w:instrText xml:space="preserve"> SEQ Gambar_ \* ARABIC </w:instrText>
-      </w:r>
-      <w:r>
-        <w:fldChar w:fldCharType="separate"/>
-      </w:r>
-      <w:r>
-        <w:rPr>
-          <w:noProof/>
-        </w:rPr>
-        <w:t>30</w:t>
-      </w:r>
-      <w:r>
-        <w:fldChar w:fldCharType="end"/>
-      </w:r>
+      <w:fldSimple w:instr=" SEQ Gambar_ \* ARABIC ">
+        <w:r>
+          <w:rPr>
+            <w:noProof/>
+          </w:rPr>
+          <w:t>30</w:t>
+        </w:r>
+      </w:fldSimple>
       <w:r>
         <w:rPr>
           <w:lang w:val="id-ID"/>
@@ -21126,7 +20301,6 @@
         <w:keepNext/>
         <w:jc w:val="center"/>
       </w:pPr>
-      <w:bookmarkStart w:id="92" w:name="_GoBack"/>
       <w:r>
         <w:rPr>
           <w:noProof/>
@@ -21182,7 +20356,6 @@
           </wp:inline>
         </w:drawing>
       </w:r>
-      <w:bookmarkEnd w:id="92"/>
     </w:p>
     <w:p>
       <w:pPr>
@@ -21191,29 +20364,17 @@
           <w:lang w:val="id-ID"/>
         </w:rPr>
       </w:pPr>
-      <w:proofErr w:type="gramStart"/>
       <w:r>
         <w:t xml:space="preserve">Gambar  </w:t>
       </w:r>
-      <w:proofErr w:type="gramEnd"/>
-      <w:r>
-        <w:fldChar w:fldCharType="begin"/>
-      </w:r>
-      <w:r>
-        <w:instrText xml:space="preserve"> SEQ Gambar_ \* ARABIC </w:instrText>
-      </w:r>
-      <w:r>
-        <w:fldChar w:fldCharType="separate"/>
-      </w:r>
-      <w:r>
-        <w:rPr>
-          <w:noProof/>
-        </w:rPr>
-        <w:t>31</w:t>
-      </w:r>
-      <w:r>
-        <w:fldChar w:fldCharType="end"/>
-      </w:r>
+      <w:fldSimple w:instr=" SEQ Gambar_ \* ARABIC ">
+        <w:r>
+          <w:rPr>
+            <w:noProof/>
+          </w:rPr>
+          <w:t>31</w:t>
+        </w:r>
+      </w:fldSimple>
       <w:r>
         <w:rPr>
           <w:lang w:val="id-ID"/>
@@ -21265,29 +20426,17 @@
           <w:lang w:val="id-ID"/>
         </w:rPr>
       </w:pPr>
-      <w:proofErr w:type="gramStart"/>
       <w:r>
         <w:t xml:space="preserve">Gambar  </w:t>
       </w:r>
-      <w:proofErr w:type="gramEnd"/>
-      <w:r>
-        <w:fldChar w:fldCharType="begin"/>
-      </w:r>
-      <w:r>
-        <w:instrText xml:space="preserve"> SEQ Gambar_ \* ARABIC </w:instrText>
-      </w:r>
-      <w:r>
-        <w:fldChar w:fldCharType="separate"/>
-      </w:r>
-      <w:r>
-        <w:rPr>
-          <w:noProof/>
-        </w:rPr>
-        <w:t>32</w:t>
-      </w:r>
-      <w:r>
-        <w:fldChar w:fldCharType="end"/>
-      </w:r>
+      <w:fldSimple w:instr=" SEQ Gambar_ \* ARABIC ">
+        <w:r>
+          <w:rPr>
+            <w:noProof/>
+          </w:rPr>
+          <w:t>32</w:t>
+        </w:r>
+      </w:fldSimple>
       <w:r>
         <w:rPr>
           <w:lang w:val="id-ID"/>
@@ -22159,7 +21308,7 @@
           <w:rPr>
             <w:noProof/>
           </w:rPr>
-          <w:t>40</w:t>
+          <w:t>32</w:t>
         </w:r>
         <w:r>
           <w:rPr>
@@ -22218,7 +21367,7 @@
           <w:rPr>
             <w:noProof/>
           </w:rPr>
-          <w:t>41</w:t>
+          <w:t>31</w:t>
         </w:r>
         <w:r>
           <w:rPr>
@@ -27141,7 +26290,7 @@
 </file>
 
 <file path=customXml/itemProps1.xml><?xml version="1.0" encoding="utf-8"?>
-<ds:datastoreItem xmlns:ds="http://schemas.openxmlformats.org/officeDocument/2006/customXml" ds:itemID="{6A68D0CE-C11D-44D8-AB7E-F7742DB30223}">
+<ds:datastoreItem xmlns:ds="http://schemas.openxmlformats.org/officeDocument/2006/customXml" ds:itemID="{A4FB90D8-A9AD-48E3-AF8B-97C313A2CF93}">
   <ds:schemaRefs>
     <ds:schemaRef ds:uri="http://schemas.openxmlformats.org/officeDocument/2006/bibliography"/>
   </ds:schemaRefs>

</xml_diff>